<commit_message>
Changes to the thesis paper and minor additions
- Car crash event added
- Summaries added
- Typos fixed
</commit_message>
<xml_diff>
--- a/szakdolgozat.docx
+++ b/szakdolgozat.docx
@@ -1394,7 +1394,7 @@
           <w:sz w:val="24"/>
           <w:szCs w:val="24"/>
         </w:rPr>
-        <w:t xml:space="preserve"> Szeretném továbbá megköszönni családomnak, hogy lelkileg és anyagilag is támogattak a tanulmányaim és eme dolgozat elkészítése során. Végül, de nem utolsó sorban szeretném megköszönni barátaimnak, csoporttársaimnak az építő jellegű kritikákat és a folyamatos támogatásukat.</w:t>
+        <w:t xml:space="preserve"> Szeretném továbbá megköszönni családomnak, hogy támogattak a tanulmányaim és eme dolgozat elkészítése során. Végül, de nem utolsó sorban szeretném megköszönni barátaimnak, csoporttársaimnak az építő jellegű kritikákat és a folyamatos támogatásukat.</w:t>
       </w:r>
     </w:p>
     <w:p>
@@ -4513,6 +4513,8 @@
         <w:jc w:val="center"/>
         <w:rPr>
           <w:rFonts w:ascii="Times New Roman" w:eastAsiaTheme="majorEastAsia" w:hAnsi="Times New Roman" w:cstheme="majorBidi"/>
+          <w:i/>
+          <w:iCs/>
           <w:sz w:val="20"/>
           <w:szCs w:val="20"/>
         </w:rPr>
@@ -4554,7 +4556,7 @@
           <w:sz w:val="24"/>
           <w:szCs w:val="24"/>
         </w:rPr>
-        <w:t>Aki szerencsét akar próbálni, az kipróbálhatja a lottózás lehetőségét. 5000 forint egy lottószelvény, a nyeremény pedig változó mértékű 2 millió és 250 millió forint között.</w:t>
+        <w:t>Az utolsó panellel rendelkező menü az ’Autó’ menü. Itt 18 éves korunktól le tudjuk tenni a jogosítványt, ami egy random KRESZ kérdés megválaszolását jelenti és 250 000 forintunkba kerül.</w:t>
       </w:r>
     </w:p>
     <w:p>
@@ -4570,19 +4572,254 @@
       <w:r>
         <w:rPr>
           <w:rFonts w:ascii="Times New Roman" w:eastAsiaTheme="majorEastAsia" w:hAnsi="Times New Roman" w:cstheme="majorBidi"/>
-          <w:sz w:val="24"/>
-          <w:szCs w:val="24"/>
-        </w:rPr>
-        <w:t xml:space="preserve">A játék részét képzik a különböző véletlenszerűen bekövetkező események is. Ilyen pl. a betegség elkapása. Ez lehet egy kisebb megfázás, de lehet akár valami komolyabb </w:t>
-      </w:r>
-      <w:r>
-        <w:rPr>
-          <w:rFonts w:ascii="Times New Roman" w:eastAsiaTheme="majorEastAsia" w:hAnsi="Times New Roman" w:cstheme="majorBidi"/>
+          <w:noProof/>
           <w:sz w:val="24"/>
           <w:szCs w:val="24"/>
         </w:rPr>
         <w:lastRenderedPageBreak/>
-        <w:t>betegség is, amit csak orvos tud diagnosztizálni és gyógyítani. Ez pénzbe kerül, és nem mindig sikerül a kezelés.</w:t>
+        <w:drawing>
+          <wp:inline distT="0" distB="0" distL="0" distR="0" wp14:anchorId="6EF518C4" wp14:editId="41027B95">
+            <wp:extent cx="5399405" cy="2855595"/>
+            <wp:effectExtent l="0" t="0" r="0" b="1905"/>
+            <wp:docPr id="31" name="Kép 31" descr="A képen szöveg látható&#10;&#10;Automatikusan generált leírás"/>
+            <wp:cNvGraphicFramePr>
+              <a:graphicFrameLocks xmlns:a="http://schemas.openxmlformats.org/drawingml/2006/main" noChangeAspect="1"/>
+            </wp:cNvGraphicFramePr>
+            <a:graphic xmlns:a="http://schemas.openxmlformats.org/drawingml/2006/main">
+              <a:graphicData uri="http://schemas.openxmlformats.org/drawingml/2006/picture">
+                <pic:pic xmlns:pic="http://schemas.openxmlformats.org/drawingml/2006/picture">
+                  <pic:nvPicPr>
+                    <pic:cNvPr id="31" name="Kép 31" descr="A képen szöveg látható&#10;&#10;Automatikusan generált leírás"/>
+                    <pic:cNvPicPr/>
+                  </pic:nvPicPr>
+                  <pic:blipFill>
+                    <a:blip r:embed="rId35">
+                      <a:extLst>
+                        <a:ext uri="{28A0092B-C50C-407E-A947-70E740481C1C}">
+                          <a14:useLocalDpi xmlns:a14="http://schemas.microsoft.com/office/drawing/2010/main" val="0"/>
+                        </a:ext>
+                      </a:extLst>
+                    </a:blip>
+                    <a:stretch>
+                      <a:fillRect/>
+                    </a:stretch>
+                  </pic:blipFill>
+                  <pic:spPr>
+                    <a:xfrm>
+                      <a:off x="0" y="0"/>
+                      <a:ext cx="5399405" cy="2855595"/>
+                    </a:xfrm>
+                    <a:prstGeom prst="rect">
+                      <a:avLst/>
+                    </a:prstGeom>
+                  </pic:spPr>
+                </pic:pic>
+              </a:graphicData>
+            </a:graphic>
+          </wp:inline>
+        </w:drawing>
+      </w:r>
+    </w:p>
+    <w:p>
+      <w:pPr>
+        <w:spacing w:after="160" w:line="360" w:lineRule="auto"/>
+        <w:jc w:val="center"/>
+        <w:rPr>
+          <w:rFonts w:ascii="Times New Roman" w:eastAsiaTheme="majorEastAsia" w:hAnsi="Times New Roman" w:cstheme="majorBidi"/>
+          <w:i/>
+          <w:iCs/>
+          <w:sz w:val="20"/>
+          <w:szCs w:val="20"/>
+        </w:rPr>
+      </w:pPr>
+      <w:r>
+        <w:rPr>
+          <w:rFonts w:ascii="Times New Roman" w:eastAsiaTheme="majorEastAsia" w:hAnsi="Times New Roman" w:cstheme="majorBidi"/>
+          <w:i/>
+          <w:iCs/>
+          <w:sz w:val="20"/>
+          <w:szCs w:val="20"/>
+        </w:rPr>
+        <w:t>25. ábra: Jogosítvány vizsga</w:t>
+      </w:r>
+    </w:p>
+    <w:p>
+      <w:pPr>
+        <w:spacing w:after="160" w:line="360" w:lineRule="auto"/>
+        <w:jc w:val="both"/>
+        <w:rPr>
+          <w:rFonts w:ascii="Times New Roman" w:eastAsiaTheme="majorEastAsia" w:hAnsi="Times New Roman" w:cstheme="majorBidi"/>
+          <w:sz w:val="24"/>
+          <w:szCs w:val="24"/>
+        </w:rPr>
+      </w:pPr>
+      <w:r>
+        <w:rPr>
+          <w:rFonts w:ascii="Times New Roman" w:eastAsiaTheme="majorEastAsia" w:hAnsi="Times New Roman" w:cstheme="majorBidi"/>
+          <w:sz w:val="24"/>
+          <w:szCs w:val="24"/>
+        </w:rPr>
+        <w:t>Ha sikeresen megválaszoltuk a kérdést, akkor onnantól kezdve rendelkezünk jogosítvánnyal, így tudunk autót venni. Minél jobb autónk van, annál pozitívabb hatással van a boldogságpontjainkra.</w:t>
+      </w:r>
+      <w:r>
+        <w:rPr>
+          <w:rFonts w:ascii="Times New Roman" w:eastAsiaTheme="majorEastAsia" w:hAnsi="Times New Roman" w:cstheme="majorBidi"/>
+          <w:sz w:val="24"/>
+          <w:szCs w:val="24"/>
+        </w:rPr>
+        <w:t xml:space="preserve"> Mint a lakást, az autót is el lehet adni, természetesen kicsivel kevesebb pénzért, mint amennyiért vettük.</w:t>
+      </w:r>
+    </w:p>
+    <w:p>
+      <w:pPr>
+        <w:spacing w:after="160" w:line="360" w:lineRule="auto"/>
+        <w:jc w:val="both"/>
+        <w:rPr>
+          <w:rFonts w:ascii="Times New Roman" w:eastAsiaTheme="majorEastAsia" w:hAnsi="Times New Roman" w:cstheme="majorBidi"/>
+          <w:sz w:val="24"/>
+          <w:szCs w:val="24"/>
+        </w:rPr>
+      </w:pPr>
+      <w:r>
+        <w:rPr>
+          <w:rFonts w:ascii="Times New Roman" w:eastAsiaTheme="majorEastAsia" w:hAnsi="Times New Roman" w:cstheme="majorBidi"/>
+          <w:noProof/>
+          <w:sz w:val="24"/>
+          <w:szCs w:val="24"/>
+        </w:rPr>
+        <w:drawing>
+          <wp:inline distT="0" distB="0" distL="0" distR="0" wp14:anchorId="1FE4D6E5" wp14:editId="6171E9E5">
+            <wp:extent cx="5399405" cy="3223260"/>
+            <wp:effectExtent l="0" t="0" r="0" b="0"/>
+            <wp:docPr id="32" name="Kép 32"/>
+            <wp:cNvGraphicFramePr>
+              <a:graphicFrameLocks xmlns:a="http://schemas.openxmlformats.org/drawingml/2006/main" noChangeAspect="1"/>
+            </wp:cNvGraphicFramePr>
+            <a:graphic xmlns:a="http://schemas.openxmlformats.org/drawingml/2006/main">
+              <a:graphicData uri="http://schemas.openxmlformats.org/drawingml/2006/picture">
+                <pic:pic xmlns:pic="http://schemas.openxmlformats.org/drawingml/2006/picture">
+                  <pic:nvPicPr>
+                    <pic:cNvPr id="32" name="Kép 32"/>
+                    <pic:cNvPicPr/>
+                  </pic:nvPicPr>
+                  <pic:blipFill>
+                    <a:blip r:embed="rId36">
+                      <a:extLst>
+                        <a:ext uri="{28A0092B-C50C-407E-A947-70E740481C1C}">
+                          <a14:useLocalDpi xmlns:a14="http://schemas.microsoft.com/office/drawing/2010/main" val="0"/>
+                        </a:ext>
+                      </a:extLst>
+                    </a:blip>
+                    <a:stretch>
+                      <a:fillRect/>
+                    </a:stretch>
+                  </pic:blipFill>
+                  <pic:spPr>
+                    <a:xfrm>
+                      <a:off x="0" y="0"/>
+                      <a:ext cx="5399405" cy="3223260"/>
+                    </a:xfrm>
+                    <a:prstGeom prst="rect">
+                      <a:avLst/>
+                    </a:prstGeom>
+                  </pic:spPr>
+                </pic:pic>
+              </a:graphicData>
+            </a:graphic>
+          </wp:inline>
+        </w:drawing>
+      </w:r>
+    </w:p>
+    <w:p>
+      <w:pPr>
+        <w:spacing w:after="160" w:line="360" w:lineRule="auto"/>
+        <w:jc w:val="center"/>
+        <w:rPr>
+          <w:rFonts w:ascii="Times New Roman" w:eastAsiaTheme="majorEastAsia" w:hAnsi="Times New Roman" w:cstheme="majorBidi"/>
+          <w:i/>
+          <w:iCs/>
+          <w:sz w:val="20"/>
+          <w:szCs w:val="20"/>
+        </w:rPr>
+      </w:pPr>
+      <w:r>
+        <w:rPr>
+          <w:rFonts w:ascii="Times New Roman" w:eastAsiaTheme="majorEastAsia" w:hAnsi="Times New Roman" w:cstheme="majorBidi"/>
+          <w:i/>
+          <w:iCs/>
+          <w:sz w:val="20"/>
+          <w:szCs w:val="20"/>
+        </w:rPr>
+        <w:t>2</w:t>
+      </w:r>
+      <w:r>
+        <w:rPr>
+          <w:rFonts w:ascii="Times New Roman" w:eastAsiaTheme="majorEastAsia" w:hAnsi="Times New Roman" w:cstheme="majorBidi"/>
+          <w:i/>
+          <w:iCs/>
+          <w:sz w:val="20"/>
+          <w:szCs w:val="20"/>
+        </w:rPr>
+        <w:t>6</w:t>
+      </w:r>
+      <w:r>
+        <w:rPr>
+          <w:rFonts w:ascii="Times New Roman" w:eastAsiaTheme="majorEastAsia" w:hAnsi="Times New Roman" w:cstheme="majorBidi"/>
+          <w:i/>
+          <w:iCs/>
+          <w:sz w:val="20"/>
+          <w:szCs w:val="20"/>
+        </w:rPr>
+        <w:t xml:space="preserve">. ábra: </w:t>
+      </w:r>
+      <w:r>
+        <w:rPr>
+          <w:rFonts w:ascii="Times New Roman" w:eastAsiaTheme="majorEastAsia" w:hAnsi="Times New Roman" w:cstheme="majorBidi"/>
+          <w:i/>
+          <w:iCs/>
+          <w:sz w:val="20"/>
+          <w:szCs w:val="20"/>
+        </w:rPr>
+        <w:t>Autó menü</w:t>
+      </w:r>
+    </w:p>
+    <w:p>
+      <w:pPr>
+        <w:spacing w:after="160" w:line="360" w:lineRule="auto"/>
+        <w:jc w:val="both"/>
+        <w:rPr>
+          <w:rFonts w:ascii="Times New Roman" w:eastAsiaTheme="majorEastAsia" w:hAnsi="Times New Roman" w:cstheme="majorBidi"/>
+          <w:sz w:val="24"/>
+          <w:szCs w:val="24"/>
+        </w:rPr>
+      </w:pPr>
+      <w:r>
+        <w:rPr>
+          <w:rFonts w:ascii="Times New Roman" w:eastAsiaTheme="majorEastAsia" w:hAnsi="Times New Roman" w:cstheme="majorBidi"/>
+          <w:sz w:val="24"/>
+          <w:szCs w:val="24"/>
+        </w:rPr>
+        <w:t>Aki szerencsét akar próbálni, az kipróbálhatja a lottózás lehetőségét. 5000 forint egy lottószelvény, a nyeremény pedig változó mértékű 2 millió és 250 millió forint között.</w:t>
+      </w:r>
+    </w:p>
+    <w:p>
+      <w:pPr>
+        <w:spacing w:after="160" w:line="360" w:lineRule="auto"/>
+        <w:jc w:val="both"/>
+        <w:rPr>
+          <w:rFonts w:ascii="Times New Roman" w:eastAsiaTheme="majorEastAsia" w:hAnsi="Times New Roman" w:cstheme="majorBidi"/>
+          <w:sz w:val="24"/>
+          <w:szCs w:val="24"/>
+        </w:rPr>
+      </w:pPr>
+      <w:r>
+        <w:rPr>
+          <w:rFonts w:ascii="Times New Roman" w:eastAsiaTheme="majorEastAsia" w:hAnsi="Times New Roman" w:cstheme="majorBidi"/>
+          <w:sz w:val="24"/>
+          <w:szCs w:val="24"/>
+        </w:rPr>
+        <w:lastRenderedPageBreak/>
+        <w:t>A játék részét képzik a különböző véletlenszerűen bekövetkező események is. Ilyen pl. a betegség elkapása. Ez lehet egy kisebb megfázás, de lehet akár valami komolyabb betegség is, amit csak orvos tud diagnosztizálni és gyógyítani. Ez pénzbe kerül, és nem mindig sikerül a kezelés.</w:t>
       </w:r>
     </w:p>
     <w:p>
@@ -4622,7 +4859,7 @@
                     <pic:cNvPicPr/>
                   </pic:nvPicPr>
                   <pic:blipFill>
-                    <a:blip r:embed="rId35">
+                    <a:blip r:embed="rId37">
                       <a:extLst>
                         <a:ext uri="{28A0092B-C50C-407E-A947-70E740481C1C}">
                           <a14:useLocalDpi xmlns:a14="http://schemas.microsoft.com/office/drawing/2010/main" val="0"/>
@@ -4667,7 +4904,27 @@
           <w:sz w:val="20"/>
           <w:szCs w:val="20"/>
         </w:rPr>
-        <w:t xml:space="preserve">25. ábra: </w:t>
+        <w:t>2</w:t>
+      </w:r>
+      <w:r>
+        <w:rPr>
+          <w:rFonts w:ascii="Times New Roman" w:eastAsiaTheme="majorEastAsia" w:hAnsi="Times New Roman" w:cstheme="majorBidi"/>
+          <w:i/>
+          <w:iCs/>
+          <w:sz w:val="20"/>
+          <w:szCs w:val="20"/>
+        </w:rPr>
+        <w:t>7</w:t>
+      </w:r>
+      <w:r>
+        <w:rPr>
+          <w:rFonts w:ascii="Times New Roman" w:eastAsiaTheme="majorEastAsia" w:hAnsi="Times New Roman" w:cstheme="majorBidi"/>
+          <w:i/>
+          <w:iCs/>
+          <w:sz w:val="20"/>
+          <w:szCs w:val="20"/>
+        </w:rPr>
+        <w:t xml:space="preserve">. ábra: </w:t>
       </w:r>
       <w:r>
         <w:rPr>
@@ -4736,7 +4993,7 @@
                     <pic:cNvPicPr/>
                   </pic:nvPicPr>
                   <pic:blipFill>
-                    <a:blip r:embed="rId36">
+                    <a:blip r:embed="rId38">
                       <a:extLst>
                         <a:ext uri="{28A0092B-C50C-407E-A947-70E740481C1C}">
                           <a14:useLocalDpi xmlns:a14="http://schemas.microsoft.com/office/drawing/2010/main" val="0"/>
@@ -4783,7 +5040,27 @@
           <w:sz w:val="20"/>
           <w:szCs w:val="20"/>
         </w:rPr>
-        <w:t>26. ábra: Repülőgép-szerencsétlenség</w:t>
+        <w:t>2</w:t>
+      </w:r>
+      <w:r>
+        <w:rPr>
+          <w:rFonts w:ascii="Times New Roman" w:eastAsiaTheme="majorEastAsia" w:hAnsi="Times New Roman" w:cstheme="majorBidi"/>
+          <w:i/>
+          <w:iCs/>
+          <w:sz w:val="20"/>
+          <w:szCs w:val="20"/>
+        </w:rPr>
+        <w:t>8</w:t>
+      </w:r>
+      <w:r>
+        <w:rPr>
+          <w:rFonts w:ascii="Times New Roman" w:eastAsiaTheme="majorEastAsia" w:hAnsi="Times New Roman" w:cstheme="majorBidi"/>
+          <w:i/>
+          <w:iCs/>
+          <w:sz w:val="20"/>
+          <w:szCs w:val="20"/>
+        </w:rPr>
+        <w:t>. ábra: Repülőgép-szerencsétlenség</w:t>
       </w:r>
     </w:p>
     <w:p>
@@ -4807,35 +5084,6 @@
     </w:p>
     <w:p>
       <w:pPr>
-        <w:spacing w:after="160" w:line="259" w:lineRule="auto"/>
-        <w:rPr>
-          <w:rFonts w:ascii="Times New Roman" w:eastAsiaTheme="majorEastAsia" w:hAnsi="Times New Roman" w:cstheme="majorBidi"/>
-          <w:sz w:val="24"/>
-          <w:szCs w:val="24"/>
-        </w:rPr>
-      </w:pPr>
-      <w:r>
-        <w:rPr>
-          <w:rFonts w:ascii="Times New Roman" w:eastAsiaTheme="majorEastAsia" w:hAnsi="Times New Roman" w:cstheme="majorBidi"/>
-          <w:sz w:val="24"/>
-          <w:szCs w:val="24"/>
-        </w:rPr>
-        <w:br w:type="page"/>
-      </w:r>
-    </w:p>
-    <w:p>
-      <w:pPr>
-        <w:spacing w:after="160" w:line="360" w:lineRule="auto"/>
-        <w:jc w:val="both"/>
-        <w:rPr>
-          <w:rFonts w:ascii="Times New Roman" w:eastAsiaTheme="majorEastAsia" w:hAnsi="Times New Roman" w:cstheme="majorBidi"/>
-          <w:sz w:val="24"/>
-          <w:szCs w:val="24"/>
-        </w:rPr>
-      </w:pPr>
-    </w:p>
-    <w:p>
-      <w:pPr>
         <w:spacing w:after="160" w:line="360" w:lineRule="auto"/>
         <w:jc w:val="center"/>
         <w:rPr>
@@ -4855,6 +5103,7 @@
           <w:sz w:val="24"/>
           <w:szCs w:val="24"/>
         </w:rPr>
+        <w:lastRenderedPageBreak/>
         <w:drawing>
           <wp:inline distT="0" distB="0" distL="0" distR="0" wp14:anchorId="71D32349" wp14:editId="4C751520">
             <wp:extent cx="5399405" cy="3039745"/>
@@ -4871,7 +5120,7 @@
                     <pic:cNvPicPr/>
                   </pic:nvPicPr>
                   <pic:blipFill>
-                    <a:blip r:embed="rId37">
+                    <a:blip r:embed="rId39">
                       <a:extLst>
                         <a:ext uri="{28A0092B-C50C-407E-A947-70E740481C1C}">
                           <a14:useLocalDpi xmlns:a14="http://schemas.microsoft.com/office/drawing/2010/main" val="0"/>
@@ -4958,7 +5207,7 @@
                     <pic:cNvPicPr/>
                   </pic:nvPicPr>
                   <pic:blipFill>
-                    <a:blip r:embed="rId38">
+                    <a:blip r:embed="rId40">
                       <a:extLst>
                         <a:ext uri="{28A0092B-C50C-407E-A947-70E740481C1C}">
                           <a14:useLocalDpi xmlns:a14="http://schemas.microsoft.com/office/drawing/2010/main" val="0"/>
@@ -5153,7 +5402,7 @@
                     <pic:cNvPicPr/>
                   </pic:nvPicPr>
                   <pic:blipFill>
-                    <a:blip r:embed="rId39">
+                    <a:blip r:embed="rId41">
                       <a:extLst>
                         <a:ext uri="{28A0092B-C50C-407E-A947-70E740481C1C}">
                           <a14:useLocalDpi xmlns:a14="http://schemas.microsoft.com/office/drawing/2010/main" val="0"/>

</xml_diff>

<commit_message>
Updated user and developer documentations
</commit_message>
<xml_diff>
--- a/szakdolgozat.docx
+++ b/szakdolgozat.docx
@@ -367,23 +367,7 @@
           <w:sz w:val="24"/>
           <w:szCs w:val="24"/>
         </w:rPr>
-        <w:t xml:space="preserve">adjunktus, </w:t>
-      </w:r>
-      <w:proofErr w:type="spellStart"/>
-      <w:r>
-        <w:rPr>
-          <w:sz w:val="24"/>
-          <w:szCs w:val="24"/>
-        </w:rPr>
-        <w:t>Ph.D</w:t>
-      </w:r>
-      <w:proofErr w:type="spellEnd"/>
-      <w:r>
-        <w:rPr>
-          <w:sz w:val="24"/>
-          <w:szCs w:val="24"/>
-        </w:rPr>
-        <w:t xml:space="preserve">. </w:t>
+        <w:t xml:space="preserve">adjunktus, Ph.D. </w:t>
       </w:r>
     </w:p>
     <w:p>
@@ -444,23 +428,7 @@
           <w:sz w:val="24"/>
           <w:szCs w:val="24"/>
         </w:rPr>
-        <w:t xml:space="preserve">Programtervező informatikus </w:t>
-      </w:r>
-      <w:proofErr w:type="spellStart"/>
-      <w:r>
-        <w:rPr>
-          <w:sz w:val="24"/>
-          <w:szCs w:val="24"/>
-        </w:rPr>
-        <w:t>BSc</w:t>
-      </w:r>
-      <w:proofErr w:type="spellEnd"/>
-      <w:r>
-        <w:rPr>
-          <w:sz w:val="24"/>
-          <w:szCs w:val="24"/>
-        </w:rPr>
-        <w:t xml:space="preserve">. </w:t>
+        <w:t xml:space="preserve">Programtervező informatikus BSc. </w:t>
       </w:r>
     </w:p>
     <w:p>
@@ -1458,7 +1426,55 @@
           <w:sz w:val="24"/>
           <w:szCs w:val="24"/>
         </w:rPr>
-        <w:t xml:space="preserve">Szakdolgozatom témája – mint a címből is kiderül - egy életszimulátor játék az Android rendszerre megjelent BitLife nevű játék mintájára. </w:t>
+        <w:t>Szakdolgozatom témája – mint a címből is kiderül - egy életszimulátor játék az Android</w:t>
+      </w:r>
+      <w:r>
+        <w:rPr>
+          <w:rFonts w:ascii="Times New Roman" w:hAnsi="Times New Roman" w:cs="Times New Roman"/>
+          <w:sz w:val="24"/>
+          <w:szCs w:val="24"/>
+        </w:rPr>
+        <w:t xml:space="preserve"> </w:t>
+      </w:r>
+      <w:r>
+        <w:rPr>
+          <w:rFonts w:ascii="Times New Roman" w:hAnsi="Times New Roman" w:cs="Times New Roman"/>
+          <w:sz w:val="24"/>
+          <w:szCs w:val="24"/>
+        </w:rPr>
+        <w:t xml:space="preserve">és iOS </w:t>
+      </w:r>
+      <w:r>
+        <w:rPr>
+          <w:rFonts w:ascii="Times New Roman" w:hAnsi="Times New Roman" w:cs="Times New Roman"/>
+          <w:sz w:val="24"/>
+          <w:szCs w:val="24"/>
+        </w:rPr>
+        <w:t>operációs</w:t>
+      </w:r>
+      <w:r>
+        <w:rPr>
+          <w:rFonts w:ascii="Times New Roman" w:hAnsi="Times New Roman" w:cs="Times New Roman"/>
+          <w:sz w:val="24"/>
+          <w:szCs w:val="24"/>
+        </w:rPr>
+        <w:t xml:space="preserve"> rendszer</w:t>
+      </w:r>
+      <w:r>
+        <w:rPr>
+          <w:rFonts w:ascii="Times New Roman" w:hAnsi="Times New Roman" w:cs="Times New Roman"/>
+          <w:sz w:val="24"/>
+          <w:szCs w:val="24"/>
+        </w:rPr>
+        <w:t>ek</w:t>
+      </w:r>
+      <w:r>
+        <w:rPr>
+          <w:rFonts w:ascii="Times New Roman" w:hAnsi="Times New Roman" w:cs="Times New Roman"/>
+          <w:sz w:val="24"/>
+          <w:szCs w:val="24"/>
+        </w:rPr>
+        <w:t xml:space="preserve">re megjelent BitLife nevű játék mintájára. </w:t>
       </w:r>
       <w:r>
         <w:rPr>
@@ -1557,25 +1573,7 @@
           <w:sz w:val="24"/>
           <w:szCs w:val="24"/>
         </w:rPr>
-        <w:t xml:space="preserve">rendszereken is elérhető legyen egy ehhez hasonló játék. Bár a Real </w:t>
-      </w:r>
-      <w:proofErr w:type="spellStart"/>
-      <w:r>
-        <w:rPr>
-          <w:rFonts w:ascii="Times New Roman" w:hAnsi="Times New Roman" w:cs="Times New Roman"/>
-          <w:sz w:val="24"/>
-          <w:szCs w:val="24"/>
-        </w:rPr>
-        <w:t>Lives</w:t>
-      </w:r>
-      <w:proofErr w:type="spellEnd"/>
-      <w:r>
-        <w:rPr>
-          <w:rFonts w:ascii="Times New Roman" w:hAnsi="Times New Roman" w:cs="Times New Roman"/>
-          <w:sz w:val="24"/>
-          <w:szCs w:val="24"/>
-        </w:rPr>
-        <w:t xml:space="preserve"> 2007 megfelelőnek tűnhet erre a célra, de az már eléggé elavult és beszerezni sem egyszerű.</w:t>
+        <w:t>rendszereken is elérhető legyen egy ehhez hasonló játék. Bár a Real Lives 2007 megfelelőnek tűnhet erre a célra, de az már eléggé elavult és beszerezni sem egyszerű.</w:t>
       </w:r>
     </w:p>
     <w:p>
@@ -1594,43 +1592,39 @@
           <w:sz w:val="24"/>
           <w:szCs w:val="24"/>
         </w:rPr>
-        <w:t xml:space="preserve">Végső motivációm az </w:t>
-      </w:r>
-      <w:proofErr w:type="spellStart"/>
+        <w:t>Végső motivációm az eseményvezérelt alkalmazások témaköre volt. Harmadik félévemben végeztem el az ehhez tartozó tárgyat, és bár nem volt egyszerű teljesíteni, rengeteget dolgoztam a beadandókon és a ZH-kra való készülés is rengeteg időm</w:t>
+      </w:r>
       <w:r>
         <w:rPr>
           <w:rFonts w:ascii="Times New Roman" w:hAnsi="Times New Roman" w:cs="Times New Roman"/>
           <w:sz w:val="24"/>
           <w:szCs w:val="24"/>
         </w:rPr>
-        <w:t>eseményvezérelt</w:t>
-      </w:r>
-      <w:proofErr w:type="spellEnd"/>
+        <w:t>be</w:t>
+      </w:r>
       <w:r>
         <w:rPr>
           <w:rFonts w:ascii="Times New Roman" w:hAnsi="Times New Roman" w:cs="Times New Roman"/>
           <w:sz w:val="24"/>
           <w:szCs w:val="24"/>
         </w:rPr>
-        <w:t xml:space="preserve"> alkalmazások témaköre volt. Harmadik félévemben végeztem el az ehhez tartozó tárgyat, és bár nem volt egyszerű teljesíteni, rengeteget dolgoztam a beadandókon és a ZH-</w:t>
-      </w:r>
-      <w:proofErr w:type="spellStart"/>
+        <w:t xml:space="preserve"> </w:t>
+      </w:r>
       <w:r>
         <w:rPr>
           <w:rFonts w:ascii="Times New Roman" w:hAnsi="Times New Roman" w:cs="Times New Roman"/>
           <w:sz w:val="24"/>
           <w:szCs w:val="24"/>
         </w:rPr>
-        <w:t>kra</w:t>
-      </w:r>
-      <w:proofErr w:type="spellEnd"/>
+        <w:t>telt</w:t>
+      </w:r>
       <w:r>
         <w:rPr>
           <w:rFonts w:ascii="Times New Roman" w:hAnsi="Times New Roman" w:cs="Times New Roman"/>
           <w:sz w:val="24"/>
           <w:szCs w:val="24"/>
         </w:rPr>
-        <w:t xml:space="preserve"> való készülés is rengeteg időmet felemésztette, de végül nagyon megkedveltem a témát, és </w:t>
+        <w:t xml:space="preserve">, de végül nagyon megkedveltem a témát, és </w:t>
       </w:r>
       <w:r>
         <w:rPr>
@@ -1817,7 +1811,6 @@
         <w:spacing w:line="360" w:lineRule="auto"/>
         <w:jc w:val="both"/>
       </w:pPr>
-      <w:proofErr w:type="spellStart"/>
       <w:r>
         <w:rPr>
           <w:rFonts w:ascii="Times New Roman" w:hAnsi="Times New Roman" w:cs="Times New Roman"/>
@@ -1832,34 +1825,7 @@
           <w:sz w:val="24"/>
           <w:szCs w:val="24"/>
         </w:rPr>
-        <w:t>ual</w:t>
-      </w:r>
-      <w:proofErr w:type="spellEnd"/>
-      <w:r>
-        <w:rPr>
-          <w:rFonts w:ascii="Times New Roman" w:hAnsi="Times New Roman" w:cs="Times New Roman"/>
-          <w:sz w:val="24"/>
-          <w:szCs w:val="24"/>
-        </w:rPr>
-        <w:t xml:space="preserve"> </w:t>
-      </w:r>
-      <w:proofErr w:type="spellStart"/>
-      <w:r>
-        <w:rPr>
-          <w:rFonts w:ascii="Times New Roman" w:hAnsi="Times New Roman" w:cs="Times New Roman"/>
-          <w:sz w:val="24"/>
-          <w:szCs w:val="24"/>
-        </w:rPr>
-        <w:t>Core</w:t>
-      </w:r>
-      <w:proofErr w:type="spellEnd"/>
-      <w:r>
-        <w:rPr>
-          <w:rFonts w:ascii="Times New Roman" w:hAnsi="Times New Roman" w:cs="Times New Roman"/>
-          <w:sz w:val="24"/>
-          <w:szCs w:val="24"/>
-        </w:rPr>
-        <w:t xml:space="preserve"> 1GHz-es, vagy gyorsabb processzor</w:t>
+        <w:t>ual Core 1GHz-es, vagy gyorsabb processzor</w:t>
       </w:r>
     </w:p>
     <w:p>
@@ -1916,43 +1882,7 @@
           <w:sz w:val="24"/>
           <w:szCs w:val="24"/>
         </w:rPr>
-        <w:t xml:space="preserve">Visual </w:t>
-      </w:r>
-      <w:proofErr w:type="spellStart"/>
-      <w:r>
-        <w:rPr>
-          <w:rFonts w:ascii="Times New Roman" w:hAnsi="Times New Roman" w:cs="Times New Roman"/>
-          <w:sz w:val="24"/>
-          <w:szCs w:val="24"/>
-        </w:rPr>
-        <w:t>Studio</w:t>
-      </w:r>
-      <w:proofErr w:type="spellEnd"/>
-      <w:r>
-        <w:rPr>
-          <w:rFonts w:ascii="Times New Roman" w:hAnsi="Times New Roman" w:cs="Times New Roman"/>
-          <w:sz w:val="24"/>
-          <w:szCs w:val="24"/>
-        </w:rPr>
-        <w:t xml:space="preserve"> 2019 a </w:t>
-      </w:r>
-      <w:proofErr w:type="spellStart"/>
-      <w:r>
-        <w:rPr>
-          <w:rFonts w:ascii="Times New Roman" w:hAnsi="Times New Roman" w:cs="Times New Roman"/>
-          <w:sz w:val="24"/>
-          <w:szCs w:val="24"/>
-        </w:rPr>
-        <w:t>buildeléshez</w:t>
-      </w:r>
-      <w:proofErr w:type="spellEnd"/>
-      <w:r>
-        <w:rPr>
-          <w:rFonts w:ascii="Times New Roman" w:hAnsi="Times New Roman" w:cs="Times New Roman"/>
-          <w:sz w:val="24"/>
-          <w:szCs w:val="24"/>
-        </w:rPr>
-        <w:t xml:space="preserve"> és futtatáshoz</w:t>
+        <w:t>Visual Studio 2019 a buildeléshez és futtatáshoz</w:t>
       </w:r>
     </w:p>
     <w:p>
@@ -1978,7 +1908,6 @@
         </w:rPr>
         <w:t xml:space="preserve">.NET </w:t>
       </w:r>
-      <w:proofErr w:type="spellStart"/>
       <w:r>
         <w:rPr>
           <w:rFonts w:ascii="Times New Roman" w:hAnsi="Times New Roman" w:cs="Times New Roman"/>
@@ -1987,7 +1916,6 @@
         </w:rPr>
         <w:t>Core</w:t>
       </w:r>
-      <w:proofErr w:type="spellEnd"/>
       <w:r>
         <w:rPr>
           <w:rFonts w:ascii="Times New Roman" w:hAnsi="Times New Roman" w:cs="Times New Roman"/>
@@ -2003,6 +1931,111 @@
           <w:szCs w:val="24"/>
         </w:rPr>
         <w:t>3.1</w:t>
+      </w:r>
+    </w:p>
+    <w:p>
+      <w:pPr>
+        <w:pStyle w:val="Cmsor2"/>
+        <w:spacing w:line="360" w:lineRule="auto"/>
+      </w:pPr>
+      <w:r>
+        <w:t>Rövid leírás</w:t>
+      </w:r>
+    </w:p>
+    <w:p>
+      <w:pPr>
+        <w:spacing w:line="360" w:lineRule="auto"/>
+        <w:rPr>
+          <w:rFonts w:ascii="Times New Roman" w:hAnsi="Times New Roman" w:cs="Times New Roman"/>
+          <w:sz w:val="24"/>
+          <w:szCs w:val="24"/>
+        </w:rPr>
+      </w:pPr>
+      <w:r>
+        <w:rPr>
+          <w:rFonts w:ascii="Times New Roman" w:hAnsi="Times New Roman" w:cs="Times New Roman"/>
+          <w:sz w:val="24"/>
+          <w:szCs w:val="24"/>
+        </w:rPr>
+        <w:t>A program egy életszimulátor játék. Egy véletlenszerű, vagy általunk generált ember életét vezethetjük végig benne. Ennek az embernek vannak különböző statisztikái, (egészség, kinézet, intelligencia, boldogság) amelyek a játék különböző aspektusaiban játszanak szerepet. Ezek a statisztikák évről évre változnak minimális mértékben, de különböző tevékenységekkel lehet növelni őket.</w:t>
+      </w:r>
+      <w:r>
+        <w:rPr>
+          <w:rFonts w:ascii="Times New Roman" w:hAnsi="Times New Roman" w:cs="Times New Roman"/>
+          <w:sz w:val="24"/>
+          <w:szCs w:val="24"/>
+        </w:rPr>
+        <w:t xml:space="preserve"> Ha az egészség statisztika 0-ra csökken, akkor a karakter meghal.</w:t>
+      </w:r>
+    </w:p>
+    <w:p>
+      <w:pPr>
+        <w:spacing w:line="360" w:lineRule="auto"/>
+        <w:rPr>
+          <w:rFonts w:ascii="Times New Roman" w:hAnsi="Times New Roman" w:cs="Times New Roman"/>
+          <w:sz w:val="24"/>
+          <w:szCs w:val="24"/>
+        </w:rPr>
+      </w:pPr>
+      <w:r>
+        <w:rPr>
+          <w:rFonts w:ascii="Times New Roman" w:hAnsi="Times New Roman" w:cs="Times New Roman"/>
+          <w:sz w:val="24"/>
+          <w:szCs w:val="24"/>
+        </w:rPr>
+        <w:t>A játékban lehet munkát vállalni, amely minden évben növeli a játékos karakter pénzét egy bizonyos összeggel (ez növelhető előléptetésekkel). A jobb munkákhoz egyetemi képzettség is kell.</w:t>
+      </w:r>
+      <w:r>
+        <w:rPr>
+          <w:rFonts w:ascii="Times New Roman" w:hAnsi="Times New Roman" w:cs="Times New Roman"/>
+          <w:sz w:val="24"/>
+          <w:szCs w:val="24"/>
+        </w:rPr>
+        <w:t xml:space="preserve"> A pénzből lehet venni különböző dolgokat. (pl. lakást, autót, nyaralást) amelyek</w:t>
+      </w:r>
+      <w:r>
+        <w:rPr>
+          <w:rFonts w:ascii="Times New Roman" w:hAnsi="Times New Roman" w:cs="Times New Roman"/>
+          <w:sz w:val="24"/>
+          <w:szCs w:val="24"/>
+        </w:rPr>
+        <w:t xml:space="preserve"> a különböző statisztikákat növelik.</w:t>
+      </w:r>
+    </w:p>
+    <w:p>
+      <w:pPr>
+        <w:spacing w:line="360" w:lineRule="auto"/>
+        <w:rPr>
+          <w:rFonts w:ascii="Times New Roman" w:hAnsi="Times New Roman" w:cs="Times New Roman"/>
+          <w:sz w:val="24"/>
+          <w:szCs w:val="24"/>
+        </w:rPr>
+      </w:pPr>
+      <w:r>
+        <w:rPr>
+          <w:rFonts w:ascii="Times New Roman" w:hAnsi="Times New Roman" w:cs="Times New Roman"/>
+          <w:sz w:val="24"/>
+          <w:szCs w:val="24"/>
+        </w:rPr>
+        <w:t>Ezen kívül fontos a karakter ismerőseivel tartani a jó kapcsolatot, mivel ez plusz boldogságot jelent, ami az egészségre is kihatással van.</w:t>
+      </w:r>
+    </w:p>
+    <w:p>
+      <w:pPr>
+        <w:spacing w:line="360" w:lineRule="auto"/>
+        <w:rPr>
+          <w:rFonts w:ascii="Times New Roman" w:hAnsi="Times New Roman" w:cs="Times New Roman"/>
+          <w:sz w:val="24"/>
+          <w:szCs w:val="24"/>
+        </w:rPr>
+      </w:pPr>
+      <w:r>
+        <w:rPr>
+          <w:rFonts w:ascii="Times New Roman" w:hAnsi="Times New Roman" w:cs="Times New Roman"/>
+          <w:sz w:val="24"/>
+          <w:szCs w:val="24"/>
+        </w:rPr>
+        <w:t>Lehet romantikus kapcsolatot is kialakítani ellenkező nemű karakterekkel, akikkel gyermeket is lehet vállalni. Ekkor halál esetén a legidősebb gyermek felett vehetjük át az irányítást.</w:t>
       </w:r>
     </w:p>
     <w:p>
@@ -2041,25 +2074,7 @@
           <w:sz w:val="24"/>
           <w:szCs w:val="24"/>
         </w:rPr>
-        <w:t xml:space="preserve">ablak jelenik meg, ahol kiválaszthatjuk, hogy egy véletlenszerűen generált emberrel, vagy egy </w:t>
-      </w:r>
-      <w:proofErr w:type="spellStart"/>
-      <w:r>
-        <w:rPr>
-          <w:rFonts w:ascii="Times New Roman" w:hAnsi="Times New Roman" w:cs="Times New Roman"/>
-          <w:sz w:val="24"/>
-          <w:szCs w:val="24"/>
-        </w:rPr>
-        <w:t>testreszabható</w:t>
-      </w:r>
-      <w:proofErr w:type="spellEnd"/>
-      <w:r>
-        <w:rPr>
-          <w:rFonts w:ascii="Times New Roman" w:hAnsi="Times New Roman" w:cs="Times New Roman"/>
-          <w:sz w:val="24"/>
-          <w:szCs w:val="24"/>
-        </w:rPr>
-        <w:t xml:space="preserve"> emberrel kezdünk neki a játéknak.</w:t>
+        <w:t>ablak jelenik meg, ahol kiválaszthatjuk, hogy egy véletlenszerűen generált emberrel, vagy egy testreszabható emberrel kezdünk neki a játéknak.</w:t>
       </w:r>
     </w:p>
     <w:p>
@@ -2083,6 +2098,7 @@
           <w:sz w:val="48"/>
           <w:szCs w:val="28"/>
         </w:rPr>
+        <w:lastRenderedPageBreak/>
         <w:drawing>
           <wp:inline distT="0" distB="0" distL="0" distR="0" wp14:anchorId="54847A4D" wp14:editId="7954B1FD">
             <wp:extent cx="3905795" cy="1371791"/>
@@ -2205,25 +2221,7 @@
           <w:sz w:val="24"/>
           <w:szCs w:val="24"/>
         </w:rPr>
-        <w:t xml:space="preserve"> Ha az előbbi opciót választjuk, akkor a játék véletlenszerűen generál nekünk vezetéknevet, keresztnevet, valamint nemet és egyből a játékban találjuk magunkat, viszont az utóbbi opció esetén </w:t>
-      </w:r>
-      <w:proofErr w:type="spellStart"/>
-      <w:r>
-        <w:rPr>
-          <w:rFonts w:ascii="Times New Roman" w:hAnsi="Times New Roman" w:cs="Times New Roman"/>
-          <w:sz w:val="24"/>
-          <w:szCs w:val="24"/>
-        </w:rPr>
-        <w:t>testreszabhatjuk</w:t>
-      </w:r>
-      <w:proofErr w:type="spellEnd"/>
-      <w:r>
-        <w:rPr>
-          <w:rFonts w:ascii="Times New Roman" w:hAnsi="Times New Roman" w:cs="Times New Roman"/>
-          <w:sz w:val="24"/>
-          <w:szCs w:val="24"/>
-        </w:rPr>
-        <w:t xml:space="preserve"> karakterünk nevét és nemét.</w:t>
+        <w:t xml:space="preserve"> Ha az előbbi opciót választjuk, akkor a játék véletlenszerűen generál nekünk vezetéknevet, keresztnevet, valamint nemet és egyből a játékban találjuk magunkat, viszont az utóbbi opció esetén testreszabhatjuk karakterünk nevét és nemét.</w:t>
       </w:r>
     </w:p>
     <w:p>
@@ -2330,20 +2328,8 @@
           <w:sz w:val="20"/>
           <w:szCs w:val="20"/>
         </w:rPr>
-        <w:t xml:space="preserve">mber </w:t>
-      </w:r>
-      <w:proofErr w:type="spellStart"/>
-      <w:r>
-        <w:rPr>
-          <w:rFonts w:ascii="Times New Roman" w:eastAsiaTheme="majorEastAsia" w:hAnsi="Times New Roman" w:cstheme="majorBidi"/>
-          <w:i/>
-          <w:iCs/>
-          <w:sz w:val="20"/>
-          <w:szCs w:val="20"/>
-        </w:rPr>
-        <w:t>testreszabása</w:t>
-      </w:r>
-      <w:proofErr w:type="spellEnd"/>
+        <w:t>mber testreszabása</w:t>
+      </w:r>
     </w:p>
     <w:p>
       <w:pPr>
@@ -2361,7 +2347,6 @@
           <w:sz w:val="24"/>
           <w:szCs w:val="24"/>
         </w:rPr>
-        <w:lastRenderedPageBreak/>
         <w:t>A szövegdobozba íráskor oda kell figyelni arra, hogy 2 szót adjunk meg (vezeték- és keresztnév), valamint arra, hogy mindkét megadott szó tartalmazzon karaktert a szóközön kívül. Ha ezen feltételek valamelyike nem teljesül, a következő hibaüzenetekkel találkozhatunk:</w:t>
       </w:r>
       <w:r>
@@ -2501,6 +2486,7 @@
           <w:sz w:val="48"/>
           <w:szCs w:val="28"/>
         </w:rPr>
+        <w:lastRenderedPageBreak/>
         <w:drawing>
           <wp:inline distT="0" distB="0" distL="0" distR="0" wp14:anchorId="3445B08B" wp14:editId="592E1F55">
             <wp:extent cx="3905795" cy="2210108"/>
@@ -2639,7 +2625,6 @@
           <w:sz w:val="24"/>
           <w:szCs w:val="24"/>
         </w:rPr>
-        <w:lastRenderedPageBreak/>
         <w:drawing>
           <wp:inline distT="0" distB="0" distL="0" distR="0" wp14:anchorId="2792A3C5" wp14:editId="5D697063">
             <wp:extent cx="3620005" cy="1505160"/>
@@ -2758,25 +2743,7 @@
           <w:sz w:val="24"/>
           <w:szCs w:val="24"/>
         </w:rPr>
-        <w:t>ban található egy ’Fájl’ menü, ahol a mentést és a betöltést tudjuk elvégezni, valamint egy ’</w:t>
-      </w:r>
-      <w:proofErr w:type="spellStart"/>
-      <w:r>
-        <w:rPr>
-          <w:rFonts w:ascii="Times New Roman" w:eastAsiaTheme="majorEastAsia" w:hAnsi="Times New Roman" w:cstheme="majorBidi"/>
-          <w:sz w:val="24"/>
-          <w:szCs w:val="24"/>
-        </w:rPr>
-        <w:t>Achievementek</w:t>
-      </w:r>
-      <w:proofErr w:type="spellEnd"/>
-      <w:r>
-        <w:rPr>
-          <w:rFonts w:ascii="Times New Roman" w:eastAsiaTheme="majorEastAsia" w:hAnsi="Times New Roman" w:cstheme="majorBidi"/>
-          <w:sz w:val="24"/>
-          <w:szCs w:val="24"/>
-        </w:rPr>
-        <w:t>’ menü, ahol a játék során elért teljesítményeinket tudjuk figyelemmel kísérni. Ezen kívül itt találhatóak a különböző panelekre vezető gombok (munka, lakás, egyetem, szerelem stb.), a lottó gomb, az orvos gomb, valamint az a gomb, amivel tudjuk léptetni az éveket. Amikor a játék elkezdődik, akkor a fő panelt láthatjuk, ahol a különböző statisztikáink, valamint az eddig történt események vannak nyilvántartva.</w:t>
+        <w:t>ban található egy ’Fájl’ menü, ahol a mentést és a betöltést tudjuk elvégezni, valamint egy ’Achievementek’ menü, ahol a játék során elért teljesítményeinket tudjuk figyelemmel kísérni. Ezen kívül itt találhatóak a különböző panelekre vezető gombok (munka, lakás, egyetem, szerelem stb.), a lottó gomb, az orvos gomb, valamint az a gomb, amivel tudjuk léptetni az éveket. Amikor a játék elkezdődik, akkor a fő panelt láthatjuk, ahol a különböző statisztikáink, valamint az eddig történt események vannak nyilvántartva.</w:t>
       </w:r>
     </w:p>
     <w:p>
@@ -2796,6 +2763,7 @@
           <w:sz w:val="24"/>
           <w:szCs w:val="24"/>
         </w:rPr>
+        <w:lastRenderedPageBreak/>
         <w:drawing>
           <wp:inline distT="0" distB="0" distL="0" distR="0" wp14:anchorId="324CF7ED" wp14:editId="65D74F37">
             <wp:extent cx="5399405" cy="3214370"/>
@@ -2922,16 +2890,7 @@
           <w:sz w:val="24"/>
           <w:szCs w:val="24"/>
         </w:rPr>
-        <w:t xml:space="preserve">, akikkel </w:t>
-      </w:r>
-      <w:r>
-        <w:rPr>
-          <w:rFonts w:ascii="Times New Roman" w:eastAsiaTheme="majorEastAsia" w:hAnsi="Times New Roman" w:cstheme="majorBidi"/>
-          <w:sz w:val="24"/>
-          <w:szCs w:val="24"/>
-        </w:rPr>
-        <w:lastRenderedPageBreak/>
-        <w:t>tudunk közös programot szervezni, ezzel növelve a kapcsolatpontunkat az adott személlyel</w:t>
+        <w:t>, akikkel tudunk közös programot szervezni, ezzel növelve a kapcsolatpontunkat az adott személlyel</w:t>
       </w:r>
       <w:r>
         <w:rPr>
@@ -3062,6 +3021,7 @@
           <w:sz w:val="20"/>
           <w:szCs w:val="20"/>
         </w:rPr>
+        <w:lastRenderedPageBreak/>
         <w:t xml:space="preserve">7. ábra: </w:t>
       </w:r>
       <w:r>
@@ -3175,7 +3135,6 @@
           <w:sz w:val="24"/>
           <w:szCs w:val="24"/>
         </w:rPr>
-        <w:lastRenderedPageBreak/>
         <w:drawing>
           <wp:inline distT="0" distB="0" distL="0" distR="0" wp14:anchorId="78BABDAB" wp14:editId="398C4F35">
             <wp:extent cx="2447925" cy="2447925"/>
@@ -3641,25 +3600,7 @@
           <w:sz w:val="24"/>
           <w:szCs w:val="24"/>
         </w:rPr>
-        <w:t xml:space="preserve">Szakítás esetén kapunk egy figyelmeztető ablakot, </w:t>
-      </w:r>
-      <w:proofErr w:type="gramStart"/>
-      <w:r>
-        <w:rPr>
-          <w:rFonts w:ascii="Times New Roman" w:eastAsiaTheme="majorEastAsia" w:hAnsi="Times New Roman" w:cstheme="majorBidi"/>
-          <w:sz w:val="24"/>
-          <w:szCs w:val="24"/>
-        </w:rPr>
-        <w:t>aminél</w:t>
-      </w:r>
-      <w:proofErr w:type="gramEnd"/>
-      <w:r>
-        <w:rPr>
-          <w:rFonts w:ascii="Times New Roman" w:eastAsiaTheme="majorEastAsia" w:hAnsi="Times New Roman" w:cstheme="majorBidi"/>
-          <w:sz w:val="24"/>
-          <w:szCs w:val="24"/>
-        </w:rPr>
-        <w:t xml:space="preserve"> ha igent mondunk, akkor megtörténik a szakítás, és a szerelem menü visszaáll a 11. ábrán látható alap állapotba. Ha gyermekkel próbálkozunk és sikerrel járunk, akkor várnunk kell a következő évig mire megszületik, ekkor kapunk róla egy értesítést</w:t>
+        <w:t>Szakítás esetén kapunk egy figyelmeztető ablakot, aminél ha igent mondunk, akkor megtörténik a szakítás, és a szerelem menü visszaáll a 11. ábrán látható alap állapotba. Ha gyermekkel próbálkozunk és sikerrel járunk, akkor várnunk kell a következő évig mire megszületik, ekkor kapunk róla egy értesítést</w:t>
       </w:r>
       <w:r>
         <w:rPr>
@@ -4845,43 +4786,15 @@
           <w:sz w:val="24"/>
           <w:szCs w:val="24"/>
         </w:rPr>
-        <w:t xml:space="preserve">A következő elérhető menüpont a ’Lakás’ menü. </w:t>
-      </w:r>
-      <w:proofErr w:type="gramStart"/>
-      <w:r>
-        <w:rPr>
-          <w:rFonts w:ascii="Times New Roman" w:eastAsiaTheme="majorEastAsia" w:hAnsi="Times New Roman" w:cstheme="majorBidi"/>
-          <w:sz w:val="24"/>
-          <w:szCs w:val="24"/>
-        </w:rPr>
-        <w:t>Itt</w:t>
-      </w:r>
-      <w:proofErr w:type="gramEnd"/>
-      <w:r>
-        <w:rPr>
-          <w:rFonts w:ascii="Times New Roman" w:eastAsiaTheme="majorEastAsia" w:hAnsi="Times New Roman" w:cstheme="majorBidi"/>
-          <w:sz w:val="24"/>
-          <w:szCs w:val="24"/>
-        </w:rPr>
-        <w:t xml:space="preserve"> ha van elég pénzünk, akkor el tudunk költözni a szülői lakásból, ami extra boldogságot jelent minden évben. Érdemes viszont odafigyelni arra, hogy a drágább házaknak többe kerül az éves fenntartása, </w:t>
-      </w:r>
-      <w:proofErr w:type="gramStart"/>
-      <w:r>
-        <w:rPr>
-          <w:rFonts w:ascii="Times New Roman" w:eastAsiaTheme="majorEastAsia" w:hAnsi="Times New Roman" w:cstheme="majorBidi"/>
-          <w:sz w:val="24"/>
-          <w:szCs w:val="24"/>
-        </w:rPr>
-        <w:t>így</w:t>
-      </w:r>
-      <w:proofErr w:type="gramEnd"/>
-      <w:r>
-        <w:rPr>
-          <w:rFonts w:ascii="Times New Roman" w:eastAsiaTheme="majorEastAsia" w:hAnsi="Times New Roman" w:cstheme="majorBidi"/>
-          <w:sz w:val="24"/>
-          <w:szCs w:val="24"/>
-        </w:rPr>
-        <w:t xml:space="preserve"> ha</w:t>
+        <w:t xml:space="preserve">A következő elérhető menüpont a ’Lakás’ menü. Itt ha van elég pénzünk, akkor el tudunk költözni a szülői lakásból, ami extra boldogságot jelent minden évben. Érdemes viszont odafigyelni arra, hogy a drágább házaknak többe kerül az éves fenntartása, </w:t>
+      </w:r>
+      <w:r>
+        <w:rPr>
+          <w:rFonts w:ascii="Times New Roman" w:eastAsiaTheme="majorEastAsia" w:hAnsi="Times New Roman" w:cstheme="majorBidi"/>
+          <w:sz w:val="24"/>
+          <w:szCs w:val="24"/>
+        </w:rPr>
+        <w:t>így ha</w:t>
       </w:r>
       <w:r>
         <w:rPr>
@@ -5596,6 +5509,30 @@
         </w:rPr>
         <w:t>A játék elmentésére és betöltésére is van lehetőségünk a ’Fájl’ menüpont alatt. Mindkét esetben ki kell választanunk, hogy hova/honnan szeretnénk menteni/betölteni a mentésfájlt. Ha valamilyen oknál fogva a mentés/betöltés nem végezhető el, (pl. hibás a betöltendő fájl) akkor hibaüzenetet kapunk.</w:t>
       </w:r>
+      <w:r>
+        <w:rPr>
+          <w:rFonts w:ascii="Times New Roman" w:eastAsiaTheme="majorEastAsia" w:hAnsi="Times New Roman" w:cstheme="majorBidi"/>
+          <w:sz w:val="24"/>
+          <w:szCs w:val="24"/>
+        </w:rPr>
+        <w:t xml:space="preserve"> Emiatt nem igazán ajánlott a meglévő mentési fájlt</w:t>
+      </w:r>
+      <w:r>
+        <w:rPr>
+          <w:rFonts w:ascii="Times New Roman" w:eastAsiaTheme="majorEastAsia" w:hAnsi="Times New Roman" w:cstheme="majorBidi"/>
+          <w:sz w:val="24"/>
+          <w:szCs w:val="24"/>
+        </w:rPr>
+        <w:t xml:space="preserve"> saját kezűleg</w:t>
+      </w:r>
+      <w:r>
+        <w:rPr>
+          <w:rFonts w:ascii="Times New Roman" w:eastAsiaTheme="majorEastAsia" w:hAnsi="Times New Roman" w:cstheme="majorBidi"/>
+          <w:sz w:val="24"/>
+          <w:szCs w:val="24"/>
+        </w:rPr>
+        <w:t xml:space="preserve"> szerkeszteni, mert ez könnyen hibát okozhat.</w:t>
+      </w:r>
     </w:p>
     <w:p>
       <w:pPr>
@@ -5808,25 +5745,7 @@
           <w:sz w:val="24"/>
           <w:szCs w:val="24"/>
         </w:rPr>
-        <w:t xml:space="preserve">Végül, de nem utolsó sorban a játék rendelkezik egy </w:t>
-      </w:r>
-      <w:proofErr w:type="spellStart"/>
-      <w:r>
-        <w:rPr>
-          <w:rFonts w:ascii="Times New Roman" w:eastAsiaTheme="majorEastAsia" w:hAnsi="Times New Roman" w:cstheme="majorBidi"/>
-          <w:sz w:val="24"/>
-          <w:szCs w:val="24"/>
-        </w:rPr>
-        <w:t>achievement</w:t>
-      </w:r>
-      <w:proofErr w:type="spellEnd"/>
-      <w:r>
-        <w:rPr>
-          <w:rFonts w:ascii="Times New Roman" w:eastAsiaTheme="majorEastAsia" w:hAnsi="Times New Roman" w:cstheme="majorBidi"/>
-          <w:sz w:val="24"/>
-          <w:szCs w:val="24"/>
-        </w:rPr>
-        <w:t>-rendszerrel is. Ez azt jelenti, hogy léteznek különböző mérföldkövek</w:t>
+        <w:t>Végül, de nem utolsó sorban a játék rendelkezik egy achievement-rendszerrel is. Ez azt jelenti, hogy léteznek különböző mérföldkövek</w:t>
       </w:r>
       <w:r>
         <w:rPr>
@@ -5890,105 +5809,15 @@
           <w:sz w:val="24"/>
           <w:szCs w:val="24"/>
         </w:rPr>
-        <w:t xml:space="preserve"> amiknek a teljesítése után a játékos egy felvillanó üzenet formájában értesítést kap. Ezek nem vesznek el, minden indításkor megmaradnak, a játék gyökérkönyvtárában vannak eltárolva, az </w:t>
-      </w:r>
-      <w:proofErr w:type="spellStart"/>
-      <w:r>
-        <w:rPr>
-          <w:rFonts w:ascii="Times New Roman" w:eastAsiaTheme="majorEastAsia" w:hAnsi="Times New Roman" w:cstheme="majorBidi"/>
-          <w:sz w:val="24"/>
-          <w:szCs w:val="24"/>
-        </w:rPr>
-        <w:t>achievements.ach</w:t>
-      </w:r>
-      <w:proofErr w:type="spellEnd"/>
-      <w:r>
-        <w:rPr>
-          <w:rFonts w:ascii="Times New Roman" w:eastAsiaTheme="majorEastAsia" w:hAnsi="Times New Roman" w:cstheme="majorBidi"/>
-          <w:sz w:val="24"/>
-          <w:szCs w:val="24"/>
-        </w:rPr>
-        <w:t xml:space="preserve"> fájlban. Ez egy jó motiváció lehet azoknak a játékosoknak, akik szeretnek valamilyen célért küzdeni. A meglévő </w:t>
-      </w:r>
-      <w:proofErr w:type="spellStart"/>
-      <w:r>
-        <w:rPr>
-          <w:rFonts w:ascii="Times New Roman" w:eastAsiaTheme="majorEastAsia" w:hAnsi="Times New Roman" w:cstheme="majorBidi"/>
-          <w:sz w:val="24"/>
-          <w:szCs w:val="24"/>
-        </w:rPr>
-        <w:t>achievementjeinket</w:t>
-      </w:r>
-      <w:proofErr w:type="spellEnd"/>
-      <w:r>
-        <w:rPr>
-          <w:rFonts w:ascii="Times New Roman" w:eastAsiaTheme="majorEastAsia" w:hAnsi="Times New Roman" w:cstheme="majorBidi"/>
-          <w:sz w:val="24"/>
-          <w:szCs w:val="24"/>
-        </w:rPr>
-        <w:t xml:space="preserve"> játék közben az ’</w:t>
-      </w:r>
-      <w:proofErr w:type="spellStart"/>
-      <w:r>
-        <w:rPr>
-          <w:rFonts w:ascii="Times New Roman" w:eastAsiaTheme="majorEastAsia" w:hAnsi="Times New Roman" w:cstheme="majorBidi"/>
-          <w:sz w:val="24"/>
-          <w:szCs w:val="24"/>
-        </w:rPr>
-        <w:t>Achievementek</w:t>
-      </w:r>
-      <w:proofErr w:type="spellEnd"/>
-      <w:r>
-        <w:rPr>
-          <w:rFonts w:ascii="Times New Roman" w:eastAsiaTheme="majorEastAsia" w:hAnsi="Times New Roman" w:cstheme="majorBidi"/>
-          <w:sz w:val="24"/>
-          <w:szCs w:val="24"/>
-        </w:rPr>
-        <w:t>’ menüpontra kattintással lehet megtekinteni.</w:t>
-      </w:r>
-      <w:r>
-        <w:rPr>
-          <w:rFonts w:ascii="Times New Roman" w:eastAsiaTheme="majorEastAsia" w:hAnsi="Times New Roman" w:cstheme="majorBidi"/>
-          <w:sz w:val="24"/>
-          <w:szCs w:val="24"/>
-        </w:rPr>
-        <w:t xml:space="preserve"> A zöld betűvel írt </w:t>
-      </w:r>
-      <w:proofErr w:type="spellStart"/>
-      <w:r>
-        <w:rPr>
-          <w:rFonts w:ascii="Times New Roman" w:eastAsiaTheme="majorEastAsia" w:hAnsi="Times New Roman" w:cstheme="majorBidi"/>
-          <w:sz w:val="24"/>
-          <w:szCs w:val="24"/>
-        </w:rPr>
-        <w:t>achievementeket</w:t>
-      </w:r>
-      <w:proofErr w:type="spellEnd"/>
-      <w:r>
-        <w:rPr>
-          <w:rFonts w:ascii="Times New Roman" w:eastAsiaTheme="majorEastAsia" w:hAnsi="Times New Roman" w:cstheme="majorBidi"/>
-          <w:sz w:val="24"/>
-          <w:szCs w:val="24"/>
-        </w:rPr>
-        <w:t xml:space="preserve"> már megszereztük, a piros </w:t>
-      </w:r>
-      <w:proofErr w:type="spellStart"/>
-      <w:r>
-        <w:rPr>
-          <w:rFonts w:ascii="Times New Roman" w:eastAsiaTheme="majorEastAsia" w:hAnsi="Times New Roman" w:cstheme="majorBidi"/>
-          <w:sz w:val="24"/>
-          <w:szCs w:val="24"/>
-        </w:rPr>
-        <w:t>betűseket</w:t>
-      </w:r>
-      <w:proofErr w:type="spellEnd"/>
-      <w:r>
-        <w:rPr>
-          <w:rFonts w:ascii="Times New Roman" w:eastAsiaTheme="majorEastAsia" w:hAnsi="Times New Roman" w:cstheme="majorBidi"/>
-          <w:sz w:val="24"/>
-          <w:szCs w:val="24"/>
-        </w:rPr>
-        <w:t xml:space="preserve"> pedig még nem.</w:t>
+        <w:t xml:space="preserve"> amiknek a teljesítése után a játékos egy felvillanó üzenet formájában értesítést kap. Ezek nem vesznek el, minden indításkor megmaradnak, a játék gyökérkönyvtárában vannak eltárolva, az achievements.ach fájlban. Ez egy jó motiváció lehet azoknak a játékosoknak, akik szeretnek valamilyen célért küzdeni. A meglévő achievementjeinket játék közben az ’Achievementek’ menüpontra kattintással lehet megtekinteni.</w:t>
+      </w:r>
+      <w:r>
+        <w:rPr>
+          <w:rFonts w:ascii="Times New Roman" w:eastAsiaTheme="majorEastAsia" w:hAnsi="Times New Roman" w:cstheme="majorBidi"/>
+          <w:sz w:val="24"/>
+          <w:szCs w:val="24"/>
+        </w:rPr>
+        <w:t xml:space="preserve"> A zöld betűvel írt achievementeket már megszereztük, a piros betűseket pedig még nem.</w:t>
       </w:r>
     </w:p>
     <w:p>
@@ -6072,29 +5901,7 @@
           <w:sz w:val="20"/>
           <w:szCs w:val="20"/>
         </w:rPr>
-        <w:t xml:space="preserve">29. ábra: </w:t>
-      </w:r>
-      <w:proofErr w:type="spellStart"/>
-      <w:r>
-        <w:rPr>
-          <w:rFonts w:ascii="Times New Roman" w:eastAsiaTheme="majorEastAsia" w:hAnsi="Times New Roman" w:cstheme="majorBidi"/>
-          <w:i/>
-          <w:iCs/>
-          <w:sz w:val="20"/>
-          <w:szCs w:val="20"/>
-        </w:rPr>
-        <w:t>Achievement</w:t>
-      </w:r>
-      <w:proofErr w:type="spellEnd"/>
-      <w:r>
-        <w:rPr>
-          <w:rFonts w:ascii="Times New Roman" w:eastAsiaTheme="majorEastAsia" w:hAnsi="Times New Roman" w:cstheme="majorBidi"/>
-          <w:i/>
-          <w:iCs/>
-          <w:sz w:val="20"/>
-          <w:szCs w:val="20"/>
-        </w:rPr>
-        <w:t xml:space="preserve"> menüpont</w:t>
+        <w:t>29. ábra: Achievement menüpont</w:t>
       </w:r>
     </w:p>
     <w:p>
@@ -6174,51 +5981,15 @@
           <w:sz w:val="24"/>
           <w:szCs w:val="24"/>
         </w:rPr>
-        <w:t xml:space="preserve">A játék egy szöveg alapú életszimulátor, amely hasonlóan működik, mint az Android és iOS operációs rendszerekre megjelent Bitlife. Egy véletlenszerűen generált, vagy egy játékos által </w:t>
-      </w:r>
-      <w:proofErr w:type="spellStart"/>
+        <w:t>A játék egy szöveg alapú életszimulátor, amely hasonlóan működik, mint az Android és iOS operációs rendszerekre megjelent Bitlife. Egy véletlenszerűen generált, vagy egy játékos által testreszabható (név, nem) karakterrel láthatunk neki a játéknak.</w:t>
+      </w:r>
       <w:r>
         <w:rPr>
           <w:rFonts w:ascii="Times New Roman" w:hAnsi="Times New Roman" w:cs="Times New Roman"/>
           <w:sz w:val="24"/>
           <w:szCs w:val="24"/>
         </w:rPr>
-        <w:t>testreszabható</w:t>
-      </w:r>
-      <w:proofErr w:type="spellEnd"/>
-      <w:r>
-        <w:rPr>
-          <w:rFonts w:ascii="Times New Roman" w:hAnsi="Times New Roman" w:cs="Times New Roman"/>
-          <w:sz w:val="24"/>
-          <w:szCs w:val="24"/>
-        </w:rPr>
-        <w:t xml:space="preserve"> (név, nem) karakterrel láthatunk neki a játéknak.</w:t>
-      </w:r>
-      <w:r>
-        <w:rPr>
-          <w:rFonts w:ascii="Times New Roman" w:hAnsi="Times New Roman" w:cs="Times New Roman"/>
-          <w:sz w:val="24"/>
-          <w:szCs w:val="24"/>
-        </w:rPr>
-        <w:t xml:space="preserve"> A játéknak konkrét célja nincs, de a játékos tűzhet ki magának célokat, (minél tovább éljen a karakter, minél több pénze legyen) és egy </w:t>
-      </w:r>
-      <w:proofErr w:type="spellStart"/>
-      <w:r>
-        <w:rPr>
-          <w:rFonts w:ascii="Times New Roman" w:hAnsi="Times New Roman" w:cs="Times New Roman"/>
-          <w:sz w:val="24"/>
-          <w:szCs w:val="24"/>
-        </w:rPr>
-        <w:t>achievement</w:t>
-      </w:r>
-      <w:proofErr w:type="spellEnd"/>
-      <w:r>
-        <w:rPr>
-          <w:rFonts w:ascii="Times New Roman" w:hAnsi="Times New Roman" w:cs="Times New Roman"/>
-          <w:sz w:val="24"/>
-          <w:szCs w:val="24"/>
-        </w:rPr>
-        <w:t>-rendszer is biztosítja, hogy legyen valami cél, amiért küzdhet a játékos.</w:t>
+        <w:t xml:space="preserve"> A játéknak konkrét célja nincs, de a játékos tűzhet ki magának célokat, (minél tovább éljen a karakter, minél több pénze legyen) és egy achievement-rendszer is biztosítja, hogy legyen valami cél, amiért küzdhet a játékos.</w:t>
       </w:r>
     </w:p>
     <w:p>
@@ -6237,25 +6008,7 @@
           <w:sz w:val="24"/>
           <w:szCs w:val="24"/>
         </w:rPr>
-        <w:t xml:space="preserve">A játékot egy gomb megnyomásával vihetjük előre. A játékosnak négy fő tulajdonsága van: egészség, kinézet, intelligencia és boldogság. Ezek a statisztikák minden előrehaladással változnak minimális mértékben, de különböző tevékenységekkel magunk is növelhetjük ezeket. Az egészségre és a boldogságra különösen oda kell figyelni, </w:t>
-      </w:r>
-      <w:proofErr w:type="gramStart"/>
-      <w:r>
-        <w:rPr>
-          <w:rFonts w:ascii="Times New Roman" w:hAnsi="Times New Roman" w:cs="Times New Roman"/>
-          <w:sz w:val="24"/>
-          <w:szCs w:val="24"/>
-        </w:rPr>
-        <w:t>mivel</w:t>
-      </w:r>
-      <w:proofErr w:type="gramEnd"/>
-      <w:r>
-        <w:rPr>
-          <w:rFonts w:ascii="Times New Roman" w:hAnsi="Times New Roman" w:cs="Times New Roman"/>
-          <w:sz w:val="24"/>
-          <w:szCs w:val="24"/>
-        </w:rPr>
-        <w:t xml:space="preserve"> ha az egészség leesik 0-ra, akkor meghaltunk, vége a játéknak</w:t>
+        <w:t>A játékot egy gomb megnyomásával vihetjük előre. A játékosnak négy fő tulajdonsága van: egészség, kinézet, intelligencia és boldogság. Ezek a statisztikák minden előrehaladással változnak minimális mértékben, de különböző tevékenységekkel magunk is növelhetjük ezeket. Az egészségre és a boldogságra különösen oda kell figyelni, mivel ha az egészség leesik 0-ra, akkor meghaltunk, vége a játéknak</w:t>
       </w:r>
       <w:r>
         <w:rPr>
@@ -6301,25 +6054,7 @@
           <w:sz w:val="24"/>
           <w:szCs w:val="24"/>
         </w:rPr>
-        <w:t xml:space="preserve">A játékos karakter összejöhet egy ellenkező nemű NPC-vel, valamint gyermeket is vállalhat vele. Ezzel extra ismerősökre tehet szert, </w:t>
-      </w:r>
-      <w:proofErr w:type="gramStart"/>
-      <w:r>
-        <w:rPr>
-          <w:rFonts w:ascii="Times New Roman" w:hAnsi="Times New Roman" w:cs="Times New Roman"/>
-          <w:sz w:val="24"/>
-          <w:szCs w:val="24"/>
-        </w:rPr>
-        <w:t>valamint</w:t>
-      </w:r>
-      <w:proofErr w:type="gramEnd"/>
-      <w:r>
-        <w:rPr>
-          <w:rFonts w:ascii="Times New Roman" w:hAnsi="Times New Roman" w:cs="Times New Roman"/>
-          <w:sz w:val="24"/>
-          <w:szCs w:val="24"/>
-        </w:rPr>
-        <w:t xml:space="preserve"> ha karakterünk meghal, akkor a legidősebb gyermeke felett átvehetjük az irányítást.</w:t>
+        <w:t>A játékos karakter összejöhet egy ellenkező nemű NPC-vel, valamint gyermeket is vállalhat vele. Ezzel extra ismerősökre tehet szert, valamint ha karakterünk meghal, akkor a legidősebb gyermeke felett átvehetjük az irányítást.</w:t>
       </w:r>
     </w:p>
     <w:p>
@@ -6354,7 +6089,23 @@
           <w:sz w:val="24"/>
           <w:szCs w:val="24"/>
         </w:rPr>
-        <w:t xml:space="preserve"> (pilóta karrier, vakáció), autóbaleset (ha a játékos rendelkezik kocsival), összeveszés ismerőssel, valamint betegség elkapása. Az utóbbit az orvos tudja gyógyítani, de ez nem minden esetben sikeres.</w:t>
+        <w:t xml:space="preserve"> (pilóta karrier, vakáció), autóbaleset (ha a játékos rendelkezik kocsival),</w:t>
+      </w:r>
+      <w:r>
+        <w:rPr>
+          <w:rFonts w:ascii="Times New Roman" w:hAnsi="Times New Roman" w:cs="Times New Roman"/>
+          <w:sz w:val="24"/>
+          <w:szCs w:val="24"/>
+        </w:rPr>
+        <w:t xml:space="preserve"> behívhatnak bevetésre (katonai karrier, ez egy aknakereső minijátékot indít el),</w:t>
+      </w:r>
+      <w:r>
+        <w:rPr>
+          <w:rFonts w:ascii="Times New Roman" w:hAnsi="Times New Roman" w:cs="Times New Roman"/>
+          <w:sz w:val="24"/>
+          <w:szCs w:val="24"/>
+        </w:rPr>
+        <w:t xml:space="preserve"> összeveszés ismerőssel, valamint betegség elkapása. Az utóbbit az orvos tudja gyógyítani, de ez nem minden esetben sikeres.</w:t>
       </w:r>
     </w:p>
     <w:p>
@@ -6439,25 +6190,23 @@
           <w:sz w:val="24"/>
           <w:szCs w:val="24"/>
         </w:rPr>
-        <w:t>’</w:t>
-      </w:r>
-      <w:proofErr w:type="spellStart"/>
+        <w:t xml:space="preserve">’Event’ </w:t>
+      </w:r>
       <w:r>
         <w:rPr>
           <w:rFonts w:ascii="Times New Roman" w:hAnsi="Times New Roman" w:cs="Times New Roman"/>
           <w:sz w:val="24"/>
           <w:szCs w:val="24"/>
         </w:rPr>
-        <w:t>Event</w:t>
-      </w:r>
-      <w:proofErr w:type="spellEnd"/>
+        <w:t xml:space="preserve">oszlopban található az esemény, amely kiváltja az állapotváltozást. A </w:t>
+      </w:r>
       <w:r>
         <w:rPr>
           <w:rFonts w:ascii="Times New Roman" w:hAnsi="Times New Roman" w:cs="Times New Roman"/>
           <w:sz w:val="24"/>
           <w:szCs w:val="24"/>
         </w:rPr>
-        <w:t xml:space="preserve">’ </w:t>
+        <w:t>’Given’</w:t>
       </w:r>
       <w:r>
         <w:rPr>
@@ -6465,7 +6214,7 @@
           <w:sz w:val="24"/>
           <w:szCs w:val="24"/>
         </w:rPr>
-        <w:t xml:space="preserve">oszlopban található az esemény, amely kiváltja az állapotváltozást. A </w:t>
+        <w:t xml:space="preserve"> oszlopban az alkalmazás jelenlegi állapota látható. A </w:t>
       </w:r>
       <w:r>
         <w:rPr>
@@ -6473,25 +6222,23 @@
           <w:sz w:val="24"/>
           <w:szCs w:val="24"/>
         </w:rPr>
-        <w:t>’</w:t>
-      </w:r>
-      <w:proofErr w:type="spellStart"/>
+        <w:t>’When’</w:t>
+      </w:r>
       <w:r>
         <w:rPr>
           <w:rFonts w:ascii="Times New Roman" w:hAnsi="Times New Roman" w:cs="Times New Roman"/>
           <w:sz w:val="24"/>
           <w:szCs w:val="24"/>
         </w:rPr>
-        <w:t>Given</w:t>
-      </w:r>
-      <w:proofErr w:type="spellEnd"/>
+        <w:t xml:space="preserve"> oszlopban a</w:t>
+      </w:r>
       <w:r>
         <w:rPr>
           <w:rFonts w:ascii="Times New Roman" w:hAnsi="Times New Roman" w:cs="Times New Roman"/>
           <w:sz w:val="24"/>
           <w:szCs w:val="24"/>
         </w:rPr>
-        <w:t>’</w:t>
+        <w:t>z esemény kiváltásához</w:t>
       </w:r>
       <w:r>
         <w:rPr>
@@ -6499,7 +6246,7 @@
           <w:sz w:val="24"/>
           <w:szCs w:val="24"/>
         </w:rPr>
-        <w:t xml:space="preserve"> oszlopban az alkalmazás jelenlegi állapota látható. A </w:t>
+        <w:t xml:space="preserve"> szükséges interakció van feltüntetve. A</w:t>
       </w:r>
       <w:r>
         <w:rPr>
@@ -6507,75 +6254,7 @@
           <w:sz w:val="24"/>
           <w:szCs w:val="24"/>
         </w:rPr>
-        <w:t>’</w:t>
-      </w:r>
-      <w:proofErr w:type="spellStart"/>
-      <w:r>
-        <w:rPr>
-          <w:rFonts w:ascii="Times New Roman" w:hAnsi="Times New Roman" w:cs="Times New Roman"/>
-          <w:sz w:val="24"/>
-          <w:szCs w:val="24"/>
-        </w:rPr>
-        <w:t>When</w:t>
-      </w:r>
-      <w:proofErr w:type="spellEnd"/>
-      <w:r>
-        <w:rPr>
-          <w:rFonts w:ascii="Times New Roman" w:hAnsi="Times New Roman" w:cs="Times New Roman"/>
-          <w:sz w:val="24"/>
-          <w:szCs w:val="24"/>
-        </w:rPr>
-        <w:t>’</w:t>
-      </w:r>
-      <w:r>
-        <w:rPr>
-          <w:rFonts w:ascii="Times New Roman" w:hAnsi="Times New Roman" w:cs="Times New Roman"/>
-          <w:sz w:val="24"/>
-          <w:szCs w:val="24"/>
-        </w:rPr>
-        <w:t xml:space="preserve"> oszlopban a</w:t>
-      </w:r>
-      <w:r>
-        <w:rPr>
-          <w:rFonts w:ascii="Times New Roman" w:hAnsi="Times New Roman" w:cs="Times New Roman"/>
-          <w:sz w:val="24"/>
-          <w:szCs w:val="24"/>
-        </w:rPr>
-        <w:t>z esemény kiváltásához</w:t>
-      </w:r>
-      <w:r>
-        <w:rPr>
-          <w:rFonts w:ascii="Times New Roman" w:hAnsi="Times New Roman" w:cs="Times New Roman"/>
-          <w:sz w:val="24"/>
-          <w:szCs w:val="24"/>
-        </w:rPr>
-        <w:t xml:space="preserve"> szükséges interakció van feltüntetve. A</w:t>
-      </w:r>
-      <w:r>
-        <w:rPr>
-          <w:rFonts w:ascii="Times New Roman" w:hAnsi="Times New Roman" w:cs="Times New Roman"/>
-          <w:sz w:val="24"/>
-          <w:szCs w:val="24"/>
-        </w:rPr>
-        <w:t xml:space="preserve"> ’</w:t>
-      </w:r>
-      <w:proofErr w:type="spellStart"/>
-      <w:r>
-        <w:rPr>
-          <w:rFonts w:ascii="Times New Roman" w:hAnsi="Times New Roman" w:cs="Times New Roman"/>
-          <w:sz w:val="24"/>
-          <w:szCs w:val="24"/>
-        </w:rPr>
-        <w:t>Then</w:t>
-      </w:r>
-      <w:proofErr w:type="spellEnd"/>
-      <w:r>
-        <w:rPr>
-          <w:rFonts w:ascii="Times New Roman" w:hAnsi="Times New Roman" w:cs="Times New Roman"/>
-          <w:sz w:val="24"/>
-          <w:szCs w:val="24"/>
-        </w:rPr>
-        <w:t xml:space="preserve">’ </w:t>
+        <w:t xml:space="preserve"> ’Then’ </w:t>
       </w:r>
       <w:r>
         <w:rPr>
@@ -6669,7 +6348,6 @@
                 <w:szCs w:val="28"/>
               </w:rPr>
             </w:pPr>
-            <w:proofErr w:type="spellStart"/>
             <w:r>
               <w:rPr>
                 <w:rFonts w:ascii="Times New Roman" w:hAnsi="Times New Roman" w:cs="Times New Roman"/>
@@ -6680,7 +6358,6 @@
               </w:rPr>
               <w:t>Event</w:t>
             </w:r>
-            <w:proofErr w:type="spellEnd"/>
           </w:p>
         </w:tc>
         <w:tc>
@@ -6700,7 +6377,6 @@
                 <w:szCs w:val="28"/>
               </w:rPr>
             </w:pPr>
-            <w:proofErr w:type="spellStart"/>
             <w:r>
               <w:rPr>
                 <w:rFonts w:ascii="Times New Roman" w:hAnsi="Times New Roman" w:cs="Times New Roman"/>
@@ -6711,7 +6387,6 @@
               </w:rPr>
               <w:t>Given</w:t>
             </w:r>
-            <w:proofErr w:type="spellEnd"/>
           </w:p>
         </w:tc>
         <w:tc>
@@ -6731,7 +6406,6 @@
                 <w:szCs w:val="28"/>
               </w:rPr>
             </w:pPr>
-            <w:proofErr w:type="spellStart"/>
             <w:r>
               <w:rPr>
                 <w:rFonts w:ascii="Times New Roman" w:hAnsi="Times New Roman" w:cs="Times New Roman"/>
@@ -6742,7 +6416,6 @@
               </w:rPr>
               <w:t>When</w:t>
             </w:r>
-            <w:proofErr w:type="spellEnd"/>
           </w:p>
         </w:tc>
         <w:tc>
@@ -6760,7 +6433,6 @@
                 <w:szCs w:val="28"/>
               </w:rPr>
             </w:pPr>
-            <w:proofErr w:type="spellStart"/>
             <w:r>
               <w:rPr>
                 <w:rFonts w:ascii="Times New Roman" w:hAnsi="Times New Roman" w:cs="Times New Roman"/>
@@ -6771,7 +6443,6 @@
               </w:rPr>
               <w:t>Then</w:t>
             </w:r>
-            <w:proofErr w:type="spellEnd"/>
           </w:p>
         </w:tc>
       </w:tr>
@@ -7085,18 +6756,8 @@
                 <w:sz w:val="24"/>
                 <w:szCs w:val="24"/>
               </w:rPr>
-              <w:t xml:space="preserve">ember </w:t>
-            </w:r>
-            <w:proofErr w:type="spellStart"/>
-            <w:r>
-              <w:rPr>
-                <w:rFonts w:ascii="Times New Roman" w:hAnsi="Times New Roman" w:cs="Times New Roman"/>
-                <w:sz w:val="24"/>
-                <w:szCs w:val="24"/>
-              </w:rPr>
-              <w:t>testreszabása</w:t>
-            </w:r>
-            <w:proofErr w:type="spellEnd"/>
+              <w:t>ember testreszabása</w:t>
+            </w:r>
           </w:p>
         </w:tc>
         <w:tc>
@@ -7145,25 +6806,7 @@
                 <w:sz w:val="24"/>
                 <w:szCs w:val="24"/>
               </w:rPr>
-              <w:t xml:space="preserve">’Ember </w:t>
-            </w:r>
-            <w:proofErr w:type="spellStart"/>
-            <w:r>
-              <w:rPr>
-                <w:rFonts w:ascii="Times New Roman" w:hAnsi="Times New Roman" w:cs="Times New Roman"/>
-                <w:sz w:val="24"/>
-                <w:szCs w:val="24"/>
-              </w:rPr>
-              <w:t>testreszabása</w:t>
-            </w:r>
-            <w:proofErr w:type="spellEnd"/>
-            <w:r>
-              <w:rPr>
-                <w:rFonts w:ascii="Times New Roman" w:hAnsi="Times New Roman" w:cs="Times New Roman"/>
-                <w:sz w:val="24"/>
-                <w:szCs w:val="24"/>
-              </w:rPr>
-              <w:t>’ gomb megnyomása</w:t>
+              <w:t>’Ember testreszabása’ gomb megnyomása</w:t>
             </w:r>
           </w:p>
         </w:tc>
@@ -7268,25 +6911,7 @@
                 <w:sz w:val="24"/>
                 <w:szCs w:val="24"/>
               </w:rPr>
-              <w:t xml:space="preserve">a játékos a </w:t>
-            </w:r>
-            <w:proofErr w:type="spellStart"/>
-            <w:r>
-              <w:rPr>
-                <w:rFonts w:ascii="Times New Roman" w:hAnsi="Times New Roman" w:cs="Times New Roman"/>
-                <w:sz w:val="24"/>
-                <w:szCs w:val="24"/>
-              </w:rPr>
-              <w:t>testreszabó</w:t>
-            </w:r>
-            <w:proofErr w:type="spellEnd"/>
-            <w:r>
-              <w:rPr>
-                <w:rFonts w:ascii="Times New Roman" w:hAnsi="Times New Roman" w:cs="Times New Roman"/>
-                <w:sz w:val="24"/>
-                <w:szCs w:val="24"/>
-              </w:rPr>
-              <w:t xml:space="preserve"> panelen van</w:t>
+              <w:t>a játékos a testreszabó panelen van</w:t>
             </w:r>
           </w:p>
         </w:tc>
@@ -9385,25 +9010,7 @@
                 <w:sz w:val="24"/>
                 <w:szCs w:val="24"/>
               </w:rPr>
-              <w:t xml:space="preserve">statisztikáinktól függő eséllyel összejövünk a </w:t>
-            </w:r>
-            <w:proofErr w:type="spellStart"/>
-            <w:r>
-              <w:rPr>
-                <w:rFonts w:ascii="Times New Roman" w:hAnsi="Times New Roman" w:cs="Times New Roman"/>
-                <w:sz w:val="24"/>
-                <w:szCs w:val="24"/>
-              </w:rPr>
-              <w:t>pot</w:t>
-            </w:r>
-            <w:proofErr w:type="spellEnd"/>
-            <w:r>
-              <w:rPr>
-                <w:rFonts w:ascii="Times New Roman" w:hAnsi="Times New Roman" w:cs="Times New Roman"/>
-                <w:sz w:val="24"/>
-                <w:szCs w:val="24"/>
-              </w:rPr>
-              <w:t>. partnerrel, vagy nem</w:t>
+              <w:t>statisztikáinktól függő eséllyel összejövünk a pot. partnerrel, vagy nem</w:t>
             </w:r>
           </w:p>
         </w:tc>
@@ -9899,15 +9506,7 @@
                 <w:sz w:val="24"/>
                 <w:szCs w:val="24"/>
               </w:rPr>
-              <w:t>’Munka’</w:t>
-            </w:r>
-            <w:r>
-              <w:rPr>
-                <w:rFonts w:ascii="Times New Roman" w:hAnsi="Times New Roman" w:cs="Times New Roman"/>
-                <w:sz w:val="24"/>
-                <w:szCs w:val="24"/>
-              </w:rPr>
-              <w:t xml:space="preserve"> gomb megnyomása</w:t>
+              <w:t>’Munka’ gomb megnyomása</w:t>
             </w:r>
           </w:p>
         </w:tc>
@@ -9932,23 +9531,7 @@
                 <w:sz w:val="24"/>
                 <w:szCs w:val="24"/>
               </w:rPr>
-              <w:t xml:space="preserve">előtérbe kerül a </w:t>
-            </w:r>
-            <w:r>
-              <w:rPr>
-                <w:rFonts w:ascii="Times New Roman" w:hAnsi="Times New Roman" w:cs="Times New Roman"/>
-                <w:sz w:val="24"/>
-                <w:szCs w:val="24"/>
-              </w:rPr>
-              <w:t>Munka</w:t>
-            </w:r>
-            <w:r>
-              <w:rPr>
-                <w:rFonts w:ascii="Times New Roman" w:hAnsi="Times New Roman" w:cs="Times New Roman"/>
-                <w:sz w:val="24"/>
-                <w:szCs w:val="24"/>
-              </w:rPr>
-              <w:t xml:space="preserve"> panel</w:t>
+              <w:t>előtérbe kerül a Munka panel</w:t>
             </w:r>
           </w:p>
         </w:tc>
@@ -11511,18 +11094,8 @@
                 <w:sz w:val="24"/>
                 <w:szCs w:val="24"/>
               </w:rPr>
-              <w:t xml:space="preserve">az ablak egy üzenet után bezáródik, a pénz </w:t>
-            </w:r>
-            <w:proofErr w:type="spellStart"/>
-            <w:r>
-              <w:rPr>
-                <w:rFonts w:ascii="Times New Roman" w:hAnsi="Times New Roman" w:cs="Times New Roman"/>
-                <w:sz w:val="24"/>
-                <w:szCs w:val="24"/>
-              </w:rPr>
-              <w:t>levonódik</w:t>
-            </w:r>
-            <w:proofErr w:type="spellEnd"/>
+              <w:t>az ablak egy üzenet után bezáródik, a pénz levonódik</w:t>
+            </w:r>
           </w:p>
         </w:tc>
       </w:tr>
@@ -11651,18 +11224,8 @@
                 <w:sz w:val="24"/>
                 <w:szCs w:val="24"/>
               </w:rPr>
-              <w:t xml:space="preserve">az ablak egy üzenet után bezáródik, a pénz </w:t>
-            </w:r>
-            <w:proofErr w:type="spellStart"/>
-            <w:r>
-              <w:rPr>
-                <w:rFonts w:ascii="Times New Roman" w:hAnsi="Times New Roman" w:cs="Times New Roman"/>
-                <w:sz w:val="24"/>
-                <w:szCs w:val="24"/>
-              </w:rPr>
-              <w:t>levonódik</w:t>
-            </w:r>
-            <w:proofErr w:type="spellEnd"/>
+              <w:t>az ablak egy üzenet után bezáródik, a pénz levonódik</w:t>
+            </w:r>
           </w:p>
         </w:tc>
       </w:tr>
@@ -11791,25 +11354,7 @@
                 <w:sz w:val="24"/>
                 <w:szCs w:val="24"/>
               </w:rPr>
-              <w:t xml:space="preserve">az ablak egy üzenet után bezáródik, a pénz </w:t>
-            </w:r>
-            <w:proofErr w:type="spellStart"/>
-            <w:r>
-              <w:rPr>
-                <w:rFonts w:ascii="Times New Roman" w:hAnsi="Times New Roman" w:cs="Times New Roman"/>
-                <w:sz w:val="24"/>
-                <w:szCs w:val="24"/>
-              </w:rPr>
-              <w:t>levonódik</w:t>
-            </w:r>
-            <w:proofErr w:type="spellEnd"/>
-            <w:r>
-              <w:rPr>
-                <w:rFonts w:ascii="Times New Roman" w:hAnsi="Times New Roman" w:cs="Times New Roman"/>
-                <w:sz w:val="24"/>
-                <w:szCs w:val="24"/>
-              </w:rPr>
-              <w:t>, a karakterünk megkapja a jogosítványt</w:t>
+              <w:t>az ablak egy üzenet után bezáródik, a pénz levonódik, a karakterünk megkapja a jogosítványt</w:t>
             </w:r>
           </w:p>
         </w:tc>
@@ -13002,23 +12547,7 @@
                 <w:sz w:val="24"/>
                 <w:szCs w:val="24"/>
               </w:rPr>
-              <w:t xml:space="preserve">44.1-es esemény </w:t>
-            </w:r>
-            <w:r>
-              <w:rPr>
-                <w:rFonts w:ascii="Times New Roman" w:hAnsi="Times New Roman" w:cs="Times New Roman"/>
-                <w:sz w:val="24"/>
-                <w:szCs w:val="24"/>
-              </w:rPr>
-              <w:t xml:space="preserve">legalább </w:t>
-            </w:r>
-            <w:r>
-              <w:rPr>
-                <w:rFonts w:ascii="Times New Roman" w:hAnsi="Times New Roman" w:cs="Times New Roman"/>
-                <w:sz w:val="24"/>
-                <w:szCs w:val="24"/>
-              </w:rPr>
-              <w:t>egyszer végrehajtódott</w:t>
+              <w:t>44.1-es esemény legalább egyszer végrehajtódott</w:t>
             </w:r>
           </w:p>
         </w:tc>
@@ -13043,15 +12572,7 @@
                 <w:sz w:val="24"/>
                 <w:szCs w:val="24"/>
               </w:rPr>
-              <w:t>a játékos bal klikkel rákattint egy mezőre, amin akna</w:t>
-            </w:r>
-            <w:r>
-              <w:rPr>
-                <w:rFonts w:ascii="Times New Roman" w:hAnsi="Times New Roman" w:cs="Times New Roman"/>
-                <w:sz w:val="24"/>
-                <w:szCs w:val="24"/>
-              </w:rPr>
-              <w:t xml:space="preserve"> van</w:t>
+              <w:t>a játékos bal klikkel rákattint egy mezőre, amin akna van</w:t>
             </w:r>
           </w:p>
         </w:tc>
@@ -13182,39 +12703,7 @@
                 <w:sz w:val="24"/>
                 <w:szCs w:val="24"/>
               </w:rPr>
-              <w:t xml:space="preserve">a játékos </w:t>
-            </w:r>
-            <w:r>
-              <w:rPr>
-                <w:rFonts w:ascii="Times New Roman" w:hAnsi="Times New Roman" w:cs="Times New Roman"/>
-                <w:sz w:val="24"/>
-                <w:szCs w:val="24"/>
-              </w:rPr>
-              <w:t>jobb</w:t>
-            </w:r>
-            <w:r>
-              <w:rPr>
-                <w:rFonts w:ascii="Times New Roman" w:hAnsi="Times New Roman" w:cs="Times New Roman"/>
-                <w:sz w:val="24"/>
-                <w:szCs w:val="24"/>
-              </w:rPr>
-              <w:t xml:space="preserve"> klikkel rákattint egy</w:t>
-            </w:r>
-            <w:r>
-              <w:rPr>
-                <w:rFonts w:ascii="Times New Roman" w:hAnsi="Times New Roman" w:cs="Times New Roman"/>
-                <w:sz w:val="24"/>
-                <w:szCs w:val="24"/>
-              </w:rPr>
-              <w:t xml:space="preserve"> fel nem fedett</w:t>
-            </w:r>
-            <w:r>
-              <w:rPr>
-                <w:rFonts w:ascii="Times New Roman" w:hAnsi="Times New Roman" w:cs="Times New Roman"/>
-                <w:sz w:val="24"/>
-                <w:szCs w:val="24"/>
-              </w:rPr>
-              <w:t xml:space="preserve"> mezőre</w:t>
+              <w:t>a játékos jobb klikkel rákattint egy fel nem fedett mezőre</w:t>
             </w:r>
           </w:p>
         </w:tc>
@@ -13490,23 +12979,7 @@
                 <w:sz w:val="24"/>
                 <w:szCs w:val="24"/>
               </w:rPr>
-              <w:t xml:space="preserve">a játékos jobb klikkel rákattint egy </w:t>
-            </w:r>
-            <w:r>
-              <w:rPr>
-                <w:rFonts w:ascii="Times New Roman" w:hAnsi="Times New Roman" w:cs="Times New Roman"/>
-                <w:sz w:val="24"/>
-                <w:szCs w:val="24"/>
-              </w:rPr>
-              <w:t>megjelölt</w:t>
-            </w:r>
-            <w:r>
-              <w:rPr>
-                <w:rFonts w:ascii="Times New Roman" w:hAnsi="Times New Roman" w:cs="Times New Roman"/>
-                <w:sz w:val="24"/>
-                <w:szCs w:val="24"/>
-              </w:rPr>
-              <w:t xml:space="preserve"> mezőre</w:t>
+              <w:t>a játékos jobb klikkel rákattint egy megjelölt mezőre</w:t>
             </w:r>
           </w:p>
         </w:tc>
@@ -13611,15 +13084,7 @@
                 <w:sz w:val="24"/>
                 <w:szCs w:val="24"/>
               </w:rPr>
-              <w:t>44.1-es esemény egyszer végrehajtódott</w:t>
-            </w:r>
-            <w:r>
-              <w:rPr>
-                <w:rFonts w:ascii="Times New Roman" w:hAnsi="Times New Roman" w:cs="Times New Roman"/>
-                <w:sz w:val="24"/>
-                <w:szCs w:val="24"/>
-              </w:rPr>
-              <w:t>, valamint a játékosnak már csak egy jelölése van, a többi jelölése pedig helyes</w:t>
+              <w:t>44.1-es esemény egyszer végrehajtódott, valamint a játékosnak már csak egy jelölése van, a többi jelölése pedig helyes</w:t>
             </w:r>
           </w:p>
         </w:tc>
@@ -13644,15 +13109,7 @@
                 <w:sz w:val="24"/>
                 <w:szCs w:val="24"/>
               </w:rPr>
-              <w:t xml:space="preserve">a játékos jobb klikkel rákattint </w:t>
-            </w:r>
-            <w:r>
-              <w:rPr>
-                <w:rFonts w:ascii="Times New Roman" w:hAnsi="Times New Roman" w:cs="Times New Roman"/>
-                <w:sz w:val="24"/>
-                <w:szCs w:val="24"/>
-              </w:rPr>
-              <w:t>az utolsó aknás mezőre</w:t>
+              <w:t>a játékos jobb klikkel rákattint az utolsó aknás mezőre</w:t>
             </w:r>
           </w:p>
         </w:tc>
@@ -13734,25 +13191,7 @@
           <w:sz w:val="24"/>
           <w:szCs w:val="24"/>
         </w:rPr>
-        <w:t xml:space="preserve">a a </w:t>
-      </w:r>
-      <w:proofErr w:type="spellStart"/>
-      <w:r>
-        <w:rPr>
-          <w:rFonts w:ascii="Times New Roman" w:hAnsi="Times New Roman" w:cs="Times New Roman"/>
-          <w:sz w:val="24"/>
-          <w:szCs w:val="24"/>
-        </w:rPr>
-        <w:t>WinForms</w:t>
-      </w:r>
-      <w:proofErr w:type="spellEnd"/>
-      <w:r>
-        <w:rPr>
-          <w:rFonts w:ascii="Times New Roman" w:hAnsi="Times New Roman" w:cs="Times New Roman"/>
-          <w:sz w:val="24"/>
-          <w:szCs w:val="24"/>
-        </w:rPr>
-        <w:t xml:space="preserve">, de </w:t>
+        <w:t xml:space="preserve">a a WinForms, de </w:t>
       </w:r>
       <w:r>
         <w:rPr>
@@ -13869,6 +13308,219 @@
         </w:rPr>
         <w:lastRenderedPageBreak/>
         <w:t>végre kell hajtani, arra érdemes egy függvényt írni, majd azt a függvényt a megfelelő helyeken meghívni.</w:t>
+      </w:r>
+    </w:p>
+    <w:p>
+      <w:pPr>
+        <w:pStyle w:val="Cmsor3"/>
+        <w:spacing w:line="360" w:lineRule="auto"/>
+        <w:jc w:val="both"/>
+      </w:pPr>
+      <w:r>
+        <w:t>A szoftver felépítése</w:t>
+      </w:r>
+    </w:p>
+    <w:p>
+      <w:pPr>
+        <w:spacing w:line="360" w:lineRule="auto"/>
+        <w:jc w:val="both"/>
+        <w:rPr>
+          <w:rFonts w:ascii="Times New Roman" w:hAnsi="Times New Roman" w:cs="Times New Roman"/>
+          <w:sz w:val="24"/>
+          <w:szCs w:val="24"/>
+        </w:rPr>
+      </w:pPr>
+      <w:r>
+        <w:rPr>
+          <w:rFonts w:ascii="Times New Roman" w:hAnsi="Times New Roman" w:cs="Times New Roman"/>
+          <w:sz w:val="24"/>
+          <w:szCs w:val="24"/>
+        </w:rPr>
+        <w:t>A szoftver 3 fő rétegből áll:</w:t>
+      </w:r>
+    </w:p>
+    <w:p>
+      <w:pPr>
+        <w:pStyle w:val="Listaszerbekezds"/>
+        <w:numPr>
+          <w:ilvl w:val="0"/>
+          <w:numId w:val="10"/>
+        </w:numPr>
+        <w:spacing w:line="360" w:lineRule="auto"/>
+        <w:jc w:val="both"/>
+        <w:rPr>
+          <w:rFonts w:ascii="Times New Roman" w:hAnsi="Times New Roman" w:cs="Times New Roman"/>
+          <w:b/>
+          <w:bCs/>
+          <w:i/>
+          <w:iCs/>
+          <w:sz w:val="24"/>
+          <w:szCs w:val="24"/>
+        </w:rPr>
+      </w:pPr>
+      <w:r>
+        <w:rPr>
+          <w:rFonts w:ascii="Times New Roman" w:hAnsi="Times New Roman" w:cs="Times New Roman"/>
+          <w:b/>
+          <w:bCs/>
+          <w:i/>
+          <w:iCs/>
+          <w:sz w:val="24"/>
+          <w:szCs w:val="24"/>
+        </w:rPr>
+        <w:t xml:space="preserve">Model: </w:t>
+      </w:r>
+      <w:r>
+        <w:rPr>
+          <w:rFonts w:ascii="Times New Roman" w:hAnsi="Times New Roman" w:cs="Times New Roman"/>
+          <w:sz w:val="24"/>
+          <w:szCs w:val="24"/>
+        </w:rPr>
+        <w:t>A játéklogikát foglalja magában. Ebbe beletartoznak a játékos karakterének és a többi karakternek a statisztikái,</w:t>
+      </w:r>
+      <w:r>
+        <w:rPr>
+          <w:rFonts w:ascii="Times New Roman" w:hAnsi="Times New Roman" w:cs="Times New Roman"/>
+          <w:sz w:val="24"/>
+          <w:szCs w:val="24"/>
+        </w:rPr>
+        <w:t xml:space="preserve"> a játék különböző elemeihez tartozó osztályok (pl. Person, Home, Job),</w:t>
+      </w:r>
+      <w:r>
+        <w:rPr>
+          <w:rFonts w:ascii="Times New Roman" w:hAnsi="Times New Roman" w:cs="Times New Roman"/>
+          <w:sz w:val="24"/>
+          <w:szCs w:val="24"/>
+        </w:rPr>
+        <w:t xml:space="preserve"> a játék léptetéséhez </w:t>
+      </w:r>
+      <w:r>
+        <w:rPr>
+          <w:rFonts w:ascii="Times New Roman" w:hAnsi="Times New Roman" w:cs="Times New Roman"/>
+          <w:sz w:val="24"/>
+          <w:szCs w:val="24"/>
+        </w:rPr>
+        <w:t>szükséges</w:t>
+      </w:r>
+      <w:r>
+        <w:rPr>
+          <w:rFonts w:ascii="Times New Roman" w:hAnsi="Times New Roman" w:cs="Times New Roman"/>
+          <w:sz w:val="24"/>
+          <w:szCs w:val="24"/>
+        </w:rPr>
+        <w:t xml:space="preserve"> függvények, metódusok, </w:t>
+      </w:r>
+      <w:r>
+        <w:rPr>
+          <w:rFonts w:ascii="Times New Roman" w:hAnsi="Times New Roman" w:cs="Times New Roman"/>
+          <w:sz w:val="24"/>
+          <w:szCs w:val="24"/>
+        </w:rPr>
+        <w:t>valamint a különböző események, amelyek jelzik a nézet felé, ha valamilyen változás történt a modellben.</w:t>
+      </w:r>
+    </w:p>
+    <w:p>
+      <w:pPr>
+        <w:pStyle w:val="Listaszerbekezds"/>
+        <w:numPr>
+          <w:ilvl w:val="0"/>
+          <w:numId w:val="10"/>
+        </w:numPr>
+        <w:spacing w:line="360" w:lineRule="auto"/>
+        <w:jc w:val="both"/>
+        <w:rPr>
+          <w:rFonts w:ascii="Times New Roman" w:hAnsi="Times New Roman" w:cs="Times New Roman"/>
+          <w:b/>
+          <w:bCs/>
+          <w:i/>
+          <w:iCs/>
+          <w:sz w:val="24"/>
+          <w:szCs w:val="24"/>
+        </w:rPr>
+      </w:pPr>
+      <w:r>
+        <w:rPr>
+          <w:rFonts w:ascii="Times New Roman" w:hAnsi="Times New Roman" w:cs="Times New Roman"/>
+          <w:b/>
+          <w:bCs/>
+          <w:i/>
+          <w:iCs/>
+          <w:sz w:val="24"/>
+          <w:szCs w:val="24"/>
+        </w:rPr>
+        <w:t xml:space="preserve">View: </w:t>
+      </w:r>
+      <w:r>
+        <w:rPr>
+          <w:rFonts w:ascii="Times New Roman" w:hAnsi="Times New Roman" w:cs="Times New Roman"/>
+          <w:sz w:val="24"/>
+          <w:szCs w:val="24"/>
+        </w:rPr>
+        <w:t>Ez a réteg a játék megjelenéséért felelős. Ebben vannak definiálva a különböző Controlok (Button, Label, ComboBox</w:t>
+      </w:r>
+      <w:r>
+        <w:rPr>
+          <w:rFonts w:ascii="Times New Roman" w:hAnsi="Times New Roman" w:cs="Times New Roman"/>
+          <w:sz w:val="24"/>
+          <w:szCs w:val="24"/>
+        </w:rPr>
+        <w:t>, ListBox</w:t>
+      </w:r>
+      <w:r>
+        <w:rPr>
+          <w:rFonts w:ascii="Times New Roman" w:hAnsi="Times New Roman" w:cs="Times New Roman"/>
+          <w:sz w:val="24"/>
+          <w:szCs w:val="24"/>
+        </w:rPr>
+        <w:t xml:space="preserve">), ezen Controlok működése, valamint azok a függvények, amelyek valamilyen esemény végrehajtását követően változást eszközölnek </w:t>
+      </w:r>
+      <w:r>
+        <w:rPr>
+          <w:rFonts w:ascii="Times New Roman" w:hAnsi="Times New Roman" w:cs="Times New Roman"/>
+          <w:sz w:val="24"/>
+          <w:szCs w:val="24"/>
+        </w:rPr>
+        <w:t>valamelyik Controlban (pl. statisztikák változása, ismerőslista kiegészítése).</w:t>
+      </w:r>
+    </w:p>
+    <w:p>
+      <w:pPr>
+        <w:pStyle w:val="Listaszerbekezds"/>
+        <w:numPr>
+          <w:ilvl w:val="0"/>
+          <w:numId w:val="10"/>
+        </w:numPr>
+        <w:spacing w:line="360" w:lineRule="auto"/>
+        <w:jc w:val="both"/>
+        <w:rPr>
+          <w:rFonts w:ascii="Times New Roman" w:hAnsi="Times New Roman" w:cs="Times New Roman"/>
+          <w:b/>
+          <w:bCs/>
+          <w:i/>
+          <w:iCs/>
+          <w:sz w:val="24"/>
+          <w:szCs w:val="24"/>
+        </w:rPr>
+      </w:pPr>
+      <w:r>
+        <w:rPr>
+          <w:rFonts w:ascii="Times New Roman" w:hAnsi="Times New Roman" w:cs="Times New Roman"/>
+          <w:b/>
+          <w:bCs/>
+          <w:i/>
+          <w:iCs/>
+          <w:sz w:val="24"/>
+          <w:szCs w:val="24"/>
+        </w:rPr>
+        <w:t xml:space="preserve">Persistence: </w:t>
+      </w:r>
+      <w:r>
+        <w:rPr>
+          <w:rFonts w:ascii="Times New Roman" w:hAnsi="Times New Roman" w:cs="Times New Roman"/>
+          <w:sz w:val="24"/>
+          <w:szCs w:val="24"/>
+        </w:rPr>
+        <w:t>Ha esetleg a játékosnak fontos dolga akad, vagy már nincs kedve játszani, akkor valószínűleg szeretné elmenteni azt, amit eddig elért. Erre szolgál a Persistence réteg, amelyben a játékállás fájlba mentésére, valamint fájlból betöltésére szolgáló függvényeket valósítja meg. Ezen kívül az achievementek mentésére és betöltésére szolgáló függvények is itt találhatóak.</w:t>
       </w:r>
     </w:p>
     <w:p>
@@ -15284,6 +14936,119 @@
       </w:pPr>
     </w:lvl>
   </w:abstractNum>
+  <w:abstractNum w:abstractNumId="9" w15:restartNumberingAfterBreak="0">
+    <w:nsid w:val="757D12CA"/>
+    <w:multiLevelType w:val="hybridMultilevel"/>
+    <w:tmpl w:val="F90CEB1E"/>
+    <w:lvl w:ilvl="0" w:tplc="040E0001">
+      <w:start w:val="1"/>
+      <w:numFmt w:val="bullet"/>
+      <w:lvlText w:val=""/>
+      <w:lvlJc w:val="left"/>
+      <w:pPr>
+        <w:ind w:left="720" w:hanging="360"/>
+      </w:pPr>
+      <w:rPr>
+        <w:rFonts w:ascii="Symbol" w:hAnsi="Symbol" w:hint="default"/>
+      </w:rPr>
+    </w:lvl>
+    <w:lvl w:ilvl="1" w:tplc="040E0003" w:tentative="1">
+      <w:start w:val="1"/>
+      <w:numFmt w:val="bullet"/>
+      <w:lvlText w:val="o"/>
+      <w:lvlJc w:val="left"/>
+      <w:pPr>
+        <w:ind w:left="1440" w:hanging="360"/>
+      </w:pPr>
+      <w:rPr>
+        <w:rFonts w:ascii="Courier New" w:hAnsi="Courier New" w:cs="Courier New" w:hint="default"/>
+      </w:rPr>
+    </w:lvl>
+    <w:lvl w:ilvl="2" w:tplc="040E0005" w:tentative="1">
+      <w:start w:val="1"/>
+      <w:numFmt w:val="bullet"/>
+      <w:lvlText w:val=""/>
+      <w:lvlJc w:val="left"/>
+      <w:pPr>
+        <w:ind w:left="2160" w:hanging="360"/>
+      </w:pPr>
+      <w:rPr>
+        <w:rFonts w:ascii="Wingdings" w:hAnsi="Wingdings" w:hint="default"/>
+      </w:rPr>
+    </w:lvl>
+    <w:lvl w:ilvl="3" w:tplc="040E0001" w:tentative="1">
+      <w:start w:val="1"/>
+      <w:numFmt w:val="bullet"/>
+      <w:lvlText w:val=""/>
+      <w:lvlJc w:val="left"/>
+      <w:pPr>
+        <w:ind w:left="2880" w:hanging="360"/>
+      </w:pPr>
+      <w:rPr>
+        <w:rFonts w:ascii="Symbol" w:hAnsi="Symbol" w:hint="default"/>
+      </w:rPr>
+    </w:lvl>
+    <w:lvl w:ilvl="4" w:tplc="040E0003" w:tentative="1">
+      <w:start w:val="1"/>
+      <w:numFmt w:val="bullet"/>
+      <w:lvlText w:val="o"/>
+      <w:lvlJc w:val="left"/>
+      <w:pPr>
+        <w:ind w:left="3600" w:hanging="360"/>
+      </w:pPr>
+      <w:rPr>
+        <w:rFonts w:ascii="Courier New" w:hAnsi="Courier New" w:cs="Courier New" w:hint="default"/>
+      </w:rPr>
+    </w:lvl>
+    <w:lvl w:ilvl="5" w:tplc="040E0005" w:tentative="1">
+      <w:start w:val="1"/>
+      <w:numFmt w:val="bullet"/>
+      <w:lvlText w:val=""/>
+      <w:lvlJc w:val="left"/>
+      <w:pPr>
+        <w:ind w:left="4320" w:hanging="360"/>
+      </w:pPr>
+      <w:rPr>
+        <w:rFonts w:ascii="Wingdings" w:hAnsi="Wingdings" w:hint="default"/>
+      </w:rPr>
+    </w:lvl>
+    <w:lvl w:ilvl="6" w:tplc="040E0001" w:tentative="1">
+      <w:start w:val="1"/>
+      <w:numFmt w:val="bullet"/>
+      <w:lvlText w:val=""/>
+      <w:lvlJc w:val="left"/>
+      <w:pPr>
+        <w:ind w:left="5040" w:hanging="360"/>
+      </w:pPr>
+      <w:rPr>
+        <w:rFonts w:ascii="Symbol" w:hAnsi="Symbol" w:hint="default"/>
+      </w:rPr>
+    </w:lvl>
+    <w:lvl w:ilvl="7" w:tplc="040E0003" w:tentative="1">
+      <w:start w:val="1"/>
+      <w:numFmt w:val="bullet"/>
+      <w:lvlText w:val="o"/>
+      <w:lvlJc w:val="left"/>
+      <w:pPr>
+        <w:ind w:left="5760" w:hanging="360"/>
+      </w:pPr>
+      <w:rPr>
+        <w:rFonts w:ascii="Courier New" w:hAnsi="Courier New" w:cs="Courier New" w:hint="default"/>
+      </w:rPr>
+    </w:lvl>
+    <w:lvl w:ilvl="8" w:tplc="040E0005" w:tentative="1">
+      <w:start w:val="1"/>
+      <w:numFmt w:val="bullet"/>
+      <w:lvlText w:val=""/>
+      <w:lvlJc w:val="left"/>
+      <w:pPr>
+        <w:ind w:left="6480" w:hanging="360"/>
+      </w:pPr>
+      <w:rPr>
+        <w:rFonts w:ascii="Wingdings" w:hAnsi="Wingdings" w:hint="default"/>
+      </w:rPr>
+    </w:lvl>
+  </w:abstractNum>
   <w:num w:numId="1">
     <w:abstractNumId w:val="4"/>
   </w:num>
@@ -15310,6 +15075,9 @@
   </w:num>
   <w:num w:numId="9">
     <w:abstractNumId w:val="5"/>
+  </w:num>
+  <w:num w:numId="10">
+    <w:abstractNumId w:val="9"/>
   </w:num>
 </w:numbering>
 </file>

</xml_diff>

<commit_message>
Tweaked persistence and updated thesis paper
</commit_message>
<xml_diff>
--- a/szakdolgozat.docx
+++ b/szakdolgozat.docx
@@ -515,6 +515,7 @@
             <w:tabs>
               <w:tab w:val="right" w:leader="dot" w:pos="8493"/>
             </w:tabs>
+            <w:spacing w:line="360" w:lineRule="auto"/>
             <w:rPr>
               <w:rFonts w:eastAsiaTheme="minorEastAsia"/>
               <w:noProof/>
@@ -530,7 +531,7 @@
           <w:r>
             <w:fldChar w:fldCharType="separate"/>
           </w:r>
-          <w:hyperlink w:anchor="_Toc71042316" w:history="1">
+          <w:hyperlink w:anchor="_Toc71392936" w:history="1">
             <w:r>
               <w:rPr>
                 <w:rStyle w:val="Hiperhivatkozs"/>
@@ -558,7 +559,7 @@
                 <w:noProof/>
                 <w:webHidden/>
               </w:rPr>
-              <w:instrText xml:space="preserve"> PAGEREF _Toc71042316 \h </w:instrText>
+              <w:instrText xml:space="preserve"> PAGEREF _Toc71392936 \h </w:instrText>
             </w:r>
             <w:r>
               <w:rPr>
@@ -595,13 +596,14 @@
             <w:tabs>
               <w:tab w:val="right" w:leader="dot" w:pos="8493"/>
             </w:tabs>
+            <w:spacing w:line="360" w:lineRule="auto"/>
             <w:rPr>
               <w:rFonts w:eastAsiaTheme="minorEastAsia"/>
               <w:noProof/>
               <w:lang w:eastAsia="hu-HU"/>
             </w:rPr>
           </w:pPr>
-          <w:hyperlink w:anchor="_Toc71042317" w:history="1">
+          <w:hyperlink w:anchor="_Toc71392937" w:history="1">
             <w:r>
               <w:rPr>
                 <w:rStyle w:val="Hiperhivatkozs"/>
@@ -628,7 +630,7 @@
                 <w:noProof/>
                 <w:webHidden/>
               </w:rPr>
-              <w:instrText xml:space="preserve"> PAGEREF _Toc71042317 \h </w:instrText>
+              <w:instrText xml:space="preserve"> PAGEREF _Toc71392937 \h </w:instrText>
             </w:r>
             <w:r>
               <w:rPr>
@@ -665,13 +667,14 @@
             <w:tabs>
               <w:tab w:val="right" w:leader="dot" w:pos="8493"/>
             </w:tabs>
+            <w:spacing w:line="360" w:lineRule="auto"/>
             <w:rPr>
               <w:rFonts w:eastAsiaTheme="minorEastAsia"/>
               <w:noProof/>
               <w:lang w:eastAsia="hu-HU"/>
             </w:rPr>
           </w:pPr>
-          <w:hyperlink w:anchor="_Toc71042318" w:history="1">
+          <w:hyperlink w:anchor="_Toc71392938" w:history="1">
             <w:r>
               <w:rPr>
                 <w:rStyle w:val="Hiperhivatkozs"/>
@@ -698,7 +701,7 @@
                 <w:noProof/>
                 <w:webHidden/>
               </w:rPr>
-              <w:instrText xml:space="preserve"> PAGEREF _Toc71042318 \h </w:instrText>
+              <w:instrText xml:space="preserve"> PAGEREF _Toc71392938 \h </w:instrText>
             </w:r>
             <w:r>
               <w:rPr>
@@ -735,13 +738,14 @@
             <w:tabs>
               <w:tab w:val="right" w:leader="dot" w:pos="8493"/>
             </w:tabs>
+            <w:spacing w:line="360" w:lineRule="auto"/>
             <w:rPr>
               <w:rFonts w:eastAsiaTheme="minorEastAsia"/>
               <w:noProof/>
               <w:lang w:eastAsia="hu-HU"/>
             </w:rPr>
           </w:pPr>
-          <w:hyperlink w:anchor="_Toc71042319" w:history="1">
+          <w:hyperlink w:anchor="_Toc71392939" w:history="1">
             <w:r>
               <w:rPr>
                 <w:rStyle w:val="Hiperhivatkozs"/>
@@ -768,7 +772,7 @@
                 <w:noProof/>
                 <w:webHidden/>
               </w:rPr>
-              <w:instrText xml:space="preserve"> PAGEREF _Toc71042319 \h </w:instrText>
+              <w:instrText xml:space="preserve"> PAGEREF _Toc71392939 \h </w:instrText>
             </w:r>
             <w:r>
               <w:rPr>
@@ -805,19 +809,20 @@
             <w:tabs>
               <w:tab w:val="right" w:leader="dot" w:pos="8493"/>
             </w:tabs>
+            <w:spacing w:line="360" w:lineRule="auto"/>
             <w:rPr>
               <w:rFonts w:eastAsiaTheme="minorEastAsia"/>
               <w:noProof/>
               <w:lang w:eastAsia="hu-HU"/>
             </w:rPr>
           </w:pPr>
-          <w:hyperlink w:anchor="_Toc71042320" w:history="1">
+          <w:hyperlink w:anchor="_Toc71392940" w:history="1">
             <w:r>
               <w:rPr>
                 <w:rStyle w:val="Hiperhivatkozs"/>
                 <w:noProof/>
               </w:rPr>
-              <w:t>Használati útmutató</w:t>
+              <w:t>Rövid leírás</w:t>
             </w:r>
             <w:r>
               <w:rPr>
@@ -838,7 +843,78 @@
                 <w:noProof/>
                 <w:webHidden/>
               </w:rPr>
-              <w:instrText xml:space="preserve"> PAGEREF _Toc71042320 \h </w:instrText>
+              <w:instrText xml:space="preserve"> PAGEREF _Toc71392940 \h </w:instrText>
+            </w:r>
+            <w:r>
+              <w:rPr>
+                <w:noProof/>
+                <w:webHidden/>
+              </w:rPr>
+            </w:r>
+            <w:r>
+              <w:rPr>
+                <w:noProof/>
+                <w:webHidden/>
+              </w:rPr>
+              <w:fldChar w:fldCharType="separate"/>
+            </w:r>
+            <w:r>
+              <w:rPr>
+                <w:noProof/>
+                <w:webHidden/>
+              </w:rPr>
+              <w:t>4</w:t>
+            </w:r>
+            <w:r>
+              <w:rPr>
+                <w:noProof/>
+                <w:webHidden/>
+              </w:rPr>
+              <w:fldChar w:fldCharType="end"/>
+            </w:r>
+          </w:hyperlink>
+        </w:p>
+        <w:p>
+          <w:pPr>
+            <w:pStyle w:val="TJ2"/>
+            <w:tabs>
+              <w:tab w:val="right" w:leader="dot" w:pos="8493"/>
+            </w:tabs>
+            <w:spacing w:line="360" w:lineRule="auto"/>
+            <w:rPr>
+              <w:rFonts w:eastAsiaTheme="minorEastAsia"/>
+              <w:noProof/>
+              <w:lang w:eastAsia="hu-HU"/>
+            </w:rPr>
+          </w:pPr>
+          <w:hyperlink w:anchor="_Toc71392941" w:history="1">
+            <w:r>
+              <w:rPr>
+                <w:rStyle w:val="Hiperhivatkozs"/>
+                <w:noProof/>
+              </w:rPr>
+              <w:t>Használati útmutató</w:t>
+            </w:r>
+            <w:r>
+              <w:rPr>
+                <w:noProof/>
+                <w:webHidden/>
+              </w:rPr>
+              <w:tab/>
+            </w:r>
+            <w:r>
+              <w:rPr>
+                <w:noProof/>
+                <w:webHidden/>
+              </w:rPr>
+              <w:fldChar w:fldCharType="begin"/>
+            </w:r>
+            <w:r>
+              <w:rPr>
+                <w:noProof/>
+                <w:webHidden/>
+              </w:rPr>
+              <w:instrText xml:space="preserve"> PAGEREF _Toc71392941 \h </w:instrText>
             </w:r>
             <w:r>
               <w:rPr>
@@ -875,13 +951,14 @@
             <w:tabs>
               <w:tab w:val="right" w:leader="dot" w:pos="8493"/>
             </w:tabs>
+            <w:spacing w:line="360" w:lineRule="auto"/>
             <w:rPr>
               <w:rFonts w:eastAsiaTheme="minorEastAsia"/>
               <w:noProof/>
               <w:lang w:eastAsia="hu-HU"/>
             </w:rPr>
           </w:pPr>
-          <w:hyperlink w:anchor="_Toc71042321" w:history="1">
+          <w:hyperlink w:anchor="_Toc71392942" w:history="1">
             <w:r>
               <w:rPr>
                 <w:rStyle w:val="Hiperhivatkozs"/>
@@ -908,7 +985,7 @@
                 <w:noProof/>
                 <w:webHidden/>
               </w:rPr>
-              <w:instrText xml:space="preserve"> PAGEREF _Toc71042321 \h </w:instrText>
+              <w:instrText xml:space="preserve"> PAGEREF _Toc71392942 \h </w:instrText>
             </w:r>
             <w:r>
               <w:rPr>
@@ -945,13 +1022,14 @@
             <w:tabs>
               <w:tab w:val="right" w:leader="dot" w:pos="8493"/>
             </w:tabs>
+            <w:spacing w:line="360" w:lineRule="auto"/>
             <w:rPr>
               <w:rFonts w:eastAsiaTheme="minorEastAsia"/>
               <w:noProof/>
               <w:lang w:eastAsia="hu-HU"/>
             </w:rPr>
           </w:pPr>
-          <w:hyperlink w:anchor="_Toc71042322" w:history="1">
+          <w:hyperlink w:anchor="_Toc71392943" w:history="1">
             <w:r>
               <w:rPr>
                 <w:rStyle w:val="Hiperhivatkozs"/>
@@ -978,7 +1056,7 @@
                 <w:noProof/>
                 <w:webHidden/>
               </w:rPr>
-              <w:instrText xml:space="preserve"> PAGEREF _Toc71042322 \h </w:instrText>
+              <w:instrText xml:space="preserve"> PAGEREF _Toc71392943 \h </w:instrText>
             </w:r>
             <w:r>
               <w:rPr>
@@ -1015,13 +1093,14 @@
             <w:tabs>
               <w:tab w:val="right" w:leader="dot" w:pos="8493"/>
             </w:tabs>
+            <w:spacing w:line="360" w:lineRule="auto"/>
             <w:rPr>
               <w:rFonts w:eastAsiaTheme="minorEastAsia"/>
               <w:noProof/>
               <w:lang w:eastAsia="hu-HU"/>
             </w:rPr>
           </w:pPr>
-          <w:hyperlink w:anchor="_Toc71042323" w:history="1">
+          <w:hyperlink w:anchor="_Toc71392944" w:history="1">
             <w:r>
               <w:rPr>
                 <w:rStyle w:val="Hiperhivatkozs"/>
@@ -1048,7 +1127,7 @@
                 <w:noProof/>
                 <w:webHidden/>
               </w:rPr>
-              <w:instrText xml:space="preserve"> PAGEREF _Toc71042323 \h </w:instrText>
+              <w:instrText xml:space="preserve"> PAGEREF _Toc71392944 \h </w:instrText>
             </w:r>
             <w:r>
               <w:rPr>
@@ -1085,13 +1164,14 @@
             <w:tabs>
               <w:tab w:val="right" w:leader="dot" w:pos="8493"/>
             </w:tabs>
+            <w:spacing w:line="360" w:lineRule="auto"/>
             <w:rPr>
               <w:rFonts w:eastAsiaTheme="minorEastAsia"/>
               <w:noProof/>
               <w:lang w:eastAsia="hu-HU"/>
             </w:rPr>
           </w:pPr>
-          <w:hyperlink w:anchor="_Toc71042324" w:history="1">
+          <w:hyperlink w:anchor="_Toc71392945" w:history="1">
             <w:r>
               <w:rPr>
                 <w:rStyle w:val="Hiperhivatkozs"/>
@@ -1118,7 +1198,7 @@
                 <w:noProof/>
                 <w:webHidden/>
               </w:rPr>
-              <w:instrText xml:space="preserve"> PAGEREF _Toc71042324 \h </w:instrText>
+              <w:instrText xml:space="preserve"> PAGEREF _Toc71392945 \h </w:instrText>
             </w:r>
             <w:r>
               <w:rPr>
@@ -1155,13 +1235,14 @@
             <w:tabs>
               <w:tab w:val="right" w:leader="dot" w:pos="8493"/>
             </w:tabs>
+            <w:spacing w:line="360" w:lineRule="auto"/>
             <w:rPr>
               <w:rFonts w:eastAsiaTheme="minorEastAsia"/>
               <w:noProof/>
               <w:lang w:eastAsia="hu-HU"/>
             </w:rPr>
           </w:pPr>
-          <w:hyperlink w:anchor="_Toc71042325" w:history="1">
+          <w:hyperlink w:anchor="_Toc71392946" w:history="1">
             <w:r>
               <w:rPr>
                 <w:rStyle w:val="Hiperhivatkozs"/>
@@ -1188,7 +1269,7 @@
                 <w:noProof/>
                 <w:webHidden/>
               </w:rPr>
-              <w:instrText xml:space="preserve"> PAGEREF _Toc71042325 \h </w:instrText>
+              <w:instrText xml:space="preserve"> PAGEREF _Toc71392946 \h </w:instrText>
             </w:r>
             <w:r>
               <w:rPr>
@@ -1209,6 +1290,219 @@
                 <w:webHidden/>
               </w:rPr>
               <w:t>31</w:t>
+            </w:r>
+            <w:r>
+              <w:rPr>
+                <w:noProof/>
+                <w:webHidden/>
+              </w:rPr>
+              <w:fldChar w:fldCharType="end"/>
+            </w:r>
+          </w:hyperlink>
+        </w:p>
+        <w:p>
+          <w:pPr>
+            <w:pStyle w:val="TJ3"/>
+            <w:tabs>
+              <w:tab w:val="right" w:leader="dot" w:pos="8493"/>
+            </w:tabs>
+            <w:spacing w:line="360" w:lineRule="auto"/>
+            <w:rPr>
+              <w:rFonts w:eastAsiaTheme="minorEastAsia"/>
+              <w:noProof/>
+              <w:lang w:eastAsia="hu-HU"/>
+            </w:rPr>
+          </w:pPr>
+          <w:hyperlink w:anchor="_Toc71392947" w:history="1">
+            <w:r>
+              <w:rPr>
+                <w:rStyle w:val="Hiperhivatkozs"/>
+                <w:noProof/>
+              </w:rPr>
+              <w:t>A szoftver felépítése</w:t>
+            </w:r>
+            <w:r>
+              <w:rPr>
+                <w:noProof/>
+                <w:webHidden/>
+              </w:rPr>
+              <w:tab/>
+            </w:r>
+            <w:r>
+              <w:rPr>
+                <w:noProof/>
+                <w:webHidden/>
+              </w:rPr>
+              <w:fldChar w:fldCharType="begin"/>
+            </w:r>
+            <w:r>
+              <w:rPr>
+                <w:noProof/>
+                <w:webHidden/>
+              </w:rPr>
+              <w:instrText xml:space="preserve"> PAGEREF _Toc71392947 \h </w:instrText>
+            </w:r>
+            <w:r>
+              <w:rPr>
+                <w:noProof/>
+                <w:webHidden/>
+              </w:rPr>
+            </w:r>
+            <w:r>
+              <w:rPr>
+                <w:noProof/>
+                <w:webHidden/>
+              </w:rPr>
+              <w:fldChar w:fldCharType="separate"/>
+            </w:r>
+            <w:r>
+              <w:rPr>
+                <w:noProof/>
+                <w:webHidden/>
+              </w:rPr>
+              <w:t>32</w:t>
+            </w:r>
+            <w:r>
+              <w:rPr>
+                <w:noProof/>
+                <w:webHidden/>
+              </w:rPr>
+              <w:fldChar w:fldCharType="end"/>
+            </w:r>
+          </w:hyperlink>
+        </w:p>
+        <w:p>
+          <w:pPr>
+            <w:pStyle w:val="TJ3"/>
+            <w:tabs>
+              <w:tab w:val="right" w:leader="dot" w:pos="8493"/>
+            </w:tabs>
+            <w:spacing w:line="360" w:lineRule="auto"/>
+            <w:rPr>
+              <w:rFonts w:eastAsiaTheme="minorEastAsia"/>
+              <w:noProof/>
+              <w:lang w:eastAsia="hu-HU"/>
+            </w:rPr>
+          </w:pPr>
+          <w:hyperlink w:anchor="_Toc71392948" w:history="1">
+            <w:r>
+              <w:rPr>
+                <w:rStyle w:val="Hiperhivatkozs"/>
+                <w:noProof/>
+              </w:rPr>
+              <w:t>Perzisztencia</w:t>
+            </w:r>
+            <w:r>
+              <w:rPr>
+                <w:noProof/>
+                <w:webHidden/>
+              </w:rPr>
+              <w:tab/>
+            </w:r>
+            <w:r>
+              <w:rPr>
+                <w:noProof/>
+                <w:webHidden/>
+              </w:rPr>
+              <w:fldChar w:fldCharType="begin"/>
+            </w:r>
+            <w:r>
+              <w:rPr>
+                <w:noProof/>
+                <w:webHidden/>
+              </w:rPr>
+              <w:instrText xml:space="preserve"> PAGEREF _Toc71392948 \h </w:instrText>
+            </w:r>
+            <w:r>
+              <w:rPr>
+                <w:noProof/>
+                <w:webHidden/>
+              </w:rPr>
+            </w:r>
+            <w:r>
+              <w:rPr>
+                <w:noProof/>
+                <w:webHidden/>
+              </w:rPr>
+              <w:fldChar w:fldCharType="separate"/>
+            </w:r>
+            <w:r>
+              <w:rPr>
+                <w:noProof/>
+                <w:webHidden/>
+              </w:rPr>
+              <w:t>32</w:t>
+            </w:r>
+            <w:r>
+              <w:rPr>
+                <w:noProof/>
+                <w:webHidden/>
+              </w:rPr>
+              <w:fldChar w:fldCharType="end"/>
+            </w:r>
+          </w:hyperlink>
+        </w:p>
+        <w:p>
+          <w:pPr>
+            <w:pStyle w:val="TJ3"/>
+            <w:tabs>
+              <w:tab w:val="right" w:leader="dot" w:pos="8493"/>
+            </w:tabs>
+            <w:spacing w:line="360" w:lineRule="auto"/>
+            <w:rPr>
+              <w:rFonts w:eastAsiaTheme="minorEastAsia"/>
+              <w:noProof/>
+              <w:lang w:eastAsia="hu-HU"/>
+            </w:rPr>
+          </w:pPr>
+          <w:hyperlink w:anchor="_Toc71392949" w:history="1">
+            <w:r>
+              <w:rPr>
+                <w:rStyle w:val="Hiperhivatkozs"/>
+                <w:noProof/>
+              </w:rPr>
+              <w:t>Megjelenítés</w:t>
+            </w:r>
+            <w:r>
+              <w:rPr>
+                <w:noProof/>
+                <w:webHidden/>
+              </w:rPr>
+              <w:tab/>
+            </w:r>
+            <w:r>
+              <w:rPr>
+                <w:noProof/>
+                <w:webHidden/>
+              </w:rPr>
+              <w:fldChar w:fldCharType="begin"/>
+            </w:r>
+            <w:r>
+              <w:rPr>
+                <w:noProof/>
+                <w:webHidden/>
+              </w:rPr>
+              <w:instrText xml:space="preserve"> PAGEREF _Toc71392949 \h </w:instrText>
+            </w:r>
+            <w:r>
+              <w:rPr>
+                <w:noProof/>
+                <w:webHidden/>
+              </w:rPr>
+            </w:r>
+            <w:r>
+              <w:rPr>
+                <w:noProof/>
+                <w:webHidden/>
+              </w:rPr>
+              <w:fldChar w:fldCharType="separate"/>
+            </w:r>
+            <w:r>
+              <w:rPr>
+                <w:noProof/>
+                <w:webHidden/>
+              </w:rPr>
+              <w:t>34</w:t>
             </w:r>
             <w:r>
               <w:rPr>
@@ -1225,13 +1519,14 @@
             <w:tabs>
               <w:tab w:val="right" w:leader="dot" w:pos="8493"/>
             </w:tabs>
+            <w:spacing w:line="360" w:lineRule="auto"/>
             <w:rPr>
               <w:rFonts w:eastAsiaTheme="minorEastAsia"/>
               <w:noProof/>
               <w:lang w:eastAsia="hu-HU"/>
             </w:rPr>
           </w:pPr>
-          <w:hyperlink w:anchor="_Toc71042326" w:history="1">
+          <w:hyperlink w:anchor="_Toc71392950" w:history="1">
             <w:r>
               <w:rPr>
                 <w:rStyle w:val="Hiperhivatkozs"/>
@@ -1258,7 +1553,7 @@
                 <w:noProof/>
                 <w:webHidden/>
               </w:rPr>
-              <w:instrText xml:space="preserve"> PAGEREF _Toc71042326 \h </w:instrText>
+              <w:instrText xml:space="preserve"> PAGEREF _Toc71392950 \h </w:instrText>
             </w:r>
             <w:r>
               <w:rPr>
@@ -1278,7 +1573,7 @@
                 <w:noProof/>
                 <w:webHidden/>
               </w:rPr>
-              <w:t>33</w:t>
+              <w:t>37</w:t>
             </w:r>
             <w:r>
               <w:rPr>
@@ -1295,13 +1590,14 @@
             <w:tabs>
               <w:tab w:val="right" w:leader="dot" w:pos="8493"/>
             </w:tabs>
+            <w:spacing w:line="360" w:lineRule="auto"/>
             <w:rPr>
               <w:rFonts w:eastAsiaTheme="minorEastAsia"/>
               <w:noProof/>
               <w:lang w:eastAsia="hu-HU"/>
             </w:rPr>
           </w:pPr>
-          <w:hyperlink w:anchor="_Toc71042327" w:history="1">
+          <w:hyperlink w:anchor="_Toc71392951" w:history="1">
             <w:r>
               <w:rPr>
                 <w:rStyle w:val="Hiperhivatkozs"/>
@@ -1328,7 +1624,7 @@
                 <w:noProof/>
                 <w:webHidden/>
               </w:rPr>
-              <w:instrText xml:space="preserve"> PAGEREF _Toc71042327 \h </w:instrText>
+              <w:instrText xml:space="preserve"> PAGEREF _Toc71392951 \h </w:instrText>
             </w:r>
             <w:r>
               <w:rPr>
@@ -1348,7 +1644,7 @@
                 <w:noProof/>
                 <w:webHidden/>
               </w:rPr>
-              <w:t>34</w:t>
+              <w:t>38</w:t>
             </w:r>
             <w:r>
               <w:rPr>
@@ -1400,7 +1696,7 @@
           <w:rFonts w:cs="Times New Roman"/>
         </w:rPr>
       </w:pPr>
-      <w:bookmarkStart w:id="0" w:name="_Toc71042316"/>
+      <w:bookmarkStart w:id="0" w:name="_Toc71392936"/>
       <w:r>
         <w:rPr>
           <w:rFonts w:cs="Times New Roman"/>
@@ -1708,7 +2004,7 @@
         <w:spacing w:line="360" w:lineRule="auto"/>
         <w:jc w:val="both"/>
       </w:pPr>
-      <w:bookmarkStart w:id="1" w:name="_Toc71042317"/>
+      <w:bookmarkStart w:id="1" w:name="_Toc71392937"/>
       <w:r>
         <w:t>Köszönetnyilvánítás</w:t>
       </w:r>
@@ -1782,7 +2078,7 @@
         <w:spacing w:line="360" w:lineRule="auto"/>
         <w:jc w:val="both"/>
       </w:pPr>
-      <w:bookmarkStart w:id="2" w:name="_Toc71042318"/>
+      <w:bookmarkStart w:id="2" w:name="_Toc71392938"/>
       <w:r>
         <w:lastRenderedPageBreak/>
         <w:t>Felhasználói dokumentáció</w:t>
@@ -1795,7 +2091,7 @@
         <w:spacing w:line="360" w:lineRule="auto"/>
         <w:jc w:val="both"/>
       </w:pPr>
-      <w:bookmarkStart w:id="3" w:name="_Toc71042319"/>
+      <w:bookmarkStart w:id="3" w:name="_Toc71392939"/>
       <w:r>
         <w:t>Rendszerkövetelmény</w:t>
       </w:r>
@@ -1938,9 +2234,11 @@
         <w:pStyle w:val="Cmsor2"/>
         <w:spacing w:line="360" w:lineRule="auto"/>
       </w:pPr>
+      <w:bookmarkStart w:id="4" w:name="_Toc71392940"/>
       <w:r>
         <w:t>Rövid leírás</w:t>
       </w:r>
+      <w:bookmarkEnd w:id="4"/>
     </w:p>
     <w:p>
       <w:pPr>
@@ -2044,11 +2342,11 @@
         <w:spacing w:line="360" w:lineRule="auto"/>
         <w:jc w:val="both"/>
       </w:pPr>
-      <w:bookmarkStart w:id="4" w:name="_Toc71042320"/>
+      <w:bookmarkStart w:id="5" w:name="_Toc71392941"/>
       <w:r>
         <w:t>Használati útmutató</w:t>
       </w:r>
-      <w:bookmarkEnd w:id="4"/>
+      <w:bookmarkEnd w:id="5"/>
     </w:p>
     <w:p>
       <w:pPr>
@@ -3600,7 +3898,25 @@
           <w:sz w:val="24"/>
           <w:szCs w:val="24"/>
         </w:rPr>
-        <w:t>Szakítás esetén kapunk egy figyelmeztető ablakot, aminél ha igent mondunk, akkor megtörténik a szakítás, és a szerelem menü visszaáll a 11. ábrán látható alap állapotba. Ha gyermekkel próbálkozunk és sikerrel járunk, akkor várnunk kell a következő évig mire megszületik, ekkor kapunk róla egy értesítést</w:t>
+        <w:t xml:space="preserve">Szakítás esetén kapunk egy figyelmeztető ablakot, </w:t>
+      </w:r>
+      <w:proofErr w:type="gramStart"/>
+      <w:r>
+        <w:rPr>
+          <w:rFonts w:ascii="Times New Roman" w:eastAsiaTheme="majorEastAsia" w:hAnsi="Times New Roman" w:cstheme="majorBidi"/>
+          <w:sz w:val="24"/>
+          <w:szCs w:val="24"/>
+        </w:rPr>
+        <w:t>aminél</w:t>
+      </w:r>
+      <w:proofErr w:type="gramEnd"/>
+      <w:r>
+        <w:rPr>
+          <w:rFonts w:ascii="Times New Roman" w:eastAsiaTheme="majorEastAsia" w:hAnsi="Times New Roman" w:cstheme="majorBidi"/>
+          <w:sz w:val="24"/>
+          <w:szCs w:val="24"/>
+        </w:rPr>
+        <w:t xml:space="preserve"> ha igent mondunk, akkor megtörténik a szakítás, és a szerelem menü visszaáll a 11. ábrán látható alap állapotba. Ha gyermekkel próbálkozunk és sikerrel járunk, akkor várnunk kell a következő évig mire megszületik, ekkor kapunk róla egy értesítést</w:t>
       </w:r>
       <w:r>
         <w:rPr>
@@ -4786,15 +5102,43 @@
           <w:sz w:val="24"/>
           <w:szCs w:val="24"/>
         </w:rPr>
-        <w:t xml:space="preserve">A következő elérhető menüpont a ’Lakás’ menü. Itt ha van elég pénzünk, akkor el tudunk költözni a szülői lakásból, ami extra boldogságot jelent minden évben. Érdemes viszont odafigyelni arra, hogy a drágább házaknak többe kerül az éves fenntartása, </w:t>
-      </w:r>
-      <w:r>
-        <w:rPr>
-          <w:rFonts w:ascii="Times New Roman" w:eastAsiaTheme="majorEastAsia" w:hAnsi="Times New Roman" w:cstheme="majorBidi"/>
-          <w:sz w:val="24"/>
-          <w:szCs w:val="24"/>
-        </w:rPr>
-        <w:t>így ha</w:t>
+        <w:t xml:space="preserve">A következő elérhető menüpont a ’Lakás’ menü. </w:t>
+      </w:r>
+      <w:proofErr w:type="gramStart"/>
+      <w:r>
+        <w:rPr>
+          <w:rFonts w:ascii="Times New Roman" w:eastAsiaTheme="majorEastAsia" w:hAnsi="Times New Roman" w:cstheme="majorBidi"/>
+          <w:sz w:val="24"/>
+          <w:szCs w:val="24"/>
+        </w:rPr>
+        <w:t>Itt</w:t>
+      </w:r>
+      <w:proofErr w:type="gramEnd"/>
+      <w:r>
+        <w:rPr>
+          <w:rFonts w:ascii="Times New Roman" w:eastAsiaTheme="majorEastAsia" w:hAnsi="Times New Roman" w:cstheme="majorBidi"/>
+          <w:sz w:val="24"/>
+          <w:szCs w:val="24"/>
+        </w:rPr>
+        <w:t xml:space="preserve"> ha van elég pénzünk, akkor el tudunk költözni a szülői lakásból, ami extra boldogságot jelent minden évben. Érdemes viszont odafigyelni arra, hogy a drágább házaknak többe kerül az éves fenntartása, </w:t>
+      </w:r>
+      <w:proofErr w:type="gramStart"/>
+      <w:r>
+        <w:rPr>
+          <w:rFonts w:ascii="Times New Roman" w:eastAsiaTheme="majorEastAsia" w:hAnsi="Times New Roman" w:cstheme="majorBidi"/>
+          <w:sz w:val="24"/>
+          <w:szCs w:val="24"/>
+        </w:rPr>
+        <w:t>így</w:t>
+      </w:r>
+      <w:proofErr w:type="gramEnd"/>
+      <w:r>
+        <w:rPr>
+          <w:rFonts w:ascii="Times New Roman" w:eastAsiaTheme="majorEastAsia" w:hAnsi="Times New Roman" w:cstheme="majorBidi"/>
+          <w:sz w:val="24"/>
+          <w:szCs w:val="24"/>
+        </w:rPr>
+        <w:t xml:space="preserve"> ha</w:t>
       </w:r>
       <w:r>
         <w:rPr>
@@ -5933,37 +6277,37 @@
         <w:spacing w:line="360" w:lineRule="auto"/>
         <w:jc w:val="both"/>
       </w:pPr>
-      <w:bookmarkStart w:id="5" w:name="_Toc71042321"/>
+      <w:bookmarkStart w:id="6" w:name="_Toc71392942"/>
       <w:r>
         <w:lastRenderedPageBreak/>
         <w:t>Fejlesztői dokumentáció</w:t>
       </w:r>
-      <w:bookmarkEnd w:id="5"/>
+      <w:bookmarkEnd w:id="6"/>
     </w:p>
     <w:p>
       <w:pPr>
         <w:pStyle w:val="Cmsor2"/>
         <w:spacing w:line="360" w:lineRule="auto"/>
       </w:pPr>
-      <w:bookmarkStart w:id="6" w:name="_Toc71042322"/>
+      <w:bookmarkStart w:id="7" w:name="_Toc71392943"/>
       <w:r>
         <w:t>Tervezés/</w:t>
       </w:r>
       <w:r>
         <w:t>Követelményelemzés</w:t>
       </w:r>
-      <w:bookmarkEnd w:id="6"/>
+      <w:bookmarkEnd w:id="7"/>
     </w:p>
     <w:p>
       <w:pPr>
         <w:pStyle w:val="Cmsor3"/>
         <w:spacing w:line="360" w:lineRule="auto"/>
       </w:pPr>
-      <w:bookmarkStart w:id="7" w:name="_Toc71042323"/>
+      <w:bookmarkStart w:id="8" w:name="_Toc71392944"/>
       <w:r>
         <w:t>Feladat leírása</w:t>
       </w:r>
-      <w:bookmarkEnd w:id="7"/>
+      <w:bookmarkEnd w:id="8"/>
     </w:p>
     <w:p>
       <w:pPr>
@@ -6008,7 +6352,25 @@
           <w:sz w:val="24"/>
           <w:szCs w:val="24"/>
         </w:rPr>
-        <w:t>A játékot egy gomb megnyomásával vihetjük előre. A játékosnak négy fő tulajdonsága van: egészség, kinézet, intelligencia és boldogság. Ezek a statisztikák minden előrehaladással változnak minimális mértékben, de különböző tevékenységekkel magunk is növelhetjük ezeket. Az egészségre és a boldogságra különösen oda kell figyelni, mivel ha az egészség leesik 0-ra, akkor meghaltunk, vége a játéknak</w:t>
+        <w:t xml:space="preserve">A játékot egy gomb megnyomásával vihetjük előre. A játékosnak négy fő tulajdonsága van: egészség, kinézet, intelligencia és boldogság. Ezek a statisztikák minden előrehaladással változnak minimális mértékben, de különböző tevékenységekkel magunk is növelhetjük ezeket. Az egészségre és a boldogságra különösen oda kell figyelni, </w:t>
+      </w:r>
+      <w:proofErr w:type="gramStart"/>
+      <w:r>
+        <w:rPr>
+          <w:rFonts w:ascii="Times New Roman" w:hAnsi="Times New Roman" w:cs="Times New Roman"/>
+          <w:sz w:val="24"/>
+          <w:szCs w:val="24"/>
+        </w:rPr>
+        <w:t>mivel</w:t>
+      </w:r>
+      <w:proofErr w:type="gramEnd"/>
+      <w:r>
+        <w:rPr>
+          <w:rFonts w:ascii="Times New Roman" w:hAnsi="Times New Roman" w:cs="Times New Roman"/>
+          <w:sz w:val="24"/>
+          <w:szCs w:val="24"/>
+        </w:rPr>
+        <w:t xml:space="preserve"> ha az egészség leesik 0-ra, akkor meghaltunk, vége a játéknak</w:t>
       </w:r>
       <w:r>
         <w:rPr>
@@ -6054,7 +6416,25 @@
           <w:sz w:val="24"/>
           <w:szCs w:val="24"/>
         </w:rPr>
-        <w:t>A játékos karakter összejöhet egy ellenkező nemű NPC-vel, valamint gyermeket is vállalhat vele. Ezzel extra ismerősökre tehet szert, valamint ha karakterünk meghal, akkor a legidősebb gyermeke felett átvehetjük az irányítást.</w:t>
+        <w:t xml:space="preserve">A játékos karakter összejöhet egy ellenkező nemű NPC-vel, valamint gyermeket is vállalhat vele. Ezzel extra ismerősökre tehet szert, </w:t>
+      </w:r>
+      <w:proofErr w:type="gramStart"/>
+      <w:r>
+        <w:rPr>
+          <w:rFonts w:ascii="Times New Roman" w:hAnsi="Times New Roman" w:cs="Times New Roman"/>
+          <w:sz w:val="24"/>
+          <w:szCs w:val="24"/>
+        </w:rPr>
+        <w:t>valamint</w:t>
+      </w:r>
+      <w:proofErr w:type="gramEnd"/>
+      <w:r>
+        <w:rPr>
+          <w:rFonts w:ascii="Times New Roman" w:hAnsi="Times New Roman" w:cs="Times New Roman"/>
+          <w:sz w:val="24"/>
+          <w:szCs w:val="24"/>
+        </w:rPr>
+        <w:t xml:space="preserve"> ha karakterünk meghal, akkor a legidősebb gyermeke felett átvehetjük az irányítást.</w:t>
       </w:r>
     </w:p>
     <w:p>
@@ -6133,14 +6513,14 @@
         <w:pStyle w:val="Cmsor3"/>
         <w:spacing w:line="360" w:lineRule="auto"/>
       </w:pPr>
-      <w:bookmarkStart w:id="8" w:name="_Toc71042324"/>
+      <w:bookmarkStart w:id="9" w:name="_Toc71392945"/>
       <w:r>
         <w:t>Felhasználói történetek</w:t>
       </w:r>
       <w:r>
         <w:t>/tesztelés</w:t>
       </w:r>
-      <w:bookmarkEnd w:id="8"/>
+      <w:bookmarkEnd w:id="9"/>
     </w:p>
     <w:p>
       <w:pPr>
@@ -13153,11 +13533,11 @@
         <w:pStyle w:val="Cmsor3"/>
         <w:spacing w:line="360" w:lineRule="auto"/>
       </w:pPr>
-      <w:bookmarkStart w:id="9" w:name="_Toc71042325"/>
+      <w:bookmarkStart w:id="10" w:name="_Toc71392946"/>
       <w:r>
         <w:t>Nem funkcionális követelmények</w:t>
       </w:r>
-      <w:bookmarkEnd w:id="9"/>
+      <w:bookmarkEnd w:id="10"/>
     </w:p>
     <w:p>
       <w:pPr>
@@ -13316,9 +13696,11 @@
         <w:spacing w:line="360" w:lineRule="auto"/>
         <w:jc w:val="both"/>
       </w:pPr>
+      <w:bookmarkStart w:id="11" w:name="_Toc71392947"/>
       <w:r>
         <w:t>A szoftver felépítése</w:t>
       </w:r>
+      <w:bookmarkEnd w:id="11"/>
     </w:p>
     <w:p>
       <w:pPr>
@@ -13525,16 +13907,1956 @@
     </w:p>
     <w:p>
       <w:pPr>
+        <w:pStyle w:val="Cmsor3"/>
+        <w:spacing w:line="360" w:lineRule="auto"/>
+      </w:pPr>
+      <w:bookmarkStart w:id="12" w:name="_Toc71392948"/>
+      <w:r>
+        <w:t>Perzisztencia</w:t>
+      </w:r>
+      <w:bookmarkEnd w:id="12"/>
+    </w:p>
+    <w:p>
+      <w:pPr>
+        <w:spacing w:line="360" w:lineRule="auto"/>
+        <w:jc w:val="both"/>
+        <w:rPr>
+          <w:rFonts w:ascii="Times New Roman" w:hAnsi="Times New Roman" w:cs="Times New Roman"/>
+          <w:sz w:val="24"/>
+          <w:szCs w:val="24"/>
+        </w:rPr>
+      </w:pPr>
+      <w:r>
+        <w:rPr>
+          <w:rFonts w:ascii="Times New Roman" w:hAnsi="Times New Roman" w:cs="Times New Roman"/>
+          <w:sz w:val="24"/>
+          <w:szCs w:val="24"/>
+        </w:rPr>
+        <w:t>A perzisztencia réteg szolgál a játékállás mentésére és betöltésére, valamint az achievementek eltárolására.</w:t>
+      </w:r>
+      <w:r>
+        <w:rPr>
+          <w:rFonts w:ascii="Times New Roman" w:hAnsi="Times New Roman" w:cs="Times New Roman"/>
+          <w:sz w:val="24"/>
+          <w:szCs w:val="24"/>
+        </w:rPr>
+        <w:t xml:space="preserve"> Az ezekre szolgáló műveletek</w:t>
+      </w:r>
+      <w:r>
+        <w:rPr>
+          <w:rFonts w:ascii="Times New Roman" w:hAnsi="Times New Roman" w:cs="Times New Roman"/>
+          <w:sz w:val="24"/>
+          <w:szCs w:val="24"/>
+        </w:rPr>
+        <w:t xml:space="preserve"> a </w:t>
+      </w:r>
+      <w:r>
+        <w:rPr>
+          <w:rFonts w:ascii="Times New Roman" w:hAnsi="Times New Roman" w:cs="Times New Roman"/>
+          <w:b/>
+          <w:bCs/>
+          <w:sz w:val="24"/>
+          <w:szCs w:val="24"/>
+        </w:rPr>
+        <w:t>TextFilePersistence</w:t>
+      </w:r>
+      <w:r>
+        <w:rPr>
+          <w:rFonts w:ascii="Times New Roman" w:hAnsi="Times New Roman" w:cs="Times New Roman"/>
+          <w:sz w:val="24"/>
+          <w:szCs w:val="24"/>
+        </w:rPr>
+        <w:t xml:space="preserve"> osztályban találhatóak, és</w:t>
+      </w:r>
+      <w:r>
+        <w:rPr>
+          <w:rFonts w:ascii="Times New Roman" w:hAnsi="Times New Roman" w:cs="Times New Roman"/>
+          <w:sz w:val="24"/>
+          <w:szCs w:val="24"/>
+        </w:rPr>
+        <w:t xml:space="preserve"> aszinkron módon lettek megvalósítva a hatékonyság érdekében.</w:t>
+      </w:r>
+      <w:r>
+        <w:rPr>
+          <w:rFonts w:ascii="Times New Roman" w:hAnsi="Times New Roman" w:cs="Times New Roman"/>
+          <w:sz w:val="24"/>
+          <w:szCs w:val="24"/>
+        </w:rPr>
+        <w:t xml:space="preserve"> Az </w:t>
+      </w:r>
+      <w:r>
+        <w:rPr>
+          <w:rFonts w:ascii="Times New Roman" w:hAnsi="Times New Roman" w:cs="Times New Roman"/>
+          <w:b/>
+          <w:bCs/>
+          <w:sz w:val="24"/>
+          <w:szCs w:val="24"/>
+        </w:rPr>
+        <w:t>Exception</w:t>
+      </w:r>
+      <w:r>
+        <w:rPr>
+          <w:rFonts w:ascii="Times New Roman" w:hAnsi="Times New Roman" w:cs="Times New Roman"/>
+          <w:sz w:val="24"/>
+          <w:szCs w:val="24"/>
+        </w:rPr>
+        <w:t xml:space="preserve"> osztályból származó </w:t>
+      </w:r>
+      <w:r>
+        <w:rPr>
+          <w:rFonts w:ascii="Times New Roman" w:hAnsi="Times New Roman" w:cs="Times New Roman"/>
+          <w:b/>
+          <w:bCs/>
+          <w:sz w:val="24"/>
+          <w:szCs w:val="24"/>
+        </w:rPr>
+        <w:t>DataException</w:t>
+      </w:r>
+      <w:r>
+        <w:rPr>
+          <w:rFonts w:ascii="Times New Roman" w:hAnsi="Times New Roman" w:cs="Times New Roman"/>
+          <w:sz w:val="24"/>
+          <w:szCs w:val="24"/>
+        </w:rPr>
+        <w:t xml:space="preserve"> osztály a fájlkezelés során történt hibákat kezeli</w:t>
+      </w:r>
+      <w:r>
+        <w:rPr>
+          <w:rFonts w:ascii="Times New Roman" w:hAnsi="Times New Roman" w:cs="Times New Roman"/>
+          <w:sz w:val="24"/>
+          <w:szCs w:val="24"/>
+        </w:rPr>
+        <w:t>, pl. korruptálódott mentési fájl</w:t>
+      </w:r>
+      <w:r>
+        <w:rPr>
+          <w:rFonts w:ascii="Times New Roman" w:hAnsi="Times New Roman" w:cs="Times New Roman"/>
+          <w:sz w:val="24"/>
+          <w:szCs w:val="24"/>
+        </w:rPr>
+        <w:t xml:space="preserve"> betöltése esetén</w:t>
+      </w:r>
+      <w:r>
+        <w:rPr>
+          <w:rFonts w:ascii="Times New Roman" w:hAnsi="Times New Roman" w:cs="Times New Roman"/>
+          <w:sz w:val="24"/>
+          <w:szCs w:val="24"/>
+        </w:rPr>
+        <w:t>.</w:t>
+      </w:r>
+    </w:p>
+    <w:p>
+      <w:pPr>
+        <w:spacing w:line="360" w:lineRule="auto"/>
+        <w:jc w:val="center"/>
+        <w:rPr>
+          <w:rFonts w:ascii="Times New Roman" w:hAnsi="Times New Roman" w:cs="Times New Roman"/>
+          <w:sz w:val="24"/>
+          <w:szCs w:val="24"/>
+        </w:rPr>
+      </w:pPr>
+      <w:r>
+        <w:rPr>
+          <w:rFonts w:ascii="Times New Roman" w:hAnsi="Times New Roman" w:cs="Times New Roman"/>
+          <w:noProof/>
+          <w:sz w:val="24"/>
+          <w:szCs w:val="24"/>
+        </w:rPr>
+        <w:lastRenderedPageBreak/>
+        <w:drawing>
+          <wp:inline distT="0" distB="0" distL="0" distR="0" wp14:anchorId="3B24DCBE" wp14:editId="16EF1165">
+            <wp:extent cx="2485714" cy="2819048"/>
+            <wp:effectExtent l="0" t="0" r="0" b="635"/>
+            <wp:docPr id="34" name="Kép 34"/>
+            <wp:cNvGraphicFramePr>
+              <a:graphicFrameLocks xmlns:a="http://schemas.openxmlformats.org/drawingml/2006/main" noChangeAspect="1"/>
+            </wp:cNvGraphicFramePr>
+            <a:graphic xmlns:a="http://schemas.openxmlformats.org/drawingml/2006/main">
+              <a:graphicData uri="http://schemas.openxmlformats.org/drawingml/2006/picture">
+                <pic:pic xmlns:pic="http://schemas.openxmlformats.org/drawingml/2006/picture">
+                  <pic:nvPicPr>
+                    <pic:cNvPr id="34" name="Kép 34"/>
+                    <pic:cNvPicPr/>
+                  </pic:nvPicPr>
+                  <pic:blipFill>
+                    <a:blip r:embed="rId42">
+                      <a:extLst>
+                        <a:ext uri="{28A0092B-C50C-407E-A947-70E740481C1C}">
+                          <a14:useLocalDpi xmlns:a14="http://schemas.microsoft.com/office/drawing/2010/main" val="0"/>
+                        </a:ext>
+                      </a:extLst>
+                    </a:blip>
+                    <a:stretch>
+                      <a:fillRect/>
+                    </a:stretch>
+                  </pic:blipFill>
+                  <pic:spPr>
+                    <a:xfrm>
+                      <a:off x="0" y="0"/>
+                      <a:ext cx="2485714" cy="2819048"/>
+                    </a:xfrm>
+                    <a:prstGeom prst="rect">
+                      <a:avLst/>
+                    </a:prstGeom>
+                  </pic:spPr>
+                </pic:pic>
+              </a:graphicData>
+            </a:graphic>
+          </wp:inline>
+        </w:drawing>
+      </w:r>
+    </w:p>
+    <w:p>
+      <w:pPr>
+        <w:spacing w:after="160" w:line="360" w:lineRule="auto"/>
+        <w:jc w:val="center"/>
+        <w:rPr>
+          <w:rFonts w:ascii="Times New Roman" w:eastAsiaTheme="majorEastAsia" w:hAnsi="Times New Roman" w:cstheme="majorBidi"/>
+          <w:i/>
+          <w:iCs/>
+          <w:sz w:val="20"/>
+          <w:szCs w:val="20"/>
+        </w:rPr>
+      </w:pPr>
+      <w:r>
+        <w:rPr>
+          <w:rFonts w:ascii="Times New Roman" w:eastAsiaTheme="majorEastAsia" w:hAnsi="Times New Roman" w:cstheme="majorBidi"/>
+          <w:i/>
+          <w:iCs/>
+          <w:sz w:val="20"/>
+          <w:szCs w:val="20"/>
+        </w:rPr>
+        <w:t>30</w:t>
+      </w:r>
+      <w:r>
+        <w:rPr>
+          <w:rFonts w:ascii="Times New Roman" w:eastAsiaTheme="majorEastAsia" w:hAnsi="Times New Roman" w:cstheme="majorBidi"/>
+          <w:i/>
+          <w:iCs/>
+          <w:sz w:val="20"/>
+          <w:szCs w:val="20"/>
+        </w:rPr>
+        <w:t xml:space="preserve">. ábra: </w:t>
+      </w:r>
+      <w:r>
+        <w:rPr>
+          <w:rFonts w:ascii="Times New Roman" w:eastAsiaTheme="majorEastAsia" w:hAnsi="Times New Roman" w:cstheme="majorBidi"/>
+          <w:i/>
+          <w:iCs/>
+          <w:sz w:val="20"/>
+          <w:szCs w:val="20"/>
+        </w:rPr>
+        <w:t>Persistence osztály</w:t>
+      </w:r>
+    </w:p>
+    <w:p>
+      <w:pPr>
         <w:spacing w:after="160" w:line="360" w:lineRule="auto"/>
         <w:jc w:val="both"/>
         <w:rPr>
           <w:rFonts w:ascii="Times New Roman" w:eastAsiaTheme="majorEastAsia" w:hAnsi="Times New Roman" w:cstheme="majorBidi"/>
+          <w:i/>
+          <w:iCs/>
+          <w:sz w:val="26"/>
+          <w:szCs w:val="26"/>
+        </w:rPr>
+      </w:pPr>
+      <w:proofErr w:type="gramStart"/>
+      <w:r>
+        <w:rPr>
+          <w:rFonts w:ascii="Times New Roman" w:eastAsiaTheme="majorEastAsia" w:hAnsi="Times New Roman" w:cstheme="majorBidi"/>
+          <w:i/>
+          <w:iCs/>
+          <w:sz w:val="26"/>
+          <w:szCs w:val="26"/>
+        </w:rPr>
+        <w:t>LoadGame(</w:t>
+      </w:r>
+      <w:proofErr w:type="gramEnd"/>
+      <w:r>
+        <w:rPr>
+          <w:rFonts w:ascii="Times New Roman" w:eastAsiaTheme="majorEastAsia" w:hAnsi="Times New Roman" w:cstheme="majorBidi"/>
+          <w:i/>
+          <w:iCs/>
+          <w:sz w:val="26"/>
+          <w:szCs w:val="26"/>
+        </w:rPr>
+        <w:t>String path):</w:t>
+      </w:r>
+    </w:p>
+    <w:p>
+      <w:pPr>
+        <w:pStyle w:val="Listaszerbekezds"/>
+        <w:numPr>
+          <w:ilvl w:val="0"/>
+          <w:numId w:val="12"/>
+        </w:numPr>
+        <w:spacing w:after="160" w:line="360" w:lineRule="auto"/>
+        <w:jc w:val="both"/>
+        <w:rPr>
+          <w:rFonts w:ascii="Times New Roman" w:eastAsiaTheme="majorEastAsia" w:hAnsi="Times New Roman" w:cstheme="majorBidi"/>
+          <w:sz w:val="24"/>
+          <w:szCs w:val="24"/>
+        </w:rPr>
+      </w:pPr>
+      <w:r>
+        <w:rPr>
+          <w:rFonts w:ascii="Times New Roman" w:eastAsiaTheme="majorEastAsia" w:hAnsi="Times New Roman" w:cstheme="majorBidi"/>
+          <w:sz w:val="24"/>
+          <w:szCs w:val="24"/>
+        </w:rPr>
+        <w:t>Ez a függvény a paraméterben megadott elérési útvonalon</w:t>
+      </w:r>
+      <w:r>
+        <w:rPr>
+          <w:rFonts w:ascii="Times New Roman" w:eastAsiaTheme="majorEastAsia" w:hAnsi="Times New Roman" w:cstheme="majorBidi"/>
+          <w:sz w:val="24"/>
+          <w:szCs w:val="24"/>
+        </w:rPr>
+        <w:t xml:space="preserve"> (path)</w:t>
+      </w:r>
+      <w:r>
+        <w:rPr>
+          <w:rFonts w:ascii="Times New Roman" w:eastAsiaTheme="majorEastAsia" w:hAnsi="Times New Roman" w:cstheme="majorBidi"/>
+          <w:sz w:val="24"/>
+          <w:szCs w:val="24"/>
+        </w:rPr>
+        <w:t xml:space="preserve"> lévő fájlt fogja beolvasni</w:t>
+      </w:r>
+      <w:r>
+        <w:rPr>
+          <w:rFonts w:ascii="Times New Roman" w:eastAsiaTheme="majorEastAsia" w:hAnsi="Times New Roman" w:cstheme="majorBidi"/>
+          <w:sz w:val="24"/>
+          <w:szCs w:val="24"/>
+        </w:rPr>
+        <w:t xml:space="preserve"> a jelenlegi játékállást</w:t>
+      </w:r>
+      <w:r>
+        <w:rPr>
+          <w:rFonts w:ascii="Times New Roman" w:eastAsiaTheme="majorEastAsia" w:hAnsi="Times New Roman" w:cstheme="majorBidi"/>
+          <w:sz w:val="24"/>
+          <w:szCs w:val="24"/>
+        </w:rPr>
+        <w:t>.</w:t>
+      </w:r>
+      <w:r>
+        <w:rPr>
+          <w:rFonts w:ascii="Times New Roman" w:eastAsiaTheme="majorEastAsia" w:hAnsi="Times New Roman" w:cstheme="majorBidi"/>
+          <w:sz w:val="24"/>
+          <w:szCs w:val="24"/>
+        </w:rPr>
+        <w:t xml:space="preserve"> Task&lt;List&lt;String&gt;&gt;-gel tér vissza, amely egy Stringekből álló listát ad eredményül. Ebben a listában</w:t>
+      </w:r>
+      <w:r>
+        <w:rPr>
+          <w:rFonts w:ascii="Times New Roman" w:eastAsiaTheme="majorEastAsia" w:hAnsi="Times New Roman" w:cstheme="majorBidi"/>
+          <w:sz w:val="24"/>
+          <w:szCs w:val="24"/>
+        </w:rPr>
+        <w:t xml:space="preserve"> a</w:t>
+      </w:r>
+      <w:r>
+        <w:rPr>
+          <w:rFonts w:ascii="Times New Roman" w:eastAsiaTheme="majorEastAsia" w:hAnsi="Times New Roman" w:cstheme="majorBidi"/>
+          <w:sz w:val="24"/>
+          <w:szCs w:val="24"/>
+        </w:rPr>
+        <w:t xml:space="preserve"> betöltött adatok szerepelnek.</w:t>
+      </w:r>
+    </w:p>
+    <w:p>
+      <w:pPr>
+        <w:spacing w:after="160" w:line="360" w:lineRule="auto"/>
+        <w:jc w:val="both"/>
+        <w:rPr>
+          <w:rFonts w:ascii="Times New Roman" w:eastAsiaTheme="majorEastAsia" w:hAnsi="Times New Roman" w:cstheme="majorBidi"/>
+          <w:i/>
+          <w:iCs/>
+          <w:sz w:val="26"/>
+          <w:szCs w:val="26"/>
+        </w:rPr>
+      </w:pPr>
+      <w:proofErr w:type="gramStart"/>
+      <w:r>
+        <w:rPr>
+          <w:rFonts w:ascii="Times New Roman" w:eastAsiaTheme="majorEastAsia" w:hAnsi="Times New Roman" w:cstheme="majorBidi"/>
+          <w:i/>
+          <w:iCs/>
+          <w:sz w:val="26"/>
+          <w:szCs w:val="26"/>
+        </w:rPr>
+        <w:t>SaveGame(</w:t>
+      </w:r>
+      <w:proofErr w:type="gramEnd"/>
+      <w:r>
+        <w:rPr>
+          <w:rFonts w:ascii="Times New Roman" w:eastAsiaTheme="majorEastAsia" w:hAnsi="Times New Roman" w:cstheme="majorBidi"/>
+          <w:i/>
+          <w:iCs/>
+          <w:sz w:val="26"/>
+          <w:szCs w:val="26"/>
+        </w:rPr>
+        <w:t>String path, List&lt;String&gt; values):</w:t>
+      </w:r>
+    </w:p>
+    <w:p>
+      <w:pPr>
+        <w:pStyle w:val="Listaszerbekezds"/>
+        <w:numPr>
+          <w:ilvl w:val="0"/>
+          <w:numId w:val="12"/>
+        </w:numPr>
+        <w:spacing w:after="160" w:line="360" w:lineRule="auto"/>
+        <w:jc w:val="both"/>
+        <w:rPr>
+          <w:rFonts w:ascii="Times New Roman" w:eastAsiaTheme="majorEastAsia" w:hAnsi="Times New Roman" w:cstheme="majorBidi"/>
+          <w:sz w:val="24"/>
+          <w:szCs w:val="24"/>
+        </w:rPr>
+      </w:pPr>
+      <w:r>
+        <w:rPr>
+          <w:rFonts w:ascii="Times New Roman" w:eastAsiaTheme="majorEastAsia" w:hAnsi="Times New Roman" w:cstheme="majorBidi"/>
+          <w:sz w:val="24"/>
+          <w:szCs w:val="24"/>
+        </w:rPr>
+        <w:t>Ez a függvény a paraméterben megadott elérési útvonal</w:t>
+      </w:r>
+      <w:r>
+        <w:rPr>
+          <w:rFonts w:ascii="Times New Roman" w:eastAsiaTheme="majorEastAsia" w:hAnsi="Times New Roman" w:cstheme="majorBidi"/>
+          <w:sz w:val="24"/>
+          <w:szCs w:val="24"/>
+        </w:rPr>
+        <w:t>ra</w:t>
+      </w:r>
+      <w:r>
+        <w:rPr>
+          <w:rFonts w:ascii="Times New Roman" w:eastAsiaTheme="majorEastAsia" w:hAnsi="Times New Roman" w:cstheme="majorBidi"/>
+          <w:sz w:val="24"/>
+          <w:szCs w:val="24"/>
+        </w:rPr>
+        <w:t xml:space="preserve"> (path)</w:t>
+      </w:r>
+      <w:r>
+        <w:rPr>
+          <w:rFonts w:ascii="Times New Roman" w:eastAsiaTheme="majorEastAsia" w:hAnsi="Times New Roman" w:cstheme="majorBidi"/>
+          <w:sz w:val="24"/>
+          <w:szCs w:val="24"/>
+        </w:rPr>
+        <w:t xml:space="preserve"> menti a jelenlegi játékállást, amelynek adatait a values</w:t>
+      </w:r>
+      <w:r>
+        <w:rPr>
+          <w:rFonts w:ascii="Times New Roman" w:eastAsiaTheme="majorEastAsia" w:hAnsi="Times New Roman" w:cstheme="majorBidi"/>
+          <w:sz w:val="24"/>
+          <w:szCs w:val="24"/>
+        </w:rPr>
+        <w:t xml:space="preserve"> paraméterben megadott</w:t>
+      </w:r>
+      <w:r>
+        <w:rPr>
+          <w:rFonts w:ascii="Times New Roman" w:eastAsiaTheme="majorEastAsia" w:hAnsi="Times New Roman" w:cstheme="majorBidi"/>
+          <w:sz w:val="24"/>
+          <w:szCs w:val="24"/>
+        </w:rPr>
+        <w:t xml:space="preserve"> tömbben kapja meg. Task visszatérési értékkel rendelkezik.</w:t>
+      </w:r>
+    </w:p>
+    <w:p>
+      <w:pPr>
+        <w:spacing w:after="160" w:line="360" w:lineRule="auto"/>
+        <w:jc w:val="both"/>
+        <w:rPr>
+          <w:rFonts w:ascii="Times New Roman" w:eastAsiaTheme="majorEastAsia" w:hAnsi="Times New Roman" w:cstheme="majorBidi"/>
+          <w:i/>
+          <w:iCs/>
+          <w:sz w:val="26"/>
+          <w:szCs w:val="26"/>
+        </w:rPr>
+      </w:pPr>
+      <w:proofErr w:type="gramStart"/>
+      <w:r>
+        <w:rPr>
+          <w:rFonts w:ascii="Times New Roman" w:eastAsiaTheme="majorEastAsia" w:hAnsi="Times New Roman" w:cstheme="majorBidi"/>
+          <w:i/>
+          <w:iCs/>
+          <w:sz w:val="26"/>
+          <w:szCs w:val="26"/>
+        </w:rPr>
+        <w:t>AppendToFile(</w:t>
+      </w:r>
+      <w:proofErr w:type="gramEnd"/>
+      <w:r>
+        <w:rPr>
+          <w:rFonts w:ascii="Times New Roman" w:eastAsiaTheme="majorEastAsia" w:hAnsi="Times New Roman" w:cstheme="majorBidi"/>
+          <w:i/>
+          <w:iCs/>
+          <w:sz w:val="26"/>
+          <w:szCs w:val="26"/>
+        </w:rPr>
+        <w:t>String path, int value)</w:t>
+      </w:r>
+    </w:p>
+    <w:p>
+      <w:pPr>
+        <w:pStyle w:val="Listaszerbekezds"/>
+        <w:numPr>
+          <w:ilvl w:val="0"/>
+          <w:numId w:val="12"/>
+        </w:numPr>
+        <w:spacing w:after="160" w:line="360" w:lineRule="auto"/>
+        <w:jc w:val="both"/>
+        <w:rPr>
+          <w:rFonts w:ascii="Times New Roman" w:eastAsiaTheme="majorEastAsia" w:hAnsi="Times New Roman" w:cstheme="majorBidi"/>
+          <w:sz w:val="24"/>
+          <w:szCs w:val="24"/>
+        </w:rPr>
+      </w:pPr>
+      <w:r>
+        <w:rPr>
+          <w:rFonts w:ascii="Times New Roman" w:eastAsiaTheme="majorEastAsia" w:hAnsi="Times New Roman" w:cstheme="majorBidi"/>
+          <w:sz w:val="24"/>
+          <w:szCs w:val="24"/>
+        </w:rPr>
+        <w:t>Ez a függvény a paraméterben megadott elérési útvonalon (path) lévő fájlba beleírja az elmentendő achievement sorszámát, amelyet a value paraméterben megadott egész számmal kapja meg. Task visszatérési értékkel rendelkezik.</w:t>
+      </w:r>
+    </w:p>
+    <w:p>
+      <w:pPr>
+        <w:spacing w:after="160" w:line="360" w:lineRule="auto"/>
+        <w:jc w:val="both"/>
+        <w:rPr>
+          <w:rFonts w:ascii="Times New Roman" w:eastAsiaTheme="majorEastAsia" w:hAnsi="Times New Roman" w:cstheme="majorBidi"/>
+          <w:i/>
+          <w:iCs/>
+          <w:sz w:val="26"/>
+          <w:szCs w:val="26"/>
+        </w:rPr>
+      </w:pPr>
+      <w:proofErr w:type="gramStart"/>
+      <w:r>
+        <w:rPr>
+          <w:rFonts w:ascii="Times New Roman" w:eastAsiaTheme="majorEastAsia" w:hAnsi="Times New Roman" w:cstheme="majorBidi"/>
+          <w:i/>
+          <w:iCs/>
+          <w:sz w:val="26"/>
+          <w:szCs w:val="26"/>
+        </w:rPr>
+        <w:t>LoadAchievements(</w:t>
+      </w:r>
+      <w:proofErr w:type="gramEnd"/>
+      <w:r>
+        <w:rPr>
+          <w:rFonts w:ascii="Times New Roman" w:eastAsiaTheme="majorEastAsia" w:hAnsi="Times New Roman" w:cstheme="majorBidi"/>
+          <w:i/>
+          <w:iCs/>
+          <w:sz w:val="26"/>
+          <w:szCs w:val="26"/>
+        </w:rPr>
+        <w:t>String path)</w:t>
+      </w:r>
+    </w:p>
+    <w:p>
+      <w:pPr>
+        <w:pStyle w:val="Listaszerbekezds"/>
+        <w:numPr>
+          <w:ilvl w:val="0"/>
+          <w:numId w:val="12"/>
+        </w:numPr>
+        <w:spacing w:after="160" w:line="360" w:lineRule="auto"/>
+        <w:jc w:val="both"/>
+        <w:rPr>
+          <w:rFonts w:ascii="Times New Roman" w:eastAsiaTheme="majorEastAsia" w:hAnsi="Times New Roman" w:cstheme="majorBidi"/>
+          <w:sz w:val="26"/>
+          <w:szCs w:val="26"/>
+        </w:rPr>
+      </w:pPr>
+      <w:r>
+        <w:rPr>
+          <w:rFonts w:ascii="Times New Roman" w:eastAsiaTheme="majorEastAsia" w:hAnsi="Times New Roman" w:cstheme="majorBidi"/>
+          <w:sz w:val="24"/>
+          <w:szCs w:val="24"/>
+        </w:rPr>
+        <w:t>Ez a függvény a paraméterben megadott elérési útvonalon (path) lévő fájlból olvassa be a már megszerzett achievementeket. Task&lt;List&lt;int&gt;&gt;-tel tér vissza, amely egy intekből álló listát ad eredményül. Ebben a listában szerepelnek a megszerzett achievementek sorszámai.</w:t>
+      </w:r>
+    </w:p>
+    <w:p>
+      <w:pPr>
+        <w:pStyle w:val="Cmsor3"/>
+        <w:spacing w:line="360" w:lineRule="auto"/>
+      </w:pPr>
+      <w:bookmarkStart w:id="13" w:name="_Toc71392949"/>
+      <w:r>
+        <w:lastRenderedPageBreak/>
+        <w:t>Megjelenítés</w:t>
+      </w:r>
+      <w:bookmarkEnd w:id="13"/>
+    </w:p>
+    <w:p>
+      <w:pPr>
+        <w:spacing w:line="360" w:lineRule="auto"/>
+        <w:jc w:val="both"/>
+        <w:rPr>
+          <w:rFonts w:ascii="Times New Roman" w:hAnsi="Times New Roman" w:cs="Times New Roman"/>
+          <w:sz w:val="24"/>
+          <w:szCs w:val="24"/>
+        </w:rPr>
+      </w:pPr>
+      <w:r>
+        <w:rPr>
+          <w:rFonts w:ascii="Times New Roman" w:hAnsi="Times New Roman" w:cs="Times New Roman"/>
+          <w:sz w:val="24"/>
+          <w:szCs w:val="24"/>
+        </w:rPr>
+        <w:t>A program több különböző ablakból áll, és az ablakokon belül is több panel váltakozik attól függően, hogy éppen melyik menüben van a játékos.</w:t>
+      </w:r>
+    </w:p>
+    <w:p>
+      <w:pPr>
+        <w:spacing w:line="360" w:lineRule="auto"/>
+        <w:jc w:val="both"/>
+        <w:rPr>
+          <w:rFonts w:ascii="Times New Roman" w:hAnsi="Times New Roman" w:cs="Times New Roman"/>
+          <w:sz w:val="24"/>
+          <w:szCs w:val="24"/>
+        </w:rPr>
+      </w:pPr>
+      <w:r>
+        <w:rPr>
+          <w:rFonts w:ascii="Times New Roman" w:hAnsi="Times New Roman" w:cs="Times New Roman"/>
+          <w:noProof/>
+          <w:sz w:val="24"/>
+          <w:szCs w:val="24"/>
+        </w:rPr>
+        <w:drawing>
+          <wp:inline distT="0" distB="0" distL="0" distR="0" wp14:anchorId="119A2F75" wp14:editId="4870C85E">
+            <wp:extent cx="5399097" cy="4772025"/>
+            <wp:effectExtent l="0" t="0" r="0" b="0"/>
+            <wp:docPr id="35" name="Kép 35"/>
+            <wp:cNvGraphicFramePr>
+              <a:graphicFrameLocks xmlns:a="http://schemas.openxmlformats.org/drawingml/2006/main" noChangeAspect="1"/>
+            </wp:cNvGraphicFramePr>
+            <a:graphic xmlns:a="http://schemas.openxmlformats.org/drawingml/2006/main">
+              <a:graphicData uri="http://schemas.openxmlformats.org/drawingml/2006/picture">
+                <pic:pic xmlns:pic="http://schemas.openxmlformats.org/drawingml/2006/picture">
+                  <pic:nvPicPr>
+                    <pic:cNvPr id="35" name="Kép 35"/>
+                    <pic:cNvPicPr/>
+                  </pic:nvPicPr>
+                  <pic:blipFill>
+                    <a:blip r:embed="rId43">
+                      <a:extLst>
+                        <a:ext uri="{28A0092B-C50C-407E-A947-70E740481C1C}">
+                          <a14:useLocalDpi xmlns:a14="http://schemas.microsoft.com/office/drawing/2010/main" val="0"/>
+                        </a:ext>
+                      </a:extLst>
+                    </a:blip>
+                    <a:stretch>
+                      <a:fillRect/>
+                    </a:stretch>
+                  </pic:blipFill>
+                  <pic:spPr>
+                    <a:xfrm>
+                      <a:off x="0" y="0"/>
+                      <a:ext cx="5399097" cy="4772025"/>
+                    </a:xfrm>
+                    <a:prstGeom prst="rect">
+                      <a:avLst/>
+                    </a:prstGeom>
+                  </pic:spPr>
+                </pic:pic>
+              </a:graphicData>
+            </a:graphic>
+          </wp:inline>
+        </w:drawing>
+      </w:r>
+    </w:p>
+    <w:p>
+      <w:pPr>
+        <w:spacing w:line="360" w:lineRule="auto"/>
+        <w:jc w:val="center"/>
+        <w:rPr>
+          <w:rFonts w:ascii="Times New Roman" w:hAnsi="Times New Roman" w:cs="Times New Roman"/>
+          <w:sz w:val="20"/>
+          <w:szCs w:val="20"/>
+          <w:u w:val="single"/>
+        </w:rPr>
+      </w:pPr>
+      <w:r>
+        <w:rPr>
+          <w:rFonts w:ascii="Times New Roman" w:hAnsi="Times New Roman" w:cs="Times New Roman"/>
+          <w:i/>
+          <w:iCs/>
+          <w:sz w:val="20"/>
+          <w:szCs w:val="20"/>
+        </w:rPr>
+        <w:t>31. ábra: Megjelenítés terve egyszerűsítve</w:t>
+      </w:r>
+    </w:p>
+    <w:p>
+      <w:pPr>
+        <w:spacing w:line="360" w:lineRule="auto"/>
+        <w:jc w:val="both"/>
+        <w:rPr>
+          <w:rFonts w:ascii="Times New Roman" w:hAnsi="Times New Roman" w:cs="Times New Roman"/>
+          <w:sz w:val="24"/>
+          <w:szCs w:val="24"/>
+        </w:rPr>
+      </w:pPr>
+      <w:r>
+        <w:rPr>
+          <w:rFonts w:ascii="Times New Roman" w:hAnsi="Times New Roman" w:cs="Times New Roman"/>
+          <w:sz w:val="24"/>
+          <w:szCs w:val="24"/>
+        </w:rPr>
+        <w:t xml:space="preserve">A </w:t>
+      </w:r>
+      <w:r>
+        <w:rPr>
+          <w:rFonts w:ascii="Times New Roman" w:hAnsi="Times New Roman" w:cs="Times New Roman"/>
           <w:b/>
           <w:bCs/>
-          <w:sz w:val="48"/>
-          <w:szCs w:val="28"/>
-        </w:rPr>
-      </w:pPr>
+          <w:sz w:val="24"/>
+          <w:szCs w:val="24"/>
+        </w:rPr>
+        <w:t>GameStart</w:t>
+      </w:r>
+      <w:r>
+        <w:rPr>
+          <w:rFonts w:ascii="Times New Roman" w:hAnsi="Times New Roman" w:cs="Times New Roman"/>
+          <w:sz w:val="24"/>
+          <w:szCs w:val="24"/>
+        </w:rPr>
+        <w:t xml:space="preserve"> ablakban 2 lehetőségünk van. A </w:t>
+      </w:r>
+      <w:r>
+        <w:rPr>
+          <w:rFonts w:ascii="Times New Roman" w:hAnsi="Times New Roman" w:cs="Times New Roman"/>
+          <w:i/>
+          <w:iCs/>
+          <w:sz w:val="24"/>
+          <w:szCs w:val="24"/>
+        </w:rPr>
+        <w:t>Véletlenszerű</w:t>
+      </w:r>
+      <w:r>
+        <w:rPr>
+          <w:rFonts w:ascii="Times New Roman" w:hAnsi="Times New Roman" w:cs="Times New Roman"/>
+          <w:sz w:val="24"/>
+          <w:szCs w:val="24"/>
+        </w:rPr>
+        <w:t xml:space="preserve"> gombot megnyomva bezáródik ez az ablak és előjön a </w:t>
+      </w:r>
+      <w:r>
+        <w:rPr>
+          <w:rFonts w:ascii="Times New Roman" w:hAnsi="Times New Roman" w:cs="Times New Roman"/>
+          <w:b/>
+          <w:bCs/>
+          <w:sz w:val="24"/>
+          <w:szCs w:val="24"/>
+        </w:rPr>
+        <w:t>MainGameWindow</w:t>
+      </w:r>
+      <w:r>
+        <w:rPr>
+          <w:rFonts w:ascii="Times New Roman" w:hAnsi="Times New Roman" w:cs="Times New Roman"/>
+          <w:b/>
+          <w:bCs/>
+          <w:sz w:val="24"/>
+          <w:szCs w:val="24"/>
+        </w:rPr>
+        <w:t xml:space="preserve"> </w:t>
+      </w:r>
+      <w:r>
+        <w:rPr>
+          <w:rFonts w:ascii="Times New Roman" w:hAnsi="Times New Roman" w:cs="Times New Roman"/>
+          <w:sz w:val="24"/>
+          <w:szCs w:val="24"/>
+        </w:rPr>
+        <w:t xml:space="preserve">ablak. Ha a </w:t>
+      </w:r>
+      <w:r>
+        <w:rPr>
+          <w:rFonts w:ascii="Times New Roman" w:hAnsi="Times New Roman" w:cs="Times New Roman"/>
+          <w:i/>
+          <w:iCs/>
+          <w:sz w:val="24"/>
+          <w:szCs w:val="24"/>
+        </w:rPr>
+        <w:t>Testreszabott</w:t>
+      </w:r>
+      <w:r>
+        <w:rPr>
+          <w:rFonts w:ascii="Times New Roman" w:hAnsi="Times New Roman" w:cs="Times New Roman"/>
+          <w:sz w:val="24"/>
+          <w:szCs w:val="24"/>
+        </w:rPr>
+        <w:t xml:space="preserve"> gombot nyomja meg a játékos, akkor az ablak egy másik panelre vált, ahol meg tudja adni a karaktere nevét és nemét. Ezután az </w:t>
+      </w:r>
+      <w:r>
+        <w:rPr>
+          <w:rFonts w:ascii="Times New Roman" w:hAnsi="Times New Roman" w:cs="Times New Roman"/>
+          <w:i/>
+          <w:iCs/>
+          <w:sz w:val="24"/>
+          <w:szCs w:val="24"/>
+        </w:rPr>
+        <w:t>OK gomb</w:t>
+      </w:r>
+      <w:r>
+        <w:rPr>
+          <w:rFonts w:ascii="Times New Roman" w:hAnsi="Times New Roman" w:cs="Times New Roman"/>
+          <w:sz w:val="24"/>
+          <w:szCs w:val="24"/>
+        </w:rPr>
+        <w:t xml:space="preserve">ra nyomva jut a </w:t>
+      </w:r>
+      <w:r>
+        <w:rPr>
+          <w:rFonts w:ascii="Times New Roman" w:hAnsi="Times New Roman" w:cs="Times New Roman"/>
+          <w:b/>
+          <w:bCs/>
+          <w:sz w:val="24"/>
+          <w:szCs w:val="24"/>
+        </w:rPr>
+        <w:t>MainGameWindow</w:t>
+      </w:r>
+      <w:r>
+        <w:rPr>
+          <w:rFonts w:ascii="Times New Roman" w:hAnsi="Times New Roman" w:cs="Times New Roman"/>
+          <w:sz w:val="24"/>
+          <w:szCs w:val="24"/>
+        </w:rPr>
+        <w:t xml:space="preserve"> ablakra.</w:t>
+      </w:r>
+    </w:p>
+    <w:p>
+      <w:pPr>
+        <w:spacing w:line="360" w:lineRule="auto"/>
+        <w:jc w:val="both"/>
+        <w:rPr>
+          <w:rFonts w:ascii="Times New Roman" w:hAnsi="Times New Roman" w:cs="Times New Roman"/>
+          <w:sz w:val="24"/>
+          <w:szCs w:val="24"/>
+        </w:rPr>
+      </w:pPr>
+      <w:r>
+        <w:rPr>
+          <w:rFonts w:ascii="Times New Roman" w:hAnsi="Times New Roman" w:cs="Times New Roman"/>
+          <w:sz w:val="24"/>
+          <w:szCs w:val="24"/>
+        </w:rPr>
+        <w:t xml:space="preserve">A </w:t>
+      </w:r>
+      <w:r>
+        <w:rPr>
+          <w:rFonts w:ascii="Times New Roman" w:hAnsi="Times New Roman" w:cs="Times New Roman"/>
+          <w:b/>
+          <w:bCs/>
+          <w:sz w:val="24"/>
+          <w:szCs w:val="24"/>
+        </w:rPr>
+        <w:t>MainGameWindow</w:t>
+      </w:r>
+      <w:r>
+        <w:rPr>
+          <w:rFonts w:ascii="Times New Roman" w:hAnsi="Times New Roman" w:cs="Times New Roman"/>
+          <w:sz w:val="24"/>
+          <w:szCs w:val="24"/>
+        </w:rPr>
+        <w:t xml:space="preserve"> ablakban a felső menüsorban láthatunk egy </w:t>
+      </w:r>
+      <w:r>
+        <w:rPr>
+          <w:rFonts w:ascii="Times New Roman" w:hAnsi="Times New Roman" w:cs="Times New Roman"/>
+          <w:i/>
+          <w:iCs/>
+          <w:sz w:val="24"/>
+          <w:szCs w:val="24"/>
+        </w:rPr>
+        <w:t>Fájl</w:t>
+      </w:r>
+      <w:r>
+        <w:rPr>
+          <w:rFonts w:ascii="Times New Roman" w:hAnsi="Times New Roman" w:cs="Times New Roman"/>
+          <w:sz w:val="24"/>
+          <w:szCs w:val="24"/>
+        </w:rPr>
+        <w:t xml:space="preserve"> menüpontot, amelyben a </w:t>
+      </w:r>
+      <w:r>
+        <w:rPr>
+          <w:rFonts w:ascii="Times New Roman" w:hAnsi="Times New Roman" w:cs="Times New Roman"/>
+          <w:i/>
+          <w:iCs/>
+          <w:sz w:val="24"/>
+          <w:szCs w:val="24"/>
+        </w:rPr>
+        <w:t>Mentés</w:t>
+      </w:r>
+      <w:r>
+        <w:rPr>
+          <w:rFonts w:ascii="Times New Roman" w:hAnsi="Times New Roman" w:cs="Times New Roman"/>
+          <w:sz w:val="24"/>
+          <w:szCs w:val="24"/>
+        </w:rPr>
+        <w:t xml:space="preserve"> és a </w:t>
+      </w:r>
+      <w:r>
+        <w:rPr>
+          <w:rFonts w:ascii="Times New Roman" w:hAnsi="Times New Roman" w:cs="Times New Roman"/>
+          <w:i/>
+          <w:iCs/>
+          <w:sz w:val="24"/>
+          <w:szCs w:val="24"/>
+        </w:rPr>
+        <w:t>Betöltés</w:t>
+      </w:r>
+      <w:r>
+        <w:rPr>
+          <w:rFonts w:ascii="Times New Roman" w:hAnsi="Times New Roman" w:cs="Times New Roman"/>
+          <w:sz w:val="24"/>
+          <w:szCs w:val="24"/>
+        </w:rPr>
+        <w:t xml:space="preserve"> opciók szerepelnek. Az </w:t>
+      </w:r>
+      <w:r>
+        <w:rPr>
+          <w:rFonts w:ascii="Times New Roman" w:hAnsi="Times New Roman" w:cs="Times New Roman"/>
+          <w:i/>
+          <w:iCs/>
+          <w:sz w:val="24"/>
+          <w:szCs w:val="24"/>
+        </w:rPr>
+        <w:t>Achievementek</w:t>
+      </w:r>
+      <w:r>
+        <w:rPr>
+          <w:rFonts w:ascii="Times New Roman" w:hAnsi="Times New Roman" w:cs="Times New Roman"/>
+          <w:sz w:val="24"/>
+          <w:szCs w:val="24"/>
+        </w:rPr>
+        <w:t xml:space="preserve"> menüpontra kattintva előjön egy új ablak (</w:t>
+      </w:r>
+      <w:r>
+        <w:rPr>
+          <w:rFonts w:ascii="Times New Roman" w:hAnsi="Times New Roman" w:cs="Times New Roman"/>
+          <w:b/>
+          <w:bCs/>
+          <w:sz w:val="24"/>
+          <w:szCs w:val="24"/>
+        </w:rPr>
+        <w:t>AchievementsWindow</w:t>
+      </w:r>
+      <w:r>
+        <w:rPr>
+          <w:rFonts w:ascii="Times New Roman" w:hAnsi="Times New Roman" w:cs="Times New Roman"/>
+          <w:sz w:val="24"/>
+          <w:szCs w:val="24"/>
+        </w:rPr>
+        <w:t xml:space="preserve">), amelyen </w:t>
+      </w:r>
+      <w:r>
+        <w:rPr>
+          <w:rFonts w:ascii="Times New Roman" w:hAnsi="Times New Roman" w:cs="Times New Roman"/>
+          <w:sz w:val="24"/>
+          <w:szCs w:val="24"/>
+        </w:rPr>
+        <w:t xml:space="preserve">az elért </w:t>
+      </w:r>
+      <w:r>
+        <w:rPr>
+          <w:rFonts w:ascii="Times New Roman" w:hAnsi="Times New Roman" w:cs="Times New Roman"/>
+          <w:sz w:val="24"/>
+          <w:szCs w:val="24"/>
+        </w:rPr>
+        <w:lastRenderedPageBreak/>
+        <w:t>achievementjeinket követhetjük nyomon. A fő ablakon továbbá láthatóak még az aktuális panelhez tartozó információk, valamint a panelekhez tartozó gombok is.</w:t>
+      </w:r>
+    </w:p>
+    <w:p>
+      <w:pPr>
+        <w:spacing w:line="360" w:lineRule="auto"/>
+        <w:jc w:val="both"/>
+        <w:rPr>
+          <w:rFonts w:ascii="Times New Roman" w:hAnsi="Times New Roman" w:cs="Times New Roman"/>
+          <w:sz w:val="24"/>
+          <w:szCs w:val="24"/>
+        </w:rPr>
+      </w:pPr>
+      <w:r>
+        <w:rPr>
+          <w:rFonts w:ascii="Times New Roman" w:hAnsi="Times New Roman" w:cs="Times New Roman"/>
+          <w:sz w:val="24"/>
+          <w:szCs w:val="24"/>
+        </w:rPr>
+        <w:t xml:space="preserve">A </w:t>
+      </w:r>
+      <w:r>
+        <w:rPr>
+          <w:rFonts w:ascii="Times New Roman" w:hAnsi="Times New Roman" w:cs="Times New Roman"/>
+          <w:b/>
+          <w:bCs/>
+          <w:sz w:val="24"/>
+          <w:szCs w:val="24"/>
+        </w:rPr>
+        <w:t>MinesweeperWindow</w:t>
+      </w:r>
+      <w:r>
+        <w:rPr>
+          <w:rFonts w:ascii="Times New Roman" w:hAnsi="Times New Roman" w:cs="Times New Roman"/>
+          <w:sz w:val="24"/>
+          <w:szCs w:val="24"/>
+        </w:rPr>
+        <w:t xml:space="preserve"> akkor jöhet elő véletlenszerűen, ha a játékos katonai karrierben dolgozik, ezen 8x8 darab gomb található, amelyek a mezőket reprezentálják.</w:t>
+      </w:r>
+    </w:p>
+    <w:p>
+      <w:pPr>
+        <w:spacing w:line="360" w:lineRule="auto"/>
+        <w:jc w:val="both"/>
+        <w:rPr>
+          <w:rFonts w:ascii="Times New Roman" w:hAnsi="Times New Roman" w:cs="Times New Roman"/>
+          <w:sz w:val="24"/>
+          <w:szCs w:val="24"/>
+        </w:rPr>
+      </w:pPr>
+      <w:r>
+        <w:rPr>
+          <w:rFonts w:ascii="Times New Roman" w:hAnsi="Times New Roman" w:cs="Times New Roman"/>
+          <w:sz w:val="24"/>
+          <w:szCs w:val="24"/>
+        </w:rPr>
+        <w:t>A panelek a következők:</w:t>
+      </w:r>
+    </w:p>
+    <w:p>
+      <w:pPr>
+        <w:spacing w:line="360" w:lineRule="auto"/>
+        <w:jc w:val="both"/>
+        <w:rPr>
+          <w:rFonts w:ascii="Times New Roman" w:hAnsi="Times New Roman" w:cs="Times New Roman"/>
+          <w:b/>
+          <w:bCs/>
+          <w:sz w:val="24"/>
+          <w:szCs w:val="24"/>
+        </w:rPr>
+      </w:pPr>
+      <w:r>
+        <w:rPr>
+          <w:rFonts w:ascii="Times New Roman" w:hAnsi="Times New Roman" w:cs="Times New Roman"/>
+          <w:b/>
+          <w:bCs/>
+          <w:sz w:val="24"/>
+          <w:szCs w:val="24"/>
+        </w:rPr>
+        <w:t>Fő panel:</w:t>
+      </w:r>
+    </w:p>
+    <w:p>
+      <w:pPr>
+        <w:spacing w:line="360" w:lineRule="auto"/>
+        <w:jc w:val="center"/>
+        <w:rPr>
+          <w:rFonts w:ascii="Times New Roman" w:hAnsi="Times New Roman" w:cs="Times New Roman"/>
+          <w:sz w:val="24"/>
+          <w:szCs w:val="24"/>
+        </w:rPr>
+      </w:pPr>
+      <w:r>
+        <w:rPr>
+          <w:rFonts w:ascii="Times New Roman" w:hAnsi="Times New Roman" w:cs="Times New Roman"/>
+          <w:noProof/>
+          <w:sz w:val="24"/>
+          <w:szCs w:val="24"/>
+        </w:rPr>
+        <w:drawing>
+          <wp:inline distT="0" distB="0" distL="0" distR="0" wp14:anchorId="21058AFD" wp14:editId="46D72B78">
+            <wp:extent cx="2962275" cy="1819275"/>
+            <wp:effectExtent l="0" t="0" r="9525" b="9525"/>
+            <wp:docPr id="36" name="Kép 36"/>
+            <wp:cNvGraphicFramePr>
+              <a:graphicFrameLocks xmlns:a="http://schemas.openxmlformats.org/drawingml/2006/main" noChangeAspect="1"/>
+            </wp:cNvGraphicFramePr>
+            <a:graphic xmlns:a="http://schemas.openxmlformats.org/drawingml/2006/main">
+              <a:graphicData uri="http://schemas.openxmlformats.org/drawingml/2006/picture">
+                <pic:pic xmlns:pic="http://schemas.openxmlformats.org/drawingml/2006/picture">
+                  <pic:nvPicPr>
+                    <pic:cNvPr id="36" name="Kép 36"/>
+                    <pic:cNvPicPr/>
+                  </pic:nvPicPr>
+                  <pic:blipFill>
+                    <a:blip r:embed="rId44">
+                      <a:extLst>
+                        <a:ext uri="{28A0092B-C50C-407E-A947-70E740481C1C}">
+                          <a14:useLocalDpi xmlns:a14="http://schemas.microsoft.com/office/drawing/2010/main" val="0"/>
+                        </a:ext>
+                      </a:extLst>
+                    </a:blip>
+                    <a:stretch>
+                      <a:fillRect/>
+                    </a:stretch>
+                  </pic:blipFill>
+                  <pic:spPr>
+                    <a:xfrm>
+                      <a:off x="0" y="0"/>
+                      <a:ext cx="2962275" cy="1819275"/>
+                    </a:xfrm>
+                    <a:prstGeom prst="rect">
+                      <a:avLst/>
+                    </a:prstGeom>
+                  </pic:spPr>
+                </pic:pic>
+              </a:graphicData>
+            </a:graphic>
+          </wp:inline>
+        </w:drawing>
+      </w:r>
+    </w:p>
+    <w:p>
+      <w:pPr>
+        <w:spacing w:line="360" w:lineRule="auto"/>
+        <w:jc w:val="center"/>
+        <w:rPr>
+          <w:rFonts w:ascii="Times New Roman" w:hAnsi="Times New Roman" w:cs="Times New Roman"/>
+          <w:i/>
+          <w:iCs/>
+          <w:sz w:val="20"/>
+          <w:szCs w:val="20"/>
+        </w:rPr>
+      </w:pPr>
+      <w:r>
+        <w:rPr>
+          <w:rFonts w:ascii="Times New Roman" w:hAnsi="Times New Roman" w:cs="Times New Roman"/>
+          <w:i/>
+          <w:iCs/>
+          <w:sz w:val="20"/>
+          <w:szCs w:val="20"/>
+        </w:rPr>
+        <w:t>3</w:t>
+      </w:r>
+      <w:r>
+        <w:rPr>
+          <w:rFonts w:ascii="Times New Roman" w:hAnsi="Times New Roman" w:cs="Times New Roman"/>
+          <w:i/>
+          <w:iCs/>
+          <w:sz w:val="20"/>
+          <w:szCs w:val="20"/>
+        </w:rPr>
+        <w:t>2</w:t>
+      </w:r>
+      <w:r>
+        <w:rPr>
+          <w:rFonts w:ascii="Times New Roman" w:hAnsi="Times New Roman" w:cs="Times New Roman"/>
+          <w:i/>
+          <w:iCs/>
+          <w:sz w:val="20"/>
+          <w:szCs w:val="20"/>
+        </w:rPr>
+        <w:t>. ábra:</w:t>
+      </w:r>
+      <w:r>
+        <w:rPr>
+          <w:rFonts w:ascii="Times New Roman" w:hAnsi="Times New Roman" w:cs="Times New Roman"/>
+          <w:i/>
+          <w:iCs/>
+          <w:sz w:val="20"/>
+          <w:szCs w:val="20"/>
+        </w:rPr>
+        <w:t xml:space="preserve"> Fő panel terve</w:t>
+      </w:r>
+    </w:p>
+    <w:p>
+      <w:pPr>
+        <w:spacing w:line="360" w:lineRule="auto"/>
+        <w:jc w:val="both"/>
+        <w:rPr>
+          <w:rFonts w:ascii="Times New Roman" w:hAnsi="Times New Roman" w:cs="Times New Roman"/>
+          <w:b/>
+          <w:bCs/>
+          <w:sz w:val="24"/>
+          <w:szCs w:val="24"/>
+        </w:rPr>
+      </w:pPr>
+      <w:r>
+        <w:rPr>
+          <w:rFonts w:ascii="Times New Roman" w:hAnsi="Times New Roman" w:cs="Times New Roman"/>
+          <w:b/>
+          <w:bCs/>
+          <w:sz w:val="24"/>
+          <w:szCs w:val="24"/>
+        </w:rPr>
+        <w:t>Munka panel:</w:t>
+      </w:r>
+    </w:p>
+    <w:p>
+      <w:pPr>
+        <w:spacing w:line="360" w:lineRule="auto"/>
+        <w:jc w:val="both"/>
+      </w:pPr>
+      <w:r>
+        <w:rPr>
+          <w:noProof/>
+        </w:rPr>
+        <w:drawing>
+          <wp:inline distT="0" distB="0" distL="0" distR="0" wp14:anchorId="5C97CD4D" wp14:editId="4E4E43A5">
+            <wp:extent cx="5399405" cy="1517015"/>
+            <wp:effectExtent l="0" t="0" r="0" b="6985"/>
+            <wp:docPr id="37" name="Kép 37"/>
+            <wp:cNvGraphicFramePr>
+              <a:graphicFrameLocks xmlns:a="http://schemas.openxmlformats.org/drawingml/2006/main" noChangeAspect="1"/>
+            </wp:cNvGraphicFramePr>
+            <a:graphic xmlns:a="http://schemas.openxmlformats.org/drawingml/2006/main">
+              <a:graphicData uri="http://schemas.openxmlformats.org/drawingml/2006/picture">
+                <pic:pic xmlns:pic="http://schemas.openxmlformats.org/drawingml/2006/picture">
+                  <pic:nvPicPr>
+                    <pic:cNvPr id="37" name="Kép 37"/>
+                    <pic:cNvPicPr/>
+                  </pic:nvPicPr>
+                  <pic:blipFill>
+                    <a:blip r:embed="rId45">
+                      <a:extLst>
+                        <a:ext uri="{28A0092B-C50C-407E-A947-70E740481C1C}">
+                          <a14:useLocalDpi xmlns:a14="http://schemas.microsoft.com/office/drawing/2010/main" val="0"/>
+                        </a:ext>
+                      </a:extLst>
+                    </a:blip>
+                    <a:stretch>
+                      <a:fillRect/>
+                    </a:stretch>
+                  </pic:blipFill>
+                  <pic:spPr>
+                    <a:xfrm>
+                      <a:off x="0" y="0"/>
+                      <a:ext cx="5399405" cy="1517015"/>
+                    </a:xfrm>
+                    <a:prstGeom prst="rect">
+                      <a:avLst/>
+                    </a:prstGeom>
+                  </pic:spPr>
+                </pic:pic>
+              </a:graphicData>
+            </a:graphic>
+          </wp:inline>
+        </w:drawing>
+      </w:r>
+    </w:p>
+    <w:p>
+      <w:pPr>
+        <w:spacing w:line="360" w:lineRule="auto"/>
+        <w:jc w:val="center"/>
+        <w:rPr>
+          <w:rFonts w:ascii="Times New Roman" w:hAnsi="Times New Roman" w:cs="Times New Roman"/>
+          <w:sz w:val="20"/>
+          <w:szCs w:val="20"/>
+        </w:rPr>
+      </w:pPr>
+      <w:r>
+        <w:rPr>
+          <w:rFonts w:ascii="Times New Roman" w:hAnsi="Times New Roman" w:cs="Times New Roman"/>
+          <w:i/>
+          <w:iCs/>
+          <w:sz w:val="20"/>
+          <w:szCs w:val="20"/>
+        </w:rPr>
+        <w:t>33. ábra: Munka panel terve</w:t>
+      </w:r>
+    </w:p>
+    <w:p>
+      <w:pPr>
+        <w:spacing w:after="160" w:line="259" w:lineRule="auto"/>
+        <w:rPr>
+          <w:rFonts w:ascii="Times New Roman" w:hAnsi="Times New Roman" w:cs="Times New Roman"/>
+          <w:b/>
+          <w:bCs/>
+          <w:sz w:val="24"/>
+          <w:szCs w:val="24"/>
+        </w:rPr>
+      </w:pPr>
+      <w:r>
+        <w:rPr>
+          <w:rFonts w:ascii="Times New Roman" w:hAnsi="Times New Roman" w:cs="Times New Roman"/>
+          <w:b/>
+          <w:bCs/>
+          <w:sz w:val="24"/>
+          <w:szCs w:val="24"/>
+        </w:rPr>
+        <w:br w:type="page"/>
+      </w:r>
+    </w:p>
+    <w:p>
+      <w:pPr>
+        <w:spacing w:line="360" w:lineRule="auto"/>
+        <w:jc w:val="both"/>
+        <w:rPr>
+          <w:rFonts w:ascii="Times New Roman" w:hAnsi="Times New Roman" w:cs="Times New Roman"/>
+          <w:b/>
+          <w:bCs/>
+          <w:sz w:val="24"/>
+          <w:szCs w:val="24"/>
+        </w:rPr>
+      </w:pPr>
+      <w:r>
+        <w:rPr>
+          <w:rFonts w:ascii="Times New Roman" w:hAnsi="Times New Roman" w:cs="Times New Roman"/>
+          <w:b/>
+          <w:bCs/>
+          <w:sz w:val="24"/>
+          <w:szCs w:val="24"/>
+        </w:rPr>
+        <w:lastRenderedPageBreak/>
+        <w:t>Lakás panel:</w:t>
+      </w:r>
+    </w:p>
+    <w:p>
+      <w:pPr>
+        <w:spacing w:line="360" w:lineRule="auto"/>
+        <w:jc w:val="center"/>
+      </w:pPr>
+      <w:r>
+        <w:rPr>
+          <w:noProof/>
+        </w:rPr>
+        <w:drawing>
+          <wp:inline distT="0" distB="0" distL="0" distR="0" wp14:anchorId="56EE3CB8" wp14:editId="15991F3E">
+            <wp:extent cx="5399405" cy="1517015"/>
+            <wp:effectExtent l="0" t="0" r="0" b="6985"/>
+            <wp:docPr id="38" name="Kép 38"/>
+            <wp:cNvGraphicFramePr>
+              <a:graphicFrameLocks xmlns:a="http://schemas.openxmlformats.org/drawingml/2006/main" noChangeAspect="1"/>
+            </wp:cNvGraphicFramePr>
+            <a:graphic xmlns:a="http://schemas.openxmlformats.org/drawingml/2006/main">
+              <a:graphicData uri="http://schemas.openxmlformats.org/drawingml/2006/picture">
+                <pic:pic xmlns:pic="http://schemas.openxmlformats.org/drawingml/2006/picture">
+                  <pic:nvPicPr>
+                    <pic:cNvPr id="38" name="Kép 38"/>
+                    <pic:cNvPicPr/>
+                  </pic:nvPicPr>
+                  <pic:blipFill>
+                    <a:blip r:embed="rId46">
+                      <a:extLst>
+                        <a:ext uri="{28A0092B-C50C-407E-A947-70E740481C1C}">
+                          <a14:useLocalDpi xmlns:a14="http://schemas.microsoft.com/office/drawing/2010/main" val="0"/>
+                        </a:ext>
+                      </a:extLst>
+                    </a:blip>
+                    <a:stretch>
+                      <a:fillRect/>
+                    </a:stretch>
+                  </pic:blipFill>
+                  <pic:spPr>
+                    <a:xfrm>
+                      <a:off x="0" y="0"/>
+                      <a:ext cx="5399405" cy="1517015"/>
+                    </a:xfrm>
+                    <a:prstGeom prst="rect">
+                      <a:avLst/>
+                    </a:prstGeom>
+                  </pic:spPr>
+                </pic:pic>
+              </a:graphicData>
+            </a:graphic>
+          </wp:inline>
+        </w:drawing>
+      </w:r>
+    </w:p>
+    <w:p>
+      <w:pPr>
+        <w:spacing w:line="360" w:lineRule="auto"/>
+        <w:jc w:val="center"/>
+        <w:rPr>
+          <w:rFonts w:ascii="Times New Roman" w:hAnsi="Times New Roman" w:cs="Times New Roman"/>
+          <w:i/>
+          <w:iCs/>
+          <w:sz w:val="20"/>
+          <w:szCs w:val="20"/>
+        </w:rPr>
+      </w:pPr>
+      <w:r>
+        <w:rPr>
+          <w:rFonts w:ascii="Times New Roman" w:hAnsi="Times New Roman" w:cs="Times New Roman"/>
+          <w:i/>
+          <w:iCs/>
+          <w:sz w:val="20"/>
+          <w:szCs w:val="20"/>
+        </w:rPr>
+        <w:t>34. ábra: Lakás panel terve</w:t>
+      </w:r>
+    </w:p>
+    <w:p>
+      <w:pPr>
+        <w:spacing w:line="360" w:lineRule="auto"/>
+        <w:jc w:val="both"/>
+        <w:rPr>
+          <w:rFonts w:ascii="Times New Roman" w:hAnsi="Times New Roman" w:cs="Times New Roman"/>
+          <w:b/>
+          <w:bCs/>
+          <w:sz w:val="24"/>
+          <w:szCs w:val="24"/>
+        </w:rPr>
+      </w:pPr>
+      <w:r>
+        <w:rPr>
+          <w:rFonts w:ascii="Times New Roman" w:hAnsi="Times New Roman" w:cs="Times New Roman"/>
+          <w:b/>
+          <w:bCs/>
+          <w:sz w:val="24"/>
+          <w:szCs w:val="24"/>
+        </w:rPr>
+        <w:t>Szabadidő panel:</w:t>
+      </w:r>
+    </w:p>
+    <w:p>
+      <w:pPr>
+        <w:spacing w:line="360" w:lineRule="auto"/>
+        <w:jc w:val="center"/>
+        <w:rPr>
+          <w:rFonts w:ascii="Times New Roman" w:hAnsi="Times New Roman" w:cs="Times New Roman"/>
+          <w:sz w:val="24"/>
+          <w:szCs w:val="24"/>
+        </w:rPr>
+      </w:pPr>
+      <w:r>
+        <w:rPr>
+          <w:rFonts w:ascii="Times New Roman" w:hAnsi="Times New Roman" w:cs="Times New Roman"/>
+          <w:noProof/>
+          <w:sz w:val="24"/>
+          <w:szCs w:val="24"/>
+        </w:rPr>
+        <w:drawing>
+          <wp:inline distT="0" distB="0" distL="0" distR="0" wp14:anchorId="6B7A007A" wp14:editId="2C6EA60E">
+            <wp:extent cx="2962275" cy="1819275"/>
+            <wp:effectExtent l="0" t="0" r="9525" b="9525"/>
+            <wp:docPr id="39" name="Kép 39"/>
+            <wp:cNvGraphicFramePr>
+              <a:graphicFrameLocks xmlns:a="http://schemas.openxmlformats.org/drawingml/2006/main" noChangeAspect="1"/>
+            </wp:cNvGraphicFramePr>
+            <a:graphic xmlns:a="http://schemas.openxmlformats.org/drawingml/2006/main">
+              <a:graphicData uri="http://schemas.openxmlformats.org/drawingml/2006/picture">
+                <pic:pic xmlns:pic="http://schemas.openxmlformats.org/drawingml/2006/picture">
+                  <pic:nvPicPr>
+                    <pic:cNvPr id="39" name="Kép 39"/>
+                    <pic:cNvPicPr/>
+                  </pic:nvPicPr>
+                  <pic:blipFill>
+                    <a:blip r:embed="rId47">
+                      <a:extLst>
+                        <a:ext uri="{28A0092B-C50C-407E-A947-70E740481C1C}">
+                          <a14:useLocalDpi xmlns:a14="http://schemas.microsoft.com/office/drawing/2010/main" val="0"/>
+                        </a:ext>
+                      </a:extLst>
+                    </a:blip>
+                    <a:stretch>
+                      <a:fillRect/>
+                    </a:stretch>
+                  </pic:blipFill>
+                  <pic:spPr>
+                    <a:xfrm>
+                      <a:off x="0" y="0"/>
+                      <a:ext cx="2962275" cy="1819275"/>
+                    </a:xfrm>
+                    <a:prstGeom prst="rect">
+                      <a:avLst/>
+                    </a:prstGeom>
+                  </pic:spPr>
+                </pic:pic>
+              </a:graphicData>
+            </a:graphic>
+          </wp:inline>
+        </w:drawing>
+      </w:r>
+    </w:p>
+    <w:p>
+      <w:pPr>
+        <w:spacing w:line="360" w:lineRule="auto"/>
+        <w:jc w:val="center"/>
+        <w:rPr>
+          <w:rFonts w:ascii="Times New Roman" w:hAnsi="Times New Roman" w:cs="Times New Roman"/>
+          <w:i/>
+          <w:iCs/>
+          <w:sz w:val="20"/>
+          <w:szCs w:val="20"/>
+        </w:rPr>
+      </w:pPr>
+      <w:r>
+        <w:rPr>
+          <w:rFonts w:ascii="Times New Roman" w:hAnsi="Times New Roman" w:cs="Times New Roman"/>
+          <w:i/>
+          <w:iCs/>
+          <w:sz w:val="20"/>
+          <w:szCs w:val="20"/>
+        </w:rPr>
+        <w:t>35. ábra: Szabadidő panel terve</w:t>
+      </w:r>
+    </w:p>
+    <w:p>
+      <w:pPr>
+        <w:spacing w:line="360" w:lineRule="auto"/>
+        <w:jc w:val="both"/>
+        <w:rPr>
+          <w:rFonts w:ascii="Times New Roman" w:hAnsi="Times New Roman" w:cs="Times New Roman"/>
+          <w:b/>
+          <w:bCs/>
+          <w:sz w:val="24"/>
+          <w:szCs w:val="24"/>
+        </w:rPr>
+      </w:pPr>
+      <w:r>
+        <w:rPr>
+          <w:rFonts w:ascii="Times New Roman" w:hAnsi="Times New Roman" w:cs="Times New Roman"/>
+          <w:b/>
+          <w:bCs/>
+          <w:sz w:val="24"/>
+          <w:szCs w:val="24"/>
+        </w:rPr>
+        <w:t>Egyetem panel:</w:t>
+      </w:r>
+    </w:p>
+    <w:p>
+      <w:pPr>
+        <w:spacing w:line="360" w:lineRule="auto"/>
+        <w:jc w:val="both"/>
+        <w:rPr>
+          <w:rFonts w:ascii="Times New Roman" w:hAnsi="Times New Roman" w:cs="Times New Roman"/>
+          <w:sz w:val="24"/>
+          <w:szCs w:val="24"/>
+        </w:rPr>
+      </w:pPr>
+      <w:r>
+        <w:rPr>
+          <w:rFonts w:ascii="Times New Roman" w:hAnsi="Times New Roman" w:cs="Times New Roman"/>
+          <w:noProof/>
+          <w:sz w:val="24"/>
+          <w:szCs w:val="24"/>
+        </w:rPr>
+        <w:drawing>
+          <wp:inline distT="0" distB="0" distL="0" distR="0" wp14:anchorId="75EE94D7" wp14:editId="3BA00F0D">
+            <wp:extent cx="5399405" cy="1517015"/>
+            <wp:effectExtent l="0" t="0" r="0" b="6985"/>
+            <wp:docPr id="40" name="Kép 40"/>
+            <wp:cNvGraphicFramePr>
+              <a:graphicFrameLocks xmlns:a="http://schemas.openxmlformats.org/drawingml/2006/main" noChangeAspect="1"/>
+            </wp:cNvGraphicFramePr>
+            <a:graphic xmlns:a="http://schemas.openxmlformats.org/drawingml/2006/main">
+              <a:graphicData uri="http://schemas.openxmlformats.org/drawingml/2006/picture">
+                <pic:pic xmlns:pic="http://schemas.openxmlformats.org/drawingml/2006/picture">
+                  <pic:nvPicPr>
+                    <pic:cNvPr id="40" name="Kép 40"/>
+                    <pic:cNvPicPr/>
+                  </pic:nvPicPr>
+                  <pic:blipFill>
+                    <a:blip r:embed="rId48">
+                      <a:extLst>
+                        <a:ext uri="{28A0092B-C50C-407E-A947-70E740481C1C}">
+                          <a14:useLocalDpi xmlns:a14="http://schemas.microsoft.com/office/drawing/2010/main" val="0"/>
+                        </a:ext>
+                      </a:extLst>
+                    </a:blip>
+                    <a:stretch>
+                      <a:fillRect/>
+                    </a:stretch>
+                  </pic:blipFill>
+                  <pic:spPr>
+                    <a:xfrm>
+                      <a:off x="0" y="0"/>
+                      <a:ext cx="5399405" cy="1517015"/>
+                    </a:xfrm>
+                    <a:prstGeom prst="rect">
+                      <a:avLst/>
+                    </a:prstGeom>
+                  </pic:spPr>
+                </pic:pic>
+              </a:graphicData>
+            </a:graphic>
+          </wp:inline>
+        </w:drawing>
+      </w:r>
+    </w:p>
+    <w:p>
+      <w:pPr>
+        <w:spacing w:line="360" w:lineRule="auto"/>
+        <w:jc w:val="center"/>
+        <w:rPr>
+          <w:rFonts w:ascii="Times New Roman" w:hAnsi="Times New Roman" w:cs="Times New Roman"/>
+          <w:i/>
+          <w:iCs/>
+          <w:sz w:val="20"/>
+          <w:szCs w:val="20"/>
+        </w:rPr>
+      </w:pPr>
+      <w:r>
+        <w:rPr>
+          <w:rFonts w:ascii="Times New Roman" w:hAnsi="Times New Roman" w:cs="Times New Roman"/>
+          <w:i/>
+          <w:iCs/>
+          <w:sz w:val="20"/>
+          <w:szCs w:val="20"/>
+        </w:rPr>
+        <w:t>36. ábra: Egyetem panel terve</w:t>
+      </w:r>
+    </w:p>
+    <w:p>
+      <w:pPr>
+        <w:spacing w:after="160" w:line="259" w:lineRule="auto"/>
+        <w:rPr>
+          <w:rFonts w:ascii="Times New Roman" w:hAnsi="Times New Roman" w:cs="Times New Roman"/>
+          <w:b/>
+          <w:bCs/>
+          <w:sz w:val="24"/>
+          <w:szCs w:val="24"/>
+        </w:rPr>
+      </w:pPr>
+      <w:r>
+        <w:rPr>
+          <w:rFonts w:ascii="Times New Roman" w:hAnsi="Times New Roman" w:cs="Times New Roman"/>
+          <w:b/>
+          <w:bCs/>
+          <w:sz w:val="24"/>
+          <w:szCs w:val="24"/>
+        </w:rPr>
+        <w:br w:type="page"/>
+      </w:r>
+    </w:p>
+    <w:p>
+      <w:pPr>
+        <w:spacing w:line="360" w:lineRule="auto"/>
+        <w:jc w:val="both"/>
+        <w:rPr>
+          <w:rFonts w:ascii="Times New Roman" w:hAnsi="Times New Roman" w:cs="Times New Roman"/>
+          <w:b/>
+          <w:bCs/>
+          <w:sz w:val="24"/>
+          <w:szCs w:val="24"/>
+        </w:rPr>
+      </w:pPr>
+      <w:r>
+        <w:rPr>
+          <w:rFonts w:ascii="Times New Roman" w:hAnsi="Times New Roman" w:cs="Times New Roman"/>
+          <w:b/>
+          <w:bCs/>
+          <w:sz w:val="24"/>
+          <w:szCs w:val="24"/>
+        </w:rPr>
+        <w:lastRenderedPageBreak/>
+        <w:t>Szerelem panel:</w:t>
+      </w:r>
+    </w:p>
+    <w:p>
+      <w:pPr>
+        <w:spacing w:line="360" w:lineRule="auto"/>
+        <w:jc w:val="both"/>
+        <w:rPr>
+          <w:rFonts w:ascii="Times New Roman" w:hAnsi="Times New Roman" w:cs="Times New Roman"/>
+          <w:sz w:val="24"/>
+          <w:szCs w:val="24"/>
+        </w:rPr>
+      </w:pPr>
+      <w:r>
+        <w:rPr>
+          <w:rFonts w:ascii="Times New Roman" w:hAnsi="Times New Roman" w:cs="Times New Roman"/>
+          <w:noProof/>
+          <w:sz w:val="24"/>
+          <w:szCs w:val="24"/>
+        </w:rPr>
+        <w:drawing>
+          <wp:inline distT="0" distB="0" distL="0" distR="0" wp14:anchorId="2091FFF6" wp14:editId="30E62C51">
+            <wp:extent cx="5399405" cy="1515110"/>
+            <wp:effectExtent l="0" t="0" r="0" b="8890"/>
+            <wp:docPr id="41" name="Kép 41"/>
+            <wp:cNvGraphicFramePr>
+              <a:graphicFrameLocks xmlns:a="http://schemas.openxmlformats.org/drawingml/2006/main" noChangeAspect="1"/>
+            </wp:cNvGraphicFramePr>
+            <a:graphic xmlns:a="http://schemas.openxmlformats.org/drawingml/2006/main">
+              <a:graphicData uri="http://schemas.openxmlformats.org/drawingml/2006/picture">
+                <pic:pic xmlns:pic="http://schemas.openxmlformats.org/drawingml/2006/picture">
+                  <pic:nvPicPr>
+                    <pic:cNvPr id="41" name="Kép 41"/>
+                    <pic:cNvPicPr/>
+                  </pic:nvPicPr>
+                  <pic:blipFill>
+                    <a:blip r:embed="rId49">
+                      <a:extLst>
+                        <a:ext uri="{28A0092B-C50C-407E-A947-70E740481C1C}">
+                          <a14:useLocalDpi xmlns:a14="http://schemas.microsoft.com/office/drawing/2010/main" val="0"/>
+                        </a:ext>
+                      </a:extLst>
+                    </a:blip>
+                    <a:stretch>
+                      <a:fillRect/>
+                    </a:stretch>
+                  </pic:blipFill>
+                  <pic:spPr>
+                    <a:xfrm>
+                      <a:off x="0" y="0"/>
+                      <a:ext cx="5399405" cy="1515110"/>
+                    </a:xfrm>
+                    <a:prstGeom prst="rect">
+                      <a:avLst/>
+                    </a:prstGeom>
+                  </pic:spPr>
+                </pic:pic>
+              </a:graphicData>
+            </a:graphic>
+          </wp:inline>
+        </w:drawing>
+      </w:r>
+    </w:p>
+    <w:p>
+      <w:pPr>
+        <w:spacing w:line="360" w:lineRule="auto"/>
+        <w:jc w:val="center"/>
+        <w:rPr>
+          <w:rFonts w:ascii="Times New Roman" w:hAnsi="Times New Roman" w:cs="Times New Roman"/>
+          <w:i/>
+          <w:iCs/>
+          <w:sz w:val="20"/>
+          <w:szCs w:val="20"/>
+        </w:rPr>
+      </w:pPr>
+      <w:r>
+        <w:rPr>
+          <w:rFonts w:ascii="Times New Roman" w:hAnsi="Times New Roman" w:cs="Times New Roman"/>
+          <w:i/>
+          <w:iCs/>
+          <w:sz w:val="20"/>
+          <w:szCs w:val="20"/>
+        </w:rPr>
+        <w:t>37. ábra: Szerelem panel terve</w:t>
+      </w:r>
+    </w:p>
+    <w:p>
+      <w:pPr>
+        <w:spacing w:line="360" w:lineRule="auto"/>
+        <w:jc w:val="both"/>
+        <w:rPr>
+          <w:rFonts w:ascii="Times New Roman" w:hAnsi="Times New Roman" w:cs="Times New Roman"/>
+          <w:b/>
+          <w:bCs/>
+          <w:sz w:val="24"/>
+          <w:szCs w:val="24"/>
+        </w:rPr>
+      </w:pPr>
+      <w:r>
+        <w:rPr>
+          <w:rFonts w:ascii="Times New Roman" w:hAnsi="Times New Roman" w:cs="Times New Roman"/>
+          <w:b/>
+          <w:bCs/>
+          <w:sz w:val="24"/>
+          <w:szCs w:val="24"/>
+        </w:rPr>
+        <w:t>Ismerősök panel:</w:t>
+      </w:r>
+    </w:p>
+    <w:p>
+      <w:pPr>
+        <w:spacing w:line="360" w:lineRule="auto"/>
+        <w:jc w:val="center"/>
+        <w:rPr>
+          <w:rFonts w:ascii="Times New Roman" w:hAnsi="Times New Roman" w:cs="Times New Roman"/>
+          <w:sz w:val="20"/>
+          <w:szCs w:val="20"/>
+        </w:rPr>
+      </w:pPr>
+      <w:r>
+        <w:rPr>
+          <w:rFonts w:ascii="Times New Roman" w:hAnsi="Times New Roman" w:cs="Times New Roman"/>
+          <w:noProof/>
+          <w:sz w:val="20"/>
+          <w:szCs w:val="20"/>
+        </w:rPr>
+        <w:drawing>
+          <wp:inline distT="0" distB="0" distL="0" distR="0" wp14:anchorId="427481F4" wp14:editId="43E91769">
+            <wp:extent cx="2962275" cy="1819275"/>
+            <wp:effectExtent l="0" t="0" r="9525" b="9525"/>
+            <wp:docPr id="42" name="Kép 42"/>
+            <wp:cNvGraphicFramePr>
+              <a:graphicFrameLocks xmlns:a="http://schemas.openxmlformats.org/drawingml/2006/main" noChangeAspect="1"/>
+            </wp:cNvGraphicFramePr>
+            <a:graphic xmlns:a="http://schemas.openxmlformats.org/drawingml/2006/main">
+              <a:graphicData uri="http://schemas.openxmlformats.org/drawingml/2006/picture">
+                <pic:pic xmlns:pic="http://schemas.openxmlformats.org/drawingml/2006/picture">
+                  <pic:nvPicPr>
+                    <pic:cNvPr id="42" name="Kép 42"/>
+                    <pic:cNvPicPr/>
+                  </pic:nvPicPr>
+                  <pic:blipFill>
+                    <a:blip r:embed="rId50">
+                      <a:extLst>
+                        <a:ext uri="{28A0092B-C50C-407E-A947-70E740481C1C}">
+                          <a14:useLocalDpi xmlns:a14="http://schemas.microsoft.com/office/drawing/2010/main" val="0"/>
+                        </a:ext>
+                      </a:extLst>
+                    </a:blip>
+                    <a:stretch>
+                      <a:fillRect/>
+                    </a:stretch>
+                  </pic:blipFill>
+                  <pic:spPr>
+                    <a:xfrm>
+                      <a:off x="0" y="0"/>
+                      <a:ext cx="2962275" cy="1819275"/>
+                    </a:xfrm>
+                    <a:prstGeom prst="rect">
+                      <a:avLst/>
+                    </a:prstGeom>
+                  </pic:spPr>
+                </pic:pic>
+              </a:graphicData>
+            </a:graphic>
+          </wp:inline>
+        </w:drawing>
+      </w:r>
+    </w:p>
+    <w:p>
+      <w:pPr>
+        <w:spacing w:line="360" w:lineRule="auto"/>
+        <w:jc w:val="center"/>
+        <w:rPr>
+          <w:rFonts w:ascii="Times New Roman" w:hAnsi="Times New Roman" w:cs="Times New Roman"/>
+          <w:sz w:val="20"/>
+          <w:szCs w:val="20"/>
+        </w:rPr>
+      </w:pPr>
+      <w:r>
+        <w:rPr>
+          <w:rFonts w:ascii="Times New Roman" w:hAnsi="Times New Roman" w:cs="Times New Roman"/>
+          <w:i/>
+          <w:iCs/>
+          <w:sz w:val="20"/>
+          <w:szCs w:val="20"/>
+        </w:rPr>
+        <w:t>38. ábra: Ismerősök panel terve</w:t>
+      </w:r>
+    </w:p>
+    <w:p>
+      <w:pPr>
+        <w:spacing w:after="160" w:line="259" w:lineRule="auto"/>
+        <w:rPr>
+          <w:rFonts w:ascii="Times New Roman" w:hAnsi="Times New Roman" w:cs="Times New Roman"/>
+          <w:b/>
+          <w:bCs/>
+          <w:sz w:val="24"/>
+          <w:szCs w:val="24"/>
+        </w:rPr>
+      </w:pPr>
+      <w:r>
+        <w:rPr>
+          <w:rFonts w:ascii="Times New Roman" w:hAnsi="Times New Roman" w:cs="Times New Roman"/>
+          <w:b/>
+          <w:bCs/>
+          <w:sz w:val="24"/>
+          <w:szCs w:val="24"/>
+        </w:rPr>
+        <w:br w:type="page"/>
+      </w:r>
+    </w:p>
+    <w:p>
+      <w:pPr>
+        <w:spacing w:line="360" w:lineRule="auto"/>
+        <w:jc w:val="both"/>
+        <w:rPr>
+          <w:rFonts w:ascii="Times New Roman" w:hAnsi="Times New Roman" w:cs="Times New Roman"/>
+          <w:b/>
+          <w:bCs/>
+          <w:sz w:val="24"/>
+          <w:szCs w:val="24"/>
+        </w:rPr>
+      </w:pPr>
+      <w:r>
+        <w:rPr>
+          <w:rFonts w:ascii="Times New Roman" w:hAnsi="Times New Roman" w:cs="Times New Roman"/>
+          <w:b/>
+          <w:bCs/>
+          <w:sz w:val="24"/>
+          <w:szCs w:val="24"/>
+        </w:rPr>
+        <w:lastRenderedPageBreak/>
+        <w:t>Autó panel és LicenseQuestionsWindow:</w:t>
+      </w:r>
+    </w:p>
+    <w:p>
+      <w:pPr>
+        <w:spacing w:line="360" w:lineRule="auto"/>
+        <w:jc w:val="both"/>
+        <w:rPr>
+          <w:rFonts w:ascii="Times New Roman" w:hAnsi="Times New Roman" w:cs="Times New Roman"/>
+          <w:sz w:val="24"/>
+          <w:szCs w:val="24"/>
+        </w:rPr>
+      </w:pPr>
+      <w:r>
+        <w:rPr>
+          <w:rFonts w:ascii="Times New Roman" w:hAnsi="Times New Roman" w:cs="Times New Roman"/>
+          <w:noProof/>
+          <w:sz w:val="24"/>
+          <w:szCs w:val="24"/>
+        </w:rPr>
+        <w:drawing>
+          <wp:inline distT="0" distB="0" distL="0" distR="0" wp14:anchorId="39FFE993" wp14:editId="48BACD43">
+            <wp:extent cx="5399405" cy="3350260"/>
+            <wp:effectExtent l="0" t="0" r="0" b="2540"/>
+            <wp:docPr id="43" name="Kép 43"/>
+            <wp:cNvGraphicFramePr>
+              <a:graphicFrameLocks xmlns:a="http://schemas.openxmlformats.org/drawingml/2006/main" noChangeAspect="1"/>
+            </wp:cNvGraphicFramePr>
+            <a:graphic xmlns:a="http://schemas.openxmlformats.org/drawingml/2006/main">
+              <a:graphicData uri="http://schemas.openxmlformats.org/drawingml/2006/picture">
+                <pic:pic xmlns:pic="http://schemas.openxmlformats.org/drawingml/2006/picture">
+                  <pic:nvPicPr>
+                    <pic:cNvPr id="43" name="Kép 43"/>
+                    <pic:cNvPicPr/>
+                  </pic:nvPicPr>
+                  <pic:blipFill>
+                    <a:blip r:embed="rId51">
+                      <a:extLst>
+                        <a:ext uri="{28A0092B-C50C-407E-A947-70E740481C1C}">
+                          <a14:useLocalDpi xmlns:a14="http://schemas.microsoft.com/office/drawing/2010/main" val="0"/>
+                        </a:ext>
+                      </a:extLst>
+                    </a:blip>
+                    <a:stretch>
+                      <a:fillRect/>
+                    </a:stretch>
+                  </pic:blipFill>
+                  <pic:spPr>
+                    <a:xfrm>
+                      <a:off x="0" y="0"/>
+                      <a:ext cx="5399405" cy="3350260"/>
+                    </a:xfrm>
+                    <a:prstGeom prst="rect">
+                      <a:avLst/>
+                    </a:prstGeom>
+                  </pic:spPr>
+                </pic:pic>
+              </a:graphicData>
+            </a:graphic>
+          </wp:inline>
+        </w:drawing>
+      </w:r>
+    </w:p>
+    <w:p>
+      <w:pPr>
+        <w:spacing w:line="360" w:lineRule="auto"/>
+        <w:jc w:val="center"/>
+        <w:rPr>
+          <w:rFonts w:ascii="Times New Roman" w:hAnsi="Times New Roman" w:cs="Times New Roman"/>
+          <w:b/>
+          <w:bCs/>
+          <w:sz w:val="24"/>
+          <w:szCs w:val="24"/>
+        </w:rPr>
+      </w:pPr>
+      <w:r>
+        <w:rPr>
+          <w:rFonts w:ascii="Times New Roman" w:hAnsi="Times New Roman" w:cs="Times New Roman"/>
+          <w:i/>
+          <w:iCs/>
+          <w:sz w:val="20"/>
+          <w:szCs w:val="20"/>
+        </w:rPr>
+        <w:t>39. ábra: Autó panel és LicenseQuestionsWindow terve</w:t>
+      </w:r>
       <w:r>
         <w:br w:type="page"/>
       </w:r>
@@ -13545,12 +15867,12 @@
         <w:spacing w:line="360" w:lineRule="auto"/>
         <w:jc w:val="both"/>
       </w:pPr>
-      <w:bookmarkStart w:id="10" w:name="_Toc71042326"/>
+      <w:bookmarkStart w:id="14" w:name="_Toc71392950"/>
       <w:r>
         <w:lastRenderedPageBreak/>
         <w:t>Összefoglaló</w:t>
       </w:r>
-      <w:bookmarkEnd w:id="10"/>
+      <w:bookmarkEnd w:id="14"/>
       <w:r>
         <w:br w:type="page"/>
       </w:r>
@@ -13564,12 +15886,12 @@
           <w:noProof/>
         </w:rPr>
       </w:pPr>
-      <w:bookmarkStart w:id="11" w:name="_Toc71042327"/>
+      <w:bookmarkStart w:id="15" w:name="_Toc71392951"/>
       <w:r>
         <w:lastRenderedPageBreak/>
         <w:t>Irodalomjegyzék</w:t>
       </w:r>
-      <w:bookmarkEnd w:id="11"/>
+      <w:bookmarkEnd w:id="15"/>
       <w:r>
         <w:rPr>
           <w:rFonts w:asciiTheme="majorHAnsi" w:hAnsiTheme="majorHAnsi"/>
@@ -14225,6 +16547,119 @@
     </w:lvl>
   </w:abstractNum>
   <w:abstractNum w:abstractNumId="2" w15:restartNumberingAfterBreak="0">
+    <w:nsid w:val="20C26081"/>
+    <w:multiLevelType w:val="hybridMultilevel"/>
+    <w:tmpl w:val="4BDCA8E4"/>
+    <w:lvl w:ilvl="0" w:tplc="040E0001">
+      <w:start w:val="1"/>
+      <w:numFmt w:val="bullet"/>
+      <w:lvlText w:val=""/>
+      <w:lvlJc w:val="left"/>
+      <w:pPr>
+        <w:ind w:left="720" w:hanging="360"/>
+      </w:pPr>
+      <w:rPr>
+        <w:rFonts w:ascii="Symbol" w:hAnsi="Symbol" w:hint="default"/>
+      </w:rPr>
+    </w:lvl>
+    <w:lvl w:ilvl="1" w:tplc="040E0003" w:tentative="1">
+      <w:start w:val="1"/>
+      <w:numFmt w:val="bullet"/>
+      <w:lvlText w:val="o"/>
+      <w:lvlJc w:val="left"/>
+      <w:pPr>
+        <w:ind w:left="1440" w:hanging="360"/>
+      </w:pPr>
+      <w:rPr>
+        <w:rFonts w:ascii="Courier New" w:hAnsi="Courier New" w:cs="Courier New" w:hint="default"/>
+      </w:rPr>
+    </w:lvl>
+    <w:lvl w:ilvl="2" w:tplc="040E0005" w:tentative="1">
+      <w:start w:val="1"/>
+      <w:numFmt w:val="bullet"/>
+      <w:lvlText w:val=""/>
+      <w:lvlJc w:val="left"/>
+      <w:pPr>
+        <w:ind w:left="2160" w:hanging="360"/>
+      </w:pPr>
+      <w:rPr>
+        <w:rFonts w:ascii="Wingdings" w:hAnsi="Wingdings" w:hint="default"/>
+      </w:rPr>
+    </w:lvl>
+    <w:lvl w:ilvl="3" w:tplc="040E0001" w:tentative="1">
+      <w:start w:val="1"/>
+      <w:numFmt w:val="bullet"/>
+      <w:lvlText w:val=""/>
+      <w:lvlJc w:val="left"/>
+      <w:pPr>
+        <w:ind w:left="2880" w:hanging="360"/>
+      </w:pPr>
+      <w:rPr>
+        <w:rFonts w:ascii="Symbol" w:hAnsi="Symbol" w:hint="default"/>
+      </w:rPr>
+    </w:lvl>
+    <w:lvl w:ilvl="4" w:tplc="040E0003" w:tentative="1">
+      <w:start w:val="1"/>
+      <w:numFmt w:val="bullet"/>
+      <w:lvlText w:val="o"/>
+      <w:lvlJc w:val="left"/>
+      <w:pPr>
+        <w:ind w:left="3600" w:hanging="360"/>
+      </w:pPr>
+      <w:rPr>
+        <w:rFonts w:ascii="Courier New" w:hAnsi="Courier New" w:cs="Courier New" w:hint="default"/>
+      </w:rPr>
+    </w:lvl>
+    <w:lvl w:ilvl="5" w:tplc="040E0005" w:tentative="1">
+      <w:start w:val="1"/>
+      <w:numFmt w:val="bullet"/>
+      <w:lvlText w:val=""/>
+      <w:lvlJc w:val="left"/>
+      <w:pPr>
+        <w:ind w:left="4320" w:hanging="360"/>
+      </w:pPr>
+      <w:rPr>
+        <w:rFonts w:ascii="Wingdings" w:hAnsi="Wingdings" w:hint="default"/>
+      </w:rPr>
+    </w:lvl>
+    <w:lvl w:ilvl="6" w:tplc="040E0001" w:tentative="1">
+      <w:start w:val="1"/>
+      <w:numFmt w:val="bullet"/>
+      <w:lvlText w:val=""/>
+      <w:lvlJc w:val="left"/>
+      <w:pPr>
+        <w:ind w:left="5040" w:hanging="360"/>
+      </w:pPr>
+      <w:rPr>
+        <w:rFonts w:ascii="Symbol" w:hAnsi="Symbol" w:hint="default"/>
+      </w:rPr>
+    </w:lvl>
+    <w:lvl w:ilvl="7" w:tplc="040E0003" w:tentative="1">
+      <w:start w:val="1"/>
+      <w:numFmt w:val="bullet"/>
+      <w:lvlText w:val="o"/>
+      <w:lvlJc w:val="left"/>
+      <w:pPr>
+        <w:ind w:left="5760" w:hanging="360"/>
+      </w:pPr>
+      <w:rPr>
+        <w:rFonts w:ascii="Courier New" w:hAnsi="Courier New" w:cs="Courier New" w:hint="default"/>
+      </w:rPr>
+    </w:lvl>
+    <w:lvl w:ilvl="8" w:tplc="040E0005" w:tentative="1">
+      <w:start w:val="1"/>
+      <w:numFmt w:val="bullet"/>
+      <w:lvlText w:val=""/>
+      <w:lvlJc w:val="left"/>
+      <w:pPr>
+        <w:ind w:left="6480" w:hanging="360"/>
+      </w:pPr>
+      <w:rPr>
+        <w:rFonts w:ascii="Wingdings" w:hAnsi="Wingdings" w:hint="default"/>
+      </w:rPr>
+    </w:lvl>
+  </w:abstractNum>
+  <w:abstractNum w:abstractNumId="3" w15:restartNumberingAfterBreak="0">
     <w:nsid w:val="23A70459"/>
     <w:multiLevelType w:val="hybridMultilevel"/>
     <w:tmpl w:val="E83A9D22"/>
@@ -14337,7 +16772,7 @@
       </w:rPr>
     </w:lvl>
   </w:abstractNum>
-  <w:abstractNum w:abstractNumId="3" w15:restartNumberingAfterBreak="0">
+  <w:abstractNum w:abstractNumId="4" w15:restartNumberingAfterBreak="0">
     <w:nsid w:val="3FA13CFF"/>
     <w:multiLevelType w:val="hybridMultilevel"/>
     <w:tmpl w:val="3504623E"/>
@@ -14449,7 +16884,7 @@
       </w:rPr>
     </w:lvl>
   </w:abstractNum>
-  <w:abstractNum w:abstractNumId="4" w15:restartNumberingAfterBreak="0">
+  <w:abstractNum w:abstractNumId="5" w15:restartNumberingAfterBreak="0">
     <w:nsid w:val="43682E61"/>
     <w:multiLevelType w:val="hybridMultilevel"/>
     <w:tmpl w:val="1646C808"/>
@@ -14535,7 +16970,7 @@
       </w:pPr>
     </w:lvl>
   </w:abstractNum>
-  <w:abstractNum w:abstractNumId="5" w15:restartNumberingAfterBreak="0">
+  <w:abstractNum w:abstractNumId="6" w15:restartNumberingAfterBreak="0">
     <w:nsid w:val="468C3A7F"/>
     <w:multiLevelType w:val="hybridMultilevel"/>
     <w:tmpl w:val="B62A1566"/>
@@ -14624,7 +17059,7 @@
       </w:pPr>
     </w:lvl>
   </w:abstractNum>
-  <w:abstractNum w:abstractNumId="6" w15:restartNumberingAfterBreak="0">
+  <w:abstractNum w:abstractNumId="7" w15:restartNumberingAfterBreak="0">
     <w:nsid w:val="470B41AB"/>
     <w:multiLevelType w:val="hybridMultilevel"/>
     <w:tmpl w:val="F318626C"/>
@@ -14737,7 +17172,7 @@
       </w:rPr>
     </w:lvl>
   </w:abstractNum>
-  <w:abstractNum w:abstractNumId="7" w15:restartNumberingAfterBreak="0">
+  <w:abstractNum w:abstractNumId="8" w15:restartNumberingAfterBreak="0">
     <w:nsid w:val="59171AD6"/>
     <w:multiLevelType w:val="hybridMultilevel"/>
     <w:tmpl w:val="4DD6A230"/>
@@ -14850,7 +17285,7 @@
       </w:rPr>
     </w:lvl>
   </w:abstractNum>
-  <w:abstractNum w:abstractNumId="8" w15:restartNumberingAfterBreak="0">
+  <w:abstractNum w:abstractNumId="9" w15:restartNumberingAfterBreak="0">
     <w:nsid w:val="66D017BB"/>
     <w:multiLevelType w:val="hybridMultilevel"/>
     <w:tmpl w:val="776E3FCC"/>
@@ -14936,17 +17371,17 @@
       </w:pPr>
     </w:lvl>
   </w:abstractNum>
-  <w:abstractNum w:abstractNumId="9" w15:restartNumberingAfterBreak="0">
-    <w:nsid w:val="757D12CA"/>
+  <w:abstractNum w:abstractNumId="10" w15:restartNumberingAfterBreak="0">
+    <w:nsid w:val="70401B5A"/>
     <w:multiLevelType w:val="hybridMultilevel"/>
-    <w:tmpl w:val="F90CEB1E"/>
+    <w:tmpl w:val="2378FD34"/>
     <w:lvl w:ilvl="0" w:tplc="040E0001">
       <w:start w:val="1"/>
       <w:numFmt w:val="bullet"/>
       <w:lvlText w:val=""/>
       <w:lvlJc w:val="left"/>
       <w:pPr>
-        <w:ind w:left="720" w:hanging="360"/>
+        <w:ind w:left="1425" w:hanging="360"/>
       </w:pPr>
       <w:rPr>
         <w:rFonts w:ascii="Symbol" w:hAnsi="Symbol" w:hint="default"/>
@@ -14958,7 +17393,7 @@
       <w:lvlText w:val="o"/>
       <w:lvlJc w:val="left"/>
       <w:pPr>
-        <w:ind w:left="1440" w:hanging="360"/>
+        <w:ind w:left="2145" w:hanging="360"/>
       </w:pPr>
       <w:rPr>
         <w:rFonts w:ascii="Courier New" w:hAnsi="Courier New" w:cs="Courier New" w:hint="default"/>
@@ -14970,7 +17405,7 @@
       <w:lvlText w:val=""/>
       <w:lvlJc w:val="left"/>
       <w:pPr>
-        <w:ind w:left="2160" w:hanging="360"/>
+        <w:ind w:left="2865" w:hanging="360"/>
       </w:pPr>
       <w:rPr>
         <w:rFonts w:ascii="Wingdings" w:hAnsi="Wingdings" w:hint="default"/>
@@ -14982,7 +17417,7 @@
       <w:lvlText w:val=""/>
       <w:lvlJc w:val="left"/>
       <w:pPr>
-        <w:ind w:left="2880" w:hanging="360"/>
+        <w:ind w:left="3585" w:hanging="360"/>
       </w:pPr>
       <w:rPr>
         <w:rFonts w:ascii="Symbol" w:hAnsi="Symbol" w:hint="default"/>
@@ -14994,7 +17429,7 @@
       <w:lvlText w:val="o"/>
       <w:lvlJc w:val="left"/>
       <w:pPr>
-        <w:ind w:left="3600" w:hanging="360"/>
+        <w:ind w:left="4305" w:hanging="360"/>
       </w:pPr>
       <w:rPr>
         <w:rFonts w:ascii="Courier New" w:hAnsi="Courier New" w:cs="Courier New" w:hint="default"/>
@@ -15006,7 +17441,7 @@
       <w:lvlText w:val=""/>
       <w:lvlJc w:val="left"/>
       <w:pPr>
-        <w:ind w:left="4320" w:hanging="360"/>
+        <w:ind w:left="5025" w:hanging="360"/>
       </w:pPr>
       <w:rPr>
         <w:rFonts w:ascii="Wingdings" w:hAnsi="Wingdings" w:hint="default"/>
@@ -15018,7 +17453,7 @@
       <w:lvlText w:val=""/>
       <w:lvlJc w:val="left"/>
       <w:pPr>
-        <w:ind w:left="5040" w:hanging="360"/>
+        <w:ind w:left="5745" w:hanging="360"/>
       </w:pPr>
       <w:rPr>
         <w:rFonts w:ascii="Symbol" w:hAnsi="Symbol" w:hint="default"/>
@@ -15030,7 +17465,7 @@
       <w:lvlText w:val="o"/>
       <w:lvlJc w:val="left"/>
       <w:pPr>
-        <w:ind w:left="5760" w:hanging="360"/>
+        <w:ind w:left="6465" w:hanging="360"/>
       </w:pPr>
       <w:rPr>
         <w:rFonts w:ascii="Courier New" w:hAnsi="Courier New" w:cs="Courier New" w:hint="default"/>
@@ -15042,6 +17477,119 @@
       <w:lvlText w:val=""/>
       <w:lvlJc w:val="left"/>
       <w:pPr>
+        <w:ind w:left="7185" w:hanging="360"/>
+      </w:pPr>
+      <w:rPr>
+        <w:rFonts w:ascii="Wingdings" w:hAnsi="Wingdings" w:hint="default"/>
+      </w:rPr>
+    </w:lvl>
+  </w:abstractNum>
+  <w:abstractNum w:abstractNumId="11" w15:restartNumberingAfterBreak="0">
+    <w:nsid w:val="757D12CA"/>
+    <w:multiLevelType w:val="hybridMultilevel"/>
+    <w:tmpl w:val="F90CEB1E"/>
+    <w:lvl w:ilvl="0" w:tplc="040E0001">
+      <w:start w:val="1"/>
+      <w:numFmt w:val="bullet"/>
+      <w:lvlText w:val=""/>
+      <w:lvlJc w:val="left"/>
+      <w:pPr>
+        <w:ind w:left="720" w:hanging="360"/>
+      </w:pPr>
+      <w:rPr>
+        <w:rFonts w:ascii="Symbol" w:hAnsi="Symbol" w:hint="default"/>
+      </w:rPr>
+    </w:lvl>
+    <w:lvl w:ilvl="1" w:tplc="040E0003" w:tentative="1">
+      <w:start w:val="1"/>
+      <w:numFmt w:val="bullet"/>
+      <w:lvlText w:val="o"/>
+      <w:lvlJc w:val="left"/>
+      <w:pPr>
+        <w:ind w:left="1440" w:hanging="360"/>
+      </w:pPr>
+      <w:rPr>
+        <w:rFonts w:ascii="Courier New" w:hAnsi="Courier New" w:cs="Courier New" w:hint="default"/>
+      </w:rPr>
+    </w:lvl>
+    <w:lvl w:ilvl="2" w:tplc="040E0005" w:tentative="1">
+      <w:start w:val="1"/>
+      <w:numFmt w:val="bullet"/>
+      <w:lvlText w:val=""/>
+      <w:lvlJc w:val="left"/>
+      <w:pPr>
+        <w:ind w:left="2160" w:hanging="360"/>
+      </w:pPr>
+      <w:rPr>
+        <w:rFonts w:ascii="Wingdings" w:hAnsi="Wingdings" w:hint="default"/>
+      </w:rPr>
+    </w:lvl>
+    <w:lvl w:ilvl="3" w:tplc="040E0001" w:tentative="1">
+      <w:start w:val="1"/>
+      <w:numFmt w:val="bullet"/>
+      <w:lvlText w:val=""/>
+      <w:lvlJc w:val="left"/>
+      <w:pPr>
+        <w:ind w:left="2880" w:hanging="360"/>
+      </w:pPr>
+      <w:rPr>
+        <w:rFonts w:ascii="Symbol" w:hAnsi="Symbol" w:hint="default"/>
+      </w:rPr>
+    </w:lvl>
+    <w:lvl w:ilvl="4" w:tplc="040E0003" w:tentative="1">
+      <w:start w:val="1"/>
+      <w:numFmt w:val="bullet"/>
+      <w:lvlText w:val="o"/>
+      <w:lvlJc w:val="left"/>
+      <w:pPr>
+        <w:ind w:left="3600" w:hanging="360"/>
+      </w:pPr>
+      <w:rPr>
+        <w:rFonts w:ascii="Courier New" w:hAnsi="Courier New" w:cs="Courier New" w:hint="default"/>
+      </w:rPr>
+    </w:lvl>
+    <w:lvl w:ilvl="5" w:tplc="040E0005" w:tentative="1">
+      <w:start w:val="1"/>
+      <w:numFmt w:val="bullet"/>
+      <w:lvlText w:val=""/>
+      <w:lvlJc w:val="left"/>
+      <w:pPr>
+        <w:ind w:left="4320" w:hanging="360"/>
+      </w:pPr>
+      <w:rPr>
+        <w:rFonts w:ascii="Wingdings" w:hAnsi="Wingdings" w:hint="default"/>
+      </w:rPr>
+    </w:lvl>
+    <w:lvl w:ilvl="6" w:tplc="040E0001" w:tentative="1">
+      <w:start w:val="1"/>
+      <w:numFmt w:val="bullet"/>
+      <w:lvlText w:val=""/>
+      <w:lvlJc w:val="left"/>
+      <w:pPr>
+        <w:ind w:left="5040" w:hanging="360"/>
+      </w:pPr>
+      <w:rPr>
+        <w:rFonts w:ascii="Symbol" w:hAnsi="Symbol" w:hint="default"/>
+      </w:rPr>
+    </w:lvl>
+    <w:lvl w:ilvl="7" w:tplc="040E0003" w:tentative="1">
+      <w:start w:val="1"/>
+      <w:numFmt w:val="bullet"/>
+      <w:lvlText w:val="o"/>
+      <w:lvlJc w:val="left"/>
+      <w:pPr>
+        <w:ind w:left="5760" w:hanging="360"/>
+      </w:pPr>
+      <w:rPr>
+        <w:rFonts w:ascii="Courier New" w:hAnsi="Courier New" w:cs="Courier New" w:hint="default"/>
+      </w:rPr>
+    </w:lvl>
+    <w:lvl w:ilvl="8" w:tplc="040E0005" w:tentative="1">
+      <w:start w:val="1"/>
+      <w:numFmt w:val="bullet"/>
+      <w:lvlText w:val=""/>
+      <w:lvlJc w:val="left"/>
+      <w:pPr>
         <w:ind w:left="6480" w:hanging="360"/>
       </w:pPr>
       <w:rPr>
@@ -15050,19 +17598,19 @@
     </w:lvl>
   </w:abstractNum>
   <w:num w:numId="1">
+    <w:abstractNumId w:val="5"/>
+  </w:num>
+  <w:num w:numId="2">
+    <w:abstractNumId w:val="9"/>
+  </w:num>
+  <w:num w:numId="3">
     <w:abstractNumId w:val="4"/>
   </w:num>
-  <w:num w:numId="2">
-    <w:abstractNumId w:val="8"/>
-  </w:num>
-  <w:num w:numId="3">
+  <w:num w:numId="4">
     <w:abstractNumId w:val="3"/>
   </w:num>
-  <w:num w:numId="4">
-    <w:abstractNumId w:val="2"/>
-  </w:num>
   <w:num w:numId="5">
-    <w:abstractNumId w:val="6"/>
+    <w:abstractNumId w:val="7"/>
   </w:num>
   <w:num w:numId="6">
     <w:abstractNumId w:val="0"/>
@@ -15071,13 +17619,19 @@
     <w:abstractNumId w:val="1"/>
   </w:num>
   <w:num w:numId="8">
-    <w:abstractNumId w:val="7"/>
+    <w:abstractNumId w:val="8"/>
   </w:num>
   <w:num w:numId="9">
-    <w:abstractNumId w:val="5"/>
+    <w:abstractNumId w:val="6"/>
   </w:num>
   <w:num w:numId="10">
-    <w:abstractNumId w:val="9"/>
+    <w:abstractNumId w:val="11"/>
+  </w:num>
+  <w:num w:numId="11">
+    <w:abstractNumId w:val="10"/>
+  </w:num>
+  <w:num w:numId="12">
+    <w:abstractNumId w:val="2"/>
   </w:num>
 </w:numbering>
 </file>

</xml_diff>

<commit_message>
Arranged Minesweeper and LifeSim into separate packages
</commit_message>
<xml_diff>
--- a/szakdolgozat.docx
+++ b/szakdolgozat.docx
@@ -367,7 +367,23 @@
           <w:sz w:val="24"/>
           <w:szCs w:val="24"/>
         </w:rPr>
-        <w:t xml:space="preserve">adjunktus, Ph.D. </w:t>
+        <w:t xml:space="preserve">adjunktus, </w:t>
+      </w:r>
+      <w:proofErr w:type="spellStart"/>
+      <w:r>
+        <w:rPr>
+          <w:sz w:val="24"/>
+          <w:szCs w:val="24"/>
+        </w:rPr>
+        <w:t>Ph.D</w:t>
+      </w:r>
+      <w:proofErr w:type="spellEnd"/>
+      <w:r>
+        <w:rPr>
+          <w:sz w:val="24"/>
+          <w:szCs w:val="24"/>
+        </w:rPr>
+        <w:t xml:space="preserve">. </w:t>
       </w:r>
     </w:p>
     <w:p>
@@ -428,7 +444,23 @@
           <w:sz w:val="24"/>
           <w:szCs w:val="24"/>
         </w:rPr>
-        <w:t xml:space="preserve">Programtervező informatikus BSc. </w:t>
+        <w:t xml:space="preserve">Programtervező informatikus </w:t>
+      </w:r>
+      <w:proofErr w:type="spellStart"/>
+      <w:r>
+        <w:rPr>
+          <w:sz w:val="24"/>
+          <w:szCs w:val="24"/>
+        </w:rPr>
+        <w:t>BSc</w:t>
+      </w:r>
+      <w:proofErr w:type="spellEnd"/>
+      <w:r>
+        <w:rPr>
+          <w:sz w:val="24"/>
+          <w:szCs w:val="24"/>
+        </w:rPr>
+        <w:t xml:space="preserve">. </w:t>
       </w:r>
     </w:p>
     <w:p>
@@ -1869,7 +1901,25 @@
           <w:sz w:val="24"/>
           <w:szCs w:val="24"/>
         </w:rPr>
-        <w:t>rendszereken is elérhető legyen egy ehhez hasonló játék. Bár a Real Lives 2007 megfelelőnek tűnhet erre a célra, de az már eléggé elavult és beszerezni sem egyszerű.</w:t>
+        <w:t xml:space="preserve">rendszereken is elérhető legyen egy ehhez hasonló játék. Bár a Real </w:t>
+      </w:r>
+      <w:proofErr w:type="spellStart"/>
+      <w:r>
+        <w:rPr>
+          <w:rFonts w:ascii="Times New Roman" w:hAnsi="Times New Roman" w:cs="Times New Roman"/>
+          <w:sz w:val="24"/>
+          <w:szCs w:val="24"/>
+        </w:rPr>
+        <w:t>Lives</w:t>
+      </w:r>
+      <w:proofErr w:type="spellEnd"/>
+      <w:r>
+        <w:rPr>
+          <w:rFonts w:ascii="Times New Roman" w:hAnsi="Times New Roman" w:cs="Times New Roman"/>
+          <w:sz w:val="24"/>
+          <w:szCs w:val="24"/>
+        </w:rPr>
+        <w:t xml:space="preserve"> 2007 megfelelőnek tűnhet erre a célra, de az már eléggé elavult és beszerezni sem egyszerű.</w:t>
       </w:r>
     </w:p>
     <w:p>
@@ -1888,7 +1938,43 @@
           <w:sz w:val="24"/>
           <w:szCs w:val="24"/>
         </w:rPr>
-        <w:t>Végső motivációm az eseményvezérelt alkalmazások témaköre volt. Harmadik félévemben végeztem el az ehhez tartozó tárgyat, és bár nem volt egyszerű teljesíteni, rengeteget dolgoztam a beadandókon és a ZH-kra való készülés is rengeteg időm</w:t>
+        <w:t xml:space="preserve">Végső motivációm az </w:t>
+      </w:r>
+      <w:proofErr w:type="spellStart"/>
+      <w:r>
+        <w:rPr>
+          <w:rFonts w:ascii="Times New Roman" w:hAnsi="Times New Roman" w:cs="Times New Roman"/>
+          <w:sz w:val="24"/>
+          <w:szCs w:val="24"/>
+        </w:rPr>
+        <w:t>eseményvezérelt</w:t>
+      </w:r>
+      <w:proofErr w:type="spellEnd"/>
+      <w:r>
+        <w:rPr>
+          <w:rFonts w:ascii="Times New Roman" w:hAnsi="Times New Roman" w:cs="Times New Roman"/>
+          <w:sz w:val="24"/>
+          <w:szCs w:val="24"/>
+        </w:rPr>
+        <w:t xml:space="preserve"> alkalmazások témaköre volt. Harmadik félévemben végeztem el az ehhez tartozó tárgyat, és bár nem volt egyszerű teljesíteni, rengeteget dolgoztam a beadandókon és a ZH-</w:t>
+      </w:r>
+      <w:proofErr w:type="spellStart"/>
+      <w:r>
+        <w:rPr>
+          <w:rFonts w:ascii="Times New Roman" w:hAnsi="Times New Roman" w:cs="Times New Roman"/>
+          <w:sz w:val="24"/>
+          <w:szCs w:val="24"/>
+        </w:rPr>
+        <w:t>kra</w:t>
+      </w:r>
+      <w:proofErr w:type="spellEnd"/>
+      <w:r>
+        <w:rPr>
+          <w:rFonts w:ascii="Times New Roman" w:hAnsi="Times New Roman" w:cs="Times New Roman"/>
+          <w:sz w:val="24"/>
+          <w:szCs w:val="24"/>
+        </w:rPr>
+        <w:t xml:space="preserve"> való készülés is rengeteg időm</w:t>
       </w:r>
       <w:r>
         <w:rPr>
@@ -2107,6 +2193,7 @@
         <w:spacing w:line="360" w:lineRule="auto"/>
         <w:jc w:val="both"/>
       </w:pPr>
+      <w:proofErr w:type="spellStart"/>
       <w:r>
         <w:rPr>
           <w:rFonts w:ascii="Times New Roman" w:hAnsi="Times New Roman" w:cs="Times New Roman"/>
@@ -2121,7 +2208,34 @@
           <w:sz w:val="24"/>
           <w:szCs w:val="24"/>
         </w:rPr>
-        <w:t>ual Core 1GHz-es, vagy gyorsabb processzor</w:t>
+        <w:t>ual</w:t>
+      </w:r>
+      <w:proofErr w:type="spellEnd"/>
+      <w:r>
+        <w:rPr>
+          <w:rFonts w:ascii="Times New Roman" w:hAnsi="Times New Roman" w:cs="Times New Roman"/>
+          <w:sz w:val="24"/>
+          <w:szCs w:val="24"/>
+        </w:rPr>
+        <w:t xml:space="preserve"> </w:t>
+      </w:r>
+      <w:proofErr w:type="spellStart"/>
+      <w:r>
+        <w:rPr>
+          <w:rFonts w:ascii="Times New Roman" w:hAnsi="Times New Roman" w:cs="Times New Roman"/>
+          <w:sz w:val="24"/>
+          <w:szCs w:val="24"/>
+        </w:rPr>
+        <w:t>Core</w:t>
+      </w:r>
+      <w:proofErr w:type="spellEnd"/>
+      <w:r>
+        <w:rPr>
+          <w:rFonts w:ascii="Times New Roman" w:hAnsi="Times New Roman" w:cs="Times New Roman"/>
+          <w:sz w:val="24"/>
+          <w:szCs w:val="24"/>
+        </w:rPr>
+        <w:t xml:space="preserve"> 1GHz-es, vagy gyorsabb processzor</w:t>
       </w:r>
     </w:p>
     <w:p>
@@ -2178,7 +2292,43 @@
           <w:sz w:val="24"/>
           <w:szCs w:val="24"/>
         </w:rPr>
-        <w:t>Visual Studio 2019 a buildeléshez és futtatáshoz</w:t>
+        <w:t xml:space="preserve">Visual </w:t>
+      </w:r>
+      <w:proofErr w:type="spellStart"/>
+      <w:r>
+        <w:rPr>
+          <w:rFonts w:ascii="Times New Roman" w:hAnsi="Times New Roman" w:cs="Times New Roman"/>
+          <w:sz w:val="24"/>
+          <w:szCs w:val="24"/>
+        </w:rPr>
+        <w:t>Studio</w:t>
+      </w:r>
+      <w:proofErr w:type="spellEnd"/>
+      <w:r>
+        <w:rPr>
+          <w:rFonts w:ascii="Times New Roman" w:hAnsi="Times New Roman" w:cs="Times New Roman"/>
+          <w:sz w:val="24"/>
+          <w:szCs w:val="24"/>
+        </w:rPr>
+        <w:t xml:space="preserve"> 2019 a </w:t>
+      </w:r>
+      <w:proofErr w:type="spellStart"/>
+      <w:r>
+        <w:rPr>
+          <w:rFonts w:ascii="Times New Roman" w:hAnsi="Times New Roman" w:cs="Times New Roman"/>
+          <w:sz w:val="24"/>
+          <w:szCs w:val="24"/>
+        </w:rPr>
+        <w:t>buildeléshez</w:t>
+      </w:r>
+      <w:proofErr w:type="spellEnd"/>
+      <w:r>
+        <w:rPr>
+          <w:rFonts w:ascii="Times New Roman" w:hAnsi="Times New Roman" w:cs="Times New Roman"/>
+          <w:sz w:val="24"/>
+          <w:szCs w:val="24"/>
+        </w:rPr>
+        <w:t xml:space="preserve"> és futtatáshoz</w:t>
       </w:r>
     </w:p>
     <w:p>
@@ -2204,6 +2354,7 @@
         </w:rPr>
         <w:t xml:space="preserve">.NET </w:t>
       </w:r>
+      <w:proofErr w:type="spellStart"/>
       <w:r>
         <w:rPr>
           <w:rFonts w:ascii="Times New Roman" w:hAnsi="Times New Roman" w:cs="Times New Roman"/>
@@ -2212,6 +2363,7 @@
         </w:rPr>
         <w:t>Core</w:t>
       </w:r>
+      <w:proofErr w:type="spellEnd"/>
       <w:r>
         <w:rPr>
           <w:rFonts w:ascii="Times New Roman" w:hAnsi="Times New Roman" w:cs="Times New Roman"/>
@@ -2372,7 +2524,25 @@
           <w:sz w:val="24"/>
           <w:szCs w:val="24"/>
         </w:rPr>
-        <w:t>ablak jelenik meg, ahol kiválaszthatjuk, hogy egy véletlenszerűen generált emberrel, vagy egy testreszabható emberrel kezdünk neki a játéknak.</w:t>
+        <w:t xml:space="preserve">ablak jelenik meg, ahol kiválaszthatjuk, hogy egy véletlenszerűen generált emberrel, vagy egy </w:t>
+      </w:r>
+      <w:proofErr w:type="spellStart"/>
+      <w:r>
+        <w:rPr>
+          <w:rFonts w:ascii="Times New Roman" w:hAnsi="Times New Roman" w:cs="Times New Roman"/>
+          <w:sz w:val="24"/>
+          <w:szCs w:val="24"/>
+        </w:rPr>
+        <w:t>testreszabható</w:t>
+      </w:r>
+      <w:proofErr w:type="spellEnd"/>
+      <w:r>
+        <w:rPr>
+          <w:rFonts w:ascii="Times New Roman" w:hAnsi="Times New Roman" w:cs="Times New Roman"/>
+          <w:sz w:val="24"/>
+          <w:szCs w:val="24"/>
+        </w:rPr>
+        <w:t xml:space="preserve"> emberrel kezdünk neki a játéknak.</w:t>
       </w:r>
     </w:p>
     <w:p>
@@ -2519,7 +2689,25 @@
           <w:sz w:val="24"/>
           <w:szCs w:val="24"/>
         </w:rPr>
-        <w:t xml:space="preserve"> Ha az előbbi opciót választjuk, akkor a játék véletlenszerűen generál nekünk vezetéknevet, keresztnevet, valamint nemet és egyből a játékban találjuk magunkat, viszont az utóbbi opció esetén testreszabhatjuk karakterünk nevét és nemét.</w:t>
+        <w:t xml:space="preserve"> Ha az előbbi opciót választjuk, akkor a játék véletlenszerűen generál nekünk vezetéknevet, keresztnevet, valamint nemet és egyből a játékban találjuk magunkat, viszont az utóbbi opció esetén </w:t>
+      </w:r>
+      <w:proofErr w:type="spellStart"/>
+      <w:r>
+        <w:rPr>
+          <w:rFonts w:ascii="Times New Roman" w:hAnsi="Times New Roman" w:cs="Times New Roman"/>
+          <w:sz w:val="24"/>
+          <w:szCs w:val="24"/>
+        </w:rPr>
+        <w:t>testreszabhatjuk</w:t>
+      </w:r>
+      <w:proofErr w:type="spellEnd"/>
+      <w:r>
+        <w:rPr>
+          <w:rFonts w:ascii="Times New Roman" w:hAnsi="Times New Roman" w:cs="Times New Roman"/>
+          <w:sz w:val="24"/>
+          <w:szCs w:val="24"/>
+        </w:rPr>
+        <w:t xml:space="preserve"> karakterünk nevét és nemét.</w:t>
       </w:r>
     </w:p>
     <w:p>
@@ -2626,8 +2814,20 @@
           <w:sz w:val="20"/>
           <w:szCs w:val="20"/>
         </w:rPr>
-        <w:t>mber testreszabása</w:t>
-      </w:r>
+        <w:t xml:space="preserve">mber </w:t>
+      </w:r>
+      <w:proofErr w:type="spellStart"/>
+      <w:r>
+        <w:rPr>
+          <w:rFonts w:ascii="Times New Roman" w:eastAsiaTheme="majorEastAsia" w:hAnsi="Times New Roman" w:cstheme="majorBidi"/>
+          <w:i/>
+          <w:iCs/>
+          <w:sz w:val="20"/>
+          <w:szCs w:val="20"/>
+        </w:rPr>
+        <w:t>testreszabása</w:t>
+      </w:r>
+      <w:proofErr w:type="spellEnd"/>
     </w:p>
     <w:p>
       <w:pPr>
@@ -2909,7 +3109,7 @@
     <w:p>
       <w:pPr>
         <w:spacing w:line="360" w:lineRule="auto"/>
-        <w:jc w:val="both"/>
+        <w:jc w:val="center"/>
         <w:rPr>
           <w:rFonts w:ascii="Times New Roman" w:eastAsiaTheme="majorEastAsia" w:hAnsi="Times New Roman" w:cstheme="majorBidi"/>
           <w:sz w:val="24"/>
@@ -2969,7 +3169,7 @@
     <w:p>
       <w:pPr>
         <w:spacing w:line="360" w:lineRule="auto"/>
-        <w:jc w:val="both"/>
+        <w:jc w:val="center"/>
         <w:rPr>
           <w:rFonts w:ascii="Times New Roman" w:eastAsiaTheme="majorEastAsia" w:hAnsi="Times New Roman" w:cstheme="majorBidi"/>
           <w:i/>
@@ -3041,7 +3241,25 @@
           <w:sz w:val="24"/>
           <w:szCs w:val="24"/>
         </w:rPr>
-        <w:t>ban található egy ’Fájl’ menü, ahol a mentést és a betöltést tudjuk elvégezni, valamint egy ’Achievementek’ menü, ahol a játék során elért teljesítményeinket tudjuk figyelemmel kísérni. Ezen kívül itt találhatóak a különböző panelekre vezető gombok (munka, lakás, egyetem, szerelem stb.), a lottó gomb, az orvos gomb, valamint az a gomb, amivel tudjuk léptetni az éveket. Amikor a játék elkezdődik, akkor a fő panelt láthatjuk, ahol a különböző statisztikáink, valamint az eddig történt események vannak nyilvántartva.</w:t>
+        <w:t>ban található egy ’Fájl’ menü, ahol a mentést és a betöltést tudjuk elvégezni, valamint egy ’</w:t>
+      </w:r>
+      <w:proofErr w:type="spellStart"/>
+      <w:r>
+        <w:rPr>
+          <w:rFonts w:ascii="Times New Roman" w:eastAsiaTheme="majorEastAsia" w:hAnsi="Times New Roman" w:cstheme="majorBidi"/>
+          <w:sz w:val="24"/>
+          <w:szCs w:val="24"/>
+        </w:rPr>
+        <w:t>Achievementek</w:t>
+      </w:r>
+      <w:proofErr w:type="spellEnd"/>
+      <w:r>
+        <w:rPr>
+          <w:rFonts w:ascii="Times New Roman" w:eastAsiaTheme="majorEastAsia" w:hAnsi="Times New Roman" w:cstheme="majorBidi"/>
+          <w:sz w:val="24"/>
+          <w:szCs w:val="24"/>
+        </w:rPr>
+        <w:t>’ menü, ahol a játék során elért teljesítményeinket tudjuk figyelemmel kísérni. Ezen kívül itt találhatóak a különböző panelekre vezető gombok (munka, lakás, egyetem, szerelem stb.), a lottó gomb, az orvos gomb, valamint az a gomb, amivel tudjuk léptetni az éveket. Amikor a játék elkezdődik, akkor a fő panelt láthatjuk, ahol a különböző statisztikáink, valamint az eddig történt események vannak nyilvántartva.</w:t>
       </w:r>
     </w:p>
     <w:p>
@@ -4278,7 +4496,7 @@
     <w:p>
       <w:pPr>
         <w:spacing w:after="160" w:line="360" w:lineRule="auto"/>
-        <w:jc w:val="both"/>
+        <w:jc w:val="center"/>
         <w:rPr>
           <w:rFonts w:ascii="Times New Roman" w:eastAsiaTheme="majorEastAsia" w:hAnsi="Times New Roman" w:cstheme="majorBidi"/>
           <w:i/>
@@ -4343,7 +4561,7 @@
     <w:p>
       <w:pPr>
         <w:spacing w:after="160" w:line="360" w:lineRule="auto"/>
-        <w:jc w:val="both"/>
+        <w:jc w:val="center"/>
         <w:rPr>
           <w:rFonts w:ascii="Times New Roman" w:eastAsiaTheme="majorEastAsia" w:hAnsi="Times New Roman" w:cstheme="majorBidi"/>
           <w:i/>
@@ -6089,7 +6307,25 @@
           <w:sz w:val="24"/>
           <w:szCs w:val="24"/>
         </w:rPr>
-        <w:t>Végül, de nem utolsó sorban a játék rendelkezik egy achievement-rendszerrel is. Ez azt jelenti, hogy léteznek különböző mérföldkövek</w:t>
+        <w:t xml:space="preserve">Végül, de nem utolsó sorban a játék rendelkezik egy </w:t>
+      </w:r>
+      <w:proofErr w:type="spellStart"/>
+      <w:r>
+        <w:rPr>
+          <w:rFonts w:ascii="Times New Roman" w:eastAsiaTheme="majorEastAsia" w:hAnsi="Times New Roman" w:cstheme="majorBidi"/>
+          <w:sz w:val="24"/>
+          <w:szCs w:val="24"/>
+        </w:rPr>
+        <w:t>achievement</w:t>
+      </w:r>
+      <w:proofErr w:type="spellEnd"/>
+      <w:r>
+        <w:rPr>
+          <w:rFonts w:ascii="Times New Roman" w:eastAsiaTheme="majorEastAsia" w:hAnsi="Times New Roman" w:cstheme="majorBidi"/>
+          <w:sz w:val="24"/>
+          <w:szCs w:val="24"/>
+        </w:rPr>
+        <w:t>-rendszerrel is. Ez azt jelenti, hogy léteznek különböző mérföldkövek</w:t>
       </w:r>
       <w:r>
         <w:rPr>
@@ -6153,15 +6389,105 @@
           <w:sz w:val="24"/>
           <w:szCs w:val="24"/>
         </w:rPr>
-        <w:t xml:space="preserve"> amiknek a teljesítése után a játékos egy felvillanó üzenet formájában értesítést kap. Ezek nem vesznek el, minden indításkor megmaradnak, a játék gyökérkönyvtárában vannak eltárolva, az achievements.ach fájlban. Ez egy jó motiváció lehet azoknak a játékosoknak, akik szeretnek valamilyen célért küzdeni. A meglévő achievementjeinket játék közben az ’Achievementek’ menüpontra kattintással lehet megtekinteni.</w:t>
-      </w:r>
-      <w:r>
-        <w:rPr>
-          <w:rFonts w:ascii="Times New Roman" w:eastAsiaTheme="majorEastAsia" w:hAnsi="Times New Roman" w:cstheme="majorBidi"/>
-          <w:sz w:val="24"/>
-          <w:szCs w:val="24"/>
-        </w:rPr>
-        <w:t xml:space="preserve"> A zöld betűvel írt achievementeket már megszereztük, a piros betűseket pedig még nem.</w:t>
+        <w:t xml:space="preserve"> amiknek a teljesítése után a játékos egy felvillanó üzenet formájában értesítést kap. Ezek nem vesznek el, minden indításkor megmaradnak, a játék gyökérkönyvtárában vannak eltárolva, az </w:t>
+      </w:r>
+      <w:proofErr w:type="spellStart"/>
+      <w:r>
+        <w:rPr>
+          <w:rFonts w:ascii="Times New Roman" w:eastAsiaTheme="majorEastAsia" w:hAnsi="Times New Roman" w:cstheme="majorBidi"/>
+          <w:sz w:val="24"/>
+          <w:szCs w:val="24"/>
+        </w:rPr>
+        <w:t>achievements.ach</w:t>
+      </w:r>
+      <w:proofErr w:type="spellEnd"/>
+      <w:r>
+        <w:rPr>
+          <w:rFonts w:ascii="Times New Roman" w:eastAsiaTheme="majorEastAsia" w:hAnsi="Times New Roman" w:cstheme="majorBidi"/>
+          <w:sz w:val="24"/>
+          <w:szCs w:val="24"/>
+        </w:rPr>
+        <w:t xml:space="preserve"> fájlban. Ez egy jó motiváció lehet azoknak a játékosoknak, akik szeretnek valamilyen célért küzdeni. A meglévő </w:t>
+      </w:r>
+      <w:proofErr w:type="spellStart"/>
+      <w:r>
+        <w:rPr>
+          <w:rFonts w:ascii="Times New Roman" w:eastAsiaTheme="majorEastAsia" w:hAnsi="Times New Roman" w:cstheme="majorBidi"/>
+          <w:sz w:val="24"/>
+          <w:szCs w:val="24"/>
+        </w:rPr>
+        <w:t>achievementjeinket</w:t>
+      </w:r>
+      <w:proofErr w:type="spellEnd"/>
+      <w:r>
+        <w:rPr>
+          <w:rFonts w:ascii="Times New Roman" w:eastAsiaTheme="majorEastAsia" w:hAnsi="Times New Roman" w:cstheme="majorBidi"/>
+          <w:sz w:val="24"/>
+          <w:szCs w:val="24"/>
+        </w:rPr>
+        <w:t xml:space="preserve"> játék közben az ’</w:t>
+      </w:r>
+      <w:proofErr w:type="spellStart"/>
+      <w:r>
+        <w:rPr>
+          <w:rFonts w:ascii="Times New Roman" w:eastAsiaTheme="majorEastAsia" w:hAnsi="Times New Roman" w:cstheme="majorBidi"/>
+          <w:sz w:val="24"/>
+          <w:szCs w:val="24"/>
+        </w:rPr>
+        <w:t>Achievementek</w:t>
+      </w:r>
+      <w:proofErr w:type="spellEnd"/>
+      <w:r>
+        <w:rPr>
+          <w:rFonts w:ascii="Times New Roman" w:eastAsiaTheme="majorEastAsia" w:hAnsi="Times New Roman" w:cstheme="majorBidi"/>
+          <w:sz w:val="24"/>
+          <w:szCs w:val="24"/>
+        </w:rPr>
+        <w:t>’ menüpontra kattintással lehet megtekinteni.</w:t>
+      </w:r>
+      <w:r>
+        <w:rPr>
+          <w:rFonts w:ascii="Times New Roman" w:eastAsiaTheme="majorEastAsia" w:hAnsi="Times New Roman" w:cstheme="majorBidi"/>
+          <w:sz w:val="24"/>
+          <w:szCs w:val="24"/>
+        </w:rPr>
+        <w:t xml:space="preserve"> A zöld betűvel írt </w:t>
+      </w:r>
+      <w:proofErr w:type="spellStart"/>
+      <w:r>
+        <w:rPr>
+          <w:rFonts w:ascii="Times New Roman" w:eastAsiaTheme="majorEastAsia" w:hAnsi="Times New Roman" w:cstheme="majorBidi"/>
+          <w:sz w:val="24"/>
+          <w:szCs w:val="24"/>
+        </w:rPr>
+        <w:t>achievementeket</w:t>
+      </w:r>
+      <w:proofErr w:type="spellEnd"/>
+      <w:r>
+        <w:rPr>
+          <w:rFonts w:ascii="Times New Roman" w:eastAsiaTheme="majorEastAsia" w:hAnsi="Times New Roman" w:cstheme="majorBidi"/>
+          <w:sz w:val="24"/>
+          <w:szCs w:val="24"/>
+        </w:rPr>
+        <w:t xml:space="preserve"> már megszereztük, a piros </w:t>
+      </w:r>
+      <w:proofErr w:type="spellStart"/>
+      <w:r>
+        <w:rPr>
+          <w:rFonts w:ascii="Times New Roman" w:eastAsiaTheme="majorEastAsia" w:hAnsi="Times New Roman" w:cstheme="majorBidi"/>
+          <w:sz w:val="24"/>
+          <w:szCs w:val="24"/>
+        </w:rPr>
+        <w:t>betűseket</w:t>
+      </w:r>
+      <w:proofErr w:type="spellEnd"/>
+      <w:r>
+        <w:rPr>
+          <w:rFonts w:ascii="Times New Roman" w:eastAsiaTheme="majorEastAsia" w:hAnsi="Times New Roman" w:cstheme="majorBidi"/>
+          <w:sz w:val="24"/>
+          <w:szCs w:val="24"/>
+        </w:rPr>
+        <w:t xml:space="preserve"> pedig még nem.</w:t>
       </w:r>
     </w:p>
     <w:p>
@@ -6245,7 +6571,29 @@
           <w:sz w:val="20"/>
           <w:szCs w:val="20"/>
         </w:rPr>
-        <w:t>29. ábra: Achievement menüpont</w:t>
+        <w:t xml:space="preserve">29. ábra: </w:t>
+      </w:r>
+      <w:proofErr w:type="spellStart"/>
+      <w:r>
+        <w:rPr>
+          <w:rFonts w:ascii="Times New Roman" w:eastAsiaTheme="majorEastAsia" w:hAnsi="Times New Roman" w:cstheme="majorBidi"/>
+          <w:i/>
+          <w:iCs/>
+          <w:sz w:val="20"/>
+          <w:szCs w:val="20"/>
+        </w:rPr>
+        <w:t>Achievement</w:t>
+      </w:r>
+      <w:proofErr w:type="spellEnd"/>
+      <w:r>
+        <w:rPr>
+          <w:rFonts w:ascii="Times New Roman" w:eastAsiaTheme="majorEastAsia" w:hAnsi="Times New Roman" w:cstheme="majorBidi"/>
+          <w:i/>
+          <w:iCs/>
+          <w:sz w:val="20"/>
+          <w:szCs w:val="20"/>
+        </w:rPr>
+        <w:t xml:space="preserve"> menüpont</w:t>
       </w:r>
     </w:p>
     <w:p>
@@ -6325,15 +6673,51 @@
           <w:sz w:val="24"/>
           <w:szCs w:val="24"/>
         </w:rPr>
-        <w:t>A játék egy szöveg alapú életszimulátor, amely hasonlóan működik, mint az Android és iOS operációs rendszerekre megjelent Bitlife. Egy véletlenszerűen generált, vagy egy játékos által testreszabható (név, nem) karakterrel láthatunk neki a játéknak.</w:t>
-      </w:r>
-      <w:r>
-        <w:rPr>
-          <w:rFonts w:ascii="Times New Roman" w:hAnsi="Times New Roman" w:cs="Times New Roman"/>
-          <w:sz w:val="24"/>
-          <w:szCs w:val="24"/>
-        </w:rPr>
-        <w:t xml:space="preserve"> A játéknak konkrét célja nincs, de a játékos tűzhet ki magának célokat, (minél tovább éljen a karakter, minél több pénze legyen) és egy achievement-rendszer is biztosítja, hogy legyen valami cél, amiért küzdhet a játékos.</w:t>
+        <w:t xml:space="preserve">A játék egy szöveg alapú életszimulátor, amely hasonlóan működik, mint az Android és iOS operációs rendszerekre megjelent Bitlife. Egy véletlenszerűen generált, vagy egy játékos által </w:t>
+      </w:r>
+      <w:proofErr w:type="spellStart"/>
+      <w:r>
+        <w:rPr>
+          <w:rFonts w:ascii="Times New Roman" w:hAnsi="Times New Roman" w:cs="Times New Roman"/>
+          <w:sz w:val="24"/>
+          <w:szCs w:val="24"/>
+        </w:rPr>
+        <w:t>testreszabható</w:t>
+      </w:r>
+      <w:proofErr w:type="spellEnd"/>
+      <w:r>
+        <w:rPr>
+          <w:rFonts w:ascii="Times New Roman" w:hAnsi="Times New Roman" w:cs="Times New Roman"/>
+          <w:sz w:val="24"/>
+          <w:szCs w:val="24"/>
+        </w:rPr>
+        <w:t xml:space="preserve"> (név, nem) karakterrel láthatunk neki a játéknak.</w:t>
+      </w:r>
+      <w:r>
+        <w:rPr>
+          <w:rFonts w:ascii="Times New Roman" w:hAnsi="Times New Roman" w:cs="Times New Roman"/>
+          <w:sz w:val="24"/>
+          <w:szCs w:val="24"/>
+        </w:rPr>
+        <w:t xml:space="preserve"> A játéknak konkrét célja nincs, de a játékos tűzhet ki magának célokat, (minél tovább éljen a karakter, minél több pénze legyen) és egy </w:t>
+      </w:r>
+      <w:proofErr w:type="spellStart"/>
+      <w:r>
+        <w:rPr>
+          <w:rFonts w:ascii="Times New Roman" w:hAnsi="Times New Roman" w:cs="Times New Roman"/>
+          <w:sz w:val="24"/>
+          <w:szCs w:val="24"/>
+        </w:rPr>
+        <w:t>achievement</w:t>
+      </w:r>
+      <w:proofErr w:type="spellEnd"/>
+      <w:r>
+        <w:rPr>
+          <w:rFonts w:ascii="Times New Roman" w:hAnsi="Times New Roman" w:cs="Times New Roman"/>
+          <w:sz w:val="24"/>
+          <w:szCs w:val="24"/>
+        </w:rPr>
+        <w:t>-rendszer is biztosítja, hogy legyen valami cél, amiért küzdhet a játékos.</w:t>
       </w:r>
     </w:p>
     <w:p>
@@ -6570,7 +6954,25 @@
           <w:sz w:val="24"/>
           <w:szCs w:val="24"/>
         </w:rPr>
-        <w:t xml:space="preserve">’Event’ </w:t>
+        <w:t>’</w:t>
+      </w:r>
+      <w:proofErr w:type="spellStart"/>
+      <w:r>
+        <w:rPr>
+          <w:rFonts w:ascii="Times New Roman" w:hAnsi="Times New Roman" w:cs="Times New Roman"/>
+          <w:sz w:val="24"/>
+          <w:szCs w:val="24"/>
+        </w:rPr>
+        <w:t>Event</w:t>
+      </w:r>
+      <w:proofErr w:type="spellEnd"/>
+      <w:r>
+        <w:rPr>
+          <w:rFonts w:ascii="Times New Roman" w:hAnsi="Times New Roman" w:cs="Times New Roman"/>
+          <w:sz w:val="24"/>
+          <w:szCs w:val="24"/>
+        </w:rPr>
+        <w:t xml:space="preserve">’ </w:t>
       </w:r>
       <w:r>
         <w:rPr>
@@ -6586,7 +6988,25 @@
           <w:sz w:val="24"/>
           <w:szCs w:val="24"/>
         </w:rPr>
-        <w:t>’Given’</w:t>
+        <w:t>’</w:t>
+      </w:r>
+      <w:proofErr w:type="spellStart"/>
+      <w:r>
+        <w:rPr>
+          <w:rFonts w:ascii="Times New Roman" w:hAnsi="Times New Roman" w:cs="Times New Roman"/>
+          <w:sz w:val="24"/>
+          <w:szCs w:val="24"/>
+        </w:rPr>
+        <w:t>Given</w:t>
+      </w:r>
+      <w:proofErr w:type="spellEnd"/>
+      <w:r>
+        <w:rPr>
+          <w:rFonts w:ascii="Times New Roman" w:hAnsi="Times New Roman" w:cs="Times New Roman"/>
+          <w:sz w:val="24"/>
+          <w:szCs w:val="24"/>
+        </w:rPr>
+        <w:t>’</w:t>
       </w:r>
       <w:r>
         <w:rPr>
@@ -6602,7 +7022,25 @@
           <w:sz w:val="24"/>
           <w:szCs w:val="24"/>
         </w:rPr>
-        <w:t>’When’</w:t>
+        <w:t>’</w:t>
+      </w:r>
+      <w:proofErr w:type="spellStart"/>
+      <w:r>
+        <w:rPr>
+          <w:rFonts w:ascii="Times New Roman" w:hAnsi="Times New Roman" w:cs="Times New Roman"/>
+          <w:sz w:val="24"/>
+          <w:szCs w:val="24"/>
+        </w:rPr>
+        <w:t>When</w:t>
+      </w:r>
+      <w:proofErr w:type="spellEnd"/>
+      <w:r>
+        <w:rPr>
+          <w:rFonts w:ascii="Times New Roman" w:hAnsi="Times New Roman" w:cs="Times New Roman"/>
+          <w:sz w:val="24"/>
+          <w:szCs w:val="24"/>
+        </w:rPr>
+        <w:t>’</w:t>
       </w:r>
       <w:r>
         <w:rPr>
@@ -6634,7 +7072,25 @@
           <w:sz w:val="24"/>
           <w:szCs w:val="24"/>
         </w:rPr>
-        <w:t xml:space="preserve"> ’Then’ </w:t>
+        <w:t xml:space="preserve"> ’</w:t>
+      </w:r>
+      <w:proofErr w:type="spellStart"/>
+      <w:r>
+        <w:rPr>
+          <w:rFonts w:ascii="Times New Roman" w:hAnsi="Times New Roman" w:cs="Times New Roman"/>
+          <w:sz w:val="24"/>
+          <w:szCs w:val="24"/>
+        </w:rPr>
+        <w:t>Then</w:t>
+      </w:r>
+      <w:proofErr w:type="spellEnd"/>
+      <w:r>
+        <w:rPr>
+          <w:rFonts w:ascii="Times New Roman" w:hAnsi="Times New Roman" w:cs="Times New Roman"/>
+          <w:sz w:val="24"/>
+          <w:szCs w:val="24"/>
+        </w:rPr>
+        <w:t xml:space="preserve">’ </w:t>
       </w:r>
       <w:r>
         <w:rPr>
@@ -6728,6 +7184,7 @@
                 <w:szCs w:val="28"/>
               </w:rPr>
             </w:pPr>
+            <w:proofErr w:type="spellStart"/>
             <w:r>
               <w:rPr>
                 <w:rFonts w:ascii="Times New Roman" w:hAnsi="Times New Roman" w:cs="Times New Roman"/>
@@ -6738,6 +7195,7 @@
               </w:rPr>
               <w:t>Event</w:t>
             </w:r>
+            <w:proofErr w:type="spellEnd"/>
           </w:p>
         </w:tc>
         <w:tc>
@@ -6757,6 +7215,7 @@
                 <w:szCs w:val="28"/>
               </w:rPr>
             </w:pPr>
+            <w:proofErr w:type="spellStart"/>
             <w:r>
               <w:rPr>
                 <w:rFonts w:ascii="Times New Roman" w:hAnsi="Times New Roman" w:cs="Times New Roman"/>
@@ -6767,6 +7226,7 @@
               </w:rPr>
               <w:t>Given</w:t>
             </w:r>
+            <w:proofErr w:type="spellEnd"/>
           </w:p>
         </w:tc>
         <w:tc>
@@ -6786,6 +7246,7 @@
                 <w:szCs w:val="28"/>
               </w:rPr>
             </w:pPr>
+            <w:proofErr w:type="spellStart"/>
             <w:r>
               <w:rPr>
                 <w:rFonts w:ascii="Times New Roman" w:hAnsi="Times New Roman" w:cs="Times New Roman"/>
@@ -6796,6 +7257,7 @@
               </w:rPr>
               <w:t>When</w:t>
             </w:r>
+            <w:proofErr w:type="spellEnd"/>
           </w:p>
         </w:tc>
         <w:tc>
@@ -6813,6 +7275,7 @@
                 <w:szCs w:val="28"/>
               </w:rPr>
             </w:pPr>
+            <w:proofErr w:type="spellStart"/>
             <w:r>
               <w:rPr>
                 <w:rFonts w:ascii="Times New Roman" w:hAnsi="Times New Roman" w:cs="Times New Roman"/>
@@ -6823,6 +7286,7 @@
               </w:rPr>
               <w:t>Then</w:t>
             </w:r>
+            <w:proofErr w:type="spellEnd"/>
           </w:p>
         </w:tc>
       </w:tr>
@@ -7136,8 +7600,18 @@
                 <w:sz w:val="24"/>
                 <w:szCs w:val="24"/>
               </w:rPr>
-              <w:t>ember testreszabása</w:t>
-            </w:r>
+              <w:t xml:space="preserve">ember </w:t>
+            </w:r>
+            <w:proofErr w:type="spellStart"/>
+            <w:r>
+              <w:rPr>
+                <w:rFonts w:ascii="Times New Roman" w:hAnsi="Times New Roman" w:cs="Times New Roman"/>
+                <w:sz w:val="24"/>
+                <w:szCs w:val="24"/>
+              </w:rPr>
+              <w:t>testreszabása</w:t>
+            </w:r>
+            <w:proofErr w:type="spellEnd"/>
           </w:p>
         </w:tc>
         <w:tc>
@@ -7186,7 +7660,25 @@
                 <w:sz w:val="24"/>
                 <w:szCs w:val="24"/>
               </w:rPr>
-              <w:t>’Ember testreszabása’ gomb megnyomása</w:t>
+              <w:t xml:space="preserve">’Ember </w:t>
+            </w:r>
+            <w:proofErr w:type="spellStart"/>
+            <w:r>
+              <w:rPr>
+                <w:rFonts w:ascii="Times New Roman" w:hAnsi="Times New Roman" w:cs="Times New Roman"/>
+                <w:sz w:val="24"/>
+                <w:szCs w:val="24"/>
+              </w:rPr>
+              <w:t>testreszabása</w:t>
+            </w:r>
+            <w:proofErr w:type="spellEnd"/>
+            <w:r>
+              <w:rPr>
+                <w:rFonts w:ascii="Times New Roman" w:hAnsi="Times New Roman" w:cs="Times New Roman"/>
+                <w:sz w:val="24"/>
+                <w:szCs w:val="24"/>
+              </w:rPr>
+              <w:t>’ gomb megnyomása</w:t>
             </w:r>
           </w:p>
         </w:tc>
@@ -7291,7 +7783,25 @@
                 <w:sz w:val="24"/>
                 <w:szCs w:val="24"/>
               </w:rPr>
-              <w:t>a játékos a testreszabó panelen van</w:t>
+              <w:t xml:space="preserve">a játékos a </w:t>
+            </w:r>
+            <w:proofErr w:type="spellStart"/>
+            <w:r>
+              <w:rPr>
+                <w:rFonts w:ascii="Times New Roman" w:hAnsi="Times New Roman" w:cs="Times New Roman"/>
+                <w:sz w:val="24"/>
+                <w:szCs w:val="24"/>
+              </w:rPr>
+              <w:t>testreszabó</w:t>
+            </w:r>
+            <w:proofErr w:type="spellEnd"/>
+            <w:r>
+              <w:rPr>
+                <w:rFonts w:ascii="Times New Roman" w:hAnsi="Times New Roman" w:cs="Times New Roman"/>
+                <w:sz w:val="24"/>
+                <w:szCs w:val="24"/>
+              </w:rPr>
+              <w:t xml:space="preserve"> panelen van</w:t>
             </w:r>
           </w:p>
         </w:tc>
@@ -9390,7 +9900,25 @@
                 <w:sz w:val="24"/>
                 <w:szCs w:val="24"/>
               </w:rPr>
-              <w:t>statisztikáinktól függő eséllyel összejövünk a pot. partnerrel, vagy nem</w:t>
+              <w:t xml:space="preserve">statisztikáinktól függő eséllyel összejövünk a </w:t>
+            </w:r>
+            <w:proofErr w:type="spellStart"/>
+            <w:r>
+              <w:rPr>
+                <w:rFonts w:ascii="Times New Roman" w:hAnsi="Times New Roman" w:cs="Times New Roman"/>
+                <w:sz w:val="24"/>
+                <w:szCs w:val="24"/>
+              </w:rPr>
+              <w:t>pot</w:t>
+            </w:r>
+            <w:proofErr w:type="spellEnd"/>
+            <w:r>
+              <w:rPr>
+                <w:rFonts w:ascii="Times New Roman" w:hAnsi="Times New Roman" w:cs="Times New Roman"/>
+                <w:sz w:val="24"/>
+                <w:szCs w:val="24"/>
+              </w:rPr>
+              <w:t>. partnerrel, vagy nem</w:t>
             </w:r>
           </w:p>
         </w:tc>
@@ -11474,8 +12002,18 @@
                 <w:sz w:val="24"/>
                 <w:szCs w:val="24"/>
               </w:rPr>
-              <w:t>az ablak egy üzenet után bezáródik, a pénz levonódik</w:t>
-            </w:r>
+              <w:t xml:space="preserve">az ablak egy üzenet után bezáródik, a pénz </w:t>
+            </w:r>
+            <w:proofErr w:type="spellStart"/>
+            <w:r>
+              <w:rPr>
+                <w:rFonts w:ascii="Times New Roman" w:hAnsi="Times New Roman" w:cs="Times New Roman"/>
+                <w:sz w:val="24"/>
+                <w:szCs w:val="24"/>
+              </w:rPr>
+              <w:t>levonódik</w:t>
+            </w:r>
+            <w:proofErr w:type="spellEnd"/>
           </w:p>
         </w:tc>
       </w:tr>
@@ -11604,8 +12142,18 @@
                 <w:sz w:val="24"/>
                 <w:szCs w:val="24"/>
               </w:rPr>
-              <w:t>az ablak egy üzenet után bezáródik, a pénz levonódik</w:t>
-            </w:r>
+              <w:t xml:space="preserve">az ablak egy üzenet után bezáródik, a pénz </w:t>
+            </w:r>
+            <w:proofErr w:type="spellStart"/>
+            <w:r>
+              <w:rPr>
+                <w:rFonts w:ascii="Times New Roman" w:hAnsi="Times New Roman" w:cs="Times New Roman"/>
+                <w:sz w:val="24"/>
+                <w:szCs w:val="24"/>
+              </w:rPr>
+              <w:t>levonódik</w:t>
+            </w:r>
+            <w:proofErr w:type="spellEnd"/>
           </w:p>
         </w:tc>
       </w:tr>
@@ -11734,7 +12282,25 @@
                 <w:sz w:val="24"/>
                 <w:szCs w:val="24"/>
               </w:rPr>
-              <w:t>az ablak egy üzenet után bezáródik, a pénz levonódik, a karakterünk megkapja a jogosítványt</w:t>
+              <w:t xml:space="preserve">az ablak egy üzenet után bezáródik, a pénz </w:t>
+            </w:r>
+            <w:proofErr w:type="spellStart"/>
+            <w:r>
+              <w:rPr>
+                <w:rFonts w:ascii="Times New Roman" w:hAnsi="Times New Roman" w:cs="Times New Roman"/>
+                <w:sz w:val="24"/>
+                <w:szCs w:val="24"/>
+              </w:rPr>
+              <w:t>levonódik</w:t>
+            </w:r>
+            <w:proofErr w:type="spellEnd"/>
+            <w:r>
+              <w:rPr>
+                <w:rFonts w:ascii="Times New Roman" w:hAnsi="Times New Roman" w:cs="Times New Roman"/>
+                <w:sz w:val="24"/>
+                <w:szCs w:val="24"/>
+              </w:rPr>
+              <w:t>, a karakterünk megkapja a jogosítványt</w:t>
             </w:r>
           </w:p>
         </w:tc>
@@ -13571,7 +14137,25 @@
           <w:sz w:val="24"/>
           <w:szCs w:val="24"/>
         </w:rPr>
-        <w:t xml:space="preserve">a a WinForms, de </w:t>
+        <w:t xml:space="preserve">a a </w:t>
+      </w:r>
+      <w:proofErr w:type="spellStart"/>
+      <w:r>
+        <w:rPr>
+          <w:rFonts w:ascii="Times New Roman" w:hAnsi="Times New Roman" w:cs="Times New Roman"/>
+          <w:sz w:val="24"/>
+          <w:szCs w:val="24"/>
+        </w:rPr>
+        <w:t>WinForms</w:t>
+      </w:r>
+      <w:proofErr w:type="spellEnd"/>
+      <w:r>
+        <w:rPr>
+          <w:rFonts w:ascii="Times New Roman" w:hAnsi="Times New Roman" w:cs="Times New Roman"/>
+          <w:sz w:val="24"/>
+          <w:szCs w:val="24"/>
+        </w:rPr>
+        <w:t xml:space="preserve">, de </w:t>
       </w:r>
       <w:r>
         <w:rPr>
@@ -13740,6 +14324,7 @@
           <w:szCs w:val="24"/>
         </w:rPr>
       </w:pPr>
+      <w:proofErr w:type="spellStart"/>
       <w:r>
         <w:rPr>
           <w:rFonts w:ascii="Times New Roman" w:hAnsi="Times New Roman" w:cs="Times New Roman"/>
@@ -13750,7 +14335,20 @@
           <w:sz w:val="24"/>
           <w:szCs w:val="24"/>
         </w:rPr>
-        <w:t xml:space="preserve">Model: </w:t>
+        <w:t>Model</w:t>
+      </w:r>
+      <w:proofErr w:type="spellEnd"/>
+      <w:r>
+        <w:rPr>
+          <w:rFonts w:ascii="Times New Roman" w:hAnsi="Times New Roman" w:cs="Times New Roman"/>
+          <w:b/>
+          <w:bCs/>
+          <w:i/>
+          <w:iCs/>
+          <w:sz w:val="24"/>
+          <w:szCs w:val="24"/>
+        </w:rPr>
+        <w:t xml:space="preserve">: </w:t>
       </w:r>
       <w:r>
         <w:rPr>
@@ -13766,7 +14364,25 @@
           <w:sz w:val="24"/>
           <w:szCs w:val="24"/>
         </w:rPr>
-        <w:t xml:space="preserve"> a játék különböző elemeihez tartozó osztályok (pl. Person, Home, Job),</w:t>
+        <w:t xml:space="preserve"> a játék különböző elemeihez tartozó osztályok (pl. </w:t>
+      </w:r>
+      <w:proofErr w:type="spellStart"/>
+      <w:r>
+        <w:rPr>
+          <w:rFonts w:ascii="Times New Roman" w:hAnsi="Times New Roman" w:cs="Times New Roman"/>
+          <w:sz w:val="24"/>
+          <w:szCs w:val="24"/>
+        </w:rPr>
+        <w:t>Person</w:t>
+      </w:r>
+      <w:proofErr w:type="spellEnd"/>
+      <w:r>
+        <w:rPr>
+          <w:rFonts w:ascii="Times New Roman" w:hAnsi="Times New Roman" w:cs="Times New Roman"/>
+          <w:sz w:val="24"/>
+          <w:szCs w:val="24"/>
+        </w:rPr>
+        <w:t>, Home, Job),</w:t>
       </w:r>
       <w:r>
         <w:rPr>
@@ -13820,6 +14436,7 @@
           <w:szCs w:val="24"/>
         </w:rPr>
       </w:pPr>
+      <w:proofErr w:type="spellStart"/>
       <w:r>
         <w:rPr>
           <w:rFonts w:ascii="Times New Roman" w:hAnsi="Times New Roman" w:cs="Times New Roman"/>
@@ -13830,39 +14447,144 @@
           <w:sz w:val="24"/>
           <w:szCs w:val="24"/>
         </w:rPr>
-        <w:t xml:space="preserve">View: </w:t>
-      </w:r>
-      <w:r>
-        <w:rPr>
-          <w:rFonts w:ascii="Times New Roman" w:hAnsi="Times New Roman" w:cs="Times New Roman"/>
-          <w:sz w:val="24"/>
-          <w:szCs w:val="24"/>
-        </w:rPr>
-        <w:t>Ez a réteg a játék megjelenéséért felelős. Ebben vannak definiálva a különböző Controlok (Button, Label, ComboBox</w:t>
-      </w:r>
-      <w:r>
-        <w:rPr>
-          <w:rFonts w:ascii="Times New Roman" w:hAnsi="Times New Roman" w:cs="Times New Roman"/>
-          <w:sz w:val="24"/>
-          <w:szCs w:val="24"/>
-        </w:rPr>
-        <w:t>, ListBox</w:t>
-      </w:r>
-      <w:r>
-        <w:rPr>
-          <w:rFonts w:ascii="Times New Roman" w:hAnsi="Times New Roman" w:cs="Times New Roman"/>
-          <w:sz w:val="24"/>
-          <w:szCs w:val="24"/>
-        </w:rPr>
-        <w:t xml:space="preserve">), ezen Controlok működése, valamint azok a függvények, amelyek valamilyen esemény végrehajtását követően változást eszközölnek </w:t>
-      </w:r>
-      <w:r>
-        <w:rPr>
-          <w:rFonts w:ascii="Times New Roman" w:hAnsi="Times New Roman" w:cs="Times New Roman"/>
-          <w:sz w:val="24"/>
-          <w:szCs w:val="24"/>
-        </w:rPr>
-        <w:t>valamelyik Controlban (pl. statisztikák változása, ismerőslista kiegészítése).</w:t>
+        <w:t>View</w:t>
+      </w:r>
+      <w:proofErr w:type="spellEnd"/>
+      <w:r>
+        <w:rPr>
+          <w:rFonts w:ascii="Times New Roman" w:hAnsi="Times New Roman" w:cs="Times New Roman"/>
+          <w:b/>
+          <w:bCs/>
+          <w:i/>
+          <w:iCs/>
+          <w:sz w:val="24"/>
+          <w:szCs w:val="24"/>
+        </w:rPr>
+        <w:t xml:space="preserve">: </w:t>
+      </w:r>
+      <w:r>
+        <w:rPr>
+          <w:rFonts w:ascii="Times New Roman" w:hAnsi="Times New Roman" w:cs="Times New Roman"/>
+          <w:sz w:val="24"/>
+          <w:szCs w:val="24"/>
+        </w:rPr>
+        <w:t xml:space="preserve">Ez a réteg a játék megjelenéséért felelős. Ebben vannak definiálva a különböző </w:t>
+      </w:r>
+      <w:proofErr w:type="spellStart"/>
+      <w:r>
+        <w:rPr>
+          <w:rFonts w:ascii="Times New Roman" w:hAnsi="Times New Roman" w:cs="Times New Roman"/>
+          <w:sz w:val="24"/>
+          <w:szCs w:val="24"/>
+        </w:rPr>
+        <w:t>Controlok</w:t>
+      </w:r>
+      <w:proofErr w:type="spellEnd"/>
+      <w:r>
+        <w:rPr>
+          <w:rFonts w:ascii="Times New Roman" w:hAnsi="Times New Roman" w:cs="Times New Roman"/>
+          <w:sz w:val="24"/>
+          <w:szCs w:val="24"/>
+        </w:rPr>
+        <w:t xml:space="preserve"> (Button, </w:t>
+      </w:r>
+      <w:proofErr w:type="spellStart"/>
+      <w:r>
+        <w:rPr>
+          <w:rFonts w:ascii="Times New Roman" w:hAnsi="Times New Roman" w:cs="Times New Roman"/>
+          <w:sz w:val="24"/>
+          <w:szCs w:val="24"/>
+        </w:rPr>
+        <w:t>Label</w:t>
+      </w:r>
+      <w:proofErr w:type="spellEnd"/>
+      <w:r>
+        <w:rPr>
+          <w:rFonts w:ascii="Times New Roman" w:hAnsi="Times New Roman" w:cs="Times New Roman"/>
+          <w:sz w:val="24"/>
+          <w:szCs w:val="24"/>
+        </w:rPr>
+        <w:t xml:space="preserve">, </w:t>
+      </w:r>
+      <w:proofErr w:type="spellStart"/>
+      <w:r>
+        <w:rPr>
+          <w:rFonts w:ascii="Times New Roman" w:hAnsi="Times New Roman" w:cs="Times New Roman"/>
+          <w:sz w:val="24"/>
+          <w:szCs w:val="24"/>
+        </w:rPr>
+        <w:t>ComboBox</w:t>
+      </w:r>
+      <w:proofErr w:type="spellEnd"/>
+      <w:r>
+        <w:rPr>
+          <w:rFonts w:ascii="Times New Roman" w:hAnsi="Times New Roman" w:cs="Times New Roman"/>
+          <w:sz w:val="24"/>
+          <w:szCs w:val="24"/>
+        </w:rPr>
+        <w:t xml:space="preserve">, </w:t>
+      </w:r>
+      <w:proofErr w:type="spellStart"/>
+      <w:r>
+        <w:rPr>
+          <w:rFonts w:ascii="Times New Roman" w:hAnsi="Times New Roman" w:cs="Times New Roman"/>
+          <w:sz w:val="24"/>
+          <w:szCs w:val="24"/>
+        </w:rPr>
+        <w:t>ListBox</w:t>
+      </w:r>
+      <w:proofErr w:type="spellEnd"/>
+      <w:r>
+        <w:rPr>
+          <w:rFonts w:ascii="Times New Roman" w:hAnsi="Times New Roman" w:cs="Times New Roman"/>
+          <w:sz w:val="24"/>
+          <w:szCs w:val="24"/>
+        </w:rPr>
+        <w:t xml:space="preserve">), ezen </w:t>
+      </w:r>
+      <w:proofErr w:type="spellStart"/>
+      <w:r>
+        <w:rPr>
+          <w:rFonts w:ascii="Times New Roman" w:hAnsi="Times New Roman" w:cs="Times New Roman"/>
+          <w:sz w:val="24"/>
+          <w:szCs w:val="24"/>
+        </w:rPr>
+        <w:t>Controlok</w:t>
+      </w:r>
+      <w:proofErr w:type="spellEnd"/>
+      <w:r>
+        <w:rPr>
+          <w:rFonts w:ascii="Times New Roman" w:hAnsi="Times New Roman" w:cs="Times New Roman"/>
+          <w:sz w:val="24"/>
+          <w:szCs w:val="24"/>
+        </w:rPr>
+        <w:t xml:space="preserve"> működése, valamint azok a függvények, amelyek valamilyen esemény végrehajtását követően változást eszközölnek </w:t>
+      </w:r>
+      <w:r>
+        <w:rPr>
+          <w:rFonts w:ascii="Times New Roman" w:hAnsi="Times New Roman" w:cs="Times New Roman"/>
+          <w:sz w:val="24"/>
+          <w:szCs w:val="24"/>
+        </w:rPr>
+        <w:t xml:space="preserve">valamelyik </w:t>
+      </w:r>
+      <w:proofErr w:type="spellStart"/>
+      <w:r>
+        <w:rPr>
+          <w:rFonts w:ascii="Times New Roman" w:hAnsi="Times New Roman" w:cs="Times New Roman"/>
+          <w:sz w:val="24"/>
+          <w:szCs w:val="24"/>
+        </w:rPr>
+        <w:t>Controlban</w:t>
+      </w:r>
+      <w:proofErr w:type="spellEnd"/>
+      <w:r>
+        <w:rPr>
+          <w:rFonts w:ascii="Times New Roman" w:hAnsi="Times New Roman" w:cs="Times New Roman"/>
+          <w:sz w:val="24"/>
+          <w:szCs w:val="24"/>
+        </w:rPr>
+        <w:t xml:space="preserve"> (pl. statisztikák változása, ismerőslista kiegészítése).</w:t>
       </w:r>
     </w:p>
     <w:p>
@@ -13884,6 +14606,7 @@
           <w:szCs w:val="24"/>
         </w:rPr>
       </w:pPr>
+      <w:proofErr w:type="spellStart"/>
       <w:r>
         <w:rPr>
           <w:rFonts w:ascii="Times New Roman" w:hAnsi="Times New Roman" w:cs="Times New Roman"/>
@@ -13894,15 +14617,64 @@
           <w:sz w:val="24"/>
           <w:szCs w:val="24"/>
         </w:rPr>
-        <w:t xml:space="preserve">Persistence: </w:t>
-      </w:r>
-      <w:r>
-        <w:rPr>
-          <w:rFonts w:ascii="Times New Roman" w:hAnsi="Times New Roman" w:cs="Times New Roman"/>
-          <w:sz w:val="24"/>
-          <w:szCs w:val="24"/>
-        </w:rPr>
-        <w:t>Ha esetleg a játékosnak fontos dolga akad, vagy már nincs kedve játszani, akkor valószínűleg szeretné elmenteni azt, amit eddig elért. Erre szolgál a Persistence réteg, amelyben a játékállás fájlba mentésére, valamint fájlból betöltésére szolgáló függvényeket valósítja meg. Ezen kívül az achievementek mentésére és betöltésére szolgáló függvények is itt találhatóak.</w:t>
+        <w:t>Persistence</w:t>
+      </w:r>
+      <w:proofErr w:type="spellEnd"/>
+      <w:r>
+        <w:rPr>
+          <w:rFonts w:ascii="Times New Roman" w:hAnsi="Times New Roman" w:cs="Times New Roman"/>
+          <w:b/>
+          <w:bCs/>
+          <w:i/>
+          <w:iCs/>
+          <w:sz w:val="24"/>
+          <w:szCs w:val="24"/>
+        </w:rPr>
+        <w:t xml:space="preserve">: </w:t>
+      </w:r>
+      <w:r>
+        <w:rPr>
+          <w:rFonts w:ascii="Times New Roman" w:hAnsi="Times New Roman" w:cs="Times New Roman"/>
+          <w:sz w:val="24"/>
+          <w:szCs w:val="24"/>
+        </w:rPr>
+        <w:t xml:space="preserve">Ha esetleg a játékosnak fontos dolga akad, vagy már nincs kedve játszani, akkor valószínűleg szeretné elmenteni azt, amit eddig elért. Erre szolgál a </w:t>
+      </w:r>
+      <w:proofErr w:type="spellStart"/>
+      <w:r>
+        <w:rPr>
+          <w:rFonts w:ascii="Times New Roman" w:hAnsi="Times New Roman" w:cs="Times New Roman"/>
+          <w:sz w:val="24"/>
+          <w:szCs w:val="24"/>
+        </w:rPr>
+        <w:t>Persistence</w:t>
+      </w:r>
+      <w:proofErr w:type="spellEnd"/>
+      <w:r>
+        <w:rPr>
+          <w:rFonts w:ascii="Times New Roman" w:hAnsi="Times New Roman" w:cs="Times New Roman"/>
+          <w:sz w:val="24"/>
+          <w:szCs w:val="24"/>
+        </w:rPr>
+        <w:t xml:space="preserve"> réteg, amelyben a játékállás fájlba mentésére, valamint fájlból betöltésére szolgáló függvényeket valósítja meg. Ezen kívül az </w:t>
+      </w:r>
+      <w:proofErr w:type="spellStart"/>
+      <w:r>
+        <w:rPr>
+          <w:rFonts w:ascii="Times New Roman" w:hAnsi="Times New Roman" w:cs="Times New Roman"/>
+          <w:sz w:val="24"/>
+          <w:szCs w:val="24"/>
+        </w:rPr>
+        <w:t>achievementek</w:t>
+      </w:r>
+      <w:proofErr w:type="spellEnd"/>
+      <w:r>
+        <w:rPr>
+          <w:rFonts w:ascii="Times New Roman" w:hAnsi="Times New Roman" w:cs="Times New Roman"/>
+          <w:sz w:val="24"/>
+          <w:szCs w:val="24"/>
+        </w:rPr>
+        <w:t xml:space="preserve"> mentésére és betöltésére szolgáló függvények is itt találhatóak.</w:t>
       </w:r>
     </w:p>
     <w:p>
@@ -13911,10 +14683,12 @@
         <w:spacing w:line="360" w:lineRule="auto"/>
       </w:pPr>
       <w:bookmarkStart w:id="12" w:name="_Toc71392948"/>
+      <w:proofErr w:type="spellStart"/>
       <w:r>
         <w:t>Perzisztencia</w:t>
       </w:r>
       <w:bookmarkEnd w:id="12"/>
+      <w:proofErr w:type="spellEnd"/>
     </w:p>
     <w:p>
       <w:pPr>
@@ -13932,7 +14706,43 @@
           <w:sz w:val="24"/>
           <w:szCs w:val="24"/>
         </w:rPr>
-        <w:t>A perzisztencia réteg szolgál a játékállás mentésére és betöltésére, valamint az achievementek eltárolására.</w:t>
+        <w:t xml:space="preserve">A </w:t>
+      </w:r>
+      <w:proofErr w:type="spellStart"/>
+      <w:r>
+        <w:rPr>
+          <w:rFonts w:ascii="Times New Roman" w:hAnsi="Times New Roman" w:cs="Times New Roman"/>
+          <w:sz w:val="24"/>
+          <w:szCs w:val="24"/>
+        </w:rPr>
+        <w:t>perzisztencia</w:t>
+      </w:r>
+      <w:proofErr w:type="spellEnd"/>
+      <w:r>
+        <w:rPr>
+          <w:rFonts w:ascii="Times New Roman" w:hAnsi="Times New Roman" w:cs="Times New Roman"/>
+          <w:sz w:val="24"/>
+          <w:szCs w:val="24"/>
+        </w:rPr>
+        <w:t xml:space="preserve"> réteg szolgál a játékállás mentésére és betöltésére, valamint az </w:t>
+      </w:r>
+      <w:proofErr w:type="spellStart"/>
+      <w:r>
+        <w:rPr>
+          <w:rFonts w:ascii="Times New Roman" w:hAnsi="Times New Roman" w:cs="Times New Roman"/>
+          <w:sz w:val="24"/>
+          <w:szCs w:val="24"/>
+        </w:rPr>
+        <w:t>achievementek</w:t>
+      </w:r>
+      <w:proofErr w:type="spellEnd"/>
+      <w:r>
+        <w:rPr>
+          <w:rFonts w:ascii="Times New Roman" w:hAnsi="Times New Roman" w:cs="Times New Roman"/>
+          <w:sz w:val="24"/>
+          <w:szCs w:val="24"/>
+        </w:rPr>
+        <w:t xml:space="preserve"> eltárolására.</w:t>
       </w:r>
       <w:r>
         <w:rPr>
@@ -13950,6 +14760,7 @@
         </w:rPr>
         <w:t xml:space="preserve"> a </w:t>
       </w:r>
+      <w:proofErr w:type="spellStart"/>
       <w:r>
         <w:rPr>
           <w:rFonts w:ascii="Times New Roman" w:hAnsi="Times New Roman" w:cs="Times New Roman"/>
@@ -13960,6 +14771,7 @@
         </w:rPr>
         <w:t>TextFilePersistence</w:t>
       </w:r>
+      <w:proofErr w:type="spellEnd"/>
       <w:r>
         <w:rPr>
           <w:rFonts w:ascii="Times New Roman" w:hAnsi="Times New Roman" w:cs="Times New Roman"/>
@@ -13984,6 +14796,7 @@
         </w:rPr>
         <w:t xml:space="preserve"> Az </w:t>
       </w:r>
+      <w:proofErr w:type="spellStart"/>
       <w:r>
         <w:rPr>
           <w:rFonts w:ascii="Times New Roman" w:hAnsi="Times New Roman" w:cs="Times New Roman"/>
@@ -13994,6 +14807,7 @@
         </w:rPr>
         <w:t>Exception</w:t>
       </w:r>
+      <w:proofErr w:type="spellEnd"/>
       <w:r>
         <w:rPr>
           <w:rFonts w:ascii="Times New Roman" w:hAnsi="Times New Roman" w:cs="Times New Roman"/>
@@ -14002,6 +14816,7 @@
         </w:rPr>
         <w:t xml:space="preserve"> osztályból származó </w:t>
       </w:r>
+      <w:proofErr w:type="spellStart"/>
       <w:r>
         <w:rPr>
           <w:rFonts w:ascii="Times New Roman" w:hAnsi="Times New Roman" w:cs="Times New Roman"/>
@@ -14012,6 +14827,7 @@
         </w:rPr>
         <w:t>DataException</w:t>
       </w:r>
+      <w:proofErr w:type="spellEnd"/>
       <w:r>
         <w:rPr>
           <w:rFonts w:ascii="Times New Roman" w:hAnsi="Times New Roman" w:cs="Times New Roman"/>
@@ -14026,7 +14842,25 @@
           <w:sz w:val="24"/>
           <w:szCs w:val="24"/>
         </w:rPr>
-        <w:t>, pl. korruptálódott mentési fájl</w:t>
+        <w:t xml:space="preserve">, pl. </w:t>
+      </w:r>
+      <w:proofErr w:type="spellStart"/>
+      <w:r>
+        <w:rPr>
+          <w:rFonts w:ascii="Times New Roman" w:hAnsi="Times New Roman" w:cs="Times New Roman"/>
+          <w:sz w:val="24"/>
+          <w:szCs w:val="24"/>
+        </w:rPr>
+        <w:t>korruptálódott</w:t>
+      </w:r>
+      <w:proofErr w:type="spellEnd"/>
+      <w:r>
+        <w:rPr>
+          <w:rFonts w:ascii="Times New Roman" w:hAnsi="Times New Roman" w:cs="Times New Roman"/>
+          <w:sz w:val="24"/>
+          <w:szCs w:val="24"/>
+        </w:rPr>
+        <w:t xml:space="preserve"> mentési fájl</w:t>
       </w:r>
       <w:r>
         <w:rPr>
@@ -14126,8 +14960,9 @@
           <w:sz w:val="20"/>
           <w:szCs w:val="20"/>
         </w:rPr>
-        <w:t>30</w:t>
-      </w:r>
+        <w:t xml:space="preserve">30. ábra: </w:t>
+      </w:r>
+      <w:proofErr w:type="spellStart"/>
       <w:r>
         <w:rPr>
           <w:rFonts w:ascii="Times New Roman" w:eastAsiaTheme="majorEastAsia" w:hAnsi="Times New Roman" w:cstheme="majorBidi"/>
@@ -14136,8 +14971,9 @@
           <w:sz w:val="20"/>
           <w:szCs w:val="20"/>
         </w:rPr>
-        <w:t xml:space="preserve">. ábra: </w:t>
-      </w:r>
+        <w:t>Persistence</w:t>
+      </w:r>
+      <w:proofErr w:type="spellEnd"/>
       <w:r>
         <w:rPr>
           <w:rFonts w:ascii="Times New Roman" w:eastAsiaTheme="majorEastAsia" w:hAnsi="Times New Roman" w:cstheme="majorBidi"/>
@@ -14146,7 +14982,7 @@
           <w:sz w:val="20"/>
           <w:szCs w:val="20"/>
         </w:rPr>
-        <w:t>Persistence osztály</w:t>
+        <w:t xml:space="preserve"> osztály</w:t>
       </w:r>
     </w:p>
     <w:p>
@@ -14161,6 +14997,7 @@
           <w:szCs w:val="26"/>
         </w:rPr>
       </w:pPr>
+      <w:proofErr w:type="spellStart"/>
       <w:proofErr w:type="gramStart"/>
       <w:r>
         <w:rPr>
@@ -14170,9 +15007,9 @@
           <w:sz w:val="26"/>
           <w:szCs w:val="26"/>
         </w:rPr>
-        <w:t>LoadGame(</w:t>
-      </w:r>
-      <w:proofErr w:type="gramEnd"/>
+        <w:t>LoadGame</w:t>
+      </w:r>
+      <w:proofErr w:type="spellEnd"/>
       <w:r>
         <w:rPr>
           <w:rFonts w:ascii="Times New Roman" w:eastAsiaTheme="majorEastAsia" w:hAnsi="Times New Roman" w:cstheme="majorBidi"/>
@@ -14181,7 +15018,52 @@
           <w:sz w:val="26"/>
           <w:szCs w:val="26"/>
         </w:rPr>
-        <w:t>String path):</w:t>
+        <w:t>(</w:t>
+      </w:r>
+      <w:proofErr w:type="spellStart"/>
+      <w:proofErr w:type="gramEnd"/>
+      <w:r>
+        <w:rPr>
+          <w:rFonts w:ascii="Times New Roman" w:eastAsiaTheme="majorEastAsia" w:hAnsi="Times New Roman" w:cstheme="majorBidi"/>
+          <w:i/>
+          <w:iCs/>
+          <w:sz w:val="26"/>
+          <w:szCs w:val="26"/>
+        </w:rPr>
+        <w:t>String</w:t>
+      </w:r>
+      <w:proofErr w:type="spellEnd"/>
+      <w:r>
+        <w:rPr>
+          <w:rFonts w:ascii="Times New Roman" w:eastAsiaTheme="majorEastAsia" w:hAnsi="Times New Roman" w:cstheme="majorBidi"/>
+          <w:i/>
+          <w:iCs/>
+          <w:sz w:val="26"/>
+          <w:szCs w:val="26"/>
+        </w:rPr>
+        <w:t xml:space="preserve"> </w:t>
+      </w:r>
+      <w:proofErr w:type="spellStart"/>
+      <w:r>
+        <w:rPr>
+          <w:rFonts w:ascii="Times New Roman" w:eastAsiaTheme="majorEastAsia" w:hAnsi="Times New Roman" w:cstheme="majorBidi"/>
+          <w:i/>
+          <w:iCs/>
+          <w:sz w:val="26"/>
+          <w:szCs w:val="26"/>
+        </w:rPr>
+        <w:t>path</w:t>
+      </w:r>
+      <w:proofErr w:type="spellEnd"/>
+      <w:r>
+        <w:rPr>
+          <w:rFonts w:ascii="Times New Roman" w:eastAsiaTheme="majorEastAsia" w:hAnsi="Times New Roman" w:cstheme="majorBidi"/>
+          <w:i/>
+          <w:iCs/>
+          <w:sz w:val="26"/>
+          <w:szCs w:val="26"/>
+        </w:rPr>
+        <w:t>):</w:t>
       </w:r>
     </w:p>
     <w:p>
@@ -14213,7 +15095,25 @@
           <w:sz w:val="24"/>
           <w:szCs w:val="24"/>
         </w:rPr>
-        <w:t xml:space="preserve"> (path)</w:t>
+        <w:t xml:space="preserve"> (</w:t>
+      </w:r>
+      <w:proofErr w:type="spellStart"/>
+      <w:r>
+        <w:rPr>
+          <w:rFonts w:ascii="Times New Roman" w:eastAsiaTheme="majorEastAsia" w:hAnsi="Times New Roman" w:cstheme="majorBidi"/>
+          <w:sz w:val="24"/>
+          <w:szCs w:val="24"/>
+        </w:rPr>
+        <w:t>path</w:t>
+      </w:r>
+      <w:proofErr w:type="spellEnd"/>
+      <w:r>
+        <w:rPr>
+          <w:rFonts w:ascii="Times New Roman" w:eastAsiaTheme="majorEastAsia" w:hAnsi="Times New Roman" w:cstheme="majorBidi"/>
+          <w:sz w:val="24"/>
+          <w:szCs w:val="24"/>
+        </w:rPr>
+        <w:t>)</w:t>
       </w:r>
       <w:r>
         <w:rPr>
@@ -14245,7 +15145,79 @@
           <w:sz w:val="24"/>
           <w:szCs w:val="24"/>
         </w:rPr>
-        <w:t xml:space="preserve"> Task&lt;List&lt;String&gt;&gt;-gel tér vissza, amely egy Stringekből álló listát ad eredményül. Ebben a listában</w:t>
+        <w:t xml:space="preserve"> </w:t>
+      </w:r>
+      <w:proofErr w:type="spellStart"/>
+      <w:r>
+        <w:rPr>
+          <w:rFonts w:ascii="Times New Roman" w:eastAsiaTheme="majorEastAsia" w:hAnsi="Times New Roman" w:cstheme="majorBidi"/>
+          <w:sz w:val="24"/>
+          <w:szCs w:val="24"/>
+        </w:rPr>
+        <w:t>Task</w:t>
+      </w:r>
+      <w:proofErr w:type="spellEnd"/>
+      <w:r>
+        <w:rPr>
+          <w:rFonts w:ascii="Times New Roman" w:eastAsiaTheme="majorEastAsia" w:hAnsi="Times New Roman" w:cstheme="majorBidi"/>
+          <w:sz w:val="24"/>
+          <w:szCs w:val="24"/>
+        </w:rPr>
+        <w:t>&lt;List&lt;</w:t>
+      </w:r>
+      <w:proofErr w:type="spellStart"/>
+      <w:r>
+        <w:rPr>
+          <w:rFonts w:ascii="Times New Roman" w:eastAsiaTheme="majorEastAsia" w:hAnsi="Times New Roman" w:cstheme="majorBidi"/>
+          <w:sz w:val="24"/>
+          <w:szCs w:val="24"/>
+        </w:rPr>
+        <w:t>String</w:t>
+      </w:r>
+      <w:proofErr w:type="spellEnd"/>
+      <w:r>
+        <w:rPr>
+          <w:rFonts w:ascii="Times New Roman" w:eastAsiaTheme="majorEastAsia" w:hAnsi="Times New Roman" w:cstheme="majorBidi"/>
+          <w:sz w:val="24"/>
+          <w:szCs w:val="24"/>
+        </w:rPr>
+        <w:t>&gt;&gt;-</w:t>
+      </w:r>
+      <w:proofErr w:type="spellStart"/>
+      <w:r>
+        <w:rPr>
+          <w:rFonts w:ascii="Times New Roman" w:eastAsiaTheme="majorEastAsia" w:hAnsi="Times New Roman" w:cstheme="majorBidi"/>
+          <w:sz w:val="24"/>
+          <w:szCs w:val="24"/>
+        </w:rPr>
+        <w:t>gel</w:t>
+      </w:r>
+      <w:proofErr w:type="spellEnd"/>
+      <w:r>
+        <w:rPr>
+          <w:rFonts w:ascii="Times New Roman" w:eastAsiaTheme="majorEastAsia" w:hAnsi="Times New Roman" w:cstheme="majorBidi"/>
+          <w:sz w:val="24"/>
+          <w:szCs w:val="24"/>
+        </w:rPr>
+        <w:t xml:space="preserve"> tér vissza, amely egy </w:t>
+      </w:r>
+      <w:proofErr w:type="spellStart"/>
+      <w:r>
+        <w:rPr>
+          <w:rFonts w:ascii="Times New Roman" w:eastAsiaTheme="majorEastAsia" w:hAnsi="Times New Roman" w:cstheme="majorBidi"/>
+          <w:sz w:val="24"/>
+          <w:szCs w:val="24"/>
+        </w:rPr>
+        <w:t>Stringekből</w:t>
+      </w:r>
+      <w:proofErr w:type="spellEnd"/>
+      <w:r>
+        <w:rPr>
+          <w:rFonts w:ascii="Times New Roman" w:eastAsiaTheme="majorEastAsia" w:hAnsi="Times New Roman" w:cstheme="majorBidi"/>
+          <w:sz w:val="24"/>
+          <w:szCs w:val="24"/>
+        </w:rPr>
+        <w:t xml:space="preserve"> álló listát ad eredményül. Ebben a listában</w:t>
       </w:r>
       <w:r>
         <w:rPr>
@@ -14276,6 +15248,7 @@
           <w:szCs w:val="26"/>
         </w:rPr>
       </w:pPr>
+      <w:proofErr w:type="spellStart"/>
       <w:proofErr w:type="gramStart"/>
       <w:r>
         <w:rPr>
@@ -14285,9 +15258,9 @@
           <w:sz w:val="26"/>
           <w:szCs w:val="26"/>
         </w:rPr>
-        <w:t>SaveGame(</w:t>
-      </w:r>
-      <w:proofErr w:type="gramEnd"/>
+        <w:t>SaveGame</w:t>
+      </w:r>
+      <w:proofErr w:type="spellEnd"/>
       <w:r>
         <w:rPr>
           <w:rFonts w:ascii="Times New Roman" w:eastAsiaTheme="majorEastAsia" w:hAnsi="Times New Roman" w:cstheme="majorBidi"/>
@@ -14296,7 +15269,96 @@
           <w:sz w:val="26"/>
           <w:szCs w:val="26"/>
         </w:rPr>
-        <w:t>String path, List&lt;String&gt; values):</w:t>
+        <w:t>(</w:t>
+      </w:r>
+      <w:proofErr w:type="spellStart"/>
+      <w:proofErr w:type="gramEnd"/>
+      <w:r>
+        <w:rPr>
+          <w:rFonts w:ascii="Times New Roman" w:eastAsiaTheme="majorEastAsia" w:hAnsi="Times New Roman" w:cstheme="majorBidi"/>
+          <w:i/>
+          <w:iCs/>
+          <w:sz w:val="26"/>
+          <w:szCs w:val="26"/>
+        </w:rPr>
+        <w:t>String</w:t>
+      </w:r>
+      <w:proofErr w:type="spellEnd"/>
+      <w:r>
+        <w:rPr>
+          <w:rFonts w:ascii="Times New Roman" w:eastAsiaTheme="majorEastAsia" w:hAnsi="Times New Roman" w:cstheme="majorBidi"/>
+          <w:i/>
+          <w:iCs/>
+          <w:sz w:val="26"/>
+          <w:szCs w:val="26"/>
+        </w:rPr>
+        <w:t xml:space="preserve"> </w:t>
+      </w:r>
+      <w:proofErr w:type="spellStart"/>
+      <w:r>
+        <w:rPr>
+          <w:rFonts w:ascii="Times New Roman" w:eastAsiaTheme="majorEastAsia" w:hAnsi="Times New Roman" w:cstheme="majorBidi"/>
+          <w:i/>
+          <w:iCs/>
+          <w:sz w:val="26"/>
+          <w:szCs w:val="26"/>
+        </w:rPr>
+        <w:t>path</w:t>
+      </w:r>
+      <w:proofErr w:type="spellEnd"/>
+      <w:r>
+        <w:rPr>
+          <w:rFonts w:ascii="Times New Roman" w:eastAsiaTheme="majorEastAsia" w:hAnsi="Times New Roman" w:cstheme="majorBidi"/>
+          <w:i/>
+          <w:iCs/>
+          <w:sz w:val="26"/>
+          <w:szCs w:val="26"/>
+        </w:rPr>
+        <w:t>, List&lt;</w:t>
+      </w:r>
+      <w:proofErr w:type="spellStart"/>
+      <w:r>
+        <w:rPr>
+          <w:rFonts w:ascii="Times New Roman" w:eastAsiaTheme="majorEastAsia" w:hAnsi="Times New Roman" w:cstheme="majorBidi"/>
+          <w:i/>
+          <w:iCs/>
+          <w:sz w:val="26"/>
+          <w:szCs w:val="26"/>
+        </w:rPr>
+        <w:t>String</w:t>
+      </w:r>
+      <w:proofErr w:type="spellEnd"/>
+      <w:r>
+        <w:rPr>
+          <w:rFonts w:ascii="Times New Roman" w:eastAsiaTheme="majorEastAsia" w:hAnsi="Times New Roman" w:cstheme="majorBidi"/>
+          <w:i/>
+          <w:iCs/>
+          <w:sz w:val="26"/>
+          <w:szCs w:val="26"/>
+        </w:rPr>
+        <w:t xml:space="preserve">&gt; </w:t>
+      </w:r>
+      <w:proofErr w:type="spellStart"/>
+      <w:r>
+        <w:rPr>
+          <w:rFonts w:ascii="Times New Roman" w:eastAsiaTheme="majorEastAsia" w:hAnsi="Times New Roman" w:cstheme="majorBidi"/>
+          <w:i/>
+          <w:iCs/>
+          <w:sz w:val="26"/>
+          <w:szCs w:val="26"/>
+        </w:rPr>
+        <w:t>values</w:t>
+      </w:r>
+      <w:proofErr w:type="spellEnd"/>
+      <w:r>
+        <w:rPr>
+          <w:rFonts w:ascii="Times New Roman" w:eastAsiaTheme="majorEastAsia" w:hAnsi="Times New Roman" w:cstheme="majorBidi"/>
+          <w:i/>
+          <w:iCs/>
+          <w:sz w:val="26"/>
+          <w:szCs w:val="26"/>
+        </w:rPr>
+        <w:t>):</w:t>
       </w:r>
     </w:p>
     <w:p>
@@ -14336,16 +15398,44 @@
           <w:sz w:val="24"/>
           <w:szCs w:val="24"/>
         </w:rPr>
-        <w:t xml:space="preserve"> (path)</w:t>
-      </w:r>
-      <w:r>
-        <w:rPr>
-          <w:rFonts w:ascii="Times New Roman" w:eastAsiaTheme="majorEastAsia" w:hAnsi="Times New Roman" w:cstheme="majorBidi"/>
-          <w:sz w:val="24"/>
-          <w:szCs w:val="24"/>
-        </w:rPr>
-        <w:t xml:space="preserve"> menti a jelenlegi játékállást, amelynek adatait a values</w:t>
-      </w:r>
+        <w:t xml:space="preserve"> (</w:t>
+      </w:r>
+      <w:proofErr w:type="spellStart"/>
+      <w:r>
+        <w:rPr>
+          <w:rFonts w:ascii="Times New Roman" w:eastAsiaTheme="majorEastAsia" w:hAnsi="Times New Roman" w:cstheme="majorBidi"/>
+          <w:sz w:val="24"/>
+          <w:szCs w:val="24"/>
+        </w:rPr>
+        <w:t>path</w:t>
+      </w:r>
+      <w:proofErr w:type="spellEnd"/>
+      <w:r>
+        <w:rPr>
+          <w:rFonts w:ascii="Times New Roman" w:eastAsiaTheme="majorEastAsia" w:hAnsi="Times New Roman" w:cstheme="majorBidi"/>
+          <w:sz w:val="24"/>
+          <w:szCs w:val="24"/>
+        </w:rPr>
+        <w:t>)</w:t>
+      </w:r>
+      <w:r>
+        <w:rPr>
+          <w:rFonts w:ascii="Times New Roman" w:eastAsiaTheme="majorEastAsia" w:hAnsi="Times New Roman" w:cstheme="majorBidi"/>
+          <w:sz w:val="24"/>
+          <w:szCs w:val="24"/>
+        </w:rPr>
+        <w:t xml:space="preserve"> menti a jelenlegi játékállást, amelynek adatait a </w:t>
+      </w:r>
+      <w:proofErr w:type="spellStart"/>
+      <w:r>
+        <w:rPr>
+          <w:rFonts w:ascii="Times New Roman" w:eastAsiaTheme="majorEastAsia" w:hAnsi="Times New Roman" w:cstheme="majorBidi"/>
+          <w:sz w:val="24"/>
+          <w:szCs w:val="24"/>
+        </w:rPr>
+        <w:t>values</w:t>
+      </w:r>
+      <w:proofErr w:type="spellEnd"/>
       <w:r>
         <w:rPr>
           <w:rFonts w:ascii="Times New Roman" w:eastAsiaTheme="majorEastAsia" w:hAnsi="Times New Roman" w:cstheme="majorBidi"/>
@@ -14360,7 +15450,25 @@
           <w:sz w:val="24"/>
           <w:szCs w:val="24"/>
         </w:rPr>
-        <w:t xml:space="preserve"> tömbben kapja meg. Task visszatérési értékkel rendelkezik.</w:t>
+        <w:t xml:space="preserve"> tömbben kapja meg. </w:t>
+      </w:r>
+      <w:proofErr w:type="spellStart"/>
+      <w:r>
+        <w:rPr>
+          <w:rFonts w:ascii="Times New Roman" w:eastAsiaTheme="majorEastAsia" w:hAnsi="Times New Roman" w:cstheme="majorBidi"/>
+          <w:sz w:val="24"/>
+          <w:szCs w:val="24"/>
+        </w:rPr>
+        <w:t>Task</w:t>
+      </w:r>
+      <w:proofErr w:type="spellEnd"/>
+      <w:r>
+        <w:rPr>
+          <w:rFonts w:ascii="Times New Roman" w:eastAsiaTheme="majorEastAsia" w:hAnsi="Times New Roman" w:cstheme="majorBidi"/>
+          <w:sz w:val="24"/>
+          <w:szCs w:val="24"/>
+        </w:rPr>
+        <w:t xml:space="preserve"> visszatérési értékkel rendelkezik.</w:t>
       </w:r>
     </w:p>
     <w:p>
@@ -14375,6 +15483,7 @@
           <w:szCs w:val="26"/>
         </w:rPr>
       </w:pPr>
+      <w:proofErr w:type="spellStart"/>
       <w:proofErr w:type="gramStart"/>
       <w:r>
         <w:rPr>
@@ -14384,9 +15493,9 @@
           <w:sz w:val="26"/>
           <w:szCs w:val="26"/>
         </w:rPr>
-        <w:t>AppendToFile(</w:t>
-      </w:r>
-      <w:proofErr w:type="gramEnd"/>
+        <w:t>AppendToFile</w:t>
+      </w:r>
+      <w:proofErr w:type="spellEnd"/>
       <w:r>
         <w:rPr>
           <w:rFonts w:ascii="Times New Roman" w:eastAsiaTheme="majorEastAsia" w:hAnsi="Times New Roman" w:cstheme="majorBidi"/>
@@ -14395,7 +15504,74 @@
           <w:sz w:val="26"/>
           <w:szCs w:val="26"/>
         </w:rPr>
-        <w:t>String path, int value)</w:t>
+        <w:t>(</w:t>
+      </w:r>
+      <w:proofErr w:type="spellStart"/>
+      <w:proofErr w:type="gramEnd"/>
+      <w:r>
+        <w:rPr>
+          <w:rFonts w:ascii="Times New Roman" w:eastAsiaTheme="majorEastAsia" w:hAnsi="Times New Roman" w:cstheme="majorBidi"/>
+          <w:i/>
+          <w:iCs/>
+          <w:sz w:val="26"/>
+          <w:szCs w:val="26"/>
+        </w:rPr>
+        <w:t>String</w:t>
+      </w:r>
+      <w:proofErr w:type="spellEnd"/>
+      <w:r>
+        <w:rPr>
+          <w:rFonts w:ascii="Times New Roman" w:eastAsiaTheme="majorEastAsia" w:hAnsi="Times New Roman" w:cstheme="majorBidi"/>
+          <w:i/>
+          <w:iCs/>
+          <w:sz w:val="26"/>
+          <w:szCs w:val="26"/>
+        </w:rPr>
+        <w:t xml:space="preserve"> </w:t>
+      </w:r>
+      <w:proofErr w:type="spellStart"/>
+      <w:r>
+        <w:rPr>
+          <w:rFonts w:ascii="Times New Roman" w:eastAsiaTheme="majorEastAsia" w:hAnsi="Times New Roman" w:cstheme="majorBidi"/>
+          <w:i/>
+          <w:iCs/>
+          <w:sz w:val="26"/>
+          <w:szCs w:val="26"/>
+        </w:rPr>
+        <w:t>path</w:t>
+      </w:r>
+      <w:proofErr w:type="spellEnd"/>
+      <w:r>
+        <w:rPr>
+          <w:rFonts w:ascii="Times New Roman" w:eastAsiaTheme="majorEastAsia" w:hAnsi="Times New Roman" w:cstheme="majorBidi"/>
+          <w:i/>
+          <w:iCs/>
+          <w:sz w:val="26"/>
+          <w:szCs w:val="26"/>
+        </w:rPr>
+        <w:t xml:space="preserve">, int </w:t>
+      </w:r>
+      <w:proofErr w:type="spellStart"/>
+      <w:r>
+        <w:rPr>
+          <w:rFonts w:ascii="Times New Roman" w:eastAsiaTheme="majorEastAsia" w:hAnsi="Times New Roman" w:cstheme="majorBidi"/>
+          <w:i/>
+          <w:iCs/>
+          <w:sz w:val="26"/>
+          <w:szCs w:val="26"/>
+        </w:rPr>
+        <w:t>value</w:t>
+      </w:r>
+      <w:proofErr w:type="spellEnd"/>
+      <w:r>
+        <w:rPr>
+          <w:rFonts w:ascii="Times New Roman" w:eastAsiaTheme="majorEastAsia" w:hAnsi="Times New Roman" w:cstheme="majorBidi"/>
+          <w:i/>
+          <w:iCs/>
+          <w:sz w:val="26"/>
+          <w:szCs w:val="26"/>
+        </w:rPr>
+        <w:t>)</w:t>
       </w:r>
     </w:p>
     <w:p>
@@ -14419,7 +15595,79 @@
           <w:sz w:val="24"/>
           <w:szCs w:val="24"/>
         </w:rPr>
-        <w:t>Ez a függvény a paraméterben megadott elérési útvonalon (path) lévő fájlba beleírja az elmentendő achievement sorszámát, amelyet a value paraméterben megadott egész számmal kapja meg. Task visszatérési értékkel rendelkezik.</w:t>
+        <w:t>Ez a függvény a paraméterben megadott elérési útvonalon (</w:t>
+      </w:r>
+      <w:proofErr w:type="spellStart"/>
+      <w:r>
+        <w:rPr>
+          <w:rFonts w:ascii="Times New Roman" w:eastAsiaTheme="majorEastAsia" w:hAnsi="Times New Roman" w:cstheme="majorBidi"/>
+          <w:sz w:val="24"/>
+          <w:szCs w:val="24"/>
+        </w:rPr>
+        <w:t>path</w:t>
+      </w:r>
+      <w:proofErr w:type="spellEnd"/>
+      <w:r>
+        <w:rPr>
+          <w:rFonts w:ascii="Times New Roman" w:eastAsiaTheme="majorEastAsia" w:hAnsi="Times New Roman" w:cstheme="majorBidi"/>
+          <w:sz w:val="24"/>
+          <w:szCs w:val="24"/>
+        </w:rPr>
+        <w:t xml:space="preserve">) lévő fájlba beleírja az elmentendő </w:t>
+      </w:r>
+      <w:proofErr w:type="spellStart"/>
+      <w:r>
+        <w:rPr>
+          <w:rFonts w:ascii="Times New Roman" w:eastAsiaTheme="majorEastAsia" w:hAnsi="Times New Roman" w:cstheme="majorBidi"/>
+          <w:sz w:val="24"/>
+          <w:szCs w:val="24"/>
+        </w:rPr>
+        <w:t>achievement</w:t>
+      </w:r>
+      <w:proofErr w:type="spellEnd"/>
+      <w:r>
+        <w:rPr>
+          <w:rFonts w:ascii="Times New Roman" w:eastAsiaTheme="majorEastAsia" w:hAnsi="Times New Roman" w:cstheme="majorBidi"/>
+          <w:sz w:val="24"/>
+          <w:szCs w:val="24"/>
+        </w:rPr>
+        <w:t xml:space="preserve"> sorszámát, amelyet a </w:t>
+      </w:r>
+      <w:proofErr w:type="spellStart"/>
+      <w:r>
+        <w:rPr>
+          <w:rFonts w:ascii="Times New Roman" w:eastAsiaTheme="majorEastAsia" w:hAnsi="Times New Roman" w:cstheme="majorBidi"/>
+          <w:sz w:val="24"/>
+          <w:szCs w:val="24"/>
+        </w:rPr>
+        <w:t>value</w:t>
+      </w:r>
+      <w:proofErr w:type="spellEnd"/>
+      <w:r>
+        <w:rPr>
+          <w:rFonts w:ascii="Times New Roman" w:eastAsiaTheme="majorEastAsia" w:hAnsi="Times New Roman" w:cstheme="majorBidi"/>
+          <w:sz w:val="24"/>
+          <w:szCs w:val="24"/>
+        </w:rPr>
+        <w:t xml:space="preserve"> paraméterben megadott egész számmal kapja meg. </w:t>
+      </w:r>
+      <w:proofErr w:type="spellStart"/>
+      <w:r>
+        <w:rPr>
+          <w:rFonts w:ascii="Times New Roman" w:eastAsiaTheme="majorEastAsia" w:hAnsi="Times New Roman" w:cstheme="majorBidi"/>
+          <w:sz w:val="24"/>
+          <w:szCs w:val="24"/>
+        </w:rPr>
+        <w:t>Task</w:t>
+      </w:r>
+      <w:proofErr w:type="spellEnd"/>
+      <w:r>
+        <w:rPr>
+          <w:rFonts w:ascii="Times New Roman" w:eastAsiaTheme="majorEastAsia" w:hAnsi="Times New Roman" w:cstheme="majorBidi"/>
+          <w:sz w:val="24"/>
+          <w:szCs w:val="24"/>
+        </w:rPr>
+        <w:t xml:space="preserve"> visszatérési értékkel rendelkezik.</w:t>
       </w:r>
     </w:p>
     <w:p>
@@ -14434,6 +15682,7 @@
           <w:szCs w:val="26"/>
         </w:rPr>
       </w:pPr>
+      <w:proofErr w:type="spellStart"/>
       <w:proofErr w:type="gramStart"/>
       <w:r>
         <w:rPr>
@@ -14443,9 +15692,9 @@
           <w:sz w:val="26"/>
           <w:szCs w:val="26"/>
         </w:rPr>
-        <w:t>LoadAchievements(</w:t>
-      </w:r>
-      <w:proofErr w:type="gramEnd"/>
+        <w:t>LoadAchievements</w:t>
+      </w:r>
+      <w:proofErr w:type="spellEnd"/>
       <w:r>
         <w:rPr>
           <w:rFonts w:ascii="Times New Roman" w:eastAsiaTheme="majorEastAsia" w:hAnsi="Times New Roman" w:cstheme="majorBidi"/>
@@ -14454,7 +15703,52 @@
           <w:sz w:val="26"/>
           <w:szCs w:val="26"/>
         </w:rPr>
-        <w:t>String path)</w:t>
+        <w:t>(</w:t>
+      </w:r>
+      <w:proofErr w:type="spellStart"/>
+      <w:proofErr w:type="gramEnd"/>
+      <w:r>
+        <w:rPr>
+          <w:rFonts w:ascii="Times New Roman" w:eastAsiaTheme="majorEastAsia" w:hAnsi="Times New Roman" w:cstheme="majorBidi"/>
+          <w:i/>
+          <w:iCs/>
+          <w:sz w:val="26"/>
+          <w:szCs w:val="26"/>
+        </w:rPr>
+        <w:t>String</w:t>
+      </w:r>
+      <w:proofErr w:type="spellEnd"/>
+      <w:r>
+        <w:rPr>
+          <w:rFonts w:ascii="Times New Roman" w:eastAsiaTheme="majorEastAsia" w:hAnsi="Times New Roman" w:cstheme="majorBidi"/>
+          <w:i/>
+          <w:iCs/>
+          <w:sz w:val="26"/>
+          <w:szCs w:val="26"/>
+        </w:rPr>
+        <w:t xml:space="preserve"> </w:t>
+      </w:r>
+      <w:proofErr w:type="spellStart"/>
+      <w:r>
+        <w:rPr>
+          <w:rFonts w:ascii="Times New Roman" w:eastAsiaTheme="majorEastAsia" w:hAnsi="Times New Roman" w:cstheme="majorBidi"/>
+          <w:i/>
+          <w:iCs/>
+          <w:sz w:val="26"/>
+          <w:szCs w:val="26"/>
+        </w:rPr>
+        <w:t>path</w:t>
+      </w:r>
+      <w:proofErr w:type="spellEnd"/>
+      <w:r>
+        <w:rPr>
+          <w:rFonts w:ascii="Times New Roman" w:eastAsiaTheme="majorEastAsia" w:hAnsi="Times New Roman" w:cstheme="majorBidi"/>
+          <w:i/>
+          <w:iCs/>
+          <w:sz w:val="26"/>
+          <w:szCs w:val="26"/>
+        </w:rPr>
+        <w:t>)</w:t>
       </w:r>
     </w:p>
     <w:p>
@@ -14478,7 +15772,97 @@
           <w:sz w:val="24"/>
           <w:szCs w:val="24"/>
         </w:rPr>
-        <w:t>Ez a függvény a paraméterben megadott elérési útvonalon (path) lévő fájlból olvassa be a már megszerzett achievementeket. Task&lt;List&lt;int&gt;&gt;-tel tér vissza, amely egy intekből álló listát ad eredményül. Ebben a listában szerepelnek a megszerzett achievementek sorszámai.</w:t>
+        <w:t>Ez a függvény a paraméterben megadott elérési útvonalon (</w:t>
+      </w:r>
+      <w:proofErr w:type="spellStart"/>
+      <w:r>
+        <w:rPr>
+          <w:rFonts w:ascii="Times New Roman" w:eastAsiaTheme="majorEastAsia" w:hAnsi="Times New Roman" w:cstheme="majorBidi"/>
+          <w:sz w:val="24"/>
+          <w:szCs w:val="24"/>
+        </w:rPr>
+        <w:t>path</w:t>
+      </w:r>
+      <w:proofErr w:type="spellEnd"/>
+      <w:r>
+        <w:rPr>
+          <w:rFonts w:ascii="Times New Roman" w:eastAsiaTheme="majorEastAsia" w:hAnsi="Times New Roman" w:cstheme="majorBidi"/>
+          <w:sz w:val="24"/>
+          <w:szCs w:val="24"/>
+        </w:rPr>
+        <w:t xml:space="preserve">) lévő fájlból olvassa be a már megszerzett </w:t>
+      </w:r>
+      <w:proofErr w:type="spellStart"/>
+      <w:r>
+        <w:rPr>
+          <w:rFonts w:ascii="Times New Roman" w:eastAsiaTheme="majorEastAsia" w:hAnsi="Times New Roman" w:cstheme="majorBidi"/>
+          <w:sz w:val="24"/>
+          <w:szCs w:val="24"/>
+        </w:rPr>
+        <w:t>achievementeket</w:t>
+      </w:r>
+      <w:proofErr w:type="spellEnd"/>
+      <w:r>
+        <w:rPr>
+          <w:rFonts w:ascii="Times New Roman" w:eastAsiaTheme="majorEastAsia" w:hAnsi="Times New Roman" w:cstheme="majorBidi"/>
+          <w:sz w:val="24"/>
+          <w:szCs w:val="24"/>
+        </w:rPr>
+        <w:t xml:space="preserve">. </w:t>
+      </w:r>
+      <w:proofErr w:type="spellStart"/>
+      <w:r>
+        <w:rPr>
+          <w:rFonts w:ascii="Times New Roman" w:eastAsiaTheme="majorEastAsia" w:hAnsi="Times New Roman" w:cstheme="majorBidi"/>
+          <w:sz w:val="24"/>
+          <w:szCs w:val="24"/>
+        </w:rPr>
+        <w:t>Task</w:t>
+      </w:r>
+      <w:proofErr w:type="spellEnd"/>
+      <w:r>
+        <w:rPr>
+          <w:rFonts w:ascii="Times New Roman" w:eastAsiaTheme="majorEastAsia" w:hAnsi="Times New Roman" w:cstheme="majorBidi"/>
+          <w:sz w:val="24"/>
+          <w:szCs w:val="24"/>
+        </w:rPr>
+        <w:t xml:space="preserve">&lt;List&lt;int&gt;&gt;-tel tér vissza, amely egy </w:t>
+      </w:r>
+      <w:proofErr w:type="spellStart"/>
+      <w:r>
+        <w:rPr>
+          <w:rFonts w:ascii="Times New Roman" w:eastAsiaTheme="majorEastAsia" w:hAnsi="Times New Roman" w:cstheme="majorBidi"/>
+          <w:sz w:val="24"/>
+          <w:szCs w:val="24"/>
+        </w:rPr>
+        <w:t>intekből</w:t>
+      </w:r>
+      <w:proofErr w:type="spellEnd"/>
+      <w:r>
+        <w:rPr>
+          <w:rFonts w:ascii="Times New Roman" w:eastAsiaTheme="majorEastAsia" w:hAnsi="Times New Roman" w:cstheme="majorBidi"/>
+          <w:sz w:val="24"/>
+          <w:szCs w:val="24"/>
+        </w:rPr>
+        <w:t xml:space="preserve"> álló listát ad eredményül. Ebben a listában szerepelnek a megszerzett </w:t>
+      </w:r>
+      <w:proofErr w:type="spellStart"/>
+      <w:r>
+        <w:rPr>
+          <w:rFonts w:ascii="Times New Roman" w:eastAsiaTheme="majorEastAsia" w:hAnsi="Times New Roman" w:cstheme="majorBidi"/>
+          <w:sz w:val="24"/>
+          <w:szCs w:val="24"/>
+        </w:rPr>
+        <w:t>achievementek</w:t>
+      </w:r>
+      <w:proofErr w:type="spellEnd"/>
+      <w:r>
+        <w:rPr>
+          <w:rFonts w:ascii="Times New Roman" w:eastAsiaTheme="majorEastAsia" w:hAnsi="Times New Roman" w:cstheme="majorBidi"/>
+          <w:sz w:val="24"/>
+          <w:szCs w:val="24"/>
+        </w:rPr>
+        <w:t xml:space="preserve"> sorszámai.</w:t>
       </w:r>
     </w:p>
     <w:p>
@@ -14648,6 +16032,7 @@
         </w:rPr>
         <w:t xml:space="preserve"> gombot megnyomva bezáródik ez az ablak és előjön a </w:t>
       </w:r>
+      <w:proofErr w:type="spellStart"/>
       <w:r>
         <w:rPr>
           <w:rFonts w:ascii="Times New Roman" w:hAnsi="Times New Roman" w:cs="Times New Roman"/>
@@ -14658,6 +16043,7 @@
         </w:rPr>
         <w:t>MainGameWindow</w:t>
       </w:r>
+      <w:proofErr w:type="spellEnd"/>
       <w:r>
         <w:rPr>
           <w:rFonts w:ascii="Times New Roman" w:hAnsi="Times New Roman" w:cs="Times New Roman"/>
@@ -14712,6 +16098,7 @@
         </w:rPr>
         <w:t xml:space="preserve">ra nyomva jut a </w:t>
       </w:r>
+      <w:proofErr w:type="spellStart"/>
       <w:r>
         <w:rPr>
           <w:rFonts w:ascii="Times New Roman" w:hAnsi="Times New Roman" w:cs="Times New Roman"/>
@@ -14722,6 +16109,7 @@
         </w:rPr>
         <w:t>MainGameWindow</w:t>
       </w:r>
+      <w:proofErr w:type="spellEnd"/>
       <w:r>
         <w:rPr>
           <w:rFonts w:ascii="Times New Roman" w:hAnsi="Times New Roman" w:cs="Times New Roman"/>
@@ -14749,6 +16137,7 @@
         </w:rPr>
         <w:t xml:space="preserve">A </w:t>
       </w:r>
+      <w:proofErr w:type="spellStart"/>
       <w:r>
         <w:rPr>
           <w:rFonts w:ascii="Times New Roman" w:hAnsi="Times New Roman" w:cs="Times New Roman"/>
@@ -14759,6 +16148,7 @@
         </w:rPr>
         <w:t>MainGameWindow</w:t>
       </w:r>
+      <w:proofErr w:type="spellEnd"/>
       <w:r>
         <w:rPr>
           <w:rFonts w:ascii="Times New Roman" w:hAnsi="Times New Roman" w:cs="Times New Roman"/>
@@ -14821,6 +16211,7 @@
         </w:rPr>
         <w:t xml:space="preserve"> opciók szerepelnek. Az </w:t>
       </w:r>
+      <w:proofErr w:type="spellStart"/>
       <w:r>
         <w:rPr>
           <w:rFonts w:ascii="Times New Roman" w:hAnsi="Times New Roman" w:cs="Times New Roman"/>
@@ -14831,6 +16222,7 @@
         </w:rPr>
         <w:t>Achievementek</w:t>
       </w:r>
+      <w:proofErr w:type="spellEnd"/>
       <w:r>
         <w:rPr>
           <w:rFonts w:ascii="Times New Roman" w:hAnsi="Times New Roman" w:cs="Times New Roman"/>
@@ -14839,6 +16231,7 @@
         </w:rPr>
         <w:t xml:space="preserve"> menüpontra kattintva előjön egy új ablak (</w:t>
       </w:r>
+      <w:proofErr w:type="spellStart"/>
       <w:r>
         <w:rPr>
           <w:rFonts w:ascii="Times New Roman" w:hAnsi="Times New Roman" w:cs="Times New Roman"/>
@@ -14849,6 +16242,7 @@
         </w:rPr>
         <w:t>AchievementsWindow</w:t>
       </w:r>
+      <w:proofErr w:type="spellEnd"/>
       <w:r>
         <w:rPr>
           <w:rFonts w:ascii="Times New Roman" w:hAnsi="Times New Roman" w:cs="Times New Roman"/>
@@ -14865,6 +16259,7 @@
         </w:rPr>
         <w:t xml:space="preserve">az elért </w:t>
       </w:r>
+      <w:proofErr w:type="spellStart"/>
       <w:r>
         <w:rPr>
           <w:rFonts w:ascii="Times New Roman" w:hAnsi="Times New Roman" w:cs="Times New Roman"/>
@@ -14872,7 +16267,16 @@
           <w:szCs w:val="24"/>
         </w:rPr>
         <w:lastRenderedPageBreak/>
-        <w:t>achievementjeinket követhetjük nyomon. A fő ablakon továbbá láthatóak még az aktuális panelhez tartozó információk, valamint a panelekhez tartozó gombok is.</w:t>
+        <w:t>achievementjeinket</w:t>
+      </w:r>
+      <w:proofErr w:type="spellEnd"/>
+      <w:r>
+        <w:rPr>
+          <w:rFonts w:ascii="Times New Roman" w:hAnsi="Times New Roman" w:cs="Times New Roman"/>
+          <w:sz w:val="24"/>
+          <w:szCs w:val="24"/>
+        </w:rPr>
+        <w:t xml:space="preserve"> követhetjük nyomon. A fő ablakon továbbá láthatóak még az aktuális panelhez tartozó információk, valamint a panelekhez tartozó gombok is.</w:t>
       </w:r>
     </w:p>
     <w:p>
@@ -14893,6 +16297,7 @@
         </w:rPr>
         <w:t xml:space="preserve">A </w:t>
       </w:r>
+      <w:proofErr w:type="spellStart"/>
       <w:r>
         <w:rPr>
           <w:rFonts w:ascii="Times New Roman" w:hAnsi="Times New Roman" w:cs="Times New Roman"/>
@@ -14903,6 +16308,7 @@
         </w:rPr>
         <w:t>MinesweeperWindow</w:t>
       </w:r>
+      <w:proofErr w:type="spellEnd"/>
       <w:r>
         <w:rPr>
           <w:rFonts w:ascii="Times New Roman" w:hAnsi="Times New Roman" w:cs="Times New Roman"/>
@@ -15034,37 +16440,7 @@
           <w:sz w:val="20"/>
           <w:szCs w:val="20"/>
         </w:rPr>
-        <w:t>3</w:t>
-      </w:r>
-      <w:r>
-        <w:rPr>
-          <w:rFonts w:ascii="Times New Roman" w:hAnsi="Times New Roman" w:cs="Times New Roman"/>
-          <w:i/>
-          <w:iCs/>
-          <w:sz w:val="20"/>
-          <w:szCs w:val="20"/>
-        </w:rPr>
-        <w:t>2</w:t>
-      </w:r>
-      <w:r>
-        <w:rPr>
-          <w:rFonts w:ascii="Times New Roman" w:hAnsi="Times New Roman" w:cs="Times New Roman"/>
-          <w:i/>
-          <w:iCs/>
-          <w:sz w:val="20"/>
-          <w:szCs w:val="20"/>
-        </w:rPr>
-        <w:t>. ábra:</w:t>
-      </w:r>
-      <w:r>
-        <w:rPr>
-          <w:rFonts w:ascii="Times New Roman" w:hAnsi="Times New Roman" w:cs="Times New Roman"/>
-          <w:i/>
-          <w:iCs/>
-          <w:sz w:val="20"/>
-          <w:szCs w:val="20"/>
-        </w:rPr>
-        <w:t xml:space="preserve"> Fő panel terve</w:t>
+        <w:t>32. ábra: Fő panel terve</w:t>
       </w:r>
     </w:p>
     <w:p>
@@ -15772,7 +17148,29 @@
           <w:szCs w:val="24"/>
         </w:rPr>
         <w:lastRenderedPageBreak/>
-        <w:t>Autó panel és LicenseQuestionsWindow:</w:t>
+        <w:t xml:space="preserve">Autó panel és </w:t>
+      </w:r>
+      <w:proofErr w:type="spellStart"/>
+      <w:r>
+        <w:rPr>
+          <w:rFonts w:ascii="Times New Roman" w:hAnsi="Times New Roman" w:cs="Times New Roman"/>
+          <w:b/>
+          <w:bCs/>
+          <w:sz w:val="24"/>
+          <w:szCs w:val="24"/>
+        </w:rPr>
+        <w:t>LicenseQuestionsWindow</w:t>
+      </w:r>
+      <w:proofErr w:type="spellEnd"/>
+      <w:r>
+        <w:rPr>
+          <w:rFonts w:ascii="Times New Roman" w:hAnsi="Times New Roman" w:cs="Times New Roman"/>
+          <w:b/>
+          <w:bCs/>
+          <w:sz w:val="24"/>
+          <w:szCs w:val="24"/>
+        </w:rPr>
+        <w:t>:</w:t>
       </w:r>
     </w:p>
     <w:p>
@@ -15855,7 +17253,29 @@
           <w:sz w:val="20"/>
           <w:szCs w:val="20"/>
         </w:rPr>
-        <w:t>39. ábra: Autó panel és LicenseQuestionsWindow terve</w:t>
+        <w:t xml:space="preserve">39. ábra: Autó panel és </w:t>
+      </w:r>
+      <w:proofErr w:type="spellStart"/>
+      <w:r>
+        <w:rPr>
+          <w:rFonts w:ascii="Times New Roman" w:hAnsi="Times New Roman" w:cs="Times New Roman"/>
+          <w:i/>
+          <w:iCs/>
+          <w:sz w:val="20"/>
+          <w:szCs w:val="20"/>
+        </w:rPr>
+        <w:t>LicenseQuestionsWindow</w:t>
+      </w:r>
+      <w:proofErr w:type="spellEnd"/>
+      <w:r>
+        <w:rPr>
+          <w:rFonts w:ascii="Times New Roman" w:hAnsi="Times New Roman" w:cs="Times New Roman"/>
+          <w:i/>
+          <w:iCs/>
+          <w:sz w:val="20"/>
+          <w:szCs w:val="20"/>
+        </w:rPr>
+        <w:t xml:space="preserve"> terve</w:t>
       </w:r>
       <w:r>
         <w:br w:type="page"/>

</xml_diff>

<commit_message>
Updated thesis paper with use-case diagram
</commit_message>
<xml_diff>
--- a/szakdolgozat.docx
+++ b/szakdolgozat.docx
@@ -563,7 +563,7 @@
             </w:rPr>
             <w:fldChar w:fldCharType="separate"/>
           </w:r>
-          <w:hyperlink w:anchor="_Toc71480737" w:history="1">
+          <w:hyperlink w:anchor="_Toc71644604" w:history="1">
             <w:r>
               <w:rPr>
                 <w:rStyle w:val="Hiperhivatkozs"/>
@@ -591,7 +591,7 @@
                 <w:noProof/>
                 <w:webHidden/>
               </w:rPr>
-              <w:instrText xml:space="preserve"> PAGEREF _Toc71480737 \h </w:instrText>
+              <w:instrText xml:space="preserve"> PAGEREF _Toc71644604 \h </w:instrText>
             </w:r>
             <w:r>
               <w:rPr>
@@ -612,6 +612,142 @@
                 <w:webHidden/>
               </w:rPr>
               <w:t>3</w:t>
+            </w:r>
+            <w:r>
+              <w:rPr>
+                <w:noProof/>
+                <w:webHidden/>
+              </w:rPr>
+              <w:fldChar w:fldCharType="end"/>
+            </w:r>
+          </w:hyperlink>
+        </w:p>
+        <w:p>
+          <w:pPr>
+            <w:pStyle w:val="TJ2"/>
+            <w:rPr>
+              <w:rFonts w:asciiTheme="minorHAnsi" w:eastAsiaTheme="minorEastAsia" w:hAnsiTheme="minorHAnsi"/>
+              <w:noProof/>
+              <w:sz w:val="22"/>
+              <w:lang w:eastAsia="hu-HU"/>
+            </w:rPr>
+          </w:pPr>
+          <w:hyperlink w:anchor="_Toc71644605" w:history="1">
+            <w:r>
+              <w:rPr>
+                <w:rStyle w:val="Hiperhivatkozs"/>
+                <w:noProof/>
+              </w:rPr>
+              <w:t>Alkalmazott technológia</w:t>
+            </w:r>
+            <w:r>
+              <w:rPr>
+                <w:noProof/>
+                <w:webHidden/>
+              </w:rPr>
+              <w:tab/>
+            </w:r>
+            <w:r>
+              <w:rPr>
+                <w:noProof/>
+                <w:webHidden/>
+              </w:rPr>
+              <w:fldChar w:fldCharType="begin"/>
+            </w:r>
+            <w:r>
+              <w:rPr>
+                <w:noProof/>
+                <w:webHidden/>
+              </w:rPr>
+              <w:instrText xml:space="preserve"> PAGEREF _Toc71644605 \h </w:instrText>
+            </w:r>
+            <w:r>
+              <w:rPr>
+                <w:noProof/>
+                <w:webHidden/>
+              </w:rPr>
+            </w:r>
+            <w:r>
+              <w:rPr>
+                <w:noProof/>
+                <w:webHidden/>
+              </w:rPr>
+              <w:fldChar w:fldCharType="separate"/>
+            </w:r>
+            <w:r>
+              <w:rPr>
+                <w:noProof/>
+                <w:webHidden/>
+              </w:rPr>
+              <w:t>3</w:t>
+            </w:r>
+            <w:r>
+              <w:rPr>
+                <w:noProof/>
+                <w:webHidden/>
+              </w:rPr>
+              <w:fldChar w:fldCharType="end"/>
+            </w:r>
+          </w:hyperlink>
+        </w:p>
+        <w:p>
+          <w:pPr>
+            <w:pStyle w:val="TJ2"/>
+            <w:rPr>
+              <w:rFonts w:asciiTheme="minorHAnsi" w:eastAsiaTheme="minorEastAsia" w:hAnsiTheme="minorHAnsi"/>
+              <w:noProof/>
+              <w:sz w:val="22"/>
+              <w:lang w:eastAsia="hu-HU"/>
+            </w:rPr>
+          </w:pPr>
+          <w:hyperlink w:anchor="_Toc71644606" w:history="1">
+            <w:r>
+              <w:rPr>
+                <w:rStyle w:val="Hiperhivatkozs"/>
+                <w:noProof/>
+              </w:rPr>
+              <w:t>Fejlesztői környezet</w:t>
+            </w:r>
+            <w:r>
+              <w:rPr>
+                <w:noProof/>
+                <w:webHidden/>
+              </w:rPr>
+              <w:tab/>
+            </w:r>
+            <w:r>
+              <w:rPr>
+                <w:noProof/>
+                <w:webHidden/>
+              </w:rPr>
+              <w:fldChar w:fldCharType="begin"/>
+            </w:r>
+            <w:r>
+              <w:rPr>
+                <w:noProof/>
+                <w:webHidden/>
+              </w:rPr>
+              <w:instrText xml:space="preserve"> PAGEREF _Toc71644606 \h </w:instrText>
+            </w:r>
+            <w:r>
+              <w:rPr>
+                <w:noProof/>
+                <w:webHidden/>
+              </w:rPr>
+            </w:r>
+            <w:r>
+              <w:rPr>
+                <w:noProof/>
+                <w:webHidden/>
+              </w:rPr>
+              <w:fldChar w:fldCharType="separate"/>
+            </w:r>
+            <w:r>
+              <w:rPr>
+                <w:noProof/>
+                <w:webHidden/>
+              </w:rPr>
+              <w:t>4</w:t>
             </w:r>
             <w:r>
               <w:rPr>
@@ -636,7 +772,7 @@
               <w:lang w:eastAsia="hu-HU"/>
             </w:rPr>
           </w:pPr>
-          <w:hyperlink w:anchor="_Toc71480738" w:history="1">
+          <w:hyperlink w:anchor="_Toc71644607" w:history="1">
             <w:r>
               <w:rPr>
                 <w:rStyle w:val="Hiperhivatkozs"/>
@@ -663,7 +799,7 @@
                 <w:noProof/>
                 <w:webHidden/>
               </w:rPr>
-              <w:instrText xml:space="preserve"> PAGEREF _Toc71480738 \h </w:instrText>
+              <w:instrText xml:space="preserve"> PAGEREF _Toc71644607 \h </w:instrText>
             </w:r>
             <w:r>
               <w:rPr>
@@ -683,7 +819,7 @@
                 <w:noProof/>
                 <w:webHidden/>
               </w:rPr>
-              <w:t>4</w:t>
+              <w:t>5</w:t>
             </w:r>
             <w:r>
               <w:rPr>
@@ -704,7 +840,7 @@
               <w:lang w:eastAsia="hu-HU"/>
             </w:rPr>
           </w:pPr>
-          <w:hyperlink w:anchor="_Toc71480739" w:history="1">
+          <w:hyperlink w:anchor="_Toc71644608" w:history="1">
             <w:r>
               <w:rPr>
                 <w:rStyle w:val="Hiperhivatkozs"/>
@@ -731,7 +867,7 @@
                 <w:noProof/>
                 <w:webHidden/>
               </w:rPr>
-              <w:instrText xml:space="preserve"> PAGEREF _Toc71480739 \h </w:instrText>
+              <w:instrText xml:space="preserve"> PAGEREF _Toc71644608 \h </w:instrText>
             </w:r>
             <w:r>
               <w:rPr>
@@ -751,7 +887,7 @@
                 <w:noProof/>
                 <w:webHidden/>
               </w:rPr>
-              <w:t>4</w:t>
+              <w:t>5</w:t>
             </w:r>
             <w:r>
               <w:rPr>
@@ -772,7 +908,7 @@
               <w:lang w:eastAsia="hu-HU"/>
             </w:rPr>
           </w:pPr>
-          <w:hyperlink w:anchor="_Toc71480740" w:history="1">
+          <w:hyperlink w:anchor="_Toc71644609" w:history="1">
             <w:r>
               <w:rPr>
                 <w:rStyle w:val="Hiperhivatkozs"/>
@@ -799,7 +935,7 @@
                 <w:noProof/>
                 <w:webHidden/>
               </w:rPr>
-              <w:instrText xml:space="preserve"> PAGEREF _Toc71480740 \h </w:instrText>
+              <w:instrText xml:space="preserve"> PAGEREF _Toc71644609 \h </w:instrText>
             </w:r>
             <w:r>
               <w:rPr>
@@ -819,7 +955,7 @@
                 <w:noProof/>
                 <w:webHidden/>
               </w:rPr>
-              <w:t>4</w:t>
+              <w:t>5</w:t>
             </w:r>
             <w:r>
               <w:rPr>
@@ -840,7 +976,7 @@
               <w:lang w:eastAsia="hu-HU"/>
             </w:rPr>
           </w:pPr>
-          <w:hyperlink w:anchor="_Toc71480741" w:history="1">
+          <w:hyperlink w:anchor="_Toc71644610" w:history="1">
             <w:r>
               <w:rPr>
                 <w:rStyle w:val="Hiperhivatkozs"/>
@@ -867,7 +1003,7 @@
                 <w:noProof/>
                 <w:webHidden/>
               </w:rPr>
-              <w:instrText xml:space="preserve"> PAGEREF _Toc71480741 \h </w:instrText>
+              <w:instrText xml:space="preserve"> PAGEREF _Toc71644610 \h </w:instrText>
             </w:r>
             <w:r>
               <w:rPr>
@@ -887,7 +1023,7 @@
                 <w:noProof/>
                 <w:webHidden/>
               </w:rPr>
-              <w:t>4</w:t>
+              <w:t>5</w:t>
             </w:r>
             <w:r>
               <w:rPr>
@@ -912,7 +1048,7 @@
               <w:lang w:eastAsia="hu-HU"/>
             </w:rPr>
           </w:pPr>
-          <w:hyperlink w:anchor="_Toc71480742" w:history="1">
+          <w:hyperlink w:anchor="_Toc71644611" w:history="1">
             <w:r>
               <w:rPr>
                 <w:rStyle w:val="Hiperhivatkozs"/>
@@ -939,7 +1075,7 @@
                 <w:noProof/>
                 <w:webHidden/>
               </w:rPr>
-              <w:instrText xml:space="preserve"> PAGEREF _Toc71480742 \h </w:instrText>
+              <w:instrText xml:space="preserve"> PAGEREF _Toc71644611 \h </w:instrText>
             </w:r>
             <w:r>
               <w:rPr>
@@ -959,7 +1095,7 @@
                 <w:noProof/>
                 <w:webHidden/>
               </w:rPr>
-              <w:t>22</w:t>
+              <w:t>23</w:t>
             </w:r>
             <w:r>
               <w:rPr>
@@ -980,7 +1116,7 @@
               <w:lang w:eastAsia="hu-HU"/>
             </w:rPr>
           </w:pPr>
-          <w:hyperlink w:anchor="_Toc71480743" w:history="1">
+          <w:hyperlink w:anchor="_Toc71644612" w:history="1">
             <w:r>
               <w:rPr>
                 <w:rStyle w:val="Hiperhivatkozs"/>
@@ -1007,7 +1143,7 @@
                 <w:noProof/>
                 <w:webHidden/>
               </w:rPr>
-              <w:instrText xml:space="preserve"> PAGEREF _Toc71480743 \h </w:instrText>
+              <w:instrText xml:space="preserve"> PAGEREF _Toc71644612 \h </w:instrText>
             </w:r>
             <w:r>
               <w:rPr>
@@ -1027,7 +1163,7 @@
                 <w:noProof/>
                 <w:webHidden/>
               </w:rPr>
-              <w:t>22</w:t>
+              <w:t>23</w:t>
             </w:r>
             <w:r>
               <w:rPr>
@@ -1048,7 +1184,7 @@
               <w:lang w:eastAsia="hu-HU"/>
             </w:rPr>
           </w:pPr>
-          <w:hyperlink w:anchor="_Toc71480744" w:history="1">
+          <w:hyperlink w:anchor="_Toc71644613" w:history="1">
             <w:r>
               <w:rPr>
                 <w:rStyle w:val="Hiperhivatkozs"/>
@@ -1071,7 +1207,7 @@
               <w:rPr>
                 <w:webHidden/>
               </w:rPr>
-              <w:instrText xml:space="preserve"> PAGEREF _Toc71480744 \h </w:instrText>
+              <w:instrText xml:space="preserve"> PAGEREF _Toc71644613 \h </w:instrText>
             </w:r>
             <w:r>
               <w:rPr>
@@ -1088,7 +1224,7 @@
               <w:rPr>
                 <w:webHidden/>
               </w:rPr>
-              <w:t>22</w:t>
+              <w:t>23</w:t>
             </w:r>
             <w:r>
               <w:rPr>
@@ -1108,12 +1244,12 @@
               <w:lang w:eastAsia="hu-HU"/>
             </w:rPr>
           </w:pPr>
-          <w:hyperlink w:anchor="_Toc71480745" w:history="1">
+          <w:hyperlink w:anchor="_Toc71644614" w:history="1">
             <w:r>
               <w:rPr>
                 <w:rStyle w:val="Hiperhivatkozs"/>
               </w:rPr>
-              <w:t>Megjelenítés terve</w:t>
+              <w:t>Use-case diagram</w:t>
             </w:r>
             <w:r>
               <w:rPr>
@@ -1131,7 +1267,7 @@
               <w:rPr>
                 <w:webHidden/>
               </w:rPr>
-              <w:instrText xml:space="preserve"> PAGEREF _Toc71480745 \h </w:instrText>
+              <w:instrText xml:space="preserve"> PAGEREF _Toc71644614 \h </w:instrText>
             </w:r>
             <w:r>
               <w:rPr>
@@ -1148,7 +1284,7 @@
               <w:rPr>
                 <w:webHidden/>
               </w:rPr>
-              <w:t>23</w:t>
+              <w:t>24</w:t>
             </w:r>
             <w:r>
               <w:rPr>
@@ -1168,12 +1304,12 @@
               <w:lang w:eastAsia="hu-HU"/>
             </w:rPr>
           </w:pPr>
-          <w:hyperlink w:anchor="_Toc71480746" w:history="1">
+          <w:hyperlink w:anchor="_Toc71644615" w:history="1">
             <w:r>
               <w:rPr>
                 <w:rStyle w:val="Hiperhivatkozs"/>
               </w:rPr>
-              <w:t>Egyszerűsített osztálydiagram</w:t>
+              <w:t>Megjelenítés terve</w:t>
             </w:r>
             <w:r>
               <w:rPr>
@@ -1191,7 +1327,7 @@
               <w:rPr>
                 <w:webHidden/>
               </w:rPr>
-              <w:instrText xml:space="preserve"> PAGEREF _Toc71480746 \h </w:instrText>
+              <w:instrText xml:space="preserve"> PAGEREF _Toc71644615 \h </w:instrText>
             </w:r>
             <w:r>
               <w:rPr>
@@ -1208,7 +1344,7 @@
               <w:rPr>
                 <w:webHidden/>
               </w:rPr>
-              <w:t>27</w:t>
+              <w:t>24</w:t>
             </w:r>
             <w:r>
               <w:rPr>
@@ -1228,11 +1364,71 @@
               <w:lang w:eastAsia="hu-HU"/>
             </w:rPr>
           </w:pPr>
-          <w:hyperlink w:anchor="_Toc71480747" w:history="1">
+          <w:hyperlink w:anchor="_Toc71644616" w:history="1">
             <w:r>
               <w:rPr>
                 <w:rStyle w:val="Hiperhivatkozs"/>
               </w:rPr>
+              <w:t>Egyszerűsített osztálydiagram</w:t>
+            </w:r>
+            <w:r>
+              <w:rPr>
+                <w:webHidden/>
+              </w:rPr>
+              <w:tab/>
+            </w:r>
+            <w:r>
+              <w:rPr>
+                <w:webHidden/>
+              </w:rPr>
+              <w:fldChar w:fldCharType="begin"/>
+            </w:r>
+            <w:r>
+              <w:rPr>
+                <w:webHidden/>
+              </w:rPr>
+              <w:instrText xml:space="preserve"> PAGEREF _Toc71644616 \h </w:instrText>
+            </w:r>
+            <w:r>
+              <w:rPr>
+                <w:webHidden/>
+              </w:rPr>
+            </w:r>
+            <w:r>
+              <w:rPr>
+                <w:webHidden/>
+              </w:rPr>
+              <w:fldChar w:fldCharType="separate"/>
+            </w:r>
+            <w:r>
+              <w:rPr>
+                <w:webHidden/>
+              </w:rPr>
+              <w:t>29</w:t>
+            </w:r>
+            <w:r>
+              <w:rPr>
+                <w:webHidden/>
+              </w:rPr>
+              <w:fldChar w:fldCharType="end"/>
+            </w:r>
+          </w:hyperlink>
+        </w:p>
+        <w:p>
+          <w:pPr>
+            <w:pStyle w:val="TJ3"/>
+            <w:rPr>
+              <w:rFonts w:asciiTheme="minorHAnsi" w:eastAsiaTheme="minorEastAsia" w:hAnsiTheme="minorHAnsi"/>
+              <w:sz w:val="22"/>
+              <w:szCs w:val="22"/>
+              <w:lang w:eastAsia="hu-HU"/>
+            </w:rPr>
+          </w:pPr>
+          <w:hyperlink w:anchor="_Toc71644617" w:history="1">
+            <w:r>
+              <w:rPr>
+                <w:rStyle w:val="Hiperhivatkozs"/>
+              </w:rPr>
               <w:t>Nem funkcionális követelmények</w:t>
             </w:r>
             <w:r>
@@ -1251,7 +1447,7 @@
               <w:rPr>
                 <w:webHidden/>
               </w:rPr>
-              <w:instrText xml:space="preserve"> PAGEREF _Toc71480747 \h </w:instrText>
+              <w:instrText xml:space="preserve"> PAGEREF _Toc71644617 \h </w:instrText>
             </w:r>
             <w:r>
               <w:rPr>
@@ -1268,7 +1464,7 @@
               <w:rPr>
                 <w:webHidden/>
               </w:rPr>
-              <w:t>28</w:t>
+              <w:t>30</w:t>
             </w:r>
             <w:r>
               <w:rPr>
@@ -1288,7 +1484,7 @@
               <w:lang w:eastAsia="hu-HU"/>
             </w:rPr>
           </w:pPr>
-          <w:hyperlink w:anchor="_Toc71480748" w:history="1">
+          <w:hyperlink w:anchor="_Toc71644618" w:history="1">
             <w:r>
               <w:rPr>
                 <w:rStyle w:val="Hiperhivatkozs"/>
@@ -1315,7 +1511,7 @@
                 <w:noProof/>
                 <w:webHidden/>
               </w:rPr>
-              <w:instrText xml:space="preserve"> PAGEREF _Toc71480748 \h </w:instrText>
+              <w:instrText xml:space="preserve"> PAGEREF _Toc71644618 \h </w:instrText>
             </w:r>
             <w:r>
               <w:rPr>
@@ -1335,7 +1531,7 @@
                 <w:noProof/>
                 <w:webHidden/>
               </w:rPr>
-              <w:t>29</w:t>
+              <w:t>31</w:t>
             </w:r>
             <w:r>
               <w:rPr>
@@ -1356,7 +1552,7 @@
               <w:lang w:eastAsia="hu-HU"/>
             </w:rPr>
           </w:pPr>
-          <w:hyperlink w:anchor="_Toc71480749" w:history="1">
+          <w:hyperlink w:anchor="_Toc71644619" w:history="1">
             <w:r>
               <w:rPr>
                 <w:rStyle w:val="Hiperhivatkozs"/>
@@ -1379,7 +1575,7 @@
               <w:rPr>
                 <w:webHidden/>
               </w:rPr>
-              <w:instrText xml:space="preserve"> PAGEREF _Toc71480749 \h </w:instrText>
+              <w:instrText xml:space="preserve"> PAGEREF _Toc71644619 \h </w:instrText>
             </w:r>
             <w:r>
               <w:rPr>
@@ -1396,7 +1592,7 @@
               <w:rPr>
                 <w:webHidden/>
               </w:rPr>
-              <w:t>29</w:t>
+              <w:t>31</w:t>
             </w:r>
             <w:r>
               <w:rPr>
@@ -1416,7 +1612,7 @@
               <w:lang w:eastAsia="hu-HU"/>
             </w:rPr>
           </w:pPr>
-          <w:hyperlink w:anchor="_Toc71480750" w:history="1">
+          <w:hyperlink w:anchor="_Toc71644620" w:history="1">
             <w:r>
               <w:rPr>
                 <w:rStyle w:val="Hiperhivatkozs"/>
@@ -1439,7 +1635,7 @@
               <w:rPr>
                 <w:webHidden/>
               </w:rPr>
-              <w:instrText xml:space="preserve"> PAGEREF _Toc71480750 \h </w:instrText>
+              <w:instrText xml:space="preserve"> PAGEREF _Toc71644620 \h </w:instrText>
             </w:r>
             <w:r>
               <w:rPr>
@@ -1456,7 +1652,7 @@
               <w:rPr>
                 <w:webHidden/>
               </w:rPr>
-              <w:t>30</w:t>
+              <w:t>32</w:t>
             </w:r>
             <w:r>
               <w:rPr>
@@ -1476,7 +1672,7 @@
               <w:lang w:eastAsia="hu-HU"/>
             </w:rPr>
           </w:pPr>
-          <w:hyperlink w:anchor="_Toc71480751" w:history="1">
+          <w:hyperlink w:anchor="_Toc71644621" w:history="1">
             <w:r>
               <w:rPr>
                 <w:rStyle w:val="Hiperhivatkozs"/>
@@ -1499,7 +1695,7 @@
               <w:rPr>
                 <w:webHidden/>
               </w:rPr>
-              <w:instrText xml:space="preserve"> PAGEREF _Toc71480751 \h </w:instrText>
+              <w:instrText xml:space="preserve"> PAGEREF _Toc71644621 \h </w:instrText>
             </w:r>
             <w:r>
               <w:rPr>
@@ -1516,7 +1712,7 @@
               <w:rPr>
                 <w:webHidden/>
               </w:rPr>
-              <w:t>32</w:t>
+              <w:t>37</w:t>
             </w:r>
             <w:r>
               <w:rPr>
@@ -1536,7 +1732,7 @@
               <w:lang w:eastAsia="hu-HU"/>
             </w:rPr>
           </w:pPr>
-          <w:hyperlink w:anchor="_Toc71480752" w:history="1">
+          <w:hyperlink w:anchor="_Toc71644622" w:history="1">
             <w:r>
               <w:rPr>
                 <w:rStyle w:val="Hiperhivatkozs"/>
@@ -1559,7 +1755,7 @@
               <w:rPr>
                 <w:webHidden/>
               </w:rPr>
-              <w:instrText xml:space="preserve"> PAGEREF _Toc71480752 \h </w:instrText>
+              <w:instrText xml:space="preserve"> PAGEREF _Toc71644622 \h </w:instrText>
             </w:r>
             <w:r>
               <w:rPr>
@@ -1576,7 +1772,7 @@
               <w:rPr>
                 <w:webHidden/>
               </w:rPr>
-              <w:t>33</w:t>
+              <w:t>41</w:t>
             </w:r>
             <w:r>
               <w:rPr>
@@ -1596,7 +1792,7 @@
               <w:lang w:eastAsia="hu-HU"/>
             </w:rPr>
           </w:pPr>
-          <w:hyperlink w:anchor="_Toc71480753" w:history="1">
+          <w:hyperlink w:anchor="_Toc71644623" w:history="1">
             <w:r>
               <w:rPr>
                 <w:rStyle w:val="Hiperhivatkozs"/>
@@ -1623,7 +1819,7 @@
                 <w:noProof/>
                 <w:webHidden/>
               </w:rPr>
-              <w:instrText xml:space="preserve"> PAGEREF _Toc71480753 \h </w:instrText>
+              <w:instrText xml:space="preserve"> PAGEREF _Toc71644623 \h </w:instrText>
             </w:r>
             <w:r>
               <w:rPr>
@@ -1643,7 +1839,7 @@
                 <w:noProof/>
                 <w:webHidden/>
               </w:rPr>
-              <w:t>35</w:t>
+              <w:t>44</w:t>
             </w:r>
             <w:r>
               <w:rPr>
@@ -1668,7 +1864,7 @@
               <w:lang w:eastAsia="hu-HU"/>
             </w:rPr>
           </w:pPr>
-          <w:hyperlink w:anchor="_Toc71480754" w:history="1">
+          <w:hyperlink w:anchor="_Toc71644624" w:history="1">
             <w:r>
               <w:rPr>
                 <w:rStyle w:val="Hiperhivatkozs"/>
@@ -1695,7 +1891,7 @@
                 <w:noProof/>
                 <w:webHidden/>
               </w:rPr>
-              <w:instrText xml:space="preserve"> PAGEREF _Toc71480754 \h </w:instrText>
+              <w:instrText xml:space="preserve"> PAGEREF _Toc71644624 \h </w:instrText>
             </w:r>
             <w:r>
               <w:rPr>
@@ -1715,7 +1911,7 @@
                 <w:noProof/>
                 <w:webHidden/>
               </w:rPr>
-              <w:t>45</w:t>
+              <w:t>54</w:t>
             </w:r>
             <w:r>
               <w:rPr>
@@ -1736,7 +1932,7 @@
               <w:lang w:eastAsia="hu-HU"/>
             </w:rPr>
           </w:pPr>
-          <w:hyperlink w:anchor="_Toc71480755" w:history="1">
+          <w:hyperlink w:anchor="_Toc71644625" w:history="1">
             <w:r>
               <w:rPr>
                 <w:rStyle w:val="Hiperhivatkozs"/>
@@ -1763,7 +1959,7 @@
                 <w:noProof/>
                 <w:webHidden/>
               </w:rPr>
-              <w:instrText xml:space="preserve"> PAGEREF _Toc71480755 \h </w:instrText>
+              <w:instrText xml:space="preserve"> PAGEREF _Toc71644625 \h </w:instrText>
             </w:r>
             <w:r>
               <w:rPr>
@@ -1783,7 +1979,7 @@
                 <w:noProof/>
                 <w:webHidden/>
               </w:rPr>
-              <w:t>45</w:t>
+              <w:t>54</w:t>
             </w:r>
             <w:r>
               <w:rPr>
@@ -1808,7 +2004,7 @@
               <w:lang w:eastAsia="hu-HU"/>
             </w:rPr>
           </w:pPr>
-          <w:hyperlink w:anchor="_Toc71480756" w:history="1">
+          <w:hyperlink w:anchor="_Toc71644626" w:history="1">
             <w:r>
               <w:rPr>
                 <w:rStyle w:val="Hiperhivatkozs"/>
@@ -1835,7 +2031,7 @@
                 <w:noProof/>
                 <w:webHidden/>
               </w:rPr>
-              <w:instrText xml:space="preserve"> PAGEREF _Toc71480756 \h </w:instrText>
+              <w:instrText xml:space="preserve"> PAGEREF _Toc71644626 \h </w:instrText>
             </w:r>
             <w:r>
               <w:rPr>
@@ -1855,7 +2051,7 @@
                 <w:noProof/>
                 <w:webHidden/>
               </w:rPr>
-              <w:t>46</w:t>
+              <w:t>55</w:t>
             </w:r>
             <w:r>
               <w:rPr>
@@ -1908,6 +2104,7 @@
         </w:rPr>
       </w:pPr>
       <w:r>
+        <w:lastRenderedPageBreak/>
         <w:br w:type="page"/>
       </w:r>
     </w:p>
@@ -1920,7 +2117,7 @@
           <w:rFonts w:cs="Times New Roman"/>
         </w:rPr>
       </w:pPr>
-      <w:bookmarkStart w:id="0" w:name="_Toc71480737"/>
+      <w:bookmarkStart w:id="0" w:name="_Toc71644604"/>
       <w:r>
         <w:rPr>
           <w:rFonts w:cs="Times New Roman"/>
@@ -2261,9 +2458,11 @@
         <w:pStyle w:val="Cmsor2"/>
         <w:spacing w:line="360" w:lineRule="auto"/>
       </w:pPr>
+      <w:bookmarkStart w:id="1" w:name="_Toc71644605"/>
       <w:r>
         <w:t>Alkalmazott technológia</w:t>
       </w:r>
+      <w:bookmarkEnd w:id="1"/>
     </w:p>
     <w:p>
       <w:pPr>
@@ -2393,6 +2592,7 @@
         <w:pStyle w:val="Cmsor2"/>
         <w:spacing w:line="360" w:lineRule="auto"/>
       </w:pPr>
+      <w:bookmarkStart w:id="2" w:name="_Toc71644606"/>
       <w:r>
         <w:lastRenderedPageBreak/>
         <w:t>Fejlesztő</w:t>
@@ -2403,6 +2603,7 @@
       <w:r>
         <w:t>környezet</w:t>
       </w:r>
+      <w:bookmarkEnd w:id="2"/>
     </w:p>
     <w:p>
       <w:pPr>
@@ -2574,7 +2775,15 @@
         </w:rPr>
       </w:pPr>
       <w:r>
-        <w:t>Rengeteg helyet foglal, főleg ha több nyelven, keretrendszerben fejlesztünk.</w:t>
+        <w:t xml:space="preserve">Rengeteg helyet foglal, </w:t>
+      </w:r>
+      <w:proofErr w:type="gramStart"/>
+      <w:r>
+        <w:t>főleg</w:t>
+      </w:r>
+      <w:proofErr w:type="gramEnd"/>
+      <w:r>
+        <w:t xml:space="preserve"> ha több nyelven, keretrendszerben fejlesztünk.</w:t>
       </w:r>
     </w:p>
     <w:p>
@@ -2658,12 +2867,12 @@
         <w:spacing w:line="360" w:lineRule="auto"/>
         <w:jc w:val="both"/>
       </w:pPr>
-      <w:bookmarkStart w:id="1" w:name="_Toc71480738"/>
+      <w:bookmarkStart w:id="3" w:name="_Toc71644607"/>
       <w:r>
         <w:lastRenderedPageBreak/>
         <w:t>Felhasználói dokumentáció</w:t>
       </w:r>
-      <w:bookmarkEnd w:id="1"/>
+      <w:bookmarkEnd w:id="3"/>
     </w:p>
     <w:p>
       <w:pPr>
@@ -2671,11 +2880,11 @@
         <w:spacing w:line="360" w:lineRule="auto"/>
         <w:jc w:val="both"/>
       </w:pPr>
-      <w:bookmarkStart w:id="2" w:name="_Toc71480739"/>
+      <w:bookmarkStart w:id="4" w:name="_Toc71644608"/>
       <w:r>
         <w:t>Rendszerkövetelmény</w:t>
       </w:r>
-      <w:bookmarkEnd w:id="2"/>
+      <w:bookmarkEnd w:id="4"/>
     </w:p>
     <w:p>
       <w:pPr>
@@ -2864,11 +3073,11 @@
         <w:spacing w:line="360" w:lineRule="auto"/>
         <w:jc w:val="both"/>
       </w:pPr>
-      <w:bookmarkStart w:id="3" w:name="_Toc71480740"/>
+      <w:bookmarkStart w:id="5" w:name="_Toc71644609"/>
       <w:r>
         <w:t>Rövid leírás</w:t>
       </w:r>
-      <w:bookmarkEnd w:id="3"/>
+      <w:bookmarkEnd w:id="5"/>
     </w:p>
     <w:p>
       <w:pPr>
@@ -2965,11 +3174,11 @@
         <w:spacing w:line="360" w:lineRule="auto"/>
         <w:jc w:val="both"/>
       </w:pPr>
-      <w:bookmarkStart w:id="4" w:name="_Toc71480741"/>
+      <w:bookmarkStart w:id="6" w:name="_Toc71644610"/>
       <w:r>
         <w:t>Használati útmutató</w:t>
       </w:r>
-      <w:bookmarkEnd w:id="4"/>
+      <w:bookmarkEnd w:id="6"/>
     </w:p>
     <w:p>
       <w:pPr>
@@ -4539,7 +4748,23 @@
           <w:szCs w:val="24"/>
         </w:rPr>
         <w:lastRenderedPageBreak/>
-        <w:t>Szakítás esetén kapunk egy figyelmeztető ablakot, aminél ha igent mondunk, akkor megtörténik a szakítás, és a szerelem menü visszaáll a 11. ábrán látható alap állapotba. Ha gyermekkel próbálkozunk és sikerrel járunk, akkor várnunk kell a következő évig mire megszületik, ekkor kapunk róla egy értesítést</w:t>
+        <w:t xml:space="preserve">Szakítás esetén kapunk egy figyelmeztető ablakot, </w:t>
+      </w:r>
+      <w:proofErr w:type="gramStart"/>
+      <w:r>
+        <w:rPr>
+          <w:rFonts w:eastAsiaTheme="majorEastAsia" w:cstheme="majorBidi"/>
+          <w:szCs w:val="24"/>
+        </w:rPr>
+        <w:t>aminél</w:t>
+      </w:r>
+      <w:proofErr w:type="gramEnd"/>
+      <w:r>
+        <w:rPr>
+          <w:rFonts w:eastAsiaTheme="majorEastAsia" w:cstheme="majorBidi"/>
+          <w:szCs w:val="24"/>
+        </w:rPr>
+        <w:t xml:space="preserve"> ha igent mondunk, akkor megtörténik a szakítás, és a szerelem menü visszaáll a 11. ábrán látható alap állapotba. Ha gyermekkel próbálkozunk és sikerrel járunk, akkor várnunk kell a következő évig mire megszületik, ekkor kapunk róla egy értesítést</w:t>
       </w:r>
       <w:r>
         <w:rPr>
@@ -5656,14 +5881,39 @@
           <w:rFonts w:eastAsiaTheme="majorEastAsia" w:cstheme="majorBidi"/>
           <w:szCs w:val="24"/>
         </w:rPr>
-        <w:t xml:space="preserve">A következő elérhető menüpont a ’Lakás’ menü. Itt ha van elég pénzünk, akkor el tudunk költözni a szülői lakásból, ami extra boldogságot jelent minden évben. Érdemes viszont odafigyelni arra, hogy a drágább házaknak többe kerül az éves fenntartása, </w:t>
-      </w:r>
-      <w:r>
-        <w:rPr>
-          <w:rFonts w:eastAsiaTheme="majorEastAsia" w:cstheme="majorBidi"/>
-          <w:szCs w:val="24"/>
-        </w:rPr>
-        <w:t>így ha</w:t>
+        <w:t xml:space="preserve">A következő elérhető menüpont a ’Lakás’ menü. </w:t>
+      </w:r>
+      <w:proofErr w:type="gramStart"/>
+      <w:r>
+        <w:rPr>
+          <w:rFonts w:eastAsiaTheme="majorEastAsia" w:cstheme="majorBidi"/>
+          <w:szCs w:val="24"/>
+        </w:rPr>
+        <w:t>Itt</w:t>
+      </w:r>
+      <w:proofErr w:type="gramEnd"/>
+      <w:r>
+        <w:rPr>
+          <w:rFonts w:eastAsiaTheme="majorEastAsia" w:cstheme="majorBidi"/>
+          <w:szCs w:val="24"/>
+        </w:rPr>
+        <w:t xml:space="preserve"> ha van elég pénzünk, akkor el tudunk költözni a szülői lakásból, ami extra boldogságot jelent minden évben. Érdemes viszont odafigyelni arra, hogy a drágább házaknak többe kerül az éves fenntartása, </w:t>
+      </w:r>
+      <w:proofErr w:type="gramStart"/>
+      <w:r>
+        <w:rPr>
+          <w:rFonts w:eastAsiaTheme="majorEastAsia" w:cstheme="majorBidi"/>
+          <w:szCs w:val="24"/>
+        </w:rPr>
+        <w:t>így</w:t>
+      </w:r>
+      <w:proofErr w:type="gramEnd"/>
+      <w:r>
+        <w:rPr>
+          <w:rFonts w:eastAsiaTheme="majorEastAsia" w:cstheme="majorBidi"/>
+          <w:szCs w:val="24"/>
+        </w:rPr>
+        <w:t xml:space="preserve"> ha</w:t>
       </w:r>
       <w:r>
         <w:rPr>
@@ -6938,12 +7188,12 @@
         <w:spacing w:line="360" w:lineRule="auto"/>
         <w:jc w:val="both"/>
       </w:pPr>
-      <w:bookmarkStart w:id="5" w:name="_Toc71480742"/>
+      <w:bookmarkStart w:id="7" w:name="_Toc71644611"/>
       <w:r>
         <w:lastRenderedPageBreak/>
         <w:t>Fejlesztői dokumentáció</w:t>
       </w:r>
-      <w:bookmarkEnd w:id="5"/>
+      <w:bookmarkEnd w:id="7"/>
     </w:p>
     <w:p>
       <w:pPr>
@@ -6951,14 +7201,14 @@
         <w:spacing w:line="360" w:lineRule="auto"/>
         <w:jc w:val="both"/>
       </w:pPr>
-      <w:bookmarkStart w:id="6" w:name="_Toc71480743"/>
+      <w:bookmarkStart w:id="8" w:name="_Toc71644612"/>
       <w:r>
         <w:t>Tervezés/</w:t>
       </w:r>
       <w:r>
         <w:t>Követelményelemzés</w:t>
       </w:r>
-      <w:bookmarkEnd w:id="6"/>
+      <w:bookmarkEnd w:id="8"/>
     </w:p>
     <w:p>
       <w:pPr>
@@ -6966,11 +7216,11 @@
         <w:spacing w:line="360" w:lineRule="auto"/>
         <w:jc w:val="both"/>
       </w:pPr>
-      <w:bookmarkStart w:id="7" w:name="_Toc71480744"/>
+      <w:bookmarkStart w:id="9" w:name="_Toc71644613"/>
       <w:r>
         <w:t>Feladat leírása</w:t>
       </w:r>
-      <w:bookmarkEnd w:id="7"/>
+      <w:bookmarkEnd w:id="9"/>
     </w:p>
     <w:p>
       <w:pPr>
@@ -7042,7 +7292,23 @@
           <w:rFonts w:cs="Times New Roman"/>
           <w:szCs w:val="24"/>
         </w:rPr>
-        <w:t>A játékot egy gomb megnyomásával vihetjük előre. A játékosnak négy fő tulajdonsága van: egészség, kinézet, intelligencia és boldogság. Ezek a statisztikák minden előrehaladással változnak minimális mértékben, de különböző tevékenységekkel magunk is növelhetjük ezeket. Az egészségre és a boldogságra különösen oda kell figyelni, mivel ha az egészség leesik 0-ra, akkor meghaltunk, vége a játéknak</w:t>
+        <w:t xml:space="preserve">A játékot egy gomb megnyomásával vihetjük előre. A játékosnak négy fő tulajdonsága van: egészség, kinézet, intelligencia és boldogság. Ezek a statisztikák minden előrehaladással változnak minimális mértékben, de különböző tevékenységekkel magunk is növelhetjük ezeket. Az egészségre és a boldogságra különösen oda kell figyelni, </w:t>
+      </w:r>
+      <w:proofErr w:type="gramStart"/>
+      <w:r>
+        <w:rPr>
+          <w:rFonts w:cs="Times New Roman"/>
+          <w:szCs w:val="24"/>
+        </w:rPr>
+        <w:t>mivel</w:t>
+      </w:r>
+      <w:proofErr w:type="gramEnd"/>
+      <w:r>
+        <w:rPr>
+          <w:rFonts w:cs="Times New Roman"/>
+          <w:szCs w:val="24"/>
+        </w:rPr>
+        <w:t xml:space="preserve"> ha az egészség leesik 0-ra, akkor meghaltunk, vége a játéknak</w:t>
       </w:r>
       <w:r>
         <w:rPr>
@@ -7083,7 +7349,23 @@
           <w:rFonts w:cs="Times New Roman"/>
           <w:szCs w:val="24"/>
         </w:rPr>
-        <w:t>A játékos karakter összejöhet egy ellenkező nemű NPC-vel, valamint gyermeket is vállalhat vele. Ezzel extra ismerősökre tehet szert, valamint ha karakterünk meghal, akkor a legidősebb gyermeke felett átvehetjük az irányítást.</w:t>
+        <w:t xml:space="preserve">A játékos karakter összejöhet egy ellenkező nemű NPC-vel, valamint gyermeket is vállalhat vele. Ezzel extra ismerősökre tehet szert, </w:t>
+      </w:r>
+      <w:proofErr w:type="gramStart"/>
+      <w:r>
+        <w:rPr>
+          <w:rFonts w:cs="Times New Roman"/>
+          <w:szCs w:val="24"/>
+        </w:rPr>
+        <w:t>valamint</w:t>
+      </w:r>
+      <w:proofErr w:type="gramEnd"/>
+      <w:r>
+        <w:rPr>
+          <w:rFonts w:cs="Times New Roman"/>
+          <w:szCs w:val="24"/>
+        </w:rPr>
+        <w:t xml:space="preserve"> ha karakterünk meghal, akkor a legidősebb gyermeke felett átvehetjük az irányítást.</w:t>
       </w:r>
     </w:p>
     <w:p>
@@ -7147,6 +7429,93 @@
         </w:rPr>
         <w:lastRenderedPageBreak/>
         <w:t>A játékot el lehet menteni, valamint be is lehet tölteni bármikor, amikor a játékos szeretné. Ha ez valamilyen oknál fogva nem sikerülne, akkor a program nem száll el, hanem hibaüzenettel figyelmezteti a játékost, és a már folyamatban lévő játék megy tovább, mintha mi sem történt volna.</w:t>
+      </w:r>
+    </w:p>
+    <w:p>
+      <w:pPr>
+        <w:pStyle w:val="Cmsor3"/>
+        <w:spacing w:line="360" w:lineRule="auto"/>
+      </w:pPr>
+      <w:bookmarkStart w:id="10" w:name="_Toc71644614"/>
+      <w:proofErr w:type="spellStart"/>
+      <w:r>
+        <w:t>Use-case</w:t>
+      </w:r>
+      <w:proofErr w:type="spellEnd"/>
+      <w:r>
+        <w:t xml:space="preserve"> diagram</w:t>
+      </w:r>
+      <w:bookmarkEnd w:id="10"/>
+    </w:p>
+    <w:p>
+      <w:pPr>
+        <w:spacing w:line="360" w:lineRule="auto"/>
+        <w:jc w:val="center"/>
+      </w:pPr>
+      <w:r>
+        <w:rPr>
+          <w:noProof/>
+        </w:rPr>
+        <w:drawing>
+          <wp:inline distT="0" distB="0" distL="0" distR="0" wp14:anchorId="1F6B8F05" wp14:editId="07E56118">
+            <wp:extent cx="5399405" cy="4577421"/>
+            <wp:effectExtent l="0" t="0" r="0" b="0"/>
+            <wp:docPr id="45" name="Kép 45"/>
+            <wp:cNvGraphicFramePr>
+              <a:graphicFrameLocks xmlns:a="http://schemas.openxmlformats.org/drawingml/2006/main" noChangeAspect="1"/>
+            </wp:cNvGraphicFramePr>
+            <a:graphic xmlns:a="http://schemas.openxmlformats.org/drawingml/2006/main">
+              <a:graphicData uri="http://schemas.openxmlformats.org/drawingml/2006/picture">
+                <pic:pic xmlns:pic="http://schemas.openxmlformats.org/drawingml/2006/picture">
+                  <pic:nvPicPr>
+                    <pic:cNvPr id="45" name="Kép 45"/>
+                    <pic:cNvPicPr/>
+                  </pic:nvPicPr>
+                  <pic:blipFill>
+                    <a:blip r:embed="rId42">
+                      <a:extLst>
+                        <a:ext uri="{28A0092B-C50C-407E-A947-70E740481C1C}">
+                          <a14:useLocalDpi xmlns:a14="http://schemas.microsoft.com/office/drawing/2010/main" val="0"/>
+                        </a:ext>
+                      </a:extLst>
+                    </a:blip>
+                    <a:stretch>
+                      <a:fillRect/>
+                    </a:stretch>
+                  </pic:blipFill>
+                  <pic:spPr>
+                    <a:xfrm>
+                      <a:off x="0" y="0"/>
+                      <a:ext cx="5399405" cy="4577421"/>
+                    </a:xfrm>
+                    <a:prstGeom prst="rect">
+                      <a:avLst/>
+                    </a:prstGeom>
+                  </pic:spPr>
+                </pic:pic>
+              </a:graphicData>
+            </a:graphic>
+          </wp:inline>
+        </w:drawing>
+      </w:r>
+    </w:p>
+    <w:p>
+      <w:pPr>
+        <w:spacing w:line="360" w:lineRule="auto"/>
+        <w:jc w:val="center"/>
+        <w:rPr>
+          <w:sz w:val="20"/>
+          <w:szCs w:val="20"/>
+        </w:rPr>
+      </w:pPr>
+      <w:r>
+        <w:rPr>
+          <w:i/>
+          <w:iCs/>
+          <w:sz w:val="20"/>
+          <w:szCs w:val="20"/>
+        </w:rPr>
+        <w:t>32. ábra: Főbb felhasználási esetek diagramja</w:t>
       </w:r>
     </w:p>
     <w:p>
@@ -7155,11 +7524,11 @@
         <w:spacing w:line="360" w:lineRule="auto"/>
         <w:jc w:val="both"/>
       </w:pPr>
-      <w:bookmarkStart w:id="8" w:name="_Toc71480745"/>
+      <w:bookmarkStart w:id="11" w:name="_Toc71644615"/>
       <w:r>
         <w:t>Megjelenítés terve</w:t>
       </w:r>
-      <w:bookmarkEnd w:id="8"/>
+      <w:bookmarkEnd w:id="11"/>
     </w:p>
     <w:p>
       <w:pPr>
@@ -7193,6 +7562,7 @@
           <w:noProof/>
           <w:szCs w:val="24"/>
         </w:rPr>
+        <w:lastRenderedPageBreak/>
         <w:drawing>
           <wp:inline distT="0" distB="0" distL="0" distR="0" wp14:anchorId="08086065" wp14:editId="4466C96C">
             <wp:extent cx="5399097" cy="4772025"/>
@@ -7209,7 +7579,7 @@
                     <pic:cNvPicPr/>
                   </pic:nvPicPr>
                   <pic:blipFill>
-                    <a:blip r:embed="rId42">
+                    <a:blip r:embed="rId43">
                       <a:extLst>
                         <a:ext uri="{28A0092B-C50C-407E-A947-70E740481C1C}">
                           <a14:useLocalDpi xmlns:a14="http://schemas.microsoft.com/office/drawing/2010/main" val="0"/>
@@ -7265,7 +7635,7 @@
           <w:sz w:val="20"/>
           <w:szCs w:val="20"/>
         </w:rPr>
-        <w:t>2</w:t>
+        <w:t>3</w:t>
       </w:r>
       <w:r>
         <w:rPr>
@@ -7418,7 +7788,6 @@
           <w:rFonts w:cs="Times New Roman"/>
           <w:szCs w:val="24"/>
         </w:rPr>
-        <w:lastRenderedPageBreak/>
         <w:t xml:space="preserve">A </w:t>
       </w:r>
       <w:proofErr w:type="spellStart"/>
@@ -7603,6 +7972,7 @@
           <w:rFonts w:cs="Times New Roman"/>
           <w:szCs w:val="24"/>
         </w:rPr>
+        <w:lastRenderedPageBreak/>
         <w:t>A panelek a következők:</w:t>
       </w:r>
     </w:p>
@@ -7658,7 +8028,7 @@
                     <pic:cNvPicPr/>
                   </pic:nvPicPr>
                   <pic:blipFill>
-                    <a:blip r:embed="rId43">
+                    <a:blip r:embed="rId44">
                       <a:extLst>
                         <a:ext uri="{28A0092B-C50C-407E-A947-70E740481C1C}">
                           <a14:useLocalDpi xmlns:a14="http://schemas.microsoft.com/office/drawing/2010/main" val="0"/>
@@ -7715,7 +8085,7 @@
           <w:sz w:val="20"/>
           <w:szCs w:val="20"/>
         </w:rPr>
-        <w:t>3</w:t>
+        <w:t>4</w:t>
       </w:r>
       <w:r>
         <w:rPr>
@@ -7771,141 +8141,6 @@
                 <pic:pic xmlns:pic="http://schemas.openxmlformats.org/drawingml/2006/picture">
                   <pic:nvPicPr>
                     <pic:cNvPr id="37" name="Kép 37"/>
-                    <pic:cNvPicPr/>
-                  </pic:nvPicPr>
-                  <pic:blipFill>
-                    <a:blip r:embed="rId44">
-                      <a:extLst>
-                        <a:ext uri="{28A0092B-C50C-407E-A947-70E740481C1C}">
-                          <a14:useLocalDpi xmlns:a14="http://schemas.microsoft.com/office/drawing/2010/main" val="0"/>
-                        </a:ext>
-                      </a:extLst>
-                    </a:blip>
-                    <a:stretch>
-                      <a:fillRect/>
-                    </a:stretch>
-                  </pic:blipFill>
-                  <pic:spPr>
-                    <a:xfrm>
-                      <a:off x="0" y="0"/>
-                      <a:ext cx="5399405" cy="1517015"/>
-                    </a:xfrm>
-                    <a:prstGeom prst="rect">
-                      <a:avLst/>
-                    </a:prstGeom>
-                  </pic:spPr>
-                </pic:pic>
-              </a:graphicData>
-            </a:graphic>
-          </wp:inline>
-        </w:drawing>
-      </w:r>
-    </w:p>
-    <w:p>
-      <w:pPr>
-        <w:spacing w:line="360" w:lineRule="auto"/>
-        <w:jc w:val="center"/>
-        <w:rPr>
-          <w:rFonts w:cs="Times New Roman"/>
-          <w:sz w:val="20"/>
-          <w:szCs w:val="20"/>
-        </w:rPr>
-      </w:pPr>
-      <w:r>
-        <w:rPr>
-          <w:rFonts w:cs="Times New Roman"/>
-          <w:i/>
-          <w:iCs/>
-          <w:sz w:val="20"/>
-          <w:szCs w:val="20"/>
-        </w:rPr>
-        <w:t>3</w:t>
-      </w:r>
-      <w:r>
-        <w:rPr>
-          <w:rFonts w:cs="Times New Roman"/>
-          <w:i/>
-          <w:iCs/>
-          <w:sz w:val="20"/>
-          <w:szCs w:val="20"/>
-        </w:rPr>
-        <w:t>4</w:t>
-      </w:r>
-      <w:r>
-        <w:rPr>
-          <w:rFonts w:cs="Times New Roman"/>
-          <w:i/>
-          <w:iCs/>
-          <w:sz w:val="20"/>
-          <w:szCs w:val="20"/>
-        </w:rPr>
-        <w:t>. ábra: Munka panel terve</w:t>
-      </w:r>
-    </w:p>
-    <w:p>
-      <w:pPr>
-        <w:spacing w:after="160" w:line="360" w:lineRule="auto"/>
-        <w:rPr>
-          <w:rFonts w:cs="Times New Roman"/>
-          <w:b/>
-          <w:bCs/>
-          <w:szCs w:val="24"/>
-        </w:rPr>
-      </w:pPr>
-      <w:r>
-        <w:rPr>
-          <w:rFonts w:cs="Times New Roman"/>
-          <w:b/>
-          <w:bCs/>
-          <w:szCs w:val="24"/>
-        </w:rPr>
-        <w:br w:type="page"/>
-      </w:r>
-    </w:p>
-    <w:p>
-      <w:pPr>
-        <w:spacing w:line="360" w:lineRule="auto"/>
-        <w:jc w:val="both"/>
-        <w:rPr>
-          <w:rFonts w:cs="Times New Roman"/>
-          <w:b/>
-          <w:bCs/>
-          <w:szCs w:val="24"/>
-        </w:rPr>
-      </w:pPr>
-      <w:r>
-        <w:rPr>
-          <w:rFonts w:cs="Times New Roman"/>
-          <w:b/>
-          <w:bCs/>
-          <w:szCs w:val="24"/>
-        </w:rPr>
-        <w:lastRenderedPageBreak/>
-        <w:t>Lakás panel:</w:t>
-      </w:r>
-    </w:p>
-    <w:p>
-      <w:pPr>
-        <w:spacing w:line="360" w:lineRule="auto"/>
-        <w:jc w:val="center"/>
-      </w:pPr>
-      <w:r>
-        <w:rPr>
-          <w:noProof/>
-        </w:rPr>
-        <w:drawing>
-          <wp:inline distT="0" distB="0" distL="0" distR="0" wp14:anchorId="091D59C6" wp14:editId="4609AA24">
-            <wp:extent cx="5399405" cy="1517015"/>
-            <wp:effectExtent l="0" t="0" r="0" b="6985"/>
-            <wp:docPr id="38" name="Kép 38"/>
-            <wp:cNvGraphicFramePr>
-              <a:graphicFrameLocks xmlns:a="http://schemas.openxmlformats.org/drawingml/2006/main" noChangeAspect="1"/>
-            </wp:cNvGraphicFramePr>
-            <a:graphic xmlns:a="http://schemas.openxmlformats.org/drawingml/2006/main">
-              <a:graphicData uri="http://schemas.openxmlformats.org/drawingml/2006/picture">
-                <pic:pic xmlns:pic="http://schemas.openxmlformats.org/drawingml/2006/picture">
-                  <pic:nvPicPr>
-                    <pic:cNvPr id="38" name="Kép 38"/>
                     <pic:cNvPicPr/>
                   </pic:nvPicPr>
                   <pic:blipFill>
@@ -7942,8 +8177,6 @@
         <w:jc w:val="center"/>
         <w:rPr>
           <w:rFonts w:cs="Times New Roman"/>
-          <w:i/>
-          <w:iCs/>
           <w:sz w:val="20"/>
           <w:szCs w:val="20"/>
         </w:rPr>
@@ -7967,6 +8200,143 @@
           <w:szCs w:val="20"/>
         </w:rPr>
         <w:t>5</w:t>
+      </w:r>
+      <w:r>
+        <w:rPr>
+          <w:rFonts w:cs="Times New Roman"/>
+          <w:i/>
+          <w:iCs/>
+          <w:sz w:val="20"/>
+          <w:szCs w:val="20"/>
+        </w:rPr>
+        <w:t>. ábra: Munka panel terve</w:t>
+      </w:r>
+    </w:p>
+    <w:p>
+      <w:pPr>
+        <w:spacing w:after="160" w:line="360" w:lineRule="auto"/>
+        <w:rPr>
+          <w:rFonts w:cs="Times New Roman"/>
+          <w:b/>
+          <w:bCs/>
+          <w:szCs w:val="24"/>
+        </w:rPr>
+      </w:pPr>
+      <w:r>
+        <w:rPr>
+          <w:rFonts w:cs="Times New Roman"/>
+          <w:b/>
+          <w:bCs/>
+          <w:szCs w:val="24"/>
+        </w:rPr>
+        <w:br w:type="page"/>
+      </w:r>
+    </w:p>
+    <w:p>
+      <w:pPr>
+        <w:spacing w:line="360" w:lineRule="auto"/>
+        <w:jc w:val="both"/>
+        <w:rPr>
+          <w:rFonts w:cs="Times New Roman"/>
+          <w:b/>
+          <w:bCs/>
+          <w:szCs w:val="24"/>
+        </w:rPr>
+      </w:pPr>
+      <w:r>
+        <w:rPr>
+          <w:rFonts w:cs="Times New Roman"/>
+          <w:b/>
+          <w:bCs/>
+          <w:szCs w:val="24"/>
+        </w:rPr>
+        <w:lastRenderedPageBreak/>
+        <w:t>Lakás panel:</w:t>
+      </w:r>
+    </w:p>
+    <w:p>
+      <w:pPr>
+        <w:spacing w:line="360" w:lineRule="auto"/>
+        <w:jc w:val="center"/>
+      </w:pPr>
+      <w:r>
+        <w:rPr>
+          <w:noProof/>
+        </w:rPr>
+        <w:drawing>
+          <wp:inline distT="0" distB="0" distL="0" distR="0" wp14:anchorId="091D59C6" wp14:editId="4609AA24">
+            <wp:extent cx="5399405" cy="1517015"/>
+            <wp:effectExtent l="0" t="0" r="0" b="6985"/>
+            <wp:docPr id="38" name="Kép 38"/>
+            <wp:cNvGraphicFramePr>
+              <a:graphicFrameLocks xmlns:a="http://schemas.openxmlformats.org/drawingml/2006/main" noChangeAspect="1"/>
+            </wp:cNvGraphicFramePr>
+            <a:graphic xmlns:a="http://schemas.openxmlformats.org/drawingml/2006/main">
+              <a:graphicData uri="http://schemas.openxmlformats.org/drawingml/2006/picture">
+                <pic:pic xmlns:pic="http://schemas.openxmlformats.org/drawingml/2006/picture">
+                  <pic:nvPicPr>
+                    <pic:cNvPr id="38" name="Kép 38"/>
+                    <pic:cNvPicPr/>
+                  </pic:nvPicPr>
+                  <pic:blipFill>
+                    <a:blip r:embed="rId46">
+                      <a:extLst>
+                        <a:ext uri="{28A0092B-C50C-407E-A947-70E740481C1C}">
+                          <a14:useLocalDpi xmlns:a14="http://schemas.microsoft.com/office/drawing/2010/main" val="0"/>
+                        </a:ext>
+                      </a:extLst>
+                    </a:blip>
+                    <a:stretch>
+                      <a:fillRect/>
+                    </a:stretch>
+                  </pic:blipFill>
+                  <pic:spPr>
+                    <a:xfrm>
+                      <a:off x="0" y="0"/>
+                      <a:ext cx="5399405" cy="1517015"/>
+                    </a:xfrm>
+                    <a:prstGeom prst="rect">
+                      <a:avLst/>
+                    </a:prstGeom>
+                  </pic:spPr>
+                </pic:pic>
+              </a:graphicData>
+            </a:graphic>
+          </wp:inline>
+        </w:drawing>
+      </w:r>
+    </w:p>
+    <w:p>
+      <w:pPr>
+        <w:spacing w:line="360" w:lineRule="auto"/>
+        <w:jc w:val="center"/>
+        <w:rPr>
+          <w:rFonts w:cs="Times New Roman"/>
+          <w:i/>
+          <w:iCs/>
+          <w:sz w:val="20"/>
+          <w:szCs w:val="20"/>
+        </w:rPr>
+      </w:pPr>
+      <w:r>
+        <w:rPr>
+          <w:rFonts w:cs="Times New Roman"/>
+          <w:i/>
+          <w:iCs/>
+          <w:sz w:val="20"/>
+          <w:szCs w:val="20"/>
+        </w:rPr>
+        <w:t>3</w:t>
+      </w:r>
+      <w:r>
+        <w:rPr>
+          <w:rFonts w:cs="Times New Roman"/>
+          <w:i/>
+          <w:iCs/>
+          <w:sz w:val="20"/>
+          <w:szCs w:val="20"/>
+        </w:rPr>
+        <w:t>6</w:t>
       </w:r>
       <w:r>
         <w:rPr>
@@ -8031,7 +8401,7 @@
                     <pic:cNvPicPr/>
                   </pic:nvPicPr>
                   <pic:blipFill>
-                    <a:blip r:embed="rId46">
+                    <a:blip r:embed="rId47">
                       <a:extLst>
                         <a:ext uri="{28A0092B-C50C-407E-A947-70E740481C1C}">
                           <a14:useLocalDpi xmlns:a14="http://schemas.microsoft.com/office/drawing/2010/main" val="0"/>
@@ -8088,7 +8458,7 @@
           <w:sz w:val="20"/>
           <w:szCs w:val="20"/>
         </w:rPr>
-        <w:t>6</w:t>
+        <w:t>7</w:t>
       </w:r>
       <w:r>
         <w:rPr>
@@ -8153,7 +8523,7 @@
                     <pic:cNvPicPr/>
                   </pic:nvPicPr>
                   <pic:blipFill>
-                    <a:blip r:embed="rId47">
+                    <a:blip r:embed="rId48">
                       <a:extLst>
                         <a:ext uri="{28A0092B-C50C-407E-A947-70E740481C1C}">
                           <a14:useLocalDpi xmlns:a14="http://schemas.microsoft.com/office/drawing/2010/main" val="0"/>
@@ -8210,7 +8580,7 @@
           <w:sz w:val="20"/>
           <w:szCs w:val="20"/>
         </w:rPr>
-        <w:t>7</w:t>
+        <w:t>8</w:t>
       </w:r>
       <w:r>
         <w:rPr>
@@ -8296,7 +8666,7 @@
                     <pic:cNvPicPr/>
                   </pic:nvPicPr>
                   <pic:blipFill>
-                    <a:blip r:embed="rId48">
+                    <a:blip r:embed="rId49">
                       <a:extLst>
                         <a:ext uri="{28A0092B-C50C-407E-A947-70E740481C1C}">
                           <a14:useLocalDpi xmlns:a14="http://schemas.microsoft.com/office/drawing/2010/main" val="0"/>
@@ -8353,7 +8723,7 @@
           <w:sz w:val="20"/>
           <w:szCs w:val="20"/>
         </w:rPr>
-        <w:t>8</w:t>
+        <w:t>9</w:t>
       </w:r>
       <w:r>
         <w:rPr>
@@ -8420,7 +8790,7 @@
                     <pic:cNvPicPr/>
                   </pic:nvPicPr>
                   <pic:blipFill>
-                    <a:blip r:embed="rId49">
+                    <a:blip r:embed="rId50">
                       <a:extLst>
                         <a:ext uri="{28A0092B-C50C-407E-A947-70E740481C1C}">
                           <a14:useLocalDpi xmlns:a14="http://schemas.microsoft.com/office/drawing/2010/main" val="0"/>
@@ -8465,17 +8835,7 @@
           <w:sz w:val="20"/>
           <w:szCs w:val="20"/>
         </w:rPr>
-        <w:t>3</w:t>
-      </w:r>
-      <w:r>
-        <w:rPr>
-          <w:rFonts w:cs="Times New Roman"/>
-          <w:i/>
-          <w:iCs/>
-          <w:sz w:val="20"/>
-          <w:szCs w:val="20"/>
-        </w:rPr>
-        <w:t>9</w:t>
+        <w:t>40</w:t>
       </w:r>
       <w:r>
         <w:rPr>
@@ -8581,7 +8941,7 @@
                     <pic:cNvPicPr/>
                   </pic:nvPicPr>
                   <pic:blipFill>
-                    <a:blip r:embed="rId50">
+                    <a:blip r:embed="rId51">
                       <a:extLst>
                         <a:ext uri="{28A0092B-C50C-407E-A947-70E740481C1C}">
                           <a14:useLocalDpi xmlns:a14="http://schemas.microsoft.com/office/drawing/2010/main" val="0"/>
@@ -8628,7 +8988,7 @@
           <w:sz w:val="20"/>
           <w:szCs w:val="20"/>
         </w:rPr>
-        <w:t>40</w:t>
+        <w:t>4</w:t>
       </w:r>
       <w:r>
         <w:rPr>
@@ -8638,9 +8998,8 @@
           <w:sz w:val="20"/>
           <w:szCs w:val="20"/>
         </w:rPr>
-        <w:t xml:space="preserve">. ábra: Autó panel és </w:t>
-      </w:r>
-      <w:proofErr w:type="spellStart"/>
+        <w:t>1</w:t>
+      </w:r>
       <w:r>
         <w:rPr>
           <w:rFonts w:cs="Times New Roman"/>
@@ -8649,9 +9008,9 @@
           <w:sz w:val="20"/>
           <w:szCs w:val="20"/>
         </w:rPr>
-        <w:t>LicenseQuestionsWindow</w:t>
-      </w:r>
-      <w:proofErr w:type="spellEnd"/>
+        <w:t xml:space="preserve">. ábra: Autó panel és </w:t>
+      </w:r>
+      <w:proofErr w:type="spellStart"/>
       <w:r>
         <w:rPr>
           <w:rFonts w:cs="Times New Roman"/>
@@ -8660,6 +9019,17 @@
           <w:sz w:val="20"/>
           <w:szCs w:val="20"/>
         </w:rPr>
+        <w:t>LicenseQuestionsWindow</w:t>
+      </w:r>
+      <w:proofErr w:type="spellEnd"/>
+      <w:r>
+        <w:rPr>
+          <w:rFonts w:cs="Times New Roman"/>
+          <w:i/>
+          <w:iCs/>
+          <w:sz w:val="20"/>
+          <w:szCs w:val="20"/>
+        </w:rPr>
         <w:t xml:space="preserve"> terve</w:t>
       </w:r>
     </w:p>
@@ -8668,11 +9038,11 @@
         <w:pStyle w:val="Cmsor3"/>
         <w:spacing w:line="360" w:lineRule="auto"/>
       </w:pPr>
-      <w:bookmarkStart w:id="9" w:name="_Toc71480746"/>
+      <w:bookmarkStart w:id="12" w:name="_Toc71644616"/>
       <w:r>
         <w:t>Egyszerűsített osztálydiagram</w:t>
       </w:r>
-      <w:bookmarkEnd w:id="9"/>
+      <w:bookmarkEnd w:id="12"/>
     </w:p>
     <w:p>
       <w:pPr>
@@ -8705,7 +9075,7 @@
                     <pic:cNvPicPr/>
                   </pic:nvPicPr>
                   <pic:blipFill>
-                    <a:blip r:embed="rId51" cstate="print">
+                    <a:blip r:embed="rId52" cstate="print">
                       <a:extLst>
                         <a:ext uri="{28A0092B-C50C-407E-A947-70E740481C1C}">
                           <a14:useLocalDpi xmlns:a14="http://schemas.microsoft.com/office/drawing/2010/main" val="0"/>
@@ -8752,7 +9122,17 @@
           <w:sz w:val="20"/>
           <w:szCs w:val="20"/>
         </w:rPr>
-        <w:t>41</w:t>
+        <w:t>4</w:t>
+      </w:r>
+      <w:r>
+        <w:rPr>
+          <w:rFonts w:cs="Times New Roman"/>
+          <w:i/>
+          <w:iCs/>
+          <w:sz w:val="20"/>
+          <w:szCs w:val="20"/>
+        </w:rPr>
+        <w:t>2</w:t>
       </w:r>
       <w:r>
         <w:rPr>
@@ -8781,12 +9161,12 @@
         <w:spacing w:line="360" w:lineRule="auto"/>
         <w:jc w:val="both"/>
       </w:pPr>
-      <w:bookmarkStart w:id="10" w:name="_Toc71480747"/>
+      <w:bookmarkStart w:id="13" w:name="_Toc71644617"/>
       <w:r>
         <w:lastRenderedPageBreak/>
         <w:t>Nem funkcionális követelmények</w:t>
       </w:r>
-      <w:bookmarkEnd w:id="10"/>
+      <w:bookmarkEnd w:id="13"/>
     </w:p>
     <w:p>
       <w:pPr>
@@ -8951,12 +9331,12 @@
         <w:spacing w:line="360" w:lineRule="auto"/>
         <w:jc w:val="both"/>
       </w:pPr>
-      <w:bookmarkStart w:id="11" w:name="_Toc71480748"/>
+      <w:bookmarkStart w:id="14" w:name="_Toc71644618"/>
       <w:r>
         <w:lastRenderedPageBreak/>
         <w:t>Megvalósítás</w:t>
       </w:r>
-      <w:bookmarkEnd w:id="11"/>
+      <w:bookmarkEnd w:id="14"/>
     </w:p>
     <w:p>
       <w:pPr>
@@ -8964,11 +9344,11 @@
         <w:spacing w:line="360" w:lineRule="auto"/>
         <w:jc w:val="both"/>
       </w:pPr>
-      <w:bookmarkStart w:id="12" w:name="_Toc71480749"/>
+      <w:bookmarkStart w:id="15" w:name="_Toc71644619"/>
       <w:r>
         <w:t>A szoftver felépítése</w:t>
       </w:r>
-      <w:bookmarkEnd w:id="12"/>
+      <w:bookmarkEnd w:id="15"/>
     </w:p>
     <w:p>
       <w:pPr>
@@ -9299,7 +9679,7 @@
                     <pic:cNvPicPr/>
                   </pic:nvPicPr>
                   <pic:blipFill>
-                    <a:blip r:embed="rId52">
+                    <a:blip r:embed="rId53">
                       <a:extLst>
                         <a:ext uri="{28A0092B-C50C-407E-A947-70E740481C1C}">
                           <a14:useLocalDpi xmlns:a14="http://schemas.microsoft.com/office/drawing/2010/main" val="0"/>
@@ -9346,17 +9726,7 @@
           <w:sz w:val="20"/>
           <w:szCs w:val="20"/>
         </w:rPr>
-        <w:t>4</w:t>
-      </w:r>
-      <w:r>
-        <w:rPr>
-          <w:rFonts w:cs="Times New Roman"/>
-          <w:i/>
-          <w:iCs/>
-          <w:sz w:val="20"/>
-          <w:szCs w:val="20"/>
-        </w:rPr>
-        <w:t>2</w:t>
+        <w:t>43</w:t>
       </w:r>
       <w:r>
         <w:rPr>
@@ -9375,12 +9745,12 @@
         <w:spacing w:line="360" w:lineRule="auto"/>
         <w:jc w:val="both"/>
       </w:pPr>
-      <w:bookmarkStart w:id="13" w:name="_Toc71480750"/>
+      <w:bookmarkStart w:id="16" w:name="_Toc71644620"/>
       <w:r>
         <w:lastRenderedPageBreak/>
         <w:t>Modell</w:t>
       </w:r>
-      <w:bookmarkEnd w:id="13"/>
+      <w:bookmarkEnd w:id="16"/>
     </w:p>
     <w:p>
       <w:pPr>
@@ -9439,7 +9809,7 @@
                     <pic:cNvPicPr/>
                   </pic:nvPicPr>
                   <pic:blipFill>
-                    <a:blip r:embed="rId53" cstate="print">
+                    <a:blip r:embed="rId54" cstate="print">
                       <a:extLst>
                         <a:ext uri="{28A0092B-C50C-407E-A947-70E740481C1C}">
                           <a14:useLocalDpi xmlns:a14="http://schemas.microsoft.com/office/drawing/2010/main" val="0"/>
@@ -9491,7 +9861,7 @@
           <w:sz w:val="20"/>
           <w:szCs w:val="20"/>
         </w:rPr>
-        <w:t>3</w:t>
+        <w:t>4</w:t>
       </w:r>
       <w:r>
         <w:rPr>
@@ -9838,10 +10208,12 @@
         <w:t>&lt;</w:t>
       </w:r>
       <w:proofErr w:type="spellStart"/>
+      <w:proofErr w:type="gramStart"/>
       <w:r>
         <w:t>String,int</w:t>
       </w:r>
       <w:proofErr w:type="spellEnd"/>
+      <w:proofErr w:type="gramEnd"/>
       <w:r>
         <w:t xml:space="preserve">&gt; </w:t>
       </w:r>
@@ -10194,6 +10566,7 @@
         <w:t xml:space="preserve"> </w:t>
       </w:r>
       <w:proofErr w:type="spellStart"/>
+      <w:proofErr w:type="gramStart"/>
       <w:r>
         <w:rPr>
           <w:i/>
@@ -10207,7 +10580,15 @@
           <w:i/>
           <w:iCs/>
         </w:rPr>
-        <w:t xml:space="preserve">(Job Job, Home </w:t>
+        <w:t>(</w:t>
+      </w:r>
+      <w:proofErr w:type="gramEnd"/>
+      <w:r>
+        <w:rPr>
+          <w:i/>
+          <w:iCs/>
+        </w:rPr>
+        <w:t xml:space="preserve">Job Job, Home </w:t>
       </w:r>
       <w:proofErr w:type="spellStart"/>
       <w:r>
@@ -10868,6 +11249,7 @@
         <w:t xml:space="preserve"> </w:t>
       </w:r>
       <w:proofErr w:type="spellStart"/>
+      <w:proofErr w:type="gramStart"/>
       <w:r>
         <w:rPr>
           <w:i/>
@@ -10881,7 +11263,15 @@
           <w:i/>
           <w:iCs/>
         </w:rPr>
-        <w:t>()</w:t>
+        <w:t>(</w:t>
+      </w:r>
+      <w:proofErr w:type="gramEnd"/>
+      <w:r>
+        <w:rPr>
+          <w:i/>
+          <w:iCs/>
+        </w:rPr>
+        <w:t>)</w:t>
       </w:r>
       <w:r>
         <w:t>: Inicializálja a játékos karakter szüleit a megkapott adatok alapján, statisztikát számol nekik, majd a szülők statisztikájának átlagából (plusz-mínusz 10) létrehozza a játékos karaktert is. Ezeket a karaktereket hozzáadja az emberek listájához.</w:t>
@@ -10906,6 +11296,7 @@
         <w:t xml:space="preserve"> </w:t>
       </w:r>
       <w:proofErr w:type="spellStart"/>
+      <w:proofErr w:type="gramStart"/>
       <w:r>
         <w:rPr>
           <w:i/>
@@ -10919,7 +11310,15 @@
           <w:i/>
           <w:iCs/>
         </w:rPr>
-        <w:t>()</w:t>
+        <w:t>(</w:t>
+      </w:r>
+      <w:proofErr w:type="gramEnd"/>
+      <w:r>
+        <w:rPr>
+          <w:i/>
+          <w:iCs/>
+        </w:rPr>
+        <w:t>)</w:t>
       </w:r>
       <w:r>
         <w:t xml:space="preserve">: Növeli az emberek listájában lévő karakterek korát, valamint ezzel együtt minimális mértékben változtatja a statisztikáikat. Ezekben segítenek a </w:t>
@@ -11084,10 +11483,12 @@
         <w:t>&lt;</w:t>
       </w:r>
       <w:proofErr w:type="spellStart"/>
+      <w:proofErr w:type="gramStart"/>
       <w:r>
         <w:t>Person,int</w:t>
       </w:r>
       <w:proofErr w:type="spellEnd"/>
+      <w:proofErr w:type="gramEnd"/>
       <w:r>
         <w:t xml:space="preserve">&gt; </w:t>
       </w:r>
@@ -11138,6 +11539,7 @@
         <w:t xml:space="preserve"> </w:t>
       </w:r>
       <w:proofErr w:type="spellStart"/>
+      <w:proofErr w:type="gramStart"/>
       <w:r>
         <w:rPr>
           <w:i/>
@@ -11151,7 +11553,15 @@
           <w:i/>
           <w:iCs/>
         </w:rPr>
-        <w:t>()</w:t>
+        <w:t>(</w:t>
+      </w:r>
+      <w:proofErr w:type="gramEnd"/>
+      <w:r>
+        <w:rPr>
+          <w:i/>
+          <w:iCs/>
+        </w:rPr>
+        <w:t>)</w:t>
       </w:r>
       <w:r>
         <w:t>: Átadja az irányítást az eddigi játékos karakter legidősebb gyermeke fölött. Ezen kívül megkeresi, hogy ennek a karakternek él-e még a másik szülője, és ha igen, akkor hozzáadja őt is az emberek listájához.</w:t>
@@ -11171,6 +11581,7 @@
         <w:t xml:space="preserve">int </w:t>
       </w:r>
       <w:proofErr w:type="spellStart"/>
+      <w:proofErr w:type="gramStart"/>
       <w:r>
         <w:rPr>
           <w:i/>
@@ -11187,6 +11598,7 @@
         <w:t>(</w:t>
       </w:r>
       <w:proofErr w:type="spellStart"/>
+      <w:proofErr w:type="gramEnd"/>
       <w:r>
         <w:rPr>
           <w:i/>
@@ -11248,6 +11660,7 @@
         <w:t xml:space="preserve">int </w:t>
       </w:r>
       <w:proofErr w:type="spellStart"/>
+      <w:proofErr w:type="gramStart"/>
       <w:r>
         <w:rPr>
           <w:i/>
@@ -11264,6 +11677,7 @@
         <w:t>(</w:t>
       </w:r>
       <w:proofErr w:type="spellStart"/>
+      <w:proofErr w:type="gramEnd"/>
       <w:r>
         <w:rPr>
           <w:i/>
@@ -11307,6 +11721,7 @@
         <w:t xml:space="preserve">int </w:t>
       </w:r>
       <w:proofErr w:type="spellStart"/>
+      <w:proofErr w:type="gramStart"/>
       <w:r>
         <w:rPr>
           <w:i/>
@@ -11323,6 +11738,7 @@
         <w:t>(</w:t>
       </w:r>
       <w:proofErr w:type="spellStart"/>
+      <w:proofErr w:type="gramEnd"/>
       <w:r>
         <w:rPr>
           <w:i/>
@@ -11534,7 +11950,7 @@
                     <pic:cNvPicPr/>
                   </pic:nvPicPr>
                   <pic:blipFill>
-                    <a:blip r:embed="rId54">
+                    <a:blip r:embed="rId55">
                       <a:extLst>
                         <a:ext uri="{28A0092B-C50C-407E-A947-70E740481C1C}">
                           <a14:useLocalDpi xmlns:a14="http://schemas.microsoft.com/office/drawing/2010/main" val="0"/>
@@ -11589,7 +12005,7 @@
           <w:sz w:val="20"/>
           <w:szCs w:val="20"/>
         </w:rPr>
-        <w:t>4</w:t>
+        <w:t>5</w:t>
       </w:r>
       <w:r>
         <w:rPr>
@@ -11970,6 +12386,7 @@
         </w:rPr>
       </w:pPr>
       <w:proofErr w:type="spellStart"/>
+      <w:proofErr w:type="gramStart"/>
       <w:r>
         <w:rPr>
           <w:rFonts w:cs="Times New Roman"/>
@@ -11983,7 +12400,15 @@
           <w:rFonts w:cs="Times New Roman"/>
           <w:szCs w:val="24"/>
         </w:rPr>
-        <w:t>[,]</w:t>
+        <w:t>[</w:t>
+      </w:r>
+      <w:proofErr w:type="gramEnd"/>
+      <w:r>
+        <w:rPr>
+          <w:rFonts w:cs="Times New Roman"/>
+          <w:szCs w:val="24"/>
+        </w:rPr>
+        <w:t>,]</w:t>
       </w:r>
       <w:r>
         <w:rPr>
@@ -12094,6 +12519,7 @@
         <w:t xml:space="preserve"> </w:t>
       </w:r>
       <w:proofErr w:type="spellStart"/>
+      <w:proofErr w:type="gramStart"/>
       <w:r>
         <w:rPr>
           <w:rFonts w:cs="Times New Roman"/>
@@ -12111,7 +12537,17 @@
           <w:iCs/>
           <w:szCs w:val="24"/>
         </w:rPr>
-        <w:t xml:space="preserve">(int </w:t>
+        <w:t>(</w:t>
+      </w:r>
+      <w:proofErr w:type="gramEnd"/>
+      <w:r>
+        <w:rPr>
+          <w:rFonts w:cs="Times New Roman"/>
+          <w:i/>
+          <w:iCs/>
+          <w:szCs w:val="24"/>
+        </w:rPr>
+        <w:t xml:space="preserve">int </w:t>
       </w:r>
       <w:proofErr w:type="spellStart"/>
       <w:r>
@@ -12190,6 +12626,7 @@
         <w:t xml:space="preserve"> </w:t>
       </w:r>
       <w:proofErr w:type="spellStart"/>
+      <w:proofErr w:type="gramStart"/>
       <w:r>
         <w:rPr>
           <w:rFonts w:cs="Times New Roman"/>
@@ -12207,7 +12644,17 @@
           <w:iCs/>
           <w:szCs w:val="24"/>
         </w:rPr>
-        <w:t xml:space="preserve">(int </w:t>
+        <w:t>(</w:t>
+      </w:r>
+      <w:proofErr w:type="gramEnd"/>
+      <w:r>
+        <w:rPr>
+          <w:rFonts w:cs="Times New Roman"/>
+          <w:i/>
+          <w:iCs/>
+          <w:szCs w:val="24"/>
+        </w:rPr>
+        <w:t xml:space="preserve">int </w:t>
       </w:r>
       <w:proofErr w:type="spellStart"/>
       <w:r>
@@ -12311,6 +12758,7 @@
         <w:t xml:space="preserve"> </w:t>
       </w:r>
       <w:proofErr w:type="spellStart"/>
+      <w:proofErr w:type="gramStart"/>
       <w:r>
         <w:rPr>
           <w:rFonts w:cs="Times New Roman"/>
@@ -12328,7 +12776,17 @@
           <w:iCs/>
           <w:szCs w:val="24"/>
         </w:rPr>
-        <w:t>(int i, int j)</w:t>
+        <w:t>(</w:t>
+      </w:r>
+      <w:proofErr w:type="gramEnd"/>
+      <w:r>
+        <w:rPr>
+          <w:rFonts w:cs="Times New Roman"/>
+          <w:i/>
+          <w:iCs/>
+          <w:szCs w:val="24"/>
+        </w:rPr>
+        <w:t>int i, int j)</w:t>
       </w:r>
       <w:r>
         <w:rPr>
@@ -12432,14 +12890,25 @@
         </w:rPr>
         <w:t xml:space="preserve"> </w:t>
       </w:r>
-      <w:r>
-        <w:rPr>
-          <w:rFonts w:cs="Times New Roman"/>
-          <w:i/>
-          <w:iCs/>
-          <w:szCs w:val="24"/>
-        </w:rPr>
-        <w:t xml:space="preserve">mark(int </w:t>
+      <w:proofErr w:type="gramStart"/>
+      <w:r>
+        <w:rPr>
+          <w:rFonts w:cs="Times New Roman"/>
+          <w:i/>
+          <w:iCs/>
+          <w:szCs w:val="24"/>
+        </w:rPr>
+        <w:t>mark(</w:t>
+      </w:r>
+      <w:proofErr w:type="gramEnd"/>
+      <w:r>
+        <w:rPr>
+          <w:rFonts w:cs="Times New Roman"/>
+          <w:i/>
+          <w:iCs/>
+          <w:szCs w:val="24"/>
+        </w:rPr>
+        <w:t xml:space="preserve">int </w:t>
       </w:r>
       <w:proofErr w:type="spellStart"/>
       <w:r>
@@ -12518,11 +12987,11 @@
         <w:spacing w:line="360" w:lineRule="auto"/>
         <w:jc w:val="both"/>
       </w:pPr>
-      <w:bookmarkStart w:id="14" w:name="_Toc71480751"/>
+      <w:bookmarkStart w:id="17" w:name="_Toc71644621"/>
       <w:r>
         <w:t>Nézet</w:t>
       </w:r>
-      <w:bookmarkEnd w:id="14"/>
+      <w:bookmarkEnd w:id="17"/>
     </w:p>
     <w:p>
       <w:pPr>
@@ -12582,7 +13051,7 @@
                     <pic:cNvPicPr/>
                   </pic:nvPicPr>
                   <pic:blipFill>
-                    <a:blip r:embed="rId55" cstate="print">
+                    <a:blip r:embed="rId56" cstate="print">
                       <a:extLst>
                         <a:ext uri="{28A0092B-C50C-407E-A947-70E740481C1C}">
                           <a14:useLocalDpi xmlns:a14="http://schemas.microsoft.com/office/drawing/2010/main" val="0"/>
@@ -12634,7 +13103,7 @@
           <w:sz w:val="20"/>
           <w:szCs w:val="18"/>
         </w:rPr>
-        <w:t>5</w:t>
+        <w:t>6</w:t>
       </w:r>
       <w:r>
         <w:rPr>
@@ -12741,7 +13210,15 @@
           <w:i/>
           <w:iCs/>
         </w:rPr>
-        <w:t>AchievementsWindow_Shown</w:t>
+        <w:t>AchievementsWindow_</w:t>
+      </w:r>
+      <w:proofErr w:type="gramStart"/>
+      <w:r>
+        <w:rPr>
+          <w:i/>
+          <w:iCs/>
+        </w:rPr>
+        <w:t>Shown</w:t>
       </w:r>
       <w:proofErr w:type="spellEnd"/>
       <w:r>
@@ -12752,6 +13229,7 @@
         <w:t>(</w:t>
       </w:r>
       <w:proofErr w:type="spellStart"/>
+      <w:proofErr w:type="gramEnd"/>
       <w:r>
         <w:rPr>
           <w:i/>
@@ -12905,6 +13383,7 @@
         <w:t xml:space="preserve">Tartalmazza a játék modelljét és az adatelérést. A </w:t>
       </w:r>
       <w:proofErr w:type="spellStart"/>
+      <w:proofErr w:type="gramStart"/>
       <w:r>
         <w:rPr>
           <w:i/>
@@ -12921,6 +13400,7 @@
         <w:t>(</w:t>
       </w:r>
       <w:proofErr w:type="spellStart"/>
+      <w:proofErr w:type="gramEnd"/>
       <w:r>
         <w:rPr>
           <w:i/>
@@ -12988,6 +13468,7 @@
         <w:t xml:space="preserve"> végre és inicializálja a modellt az egyparaméteres konstruktorral. Az </w:t>
       </w:r>
       <w:proofErr w:type="spellStart"/>
+      <w:proofErr w:type="gramStart"/>
       <w:r>
         <w:rPr>
           <w:i/>
@@ -13004,6 +13485,7 @@
         <w:t>(</w:t>
       </w:r>
       <w:proofErr w:type="spellStart"/>
+      <w:proofErr w:type="gramEnd"/>
       <w:r>
         <w:rPr>
           <w:i/>
@@ -13147,6 +13629,7 @@
         <w:t xml:space="preserve">-be kiírja a megválaszolandó kérdést. Három Button közül lehet választani. A </w:t>
       </w:r>
       <w:proofErr w:type="spellStart"/>
+      <w:proofErr w:type="gramStart"/>
       <w:r>
         <w:rPr>
           <w:i/>
@@ -13160,7 +13643,15 @@
           <w:i/>
           <w:iCs/>
         </w:rPr>
-        <w:t xml:space="preserve">(int </w:t>
+        <w:t>(</w:t>
+      </w:r>
+      <w:proofErr w:type="gramEnd"/>
+      <w:r>
+        <w:rPr>
+          <w:i/>
+          <w:iCs/>
+        </w:rPr>
+        <w:t xml:space="preserve">int </w:t>
       </w:r>
       <w:proofErr w:type="spellStart"/>
       <w:r>
@@ -13328,7 +13819,15 @@
           <w:i/>
           <w:iCs/>
         </w:rPr>
-        <w:t>MainGameWindow_Load</w:t>
+        <w:t>MainGameWindow_</w:t>
+      </w:r>
+      <w:proofErr w:type="gramStart"/>
+      <w:r>
+        <w:rPr>
+          <w:i/>
+          <w:iCs/>
+        </w:rPr>
+        <w:t>Load</w:t>
       </w:r>
       <w:proofErr w:type="spellEnd"/>
       <w:r>
@@ -13339,6 +13838,7 @@
         <w:t>(</w:t>
       </w:r>
       <w:proofErr w:type="spellStart"/>
+      <w:proofErr w:type="gramEnd"/>
       <w:r>
         <w:rPr>
           <w:i/>
@@ -13453,7 +13953,15 @@
           <w:i/>
           <w:iCs/>
         </w:rPr>
-        <w:t>Model_DeathEvent</w:t>
+        <w:t>Model_</w:t>
+      </w:r>
+      <w:proofErr w:type="gramStart"/>
+      <w:r>
+        <w:rPr>
+          <w:i/>
+          <w:iCs/>
+        </w:rPr>
+        <w:t>DeathEvent</w:t>
       </w:r>
       <w:proofErr w:type="spellEnd"/>
       <w:r>
@@ -13464,6 +13972,7 @@
         <w:t>(</w:t>
       </w:r>
       <w:proofErr w:type="spellStart"/>
+      <w:proofErr w:type="gramEnd"/>
       <w:r>
         <w:rPr>
           <w:i/>
@@ -13583,7 +14092,17 @@
           <w:iCs/>
           <w:szCs w:val="24"/>
         </w:rPr>
-        <w:t>ageButton_Click</w:t>
+        <w:t>ageButton_</w:t>
+      </w:r>
+      <w:proofErr w:type="gramStart"/>
+      <w:r>
+        <w:rPr>
+          <w:rFonts w:cs="Times New Roman"/>
+          <w:i/>
+          <w:iCs/>
+          <w:szCs w:val="24"/>
+        </w:rPr>
+        <w:t>Click</w:t>
       </w:r>
       <w:proofErr w:type="spellEnd"/>
       <w:r>
@@ -13596,6 +14115,7 @@
         <w:t>(</w:t>
       </w:r>
       <w:proofErr w:type="spellStart"/>
+      <w:proofErr w:type="gramEnd"/>
       <w:r>
         <w:rPr>
           <w:rFonts w:cs="Times New Roman"/>
@@ -13767,6 +14287,7 @@
         <w:t xml:space="preserve"> </w:t>
       </w:r>
       <w:proofErr w:type="spellStart"/>
+      <w:proofErr w:type="gramStart"/>
       <w:r>
         <w:rPr>
           <w:rFonts w:cs="Times New Roman"/>
@@ -13784,7 +14305,17 @@
           <w:iCs/>
           <w:szCs w:val="24"/>
         </w:rPr>
-        <w:t>()</w:t>
+        <w:t>(</w:t>
+      </w:r>
+      <w:proofErr w:type="gramEnd"/>
+      <w:r>
+        <w:rPr>
+          <w:rFonts w:cs="Times New Roman"/>
+          <w:i/>
+          <w:iCs/>
+          <w:szCs w:val="24"/>
+        </w:rPr>
+        <w:t>)</w:t>
       </w:r>
       <w:r>
         <w:rPr>
@@ -13957,7 +14488,7 @@
                     <pic:cNvPicPr/>
                   </pic:nvPicPr>
                   <pic:blipFill>
-                    <a:blip r:embed="rId56">
+                    <a:blip r:embed="rId57">
                       <a:extLst>
                         <a:ext uri="{28A0092B-C50C-407E-A947-70E740481C1C}">
                           <a14:useLocalDpi xmlns:a14="http://schemas.microsoft.com/office/drawing/2010/main" val="0"/>
@@ -14011,7 +14542,7 @@
           <w:sz w:val="20"/>
           <w:szCs w:val="18"/>
         </w:rPr>
-        <w:t>6</w:t>
+        <w:t>7</w:t>
       </w:r>
       <w:r>
         <w:rPr>
@@ -14159,7 +14690,15 @@
           <w:i/>
           <w:iCs/>
         </w:rPr>
-        <w:t>MinesweeperWindow_Shown</w:t>
+        <w:t>MinesweeperWindow_</w:t>
+      </w:r>
+      <w:proofErr w:type="gramStart"/>
+      <w:r>
+        <w:rPr>
+          <w:i/>
+          <w:iCs/>
+        </w:rPr>
+        <w:t>Shown</w:t>
       </w:r>
       <w:proofErr w:type="spellEnd"/>
       <w:r>
@@ -14170,6 +14709,7 @@
         <w:t>(</w:t>
       </w:r>
       <w:proofErr w:type="spellStart"/>
+      <w:proofErr w:type="gramEnd"/>
       <w:r>
         <w:rPr>
           <w:i/>
@@ -14254,7 +14794,15 @@
           <w:i/>
           <w:iCs/>
         </w:rPr>
-        <w:t>btn_MouseDown</w:t>
+        <w:t>btn_</w:t>
+      </w:r>
+      <w:proofErr w:type="gramStart"/>
+      <w:r>
+        <w:rPr>
+          <w:i/>
+          <w:iCs/>
+        </w:rPr>
+        <w:t>MouseDown</w:t>
       </w:r>
       <w:proofErr w:type="spellEnd"/>
       <w:r>
@@ -14265,6 +14813,7 @@
         <w:t>(</w:t>
       </w:r>
       <w:proofErr w:type="spellStart"/>
+      <w:proofErr w:type="gramEnd"/>
       <w:r>
         <w:rPr>
           <w:i/>
@@ -14349,6 +14898,7 @@
         <w:t xml:space="preserve"> </w:t>
       </w:r>
       <w:proofErr w:type="spellStart"/>
+      <w:proofErr w:type="gramStart"/>
       <w:r>
         <w:rPr>
           <w:i/>
@@ -14362,7 +14912,15 @@
           <w:i/>
           <w:iCs/>
         </w:rPr>
-        <w:t>()</w:t>
+        <w:t>(</w:t>
+      </w:r>
+      <w:proofErr w:type="gramEnd"/>
+      <w:r>
+        <w:rPr>
+          <w:i/>
+          <w:iCs/>
+        </w:rPr>
+        <w:t>)</w:t>
       </w:r>
       <w:r>
         <w:t xml:space="preserve">: Az előbbi függvényben </w:t>
@@ -14382,7 +14940,15 @@
         <w:t>.</w:t>
       </w:r>
       <w:r>
-        <w:t xml:space="preserve"> A felfedett mezőket fehérre színezi, valamint ha van a szomszédságukban akna, akkor kiírja </w:t>
+        <w:t xml:space="preserve"> A felfedett mezőket fehérre színezi, </w:t>
+      </w:r>
+      <w:proofErr w:type="gramStart"/>
+      <w:r>
+        <w:t>valamint</w:t>
+      </w:r>
+      <w:proofErr w:type="gramEnd"/>
+      <w:r>
+        <w:t xml:space="preserve"> ha van a szomszédságukban akna, akkor kiírja </w:t>
       </w:r>
       <w:r>
         <w:t xml:space="preserve">rá </w:t>
@@ -14403,12 +14969,12 @@
         <w:spacing w:line="360" w:lineRule="auto"/>
         <w:jc w:val="both"/>
       </w:pPr>
-      <w:bookmarkStart w:id="15" w:name="_Toc71480752"/>
+      <w:bookmarkStart w:id="18" w:name="_Toc71644622"/>
       <w:proofErr w:type="spellStart"/>
       <w:r>
         <w:t>Perzisztencia</w:t>
       </w:r>
-      <w:bookmarkEnd w:id="15"/>
+      <w:bookmarkEnd w:id="18"/>
       <w:proofErr w:type="spellEnd"/>
     </w:p>
     <w:p>
@@ -14675,7 +15241,7 @@
                     <pic:cNvPicPr/>
                   </pic:nvPicPr>
                   <pic:blipFill>
-                    <a:blip r:embed="rId57">
+                    <a:blip r:embed="rId58">
                       <a:extLst>
                         <a:ext uri="{28A0092B-C50C-407E-A947-70E740481C1C}">
                           <a14:useLocalDpi xmlns:a14="http://schemas.microsoft.com/office/drawing/2010/main" val="0"/>
@@ -14732,7 +15298,7 @@
           <w:sz w:val="20"/>
           <w:szCs w:val="20"/>
         </w:rPr>
-        <w:t>7</w:t>
+        <w:t>8</w:t>
       </w:r>
       <w:r>
         <w:rPr>
@@ -14800,6 +15366,7 @@
         </w:rPr>
       </w:pPr>
       <w:proofErr w:type="spellStart"/>
+      <w:proofErr w:type="gramStart"/>
       <w:r>
         <w:rPr>
           <w:rFonts w:eastAsiaTheme="majorEastAsia" w:cstheme="majorBidi"/>
@@ -14822,6 +15389,7 @@
         <w:t>(</w:t>
       </w:r>
       <w:proofErr w:type="spellStart"/>
+      <w:proofErr w:type="gramEnd"/>
       <w:r>
         <w:rPr>
           <w:rFonts w:eastAsiaTheme="majorEastAsia" w:cstheme="majorBidi"/>
@@ -15030,6 +15598,7 @@
         </w:rPr>
       </w:pPr>
       <w:proofErr w:type="spellStart"/>
+      <w:proofErr w:type="gramStart"/>
       <w:r>
         <w:rPr>
           <w:rFonts w:eastAsiaTheme="majorEastAsia" w:cstheme="majorBidi"/>
@@ -15052,6 +15621,7 @@
         <w:t>(</w:t>
       </w:r>
       <w:proofErr w:type="spellStart"/>
+      <w:proofErr w:type="gramEnd"/>
       <w:r>
         <w:rPr>
           <w:rFonts w:eastAsiaTheme="majorEastAsia" w:cstheme="majorBidi"/>
@@ -15251,6 +15821,7 @@
         </w:rPr>
       </w:pPr>
       <w:proofErr w:type="spellStart"/>
+      <w:proofErr w:type="gramStart"/>
       <w:r>
         <w:rPr>
           <w:rFonts w:eastAsiaTheme="majorEastAsia" w:cstheme="majorBidi"/>
@@ -15273,6 +15844,7 @@
         <w:t>(</w:t>
       </w:r>
       <w:proofErr w:type="spellStart"/>
+      <w:proofErr w:type="gramEnd"/>
       <w:r>
         <w:rPr>
           <w:rFonts w:eastAsiaTheme="majorEastAsia" w:cstheme="majorBidi"/>
@@ -15438,6 +16010,7 @@
         </w:rPr>
       </w:pPr>
       <w:proofErr w:type="spellStart"/>
+      <w:proofErr w:type="gramStart"/>
       <w:r>
         <w:rPr>
           <w:rFonts w:eastAsiaTheme="majorEastAsia" w:cstheme="majorBidi"/>
@@ -15460,6 +16033,7 @@
         <w:t>(</w:t>
       </w:r>
       <w:proofErr w:type="spellStart"/>
+      <w:proofErr w:type="gramEnd"/>
       <w:r>
         <w:rPr>
           <w:rFonts w:eastAsiaTheme="majorEastAsia" w:cstheme="majorBidi"/>
@@ -15658,12 +16232,12 @@
         <w:spacing w:line="360" w:lineRule="auto"/>
         <w:jc w:val="both"/>
       </w:pPr>
-      <w:bookmarkStart w:id="16" w:name="_Toc71480753"/>
+      <w:bookmarkStart w:id="19" w:name="_Toc71644623"/>
       <w:r>
         <w:lastRenderedPageBreak/>
         <w:t>Felhasználói történetek/tesztelés</w:t>
       </w:r>
-      <w:bookmarkEnd w:id="16"/>
+      <w:bookmarkEnd w:id="19"/>
     </w:p>
     <w:p>
       <w:pPr>
@@ -22070,12 +22644,12 @@
         <w:spacing w:line="360" w:lineRule="auto"/>
         <w:jc w:val="both"/>
       </w:pPr>
-      <w:bookmarkStart w:id="17" w:name="_Toc71480754"/>
+      <w:bookmarkStart w:id="20" w:name="_Toc71644624"/>
       <w:r>
         <w:lastRenderedPageBreak/>
         <w:t>Összefoglaló</w:t>
       </w:r>
-      <w:bookmarkEnd w:id="17"/>
+      <w:bookmarkEnd w:id="20"/>
     </w:p>
     <w:p>
       <w:pPr>
@@ -22083,11 +22657,11 @@
         <w:spacing w:line="360" w:lineRule="auto"/>
         <w:jc w:val="both"/>
       </w:pPr>
-      <w:bookmarkStart w:id="18" w:name="_Toc71480755"/>
+      <w:bookmarkStart w:id="21" w:name="_Toc71644625"/>
       <w:r>
         <w:t>Köszönetnyilvánítás</w:t>
       </w:r>
-      <w:bookmarkEnd w:id="18"/>
+      <w:bookmarkEnd w:id="21"/>
     </w:p>
     <w:p>
       <w:pPr>
@@ -22122,12 +22696,12 @@
         <w:spacing w:line="360" w:lineRule="auto"/>
         <w:jc w:val="both"/>
       </w:pPr>
-      <w:bookmarkStart w:id="19" w:name="_Toc71480756"/>
+      <w:bookmarkStart w:id="22" w:name="_Toc71644626"/>
       <w:r>
         <w:lastRenderedPageBreak/>
         <w:t>Irodalomjegyzék</w:t>
       </w:r>
-      <w:bookmarkEnd w:id="19"/>
+      <w:bookmarkEnd w:id="22"/>
     </w:p>
     <w:p>
       <w:pPr>
@@ -22150,11 +22724,16 @@
         <w:t>https://docs.microsoft.com/en-us/dotnet/desktop/winforms/?view=netdesktop-5.0</w:t>
       </w:r>
       <w:r>
-        <w:t xml:space="preserve">    </w:t>
+        <w:t xml:space="preserve"> </w:t>
+      </w:r>
+      <w:proofErr w:type="gramStart"/>
+      <w:r>
+        <w:t xml:space="preserve">   </w:t>
       </w:r>
       <w:r>
         <w:t>[</w:t>
       </w:r>
+      <w:proofErr w:type="gramEnd"/>
       <w:r>
         <w:rPr>
           <w:b/>
@@ -22179,11 +22758,16 @@
         <w:t>https://docs.microsoft.com/en-us/dotnet/desktop/winforms/overview/?view=netdesktop-5.0</w:t>
       </w:r>
       <w:r>
-        <w:t xml:space="preserve">    </w:t>
+        <w:t xml:space="preserve"> </w:t>
+      </w:r>
+      <w:proofErr w:type="gramStart"/>
+      <w:r>
+        <w:t xml:space="preserve">   </w:t>
       </w:r>
       <w:r>
         <w:t>[</w:t>
       </w:r>
+      <w:proofErr w:type="gramEnd"/>
       <w:r>
         <w:rPr>
           <w:b/>
@@ -22206,11 +22790,16 @@
         <w:t>https://dotnet.microsoft.com/learn/dotnet/what-is-dotnet-framework</w:t>
       </w:r>
       <w:r>
-        <w:t xml:space="preserve">    </w:t>
+        <w:t xml:space="preserve"> </w:t>
+      </w:r>
+      <w:proofErr w:type="gramStart"/>
+      <w:r>
+        <w:t xml:space="preserve">   </w:t>
       </w:r>
       <w:r>
         <w:t>[</w:t>
       </w:r>
+      <w:proofErr w:type="gramEnd"/>
       <w:r>
         <w:rPr>
           <w:b/>
@@ -22236,11 +22825,16 @@
         <w:t>https://visualstudio.microsoft.com/vs/</w:t>
       </w:r>
       <w:r>
-        <w:t xml:space="preserve">    </w:t>
+        <w:t xml:space="preserve"> </w:t>
+      </w:r>
+      <w:proofErr w:type="gramStart"/>
+      <w:r>
+        <w:t xml:space="preserve">   </w:t>
       </w:r>
       <w:r>
         <w:t>[</w:t>
       </w:r>
+      <w:proofErr w:type="gramEnd"/>
       <w:r>
         <w:rPr>
           <w:b/>
@@ -22259,11 +22853,16 @@
       <w:r>
         <w:t xml:space="preserve">[4] </w:t>
       </w:r>
+      <w:proofErr w:type="gramStart"/>
       <w:r>
         <w:t>https://docs.microsoft.com/en-us/previous-versions/visualstudio/visual-studio-2013/hh191443(v=vs.120)</w:t>
       </w:r>
       <w:r>
-        <w:t xml:space="preserve">    </w:t>
+        <w:t xml:space="preserve">   </w:t>
+      </w:r>
+      <w:proofErr w:type="gramEnd"/>
+      <w:r>
+        <w:t xml:space="preserve"> </w:t>
       </w:r>
       <w:r>
         <w:t>[</w:t>
@@ -22287,10 +22886,7 @@
         <w:spacing w:line="360" w:lineRule="auto"/>
       </w:pPr>
       <w:r>
-        <w:t xml:space="preserve">Egyéb: a játék során felhasznált ikonok a flaticon.com oldalról lettek letöltve. </w:t>
-      </w:r>
-      <w:r>
-        <w:t>[</w:t>
+        <w:t>Egyéb: a játék során felhasznált ikonok a flaticon.com oldalról lettek letöltve. [</w:t>
       </w:r>
       <w:r>
         <w:rPr>

</xml_diff>

<commit_message>
Made some minor tweaks
</commit_message>
<xml_diff>
--- a/szakdolgozat.docx
+++ b/szakdolgozat.docx
@@ -10106,10 +10106,7 @@
         <w:jc w:val="both"/>
       </w:pPr>
       <w:r>
-        <w:t>Ezen kívül, amit még említésre érdemesnek találok, hogy azokat az adattagokat, amelyeket kívülről is el kell érni</w:t>
-      </w:r>
-      <w:r>
-        <w:t xml:space="preserve"> és </w:t>
+        <w:t xml:space="preserve">Ezen kívül, amit még említésre érdemesnek találok, hogy azokat az adattagokat, amelyeket kívülről is el kell érni és </w:t>
       </w:r>
       <w:proofErr w:type="spellStart"/>
       <w:r>
@@ -13425,10 +13422,10 @@
         </w:rPr>
         <w:lastRenderedPageBreak/>
         <w:drawing>
-          <wp:inline distT="0" distB="0" distL="0" distR="0" wp14:anchorId="64B5215D" wp14:editId="544D2494">
-            <wp:extent cx="5399405" cy="4739005"/>
-            <wp:effectExtent l="0" t="0" r="0" b="4445"/>
-            <wp:docPr id="47" name="Kép 47" descr="A képen szöveg látható&#10;&#10;Automatikusan generált leírás"/>
+          <wp:inline distT="0" distB="0" distL="0" distR="0" wp14:anchorId="64B5215D" wp14:editId="508C05C7">
+            <wp:extent cx="5399405" cy="4738702"/>
+            <wp:effectExtent l="0" t="0" r="0" b="5080"/>
+            <wp:docPr id="47" name="Kép 47"/>
             <wp:cNvGraphicFramePr>
               <a:graphicFrameLocks xmlns:a="http://schemas.openxmlformats.org/drawingml/2006/main" noChangeAspect="1"/>
             </wp:cNvGraphicFramePr>
@@ -13436,7 +13433,7 @@
               <a:graphicData uri="http://schemas.openxmlformats.org/drawingml/2006/picture">
                 <pic:pic xmlns:pic="http://schemas.openxmlformats.org/drawingml/2006/picture">
                   <pic:nvPicPr>
-                    <pic:cNvPr id="47" name="Kép 47" descr="A képen szöveg látható&#10;&#10;Automatikusan generált leírás"/>
+                    <pic:cNvPr id="47" name="Kép 47"/>
                     <pic:cNvPicPr/>
                   </pic:nvPicPr>
                   <pic:blipFill>
@@ -13454,7 +13451,7 @@
                   <pic:spPr>
                     <a:xfrm>
                       <a:off x="0" y="0"/>
-                      <a:ext cx="5399405" cy="4739005"/>
+                      <a:ext cx="5399405" cy="4738702"/>
                     </a:xfrm>
                     <a:prstGeom prst="rect">
                       <a:avLst/>
@@ -23986,10 +23983,7 @@
       </w:r>
       <w:proofErr w:type="gramStart"/>
       <w:r>
-        <w:t xml:space="preserve">   </w:t>
-      </w:r>
-      <w:r>
-        <w:t>[</w:t>
+        <w:t xml:space="preserve">   [</w:t>
       </w:r>
       <w:proofErr w:type="gramEnd"/>
       <w:r>
@@ -24000,13 +23994,7 @@
         <w:t>Utolsó elérés dátuma</w:t>
       </w:r>
       <w:r>
-        <w:t>: 2021.05.1</w:t>
-      </w:r>
-      <w:r>
-        <w:t>3</w:t>
-      </w:r>
-      <w:r>
-        <w:t>.]</w:t>
+        <w:t>: 2021.05.13.]</w:t>
       </w:r>
     </w:p>
     <w:p>

</xml_diff>